<commit_message>
melhorias no teorema 3
</commit_message>
<xml_diff>
--- a/Trabalho1/Trabalho 1.docx
+++ b/Trabalho1/Trabalho 1.docx
@@ -4,6 +4,7 @@
   <w:body>
     <w:p>
       <w:pPr>
+        <w:spacing w:after="0" w:line="276" w:lineRule="auto"/>
         <w:rPr>
           <w:lang w:val="pt-BR"/>
         </w:rPr>
@@ -17,6 +18,7 @@
     </w:p>
     <w:p>
       <w:pPr>
+        <w:spacing w:after="0" w:line="276" w:lineRule="auto"/>
         <w:rPr>
           <w:lang w:val="pt-BR"/>
         </w:rPr>
@@ -45,327 +47,360 @@
         <w:pBdr>
           <w:bottom w:val="single" w:sz="6" w:space="1" w:color="auto"/>
         </w:pBdr>
-      </w:pPr>
-      <w:r>
+        <w:spacing w:after="0" w:line="276" w:lineRule="auto"/>
+        <w:rPr>
+          <w:lang w:val="pt-BR"/>
+        </w:rPr>
+      </w:pPr>
+      <w:r>
+        <w:rPr>
+          <w:lang w:val="pt-BR"/>
+        </w:rPr>
         <w:t xml:space="preserve">Stephanie Fay – </w:t>
       </w:r>
       <w:r>
+        <w:rPr>
+          <w:lang w:val="pt-BR"/>
+        </w:rPr>
         <w:t>1121598</w:t>
       </w:r>
     </w:p>
     <w:p>
       <w:pPr>
+        <w:pBdr>
+          <w:bottom w:val="single" w:sz="6" w:space="1" w:color="auto"/>
+        </w:pBdr>
+        <w:spacing w:after="0" w:line="276" w:lineRule="auto"/>
+        <w:rPr>
+          <w:lang w:val="pt-BR"/>
+        </w:rPr>
+      </w:pPr>
+    </w:p>
+    <w:p>
+      <w:pPr>
+        <w:spacing w:after="0" w:line="276" w:lineRule="auto"/>
         <w:rPr>
           <w:b/>
           <w:u w:val="single"/>
-        </w:rPr>
-      </w:pPr>
-      <w:proofErr w:type="spellStart"/>
-      <w:r>
+          <w:lang w:val="pt-BR"/>
+        </w:rPr>
+      </w:pPr>
+    </w:p>
+    <w:p>
+      <w:pPr>
+        <w:spacing w:after="0" w:line="276" w:lineRule="auto"/>
         <w:rPr>
           <w:b/>
           <w:u w:val="single"/>
-        </w:rPr>
-        <w:t>Exercicio</w:t>
-      </w:r>
-      <w:proofErr w:type="spellEnd"/>
+          <w:lang w:val="pt-BR"/>
+        </w:rPr>
+      </w:pPr>
       <w:r>
         <w:rPr>
           <w:b/>
           <w:u w:val="single"/>
-        </w:rPr>
-        <w:t xml:space="preserve"> 1</w:t>
-      </w:r>
-    </w:p>
-    <w:p>
-      <w:pPr>
+          <w:lang w:val="pt-BR"/>
+        </w:rPr>
+        <w:t>Exercicio 1</w:t>
+      </w:r>
+    </w:p>
+    <w:p>
+      <w:pPr>
+        <w:spacing w:after="0" w:line="276" w:lineRule="auto"/>
         <w:rPr>
           <w:b/>
-        </w:rPr>
-      </w:pPr>
-      <w:r>
+          <w:u w:val="single"/>
+          <w:lang w:val="pt-BR"/>
+        </w:rPr>
+      </w:pPr>
+    </w:p>
+    <w:p>
+      <w:pPr>
+        <w:spacing w:after="0" w:line="276" w:lineRule="auto"/>
         <w:rPr>
           <w:b/>
+          <w:lang w:val="pt-BR"/>
+        </w:rPr>
+      </w:pPr>
+      <w:r>
+        <w:rPr>
+          <w:b/>
+          <w:lang w:val="pt-BR"/>
         </w:rPr>
         <w:t>(a)</w:t>
       </w:r>
     </w:p>
     <w:p>
       <w:pPr>
+        <w:spacing w:after="0" w:line="276" w:lineRule="auto"/>
+        <w:rPr>
+          <w:b/>
+          <w:lang w:val="pt-BR"/>
+        </w:rPr>
+      </w:pPr>
+    </w:p>
+    <w:p>
+      <w:pPr>
+        <w:spacing w:after="0" w:line="276" w:lineRule="auto"/>
         <w:rPr>
           <w:u w:val="single"/>
-        </w:rPr>
-      </w:pPr>
-      <w:proofErr w:type="spellStart"/>
+          <w:lang w:val="pt-BR"/>
+        </w:rPr>
+      </w:pPr>
       <w:r>
         <w:rPr>
           <w:u w:val="single"/>
-        </w:rPr>
-        <w:t>Algoritmo</w:t>
-      </w:r>
-      <w:proofErr w:type="spellEnd"/>
+          <w:lang w:val="pt-BR"/>
+        </w:rPr>
+        <w:t>Algoritmo em pseudo-codigo</w:t>
+      </w:r>
       <w:r>
         <w:rPr>
           <w:u w:val="single"/>
-        </w:rPr>
-        <w:t xml:space="preserve"> </w:t>
-      </w:r>
-      <w:proofErr w:type="spellStart"/>
-      <w:r>
+          <w:lang w:val="pt-BR"/>
+        </w:rPr>
+        <w:t>:</w:t>
+      </w:r>
+    </w:p>
+    <w:p>
+      <w:pPr>
+        <w:spacing w:after="0" w:line="276" w:lineRule="auto"/>
         <w:rPr>
           <w:u w:val="single"/>
-        </w:rPr>
-        <w:t>em</w:t>
-      </w:r>
-      <w:proofErr w:type="spellEnd"/>
-      <w:r>
+          <w:lang w:val="pt-BR"/>
+        </w:rPr>
+      </w:pPr>
+    </w:p>
+    <w:p>
+      <w:pPr>
+        <w:spacing w:after="0" w:line="276" w:lineRule="auto"/>
+        <w:rPr>
+          <w:lang w:val="pt-BR"/>
+        </w:rPr>
+      </w:pPr>
+      <w:r>
+        <w:rPr>
+          <w:lang w:val="pt-BR"/>
+        </w:rPr>
+        <w:t>funcao quociente (x,y,k){</w:t>
+      </w:r>
+    </w:p>
+    <w:p>
+      <w:pPr>
+        <w:spacing w:after="0" w:line="276" w:lineRule="auto"/>
+        <w:rPr>
+          <w:lang w:val="pt-BR"/>
+        </w:rPr>
+      </w:pPr>
+      <w:r>
+        <w:rPr>
+          <w:lang w:val="pt-BR"/>
+        </w:rPr>
+        <w:tab/>
+      </w:r>
+      <w:r>
+        <w:rPr>
+          <w:lang w:val="pt-BR"/>
+        </w:rPr>
+        <w:t>se (k igual a 1)</w:t>
+      </w:r>
+    </w:p>
+    <w:p>
+      <w:pPr>
+        <w:spacing w:after="0" w:line="276" w:lineRule="auto"/>
+        <w:rPr>
+          <w:lang w:val="pt-BR"/>
+        </w:rPr>
+      </w:pPr>
+      <w:r>
+        <w:rPr>
+          <w:lang w:val="pt-BR"/>
+        </w:rPr>
+        <w:tab/>
+      </w:r>
+      <w:r>
+        <w:rPr>
+          <w:lang w:val="pt-BR"/>
+        </w:rPr>
+        <w:tab/>
+        <w:t>então retorna 1</w:t>
+      </w:r>
+    </w:p>
+    <w:p>
+      <w:pPr>
+        <w:spacing w:after="0" w:line="276" w:lineRule="auto"/>
+        <w:rPr>
+          <w:lang w:val="pt-BR"/>
+        </w:rPr>
+      </w:pPr>
+      <w:r>
+        <w:rPr>
+          <w:lang w:val="pt-BR"/>
+        </w:rPr>
+        <w:tab/>
+      </w:r>
+      <w:r>
+        <w:rPr>
+          <w:lang w:val="pt-BR"/>
+        </w:rPr>
+        <w:t>retorna x^(k-1)+ y*q[k-1]</w:t>
+      </w:r>
+    </w:p>
+    <w:p>
+      <w:pPr>
+        <w:spacing w:after="0" w:line="276" w:lineRule="auto"/>
+        <w:rPr>
+          <w:lang w:val="pt-BR"/>
+        </w:rPr>
+      </w:pPr>
+      <w:r>
+        <w:rPr>
+          <w:lang w:val="pt-BR"/>
+        </w:rPr>
+        <w:t>}</w:t>
+      </w:r>
+    </w:p>
+    <w:p>
+      <w:pPr>
+        <w:spacing w:after="0" w:line="276" w:lineRule="auto"/>
+        <w:rPr>
+          <w:lang w:val="pt-BR"/>
+        </w:rPr>
+      </w:pPr>
+    </w:p>
+    <w:p>
+      <w:pPr>
+        <w:spacing w:after="0" w:line="276" w:lineRule="auto"/>
+        <w:rPr>
+          <w:b/>
+          <w:lang w:val="pt-BR"/>
+        </w:rPr>
+      </w:pPr>
+      <w:r>
+        <w:rPr>
+          <w:b/>
+          <w:lang w:val="pt-BR"/>
+        </w:rPr>
+        <w:t>(b)</w:t>
+      </w:r>
+    </w:p>
+    <w:p>
+      <w:pPr>
+        <w:spacing w:after="0" w:line="276" w:lineRule="auto"/>
         <w:rPr>
           <w:u w:val="single"/>
-        </w:rPr>
-        <w:t xml:space="preserve"> pseudo-</w:t>
-      </w:r>
-      <w:proofErr w:type="spellStart"/>
-      <w:r>
+          <w:lang w:val="pt-BR"/>
+        </w:rPr>
+      </w:pPr>
+    </w:p>
+    <w:p>
+      <w:pPr>
+        <w:spacing w:after="0" w:line="276" w:lineRule="auto"/>
         <w:rPr>
           <w:u w:val="single"/>
-        </w:rPr>
-        <w:t>codigo</w:t>
-      </w:r>
-      <w:proofErr w:type="spellEnd"/>
+          <w:lang w:val="pt-BR"/>
+        </w:rPr>
+      </w:pPr>
       <w:r>
         <w:rPr>
           <w:u w:val="single"/>
-        </w:rPr>
-        <w:t>:</w:t>
-      </w:r>
-    </w:p>
-    <w:p>
-      <w:pPr>
-        <w:rPr>
-          <w:lang w:val="pt-BR"/>
-        </w:rPr>
-      </w:pPr>
-      <w:r>
-        <w:rPr>
-          <w:lang w:val="pt-BR"/>
-        </w:rPr>
-        <w:t>funcao quociente (x,y,k){</w:t>
-      </w:r>
-    </w:p>
-    <w:p>
-      <w:r>
-        <w:rPr>
-          <w:lang w:val="pt-BR"/>
-        </w:rPr>
+          <w:lang w:val="pt-BR"/>
+        </w:rPr>
+        <w:t>Algoritmo em Python:</w:t>
+      </w:r>
+    </w:p>
+    <w:p>
+      <w:pPr>
+        <w:spacing w:after="0" w:line="276" w:lineRule="auto"/>
+        <w:rPr>
+          <w:u w:val="single"/>
+          <w:lang w:val="pt-BR"/>
+        </w:rPr>
+      </w:pPr>
+    </w:p>
+    <w:p>
+      <w:pPr>
+        <w:spacing w:after="0" w:line="276" w:lineRule="auto"/>
+      </w:pPr>
+      <w:r>
+        <w:t>def quociente(x,y,k):</w:t>
+      </w:r>
+    </w:p>
+    <w:p>
+      <w:pPr>
+        <w:spacing w:after="0" w:line="276" w:lineRule="auto"/>
+      </w:pPr>
+      <w:r>
         <w:tab/>
-      </w:r>
-      <w:proofErr w:type="gramStart"/>
-      <w:r>
-        <w:t>se</w:t>
-      </w:r>
-      <w:proofErr w:type="gramEnd"/>
-      <w:r>
-        <w:t xml:space="preserve"> (</w:t>
-      </w:r>
-      <w:r>
-        <w:t xml:space="preserve">k </w:t>
-      </w:r>
-      <w:proofErr w:type="spellStart"/>
-      <w:r>
-        <w:t>igual</w:t>
-      </w:r>
-      <w:proofErr w:type="spellEnd"/>
-      <w:r>
-        <w:t xml:space="preserve"> a 1)</w:t>
-      </w:r>
-    </w:p>
-    <w:p>
+        <w:t>if k == 1:</w:t>
+      </w:r>
+    </w:p>
+    <w:p>
+      <w:pPr>
+        <w:spacing w:after="0" w:line="276" w:lineRule="auto"/>
+        <w:rPr>
+          <w:lang w:val="pt-BR"/>
+        </w:rPr>
+      </w:pPr>
       <w:r>
         <w:tab/>
       </w:r>
       <w:r>
         <w:tab/>
       </w:r>
-      <w:proofErr w:type="spellStart"/>
-      <w:proofErr w:type="gramStart"/>
-      <w:r>
-        <w:t>então</w:t>
-      </w:r>
-      <w:proofErr w:type="spellEnd"/>
-      <w:proofErr w:type="gramEnd"/>
-      <w:r>
-        <w:t xml:space="preserve"> </w:t>
-      </w:r>
-      <w:proofErr w:type="spellStart"/>
-      <w:r>
-        <w:t>retorna</w:t>
-      </w:r>
-      <w:proofErr w:type="spellEnd"/>
-      <w:r>
-        <w:t xml:space="preserve"> 1</w:t>
-      </w:r>
-    </w:p>
-    <w:p>
-      <w:pPr>
-        <w:rPr>
-          <w:lang w:val="pt-BR"/>
-        </w:rPr>
-      </w:pPr>
-      <w:r>
+      <w:r>
+        <w:rPr>
+          <w:lang w:val="pt-BR"/>
+        </w:rPr>
+        <w:t>return 1 # para quando q[k-1] = 1</w:t>
+      </w:r>
+    </w:p>
+    <w:p>
+      <w:pPr>
+        <w:spacing w:after="0" w:line="276" w:lineRule="auto"/>
+      </w:pPr>
+      <w:r>
+        <w:rPr>
+          <w:lang w:val="pt-BR"/>
+        </w:rPr>
         <w:tab/>
       </w:r>
       <w:r>
-        <w:rPr>
-          <w:lang w:val="pt-BR"/>
-        </w:rPr>
-        <w:t>retorna x^(k-1)+ y*q[k-1]</w:t>
-      </w:r>
-    </w:p>
-    <w:p>
-      <w:pPr>
-        <w:rPr>
-          <w:lang w:val="pt-BR"/>
-        </w:rPr>
-      </w:pPr>
-      <w:r>
-        <w:rPr>
-          <w:lang w:val="pt-BR"/>
-        </w:rPr>
-        <w:t>}</w:t>
-      </w:r>
-    </w:p>
-    <w:p>
-      <w:pPr>
-        <w:rPr>
-          <w:b/>
-          <w:lang w:val="pt-BR"/>
-        </w:rPr>
-      </w:pPr>
-      <w:r>
-        <w:rPr>
-          <w:b/>
-          <w:lang w:val="pt-BR"/>
-        </w:rPr>
-        <w:t>(b)</w:t>
-      </w:r>
-    </w:p>
-    <w:p>
-      <w:pPr>
+        <w:t xml:space="preserve">return x**(k-1) + (y * quociente(x,y,k-1)) </w:t>
+      </w:r>
+      <w:r>
+        <w:t xml:space="preserve">  </w:t>
+      </w:r>
+      <w:r>
+        <w:t># q[k] = x^(k-1)+ y*q[k-1]</w:t>
+      </w:r>
+    </w:p>
+    <w:p>
+      <w:pPr>
+        <w:spacing w:after="0" w:line="276" w:lineRule="auto"/>
+      </w:pPr>
+    </w:p>
+    <w:p>
+      <w:pPr>
+        <w:spacing w:after="0" w:line="276" w:lineRule="auto"/>
         <w:rPr>
           <w:u w:val="single"/>
-          <w:lang w:val="pt-BR"/>
         </w:rPr>
       </w:pPr>
       <w:r>
         <w:rPr>
           <w:u w:val="single"/>
-          <w:lang w:val="pt-BR"/>
-        </w:rPr>
-        <w:t>Algoritmo em Python:</w:t>
-      </w:r>
-    </w:p>
-    <w:p>
-      <w:proofErr w:type="spellStart"/>
-      <w:proofErr w:type="gramStart"/>
-      <w:r>
-        <w:t>def</w:t>
-      </w:r>
-      <w:proofErr w:type="spellEnd"/>
-      <w:proofErr w:type="gramEnd"/>
-      <w:r>
-        <w:t xml:space="preserve"> </w:t>
-      </w:r>
-      <w:proofErr w:type="spellStart"/>
-      <w:r>
-        <w:t>quociente</w:t>
-      </w:r>
-      <w:proofErr w:type="spellEnd"/>
-      <w:r>
-        <w:t>(</w:t>
-      </w:r>
-      <w:proofErr w:type="spellStart"/>
-      <w:r>
-        <w:t>x,y,k</w:t>
-      </w:r>
-      <w:proofErr w:type="spellEnd"/>
-      <w:r>
-        <w:t>):</w:t>
-      </w:r>
-    </w:p>
-    <w:p>
-      <w:r>
-        <w:tab/>
-      </w:r>
-      <w:proofErr w:type="gramStart"/>
-      <w:r>
-        <w:t>if</w:t>
-      </w:r>
-      <w:proofErr w:type="gramEnd"/>
-      <w:r>
-        <w:t xml:space="preserve"> k == 1:</w:t>
-      </w:r>
-    </w:p>
-    <w:p>
-      <w:pPr>
-        <w:rPr>
-          <w:lang w:val="pt-BR"/>
-        </w:rPr>
-      </w:pPr>
-      <w:r>
-        <w:tab/>
-      </w:r>
-      <w:r>
-        <w:tab/>
-      </w:r>
-      <w:r>
-        <w:rPr>
-          <w:lang w:val="pt-BR"/>
-        </w:rPr>
-        <w:t>return 1 # para quando q[k-1] = 1</w:t>
-      </w:r>
-    </w:p>
-    <w:p>
-      <w:r>
-        <w:rPr>
-          <w:lang w:val="pt-BR"/>
-        </w:rPr>
-        <w:tab/>
-      </w:r>
-      <w:proofErr w:type="gramStart"/>
-      <w:r>
-        <w:t>return</w:t>
-      </w:r>
-      <w:proofErr w:type="gramEnd"/>
-      <w:r>
-        <w:t xml:space="preserve"> x**(k-1) + (y * </w:t>
-      </w:r>
-      <w:proofErr w:type="spellStart"/>
-      <w:r>
-        <w:t>quociente</w:t>
-      </w:r>
-      <w:proofErr w:type="spellEnd"/>
-      <w:r>
-        <w:t xml:space="preserve">(x,y,k-1)) </w:t>
-      </w:r>
-      <w:r>
-        <w:t xml:space="preserve">  </w:t>
-      </w:r>
-      <w:r>
-        <w:t># q[k] = x^(k-1)+ y*q[k-1]</w:t>
-      </w:r>
-    </w:p>
-    <w:p>
-      <w:pPr>
+        </w:rPr>
+        <w:t>Testes:</w:t>
+      </w:r>
+    </w:p>
+    <w:p>
+      <w:pPr>
+        <w:spacing w:after="0" w:line="276" w:lineRule="auto"/>
         <w:rPr>
           <w:u w:val="single"/>
         </w:rPr>
       </w:pPr>
-      <w:r>
-        <w:rPr>
-          <w:u w:val="single"/>
-        </w:rPr>
-        <w:t>Testes:</w:t>
-      </w:r>
     </w:p>
     <w:tbl>
       <w:tblPr>
@@ -374,13 +409,13 @@
         <w:tblLook w:val="04A0" w:firstRow="1" w:lastRow="0" w:firstColumn="1" w:lastColumn="0" w:noHBand="0" w:noVBand="1"/>
       </w:tblPr>
       <w:tblGrid>
-        <w:gridCol w:w="523"/>
-        <w:gridCol w:w="525"/>
-        <w:gridCol w:w="564"/>
-        <w:gridCol w:w="1109"/>
-        <w:gridCol w:w="2063"/>
-        <w:gridCol w:w="2241"/>
-        <w:gridCol w:w="2325"/>
+        <w:gridCol w:w="524"/>
+        <w:gridCol w:w="526"/>
+        <w:gridCol w:w="565"/>
+        <w:gridCol w:w="1080"/>
+        <w:gridCol w:w="2070"/>
+        <w:gridCol w:w="2250"/>
+        <w:gridCol w:w="2335"/>
       </w:tblGrid>
       <w:tr>
         <w:tc>
@@ -388,7 +423,18 @@
             <w:tcW w:w="524" w:type="dxa"/>
           </w:tcPr>
           <w:p>
-            <w:r>
+            <w:pPr>
+              <w:spacing w:line="276" w:lineRule="auto"/>
+              <w:rPr>
+                <w:sz w:val="18"/>
+                <w:szCs w:val="18"/>
+              </w:rPr>
+            </w:pPr>
+            <w:r>
+              <w:rPr>
+                <w:sz w:val="18"/>
+                <w:szCs w:val="18"/>
+              </w:rPr>
               <w:t>X</w:t>
             </w:r>
           </w:p>
@@ -398,7 +444,18 @@
             <w:tcW w:w="526" w:type="dxa"/>
           </w:tcPr>
           <w:p>
-            <w:r>
+            <w:pPr>
+              <w:spacing w:line="276" w:lineRule="auto"/>
+              <w:rPr>
+                <w:sz w:val="18"/>
+                <w:szCs w:val="18"/>
+              </w:rPr>
+            </w:pPr>
+            <w:r>
+              <w:rPr>
+                <w:sz w:val="18"/>
+                <w:szCs w:val="18"/>
+              </w:rPr>
               <w:t>Y</w:t>
             </w:r>
           </w:p>
@@ -408,7 +465,18 @@
             <w:tcW w:w="565" w:type="dxa"/>
           </w:tcPr>
           <w:p>
-            <w:r>
+            <w:pPr>
+              <w:spacing w:line="276" w:lineRule="auto"/>
+              <w:rPr>
+                <w:sz w:val="18"/>
+                <w:szCs w:val="18"/>
+              </w:rPr>
+            </w:pPr>
+            <w:r>
+              <w:rPr>
+                <w:sz w:val="18"/>
+                <w:szCs w:val="18"/>
+              </w:rPr>
               <w:t>K</w:t>
             </w:r>
           </w:p>
@@ -418,7 +486,18 @@
             <w:tcW w:w="1080" w:type="dxa"/>
           </w:tcPr>
           <w:p>
-            <w:r>
+            <w:pPr>
+              <w:spacing w:line="276" w:lineRule="auto"/>
+              <w:rPr>
+                <w:sz w:val="18"/>
+                <w:szCs w:val="18"/>
+              </w:rPr>
+            </w:pPr>
+            <w:r>
+              <w:rPr>
+                <w:sz w:val="18"/>
+                <w:szCs w:val="18"/>
+              </w:rPr>
               <w:t>Q[K]</w:t>
             </w:r>
           </w:p>
@@ -428,7 +507,18 @@
             <w:tcW w:w="2070" w:type="dxa"/>
           </w:tcPr>
           <w:p>
-            <w:r>
+            <w:pPr>
+              <w:spacing w:line="276" w:lineRule="auto"/>
+              <w:rPr>
+                <w:sz w:val="18"/>
+                <w:szCs w:val="18"/>
+              </w:rPr>
+            </w:pPr>
+            <w:r>
+              <w:rPr>
+                <w:sz w:val="18"/>
+                <w:szCs w:val="18"/>
+              </w:rPr>
               <w:t>Tempo</w:t>
             </w:r>
           </w:p>
@@ -438,11 +528,20 @@
             <w:tcW w:w="2250" w:type="dxa"/>
           </w:tcPr>
           <w:p>
-            <w:proofErr w:type="spellStart"/>
-            <w:r>
+            <w:pPr>
+              <w:spacing w:line="276" w:lineRule="auto"/>
+              <w:rPr>
+                <w:sz w:val="18"/>
+                <w:szCs w:val="18"/>
+              </w:rPr>
+            </w:pPr>
+            <w:r>
+              <w:rPr>
+                <w:sz w:val="18"/>
+                <w:szCs w:val="18"/>
+              </w:rPr>
               <w:t>Execuções</w:t>
             </w:r>
-            <w:proofErr w:type="spellEnd"/>
           </w:p>
         </w:tc>
         <w:tc>
@@ -450,27 +549,20 @@
             <w:tcW w:w="2335" w:type="dxa"/>
           </w:tcPr>
           <w:p>
-            <w:proofErr w:type="spellStart"/>
-            <w:r>
-              <w:t>Execuções</w:t>
-            </w:r>
-            <w:proofErr w:type="spellEnd"/>
-            <w:r>
-              <w:t xml:space="preserve"> </w:t>
-            </w:r>
-            <w:proofErr w:type="spellStart"/>
-            <w:r>
-              <w:t>por</w:t>
-            </w:r>
-            <w:proofErr w:type="spellEnd"/>
-            <w:r>
-              <w:t xml:space="preserve"> </w:t>
-            </w:r>
-            <w:proofErr w:type="spellStart"/>
-            <w:r>
-              <w:t>segundo</w:t>
-            </w:r>
-            <w:proofErr w:type="spellEnd"/>
+            <w:pPr>
+              <w:spacing w:line="276" w:lineRule="auto"/>
+              <w:rPr>
+                <w:sz w:val="18"/>
+                <w:szCs w:val="18"/>
+              </w:rPr>
+            </w:pPr>
+            <w:r>
+              <w:rPr>
+                <w:sz w:val="18"/>
+                <w:szCs w:val="18"/>
+              </w:rPr>
+              <w:t>Execuções por segundo</w:t>
+            </w:r>
           </w:p>
         </w:tc>
       </w:tr>
@@ -480,7 +572,18 @@
             <w:tcW w:w="524" w:type="dxa"/>
           </w:tcPr>
           <w:p>
-            <w:r>
+            <w:pPr>
+              <w:spacing w:line="276" w:lineRule="auto"/>
+              <w:rPr>
+                <w:sz w:val="18"/>
+                <w:szCs w:val="18"/>
+              </w:rPr>
+            </w:pPr>
+            <w:r>
+              <w:rPr>
+                <w:sz w:val="18"/>
+                <w:szCs w:val="18"/>
+              </w:rPr>
               <w:t>1</w:t>
             </w:r>
           </w:p>
@@ -490,7 +593,18 @@
             <w:tcW w:w="526" w:type="dxa"/>
           </w:tcPr>
           <w:p>
-            <w:r>
+            <w:pPr>
+              <w:spacing w:line="276" w:lineRule="auto"/>
+              <w:rPr>
+                <w:sz w:val="18"/>
+                <w:szCs w:val="18"/>
+              </w:rPr>
+            </w:pPr>
+            <w:r>
+              <w:rPr>
+                <w:sz w:val="18"/>
+                <w:szCs w:val="18"/>
+              </w:rPr>
               <w:t>2</w:t>
             </w:r>
           </w:p>
@@ -500,7 +614,18 @@
             <w:tcW w:w="565" w:type="dxa"/>
           </w:tcPr>
           <w:p>
-            <w:r>
+            <w:pPr>
+              <w:spacing w:line="276" w:lineRule="auto"/>
+              <w:rPr>
+                <w:sz w:val="18"/>
+                <w:szCs w:val="18"/>
+              </w:rPr>
+            </w:pPr>
+            <w:r>
+              <w:rPr>
+                <w:sz w:val="18"/>
+                <w:szCs w:val="18"/>
+              </w:rPr>
               <w:t>5</w:t>
             </w:r>
           </w:p>
@@ -510,7 +635,18 @@
             <w:tcW w:w="1080" w:type="dxa"/>
           </w:tcPr>
           <w:p>
-            <w:r>
+            <w:pPr>
+              <w:spacing w:line="276" w:lineRule="auto"/>
+              <w:rPr>
+                <w:sz w:val="18"/>
+                <w:szCs w:val="18"/>
+              </w:rPr>
+            </w:pPr>
+            <w:r>
+              <w:rPr>
+                <w:sz w:val="18"/>
+                <w:szCs w:val="18"/>
+              </w:rPr>
               <w:t>31</w:t>
             </w:r>
           </w:p>
@@ -520,7 +656,18 @@
             <w:tcW w:w="2070" w:type="dxa"/>
           </w:tcPr>
           <w:p>
-            <w:r>
+            <w:pPr>
+              <w:spacing w:line="276" w:lineRule="auto"/>
+              <w:rPr>
+                <w:sz w:val="18"/>
+                <w:szCs w:val="18"/>
+              </w:rPr>
+            </w:pPr>
+            <w:r>
+              <w:rPr>
+                <w:sz w:val="18"/>
+                <w:szCs w:val="18"/>
+              </w:rPr>
               <w:t>5,00028610</w:t>
             </w:r>
           </w:p>
@@ -530,7 +677,18 @@
             <w:tcW w:w="2250" w:type="dxa"/>
           </w:tcPr>
           <w:p>
-            <w:r>
+            <w:pPr>
+              <w:spacing w:line="276" w:lineRule="auto"/>
+              <w:rPr>
+                <w:sz w:val="18"/>
+                <w:szCs w:val="18"/>
+              </w:rPr>
+            </w:pPr>
+            <w:r>
+              <w:rPr>
+                <w:sz w:val="18"/>
+                <w:szCs w:val="18"/>
+              </w:rPr>
               <w:t>481317</w:t>
             </w:r>
           </w:p>
@@ -540,7 +698,18 @@
             <w:tcW w:w="2335" w:type="dxa"/>
           </w:tcPr>
           <w:p>
-            <w:r>
+            <w:pPr>
+              <w:spacing w:line="276" w:lineRule="auto"/>
+              <w:rPr>
+                <w:sz w:val="18"/>
+                <w:szCs w:val="18"/>
+              </w:rPr>
+            </w:pPr>
+            <w:r>
+              <w:rPr>
+                <w:sz w:val="18"/>
+                <w:szCs w:val="18"/>
+              </w:rPr>
               <w:t>96257</w:t>
             </w:r>
           </w:p>
@@ -552,7 +721,18 @@
             <w:tcW w:w="524" w:type="dxa"/>
           </w:tcPr>
           <w:p>
-            <w:r>
+            <w:pPr>
+              <w:spacing w:line="276" w:lineRule="auto"/>
+              <w:rPr>
+                <w:sz w:val="18"/>
+                <w:szCs w:val="18"/>
+              </w:rPr>
+            </w:pPr>
+            <w:r>
+              <w:rPr>
+                <w:sz w:val="18"/>
+                <w:szCs w:val="18"/>
+              </w:rPr>
               <w:t>1</w:t>
             </w:r>
           </w:p>
@@ -562,7 +742,18 @@
             <w:tcW w:w="526" w:type="dxa"/>
           </w:tcPr>
           <w:p>
-            <w:r>
+            <w:pPr>
+              <w:spacing w:line="276" w:lineRule="auto"/>
+              <w:rPr>
+                <w:sz w:val="18"/>
+                <w:szCs w:val="18"/>
+              </w:rPr>
+            </w:pPr>
+            <w:r>
+              <w:rPr>
+                <w:sz w:val="18"/>
+                <w:szCs w:val="18"/>
+              </w:rPr>
               <w:t>2</w:t>
             </w:r>
           </w:p>
@@ -572,7 +763,18 @@
             <w:tcW w:w="565" w:type="dxa"/>
           </w:tcPr>
           <w:p>
-            <w:r>
+            <w:pPr>
+              <w:spacing w:line="276" w:lineRule="auto"/>
+              <w:rPr>
+                <w:sz w:val="18"/>
+                <w:szCs w:val="18"/>
+              </w:rPr>
+            </w:pPr>
+            <w:r>
+              <w:rPr>
+                <w:sz w:val="18"/>
+                <w:szCs w:val="18"/>
+              </w:rPr>
               <w:t>10</w:t>
             </w:r>
           </w:p>
@@ -582,7 +784,18 @@
             <w:tcW w:w="1080" w:type="dxa"/>
           </w:tcPr>
           <w:p>
-            <w:r>
+            <w:pPr>
+              <w:spacing w:line="276" w:lineRule="auto"/>
+              <w:rPr>
+                <w:sz w:val="18"/>
+                <w:szCs w:val="18"/>
+              </w:rPr>
+            </w:pPr>
+            <w:r>
+              <w:rPr>
+                <w:sz w:val="18"/>
+                <w:szCs w:val="18"/>
+              </w:rPr>
               <w:t>1023</w:t>
             </w:r>
           </w:p>
@@ -592,7 +805,18 @@
             <w:tcW w:w="2070" w:type="dxa"/>
           </w:tcPr>
           <w:p>
-            <w:r>
+            <w:pPr>
+              <w:spacing w:line="276" w:lineRule="auto"/>
+              <w:rPr>
+                <w:sz w:val="18"/>
+                <w:szCs w:val="18"/>
+              </w:rPr>
+            </w:pPr>
+            <w:r>
+              <w:rPr>
+                <w:sz w:val="18"/>
+                <w:szCs w:val="18"/>
+              </w:rPr>
               <w:t>5,00028610</w:t>
             </w:r>
           </w:p>
@@ -602,7 +826,18 @@
             <w:tcW w:w="2250" w:type="dxa"/>
           </w:tcPr>
           <w:p>
-            <w:r>
+            <w:pPr>
+              <w:spacing w:line="276" w:lineRule="auto"/>
+              <w:rPr>
+                <w:sz w:val="18"/>
+                <w:szCs w:val="18"/>
+              </w:rPr>
+            </w:pPr>
+            <w:r>
+              <w:rPr>
+                <w:sz w:val="18"/>
+                <w:szCs w:val="18"/>
+              </w:rPr>
               <w:t>255345</w:t>
             </w:r>
           </w:p>
@@ -612,7 +847,18 @@
             <w:tcW w:w="2335" w:type="dxa"/>
           </w:tcPr>
           <w:p>
-            <w:r>
+            <w:pPr>
+              <w:spacing w:line="276" w:lineRule="auto"/>
+              <w:rPr>
+                <w:sz w:val="18"/>
+                <w:szCs w:val="18"/>
+              </w:rPr>
+            </w:pPr>
+            <w:r>
+              <w:rPr>
+                <w:sz w:val="18"/>
+                <w:szCs w:val="18"/>
+              </w:rPr>
               <w:t>51066</w:t>
             </w:r>
           </w:p>
@@ -624,7 +870,18 @@
             <w:tcW w:w="524" w:type="dxa"/>
           </w:tcPr>
           <w:p>
-            <w:r>
+            <w:pPr>
+              <w:spacing w:line="276" w:lineRule="auto"/>
+              <w:rPr>
+                <w:sz w:val="18"/>
+                <w:szCs w:val="18"/>
+              </w:rPr>
+            </w:pPr>
+            <w:r>
+              <w:rPr>
+                <w:sz w:val="18"/>
+                <w:szCs w:val="18"/>
+              </w:rPr>
               <w:t>1</w:t>
             </w:r>
           </w:p>
@@ -634,7 +891,18 @@
             <w:tcW w:w="526" w:type="dxa"/>
           </w:tcPr>
           <w:p>
-            <w:r>
+            <w:pPr>
+              <w:spacing w:line="276" w:lineRule="auto"/>
+              <w:rPr>
+                <w:sz w:val="18"/>
+                <w:szCs w:val="18"/>
+              </w:rPr>
+            </w:pPr>
+            <w:r>
+              <w:rPr>
+                <w:sz w:val="18"/>
+                <w:szCs w:val="18"/>
+              </w:rPr>
               <w:t>2</w:t>
             </w:r>
           </w:p>
@@ -644,7 +912,18 @@
             <w:tcW w:w="565" w:type="dxa"/>
           </w:tcPr>
           <w:p>
-            <w:r>
+            <w:pPr>
+              <w:spacing w:line="276" w:lineRule="auto"/>
+              <w:rPr>
+                <w:sz w:val="18"/>
+                <w:szCs w:val="18"/>
+              </w:rPr>
+            </w:pPr>
+            <w:r>
+              <w:rPr>
+                <w:sz w:val="18"/>
+                <w:szCs w:val="18"/>
+              </w:rPr>
               <w:t>15</w:t>
             </w:r>
           </w:p>
@@ -654,7 +933,18 @@
             <w:tcW w:w="1080" w:type="dxa"/>
           </w:tcPr>
           <w:p>
-            <w:r>
+            <w:pPr>
+              <w:spacing w:line="276" w:lineRule="auto"/>
+              <w:rPr>
+                <w:sz w:val="18"/>
+                <w:szCs w:val="18"/>
+              </w:rPr>
+            </w:pPr>
+            <w:r>
+              <w:rPr>
+                <w:sz w:val="18"/>
+                <w:szCs w:val="18"/>
+              </w:rPr>
               <w:t>32767</w:t>
             </w:r>
           </w:p>
@@ -664,7 +954,18 @@
             <w:tcW w:w="2070" w:type="dxa"/>
           </w:tcPr>
           <w:p>
-            <w:r>
+            <w:pPr>
+              <w:spacing w:line="276" w:lineRule="auto"/>
+              <w:rPr>
+                <w:sz w:val="18"/>
+                <w:szCs w:val="18"/>
+              </w:rPr>
+            </w:pPr>
+            <w:r>
+              <w:rPr>
+                <w:sz w:val="18"/>
+                <w:szCs w:val="18"/>
+              </w:rPr>
               <w:t>5,00028586</w:t>
             </w:r>
           </w:p>
@@ -674,7 +975,18 @@
             <w:tcW w:w="2250" w:type="dxa"/>
           </w:tcPr>
           <w:p>
-            <w:r>
+            <w:pPr>
+              <w:spacing w:line="276" w:lineRule="auto"/>
+              <w:rPr>
+                <w:sz w:val="18"/>
+                <w:szCs w:val="18"/>
+              </w:rPr>
+            </w:pPr>
+            <w:r>
+              <w:rPr>
+                <w:sz w:val="18"/>
+                <w:szCs w:val="18"/>
+              </w:rPr>
               <w:t>178564</w:t>
             </w:r>
           </w:p>
@@ -684,7 +996,18 @@
             <w:tcW w:w="2335" w:type="dxa"/>
           </w:tcPr>
           <w:p>
-            <w:r>
+            <w:pPr>
+              <w:spacing w:line="276" w:lineRule="auto"/>
+              <w:rPr>
+                <w:sz w:val="18"/>
+                <w:szCs w:val="18"/>
+              </w:rPr>
+            </w:pPr>
+            <w:r>
+              <w:rPr>
+                <w:sz w:val="18"/>
+                <w:szCs w:val="18"/>
+              </w:rPr>
               <w:t>35710</w:t>
             </w:r>
           </w:p>
@@ -696,7 +1019,18 @@
             <w:tcW w:w="524" w:type="dxa"/>
           </w:tcPr>
           <w:p>
-            <w:r>
+            <w:pPr>
+              <w:spacing w:line="276" w:lineRule="auto"/>
+              <w:rPr>
+                <w:sz w:val="18"/>
+                <w:szCs w:val="18"/>
+              </w:rPr>
+            </w:pPr>
+            <w:r>
+              <w:rPr>
+                <w:sz w:val="18"/>
+                <w:szCs w:val="18"/>
+              </w:rPr>
               <w:t>1</w:t>
             </w:r>
           </w:p>
@@ -706,7 +1040,18 @@
             <w:tcW w:w="526" w:type="dxa"/>
           </w:tcPr>
           <w:p>
-            <w:r>
+            <w:pPr>
+              <w:spacing w:line="276" w:lineRule="auto"/>
+              <w:rPr>
+                <w:sz w:val="18"/>
+                <w:szCs w:val="18"/>
+              </w:rPr>
+            </w:pPr>
+            <w:r>
+              <w:rPr>
+                <w:sz w:val="18"/>
+                <w:szCs w:val="18"/>
+              </w:rPr>
               <w:t>2</w:t>
             </w:r>
           </w:p>
@@ -716,7 +1061,18 @@
             <w:tcW w:w="565" w:type="dxa"/>
           </w:tcPr>
           <w:p>
-            <w:r>
+            <w:pPr>
+              <w:spacing w:line="276" w:lineRule="auto"/>
+              <w:rPr>
+                <w:sz w:val="18"/>
+                <w:szCs w:val="18"/>
+              </w:rPr>
+            </w:pPr>
+            <w:r>
+              <w:rPr>
+                <w:sz w:val="18"/>
+                <w:szCs w:val="18"/>
+              </w:rPr>
               <w:t>20</w:t>
             </w:r>
           </w:p>
@@ -726,7 +1082,18 @@
             <w:tcW w:w="1080" w:type="dxa"/>
           </w:tcPr>
           <w:p>
-            <w:r>
+            <w:pPr>
+              <w:spacing w:line="276" w:lineRule="auto"/>
+              <w:rPr>
+                <w:sz w:val="18"/>
+                <w:szCs w:val="18"/>
+              </w:rPr>
+            </w:pPr>
+            <w:r>
+              <w:rPr>
+                <w:sz w:val="18"/>
+                <w:szCs w:val="18"/>
+              </w:rPr>
               <w:t>1048575</w:t>
             </w:r>
           </w:p>
@@ -736,7 +1103,18 @@
             <w:tcW w:w="2070" w:type="dxa"/>
           </w:tcPr>
           <w:p>
-            <w:r>
+            <w:pPr>
+              <w:spacing w:line="276" w:lineRule="auto"/>
+              <w:rPr>
+                <w:sz w:val="18"/>
+                <w:szCs w:val="18"/>
+              </w:rPr>
+            </w:pPr>
+            <w:r>
+              <w:rPr>
+                <w:sz w:val="18"/>
+                <w:szCs w:val="18"/>
+              </w:rPr>
               <w:t>5,00028586</w:t>
             </w:r>
           </w:p>
@@ -746,7 +1124,18 @@
             <w:tcW w:w="2250" w:type="dxa"/>
           </w:tcPr>
           <w:p>
-            <w:r>
+            <w:pPr>
+              <w:spacing w:line="276" w:lineRule="auto"/>
+              <w:rPr>
+                <w:sz w:val="18"/>
+                <w:szCs w:val="18"/>
+              </w:rPr>
+            </w:pPr>
+            <w:r>
+              <w:rPr>
+                <w:sz w:val="18"/>
+                <w:szCs w:val="18"/>
+              </w:rPr>
               <w:t>114964</w:t>
             </w:r>
           </w:p>
@@ -756,7 +1145,18 @@
             <w:tcW w:w="2335" w:type="dxa"/>
           </w:tcPr>
           <w:p>
-            <w:r>
+            <w:pPr>
+              <w:spacing w:line="276" w:lineRule="auto"/>
+              <w:rPr>
+                <w:sz w:val="18"/>
+                <w:szCs w:val="18"/>
+              </w:rPr>
+            </w:pPr>
+            <w:r>
+              <w:rPr>
+                <w:sz w:val="18"/>
+                <w:szCs w:val="18"/>
+              </w:rPr>
               <w:t>22991</w:t>
             </w:r>
           </w:p>
@@ -768,7 +1168,18 @@
             <w:tcW w:w="524" w:type="dxa"/>
           </w:tcPr>
           <w:p>
-            <w:r>
+            <w:pPr>
+              <w:spacing w:line="276" w:lineRule="auto"/>
+              <w:rPr>
+                <w:sz w:val="18"/>
+                <w:szCs w:val="18"/>
+              </w:rPr>
+            </w:pPr>
+            <w:r>
+              <w:rPr>
+                <w:sz w:val="18"/>
+                <w:szCs w:val="18"/>
+              </w:rPr>
               <w:t>1</w:t>
             </w:r>
           </w:p>
@@ -778,7 +1189,18 @@
             <w:tcW w:w="526" w:type="dxa"/>
           </w:tcPr>
           <w:p>
-            <w:r>
+            <w:pPr>
+              <w:spacing w:line="276" w:lineRule="auto"/>
+              <w:rPr>
+                <w:sz w:val="18"/>
+                <w:szCs w:val="18"/>
+              </w:rPr>
+            </w:pPr>
+            <w:r>
+              <w:rPr>
+                <w:sz w:val="18"/>
+                <w:szCs w:val="18"/>
+              </w:rPr>
               <w:t>2</w:t>
             </w:r>
           </w:p>
@@ -788,7 +1210,18 @@
             <w:tcW w:w="565" w:type="dxa"/>
           </w:tcPr>
           <w:p>
-            <w:r>
+            <w:pPr>
+              <w:spacing w:line="276" w:lineRule="auto"/>
+              <w:rPr>
+                <w:sz w:val="18"/>
+                <w:szCs w:val="18"/>
+              </w:rPr>
+            </w:pPr>
+            <w:r>
+              <w:rPr>
+                <w:sz w:val="18"/>
+                <w:szCs w:val="18"/>
+              </w:rPr>
               <w:t>25</w:t>
             </w:r>
           </w:p>
@@ -798,7 +1231,18 @@
             <w:tcW w:w="1080" w:type="dxa"/>
           </w:tcPr>
           <w:p>
-            <w:r>
+            <w:pPr>
+              <w:spacing w:line="276" w:lineRule="auto"/>
+              <w:rPr>
+                <w:sz w:val="18"/>
+                <w:szCs w:val="18"/>
+              </w:rPr>
+            </w:pPr>
+            <w:r>
+              <w:rPr>
+                <w:sz w:val="18"/>
+                <w:szCs w:val="18"/>
+              </w:rPr>
               <w:t>33554431</w:t>
             </w:r>
           </w:p>
@@ -808,7 +1252,18 @@
             <w:tcW w:w="2070" w:type="dxa"/>
           </w:tcPr>
           <w:p>
-            <w:r>
+            <w:pPr>
+              <w:spacing w:line="276" w:lineRule="auto"/>
+              <w:rPr>
+                <w:sz w:val="18"/>
+                <w:szCs w:val="18"/>
+              </w:rPr>
+            </w:pPr>
+            <w:r>
+              <w:rPr>
+                <w:sz w:val="18"/>
+                <w:szCs w:val="18"/>
+              </w:rPr>
               <w:t>5,00028586</w:t>
             </w:r>
           </w:p>
@@ -818,7 +1273,18 @@
             <w:tcW w:w="2250" w:type="dxa"/>
           </w:tcPr>
           <w:p>
-            <w:r>
+            <w:pPr>
+              <w:spacing w:line="276" w:lineRule="auto"/>
+              <w:rPr>
+                <w:sz w:val="18"/>
+                <w:szCs w:val="18"/>
+              </w:rPr>
+            </w:pPr>
+            <w:r>
+              <w:rPr>
+                <w:sz w:val="18"/>
+                <w:szCs w:val="18"/>
+              </w:rPr>
               <w:t>105155</w:t>
             </w:r>
           </w:p>
@@ -828,7 +1294,18 @@
             <w:tcW w:w="2335" w:type="dxa"/>
           </w:tcPr>
           <w:p>
-            <w:r>
+            <w:pPr>
+              <w:spacing w:line="276" w:lineRule="auto"/>
+              <w:rPr>
+                <w:sz w:val="18"/>
+                <w:szCs w:val="18"/>
+              </w:rPr>
+            </w:pPr>
+            <w:r>
+              <w:rPr>
+                <w:sz w:val="18"/>
+                <w:szCs w:val="18"/>
+              </w:rPr>
               <w:t>21029</w:t>
             </w:r>
           </w:p>
@@ -840,7 +1317,18 @@
             <w:tcW w:w="524" w:type="dxa"/>
           </w:tcPr>
           <w:p>
-            <w:r>
+            <w:pPr>
+              <w:spacing w:line="276" w:lineRule="auto"/>
+              <w:rPr>
+                <w:sz w:val="18"/>
+                <w:szCs w:val="18"/>
+              </w:rPr>
+            </w:pPr>
+            <w:r>
+              <w:rPr>
+                <w:sz w:val="18"/>
+                <w:szCs w:val="18"/>
+              </w:rPr>
               <w:t>1</w:t>
             </w:r>
           </w:p>
@@ -850,7 +1338,18 @@
             <w:tcW w:w="526" w:type="dxa"/>
           </w:tcPr>
           <w:p>
-            <w:r>
+            <w:pPr>
+              <w:spacing w:line="276" w:lineRule="auto"/>
+              <w:rPr>
+                <w:sz w:val="18"/>
+                <w:szCs w:val="18"/>
+              </w:rPr>
+            </w:pPr>
+            <w:r>
+              <w:rPr>
+                <w:sz w:val="18"/>
+                <w:szCs w:val="18"/>
+              </w:rPr>
               <w:t>5</w:t>
             </w:r>
           </w:p>
@@ -860,7 +1359,18 @@
             <w:tcW w:w="565" w:type="dxa"/>
           </w:tcPr>
           <w:p>
-            <w:r>
+            <w:pPr>
+              <w:spacing w:line="276" w:lineRule="auto"/>
+              <w:rPr>
+                <w:sz w:val="18"/>
+                <w:szCs w:val="18"/>
+              </w:rPr>
+            </w:pPr>
+            <w:r>
+              <w:rPr>
+                <w:sz w:val="18"/>
+                <w:szCs w:val="18"/>
+              </w:rPr>
               <w:t>2</w:t>
             </w:r>
           </w:p>
@@ -870,7 +1380,18 @@
             <w:tcW w:w="1080" w:type="dxa"/>
           </w:tcPr>
           <w:p>
-            <w:r>
+            <w:pPr>
+              <w:spacing w:line="276" w:lineRule="auto"/>
+              <w:rPr>
+                <w:sz w:val="18"/>
+                <w:szCs w:val="18"/>
+              </w:rPr>
+            </w:pPr>
+            <w:r>
+              <w:rPr>
+                <w:sz w:val="18"/>
+                <w:szCs w:val="18"/>
+              </w:rPr>
               <w:t>6</w:t>
             </w:r>
           </w:p>
@@ -880,7 +1401,18 @@
             <w:tcW w:w="2070" w:type="dxa"/>
           </w:tcPr>
           <w:p>
-            <w:r>
+            <w:pPr>
+              <w:spacing w:line="276" w:lineRule="auto"/>
+              <w:rPr>
+                <w:sz w:val="18"/>
+                <w:szCs w:val="18"/>
+              </w:rPr>
+            </w:pPr>
+            <w:r>
+              <w:rPr>
+                <w:sz w:val="18"/>
+                <w:szCs w:val="18"/>
+              </w:rPr>
               <w:t>5,00028610</w:t>
             </w:r>
           </w:p>
@@ -890,7 +1422,18 @@
             <w:tcW w:w="2250" w:type="dxa"/>
           </w:tcPr>
           <w:p>
-            <w:r>
+            <w:pPr>
+              <w:spacing w:line="276" w:lineRule="auto"/>
+              <w:rPr>
+                <w:sz w:val="18"/>
+                <w:szCs w:val="18"/>
+              </w:rPr>
+            </w:pPr>
+            <w:r>
+              <w:rPr>
+                <w:sz w:val="18"/>
+                <w:szCs w:val="18"/>
+              </w:rPr>
               <w:t>978300</w:t>
             </w:r>
           </w:p>
@@ -900,7 +1443,18 @@
             <w:tcW w:w="2335" w:type="dxa"/>
           </w:tcPr>
           <w:p>
-            <w:r>
+            <w:pPr>
+              <w:spacing w:line="276" w:lineRule="auto"/>
+              <w:rPr>
+                <w:sz w:val="18"/>
+                <w:szCs w:val="18"/>
+              </w:rPr>
+            </w:pPr>
+            <w:r>
+              <w:rPr>
+                <w:sz w:val="18"/>
+                <w:szCs w:val="18"/>
+              </w:rPr>
               <w:t>195648</w:t>
             </w:r>
           </w:p>
@@ -912,7 +1466,18 @@
             <w:tcW w:w="524" w:type="dxa"/>
           </w:tcPr>
           <w:p>
-            <w:r>
+            <w:pPr>
+              <w:spacing w:line="276" w:lineRule="auto"/>
+              <w:rPr>
+                <w:sz w:val="18"/>
+                <w:szCs w:val="18"/>
+              </w:rPr>
+            </w:pPr>
+            <w:r>
+              <w:rPr>
+                <w:sz w:val="18"/>
+                <w:szCs w:val="18"/>
+              </w:rPr>
               <w:t>1</w:t>
             </w:r>
           </w:p>
@@ -922,7 +1487,18 @@
             <w:tcW w:w="526" w:type="dxa"/>
           </w:tcPr>
           <w:p>
-            <w:r>
+            <w:pPr>
+              <w:spacing w:line="276" w:lineRule="auto"/>
+              <w:rPr>
+                <w:sz w:val="18"/>
+                <w:szCs w:val="18"/>
+              </w:rPr>
+            </w:pPr>
+            <w:r>
+              <w:rPr>
+                <w:sz w:val="18"/>
+                <w:szCs w:val="18"/>
+              </w:rPr>
               <w:t>10</w:t>
             </w:r>
           </w:p>
@@ -932,7 +1508,18 @@
             <w:tcW w:w="565" w:type="dxa"/>
           </w:tcPr>
           <w:p>
-            <w:r>
+            <w:pPr>
+              <w:spacing w:line="276" w:lineRule="auto"/>
+              <w:rPr>
+                <w:sz w:val="18"/>
+                <w:szCs w:val="18"/>
+              </w:rPr>
+            </w:pPr>
+            <w:r>
+              <w:rPr>
+                <w:sz w:val="18"/>
+                <w:szCs w:val="18"/>
+              </w:rPr>
               <w:t>2</w:t>
             </w:r>
           </w:p>
@@ -942,7 +1529,18 @@
             <w:tcW w:w="1080" w:type="dxa"/>
           </w:tcPr>
           <w:p>
-            <w:r>
+            <w:pPr>
+              <w:spacing w:line="276" w:lineRule="auto"/>
+              <w:rPr>
+                <w:sz w:val="18"/>
+                <w:szCs w:val="18"/>
+              </w:rPr>
+            </w:pPr>
+            <w:r>
+              <w:rPr>
+                <w:sz w:val="18"/>
+                <w:szCs w:val="18"/>
+              </w:rPr>
               <w:t>11</w:t>
             </w:r>
           </w:p>
@@ -953,9 +1551,18 @@
           </w:tcPr>
           <w:p>
             <w:pPr>
+              <w:spacing w:line="276" w:lineRule="auto"/>
               <w:jc w:val="both"/>
-            </w:pPr>
-            <w:r>
+              <w:rPr>
+                <w:sz w:val="18"/>
+                <w:szCs w:val="18"/>
+              </w:rPr>
+            </w:pPr>
+            <w:r>
+              <w:rPr>
+                <w:sz w:val="18"/>
+                <w:szCs w:val="18"/>
+              </w:rPr>
               <w:t>5,00028610</w:t>
             </w:r>
           </w:p>
@@ -965,7 +1572,18 @@
             <w:tcW w:w="2250" w:type="dxa"/>
           </w:tcPr>
           <w:p>
-            <w:r>
+            <w:pPr>
+              <w:spacing w:line="276" w:lineRule="auto"/>
+              <w:rPr>
+                <w:sz w:val="18"/>
+                <w:szCs w:val="18"/>
+              </w:rPr>
+            </w:pPr>
+            <w:r>
+              <w:rPr>
+                <w:sz w:val="18"/>
+                <w:szCs w:val="18"/>
+              </w:rPr>
               <w:t>787903</w:t>
             </w:r>
           </w:p>
@@ -975,7 +1593,18 @@
             <w:tcW w:w="2335" w:type="dxa"/>
           </w:tcPr>
           <w:p>
-            <w:r>
+            <w:pPr>
+              <w:spacing w:line="276" w:lineRule="auto"/>
+              <w:rPr>
+                <w:sz w:val="18"/>
+                <w:szCs w:val="18"/>
+              </w:rPr>
+            </w:pPr>
+            <w:r>
+              <w:rPr>
+                <w:sz w:val="18"/>
+                <w:szCs w:val="18"/>
+              </w:rPr>
               <w:t>157571</w:t>
             </w:r>
           </w:p>
@@ -987,7 +1616,18 @@
             <w:tcW w:w="524" w:type="dxa"/>
           </w:tcPr>
           <w:p>
-            <w:r>
+            <w:pPr>
+              <w:spacing w:line="276" w:lineRule="auto"/>
+              <w:rPr>
+                <w:sz w:val="18"/>
+                <w:szCs w:val="18"/>
+              </w:rPr>
+            </w:pPr>
+            <w:r>
+              <w:rPr>
+                <w:sz w:val="18"/>
+                <w:szCs w:val="18"/>
+              </w:rPr>
               <w:t>1</w:t>
             </w:r>
           </w:p>
@@ -997,7 +1637,18 @@
             <w:tcW w:w="526" w:type="dxa"/>
           </w:tcPr>
           <w:p>
-            <w:r>
+            <w:pPr>
+              <w:spacing w:line="276" w:lineRule="auto"/>
+              <w:rPr>
+                <w:sz w:val="18"/>
+                <w:szCs w:val="18"/>
+              </w:rPr>
+            </w:pPr>
+            <w:r>
+              <w:rPr>
+                <w:sz w:val="18"/>
+                <w:szCs w:val="18"/>
+              </w:rPr>
               <w:t>15</w:t>
             </w:r>
           </w:p>
@@ -1007,7 +1658,18 @@
             <w:tcW w:w="565" w:type="dxa"/>
           </w:tcPr>
           <w:p>
-            <w:r>
+            <w:pPr>
+              <w:spacing w:line="276" w:lineRule="auto"/>
+              <w:rPr>
+                <w:sz w:val="18"/>
+                <w:szCs w:val="18"/>
+              </w:rPr>
+            </w:pPr>
+            <w:r>
+              <w:rPr>
+                <w:sz w:val="18"/>
+                <w:szCs w:val="18"/>
+              </w:rPr>
               <w:t>2</w:t>
             </w:r>
           </w:p>
@@ -1017,7 +1679,18 @@
             <w:tcW w:w="1080" w:type="dxa"/>
           </w:tcPr>
           <w:p>
-            <w:r>
+            <w:pPr>
+              <w:spacing w:line="276" w:lineRule="auto"/>
+              <w:rPr>
+                <w:sz w:val="18"/>
+                <w:szCs w:val="18"/>
+              </w:rPr>
+            </w:pPr>
+            <w:r>
+              <w:rPr>
+                <w:sz w:val="18"/>
+                <w:szCs w:val="18"/>
+              </w:rPr>
               <w:t>16</w:t>
             </w:r>
           </w:p>
@@ -1027,7 +1700,18 @@
             <w:tcW w:w="2070" w:type="dxa"/>
           </w:tcPr>
           <w:p>
-            <w:r>
+            <w:pPr>
+              <w:spacing w:line="276" w:lineRule="auto"/>
+              <w:rPr>
+                <w:sz w:val="18"/>
+                <w:szCs w:val="18"/>
+              </w:rPr>
+            </w:pPr>
+            <w:r>
+              <w:rPr>
+                <w:sz w:val="18"/>
+                <w:szCs w:val="18"/>
+              </w:rPr>
               <w:t>5,00028586</w:t>
             </w:r>
           </w:p>
@@ -1037,7 +1721,18 @@
             <w:tcW w:w="2250" w:type="dxa"/>
           </w:tcPr>
           <w:p>
-            <w:r>
+            <w:pPr>
+              <w:spacing w:line="276" w:lineRule="auto"/>
+              <w:rPr>
+                <w:sz w:val="18"/>
+                <w:szCs w:val="18"/>
+              </w:rPr>
+            </w:pPr>
+            <w:r>
+              <w:rPr>
+                <w:sz w:val="18"/>
+                <w:szCs w:val="18"/>
+              </w:rPr>
               <w:t>663620</w:t>
             </w:r>
           </w:p>
@@ -1047,7 +1742,18 @@
             <w:tcW w:w="2335" w:type="dxa"/>
           </w:tcPr>
           <w:p>
-            <w:r>
+            <w:pPr>
+              <w:spacing w:line="276" w:lineRule="auto"/>
+              <w:rPr>
+                <w:sz w:val="18"/>
+                <w:szCs w:val="18"/>
+              </w:rPr>
+            </w:pPr>
+            <w:r>
+              <w:rPr>
+                <w:sz w:val="18"/>
+                <w:szCs w:val="18"/>
+              </w:rPr>
               <w:t>132716</w:t>
             </w:r>
           </w:p>
@@ -1059,7 +1765,18 @@
             <w:tcW w:w="524" w:type="dxa"/>
           </w:tcPr>
           <w:p>
-            <w:r>
+            <w:pPr>
+              <w:spacing w:line="276" w:lineRule="auto"/>
+              <w:rPr>
+                <w:sz w:val="18"/>
+                <w:szCs w:val="18"/>
+              </w:rPr>
+            </w:pPr>
+            <w:r>
+              <w:rPr>
+                <w:sz w:val="18"/>
+                <w:szCs w:val="18"/>
+              </w:rPr>
               <w:t>1</w:t>
             </w:r>
           </w:p>
@@ -1069,7 +1786,18 @@
             <w:tcW w:w="526" w:type="dxa"/>
           </w:tcPr>
           <w:p>
-            <w:r>
+            <w:pPr>
+              <w:spacing w:line="276" w:lineRule="auto"/>
+              <w:rPr>
+                <w:sz w:val="18"/>
+                <w:szCs w:val="18"/>
+              </w:rPr>
+            </w:pPr>
+            <w:r>
+              <w:rPr>
+                <w:sz w:val="18"/>
+                <w:szCs w:val="18"/>
+              </w:rPr>
               <w:t>20</w:t>
             </w:r>
           </w:p>
@@ -1079,7 +1807,18 @@
             <w:tcW w:w="565" w:type="dxa"/>
           </w:tcPr>
           <w:p>
-            <w:r>
+            <w:pPr>
+              <w:spacing w:line="276" w:lineRule="auto"/>
+              <w:rPr>
+                <w:sz w:val="18"/>
+                <w:szCs w:val="18"/>
+              </w:rPr>
+            </w:pPr>
+            <w:r>
+              <w:rPr>
+                <w:sz w:val="18"/>
+                <w:szCs w:val="18"/>
+              </w:rPr>
               <w:t>2</w:t>
             </w:r>
           </w:p>
@@ -1089,7 +1828,18 @@
             <w:tcW w:w="1080" w:type="dxa"/>
           </w:tcPr>
           <w:p>
-            <w:r>
+            <w:pPr>
+              <w:spacing w:line="276" w:lineRule="auto"/>
+              <w:rPr>
+                <w:sz w:val="18"/>
+                <w:szCs w:val="18"/>
+              </w:rPr>
+            </w:pPr>
+            <w:r>
+              <w:rPr>
+                <w:sz w:val="18"/>
+                <w:szCs w:val="18"/>
+              </w:rPr>
               <w:t>21</w:t>
             </w:r>
           </w:p>
@@ -1099,7 +1849,18 @@
             <w:tcW w:w="2070" w:type="dxa"/>
           </w:tcPr>
           <w:p>
-            <w:r>
+            <w:pPr>
+              <w:spacing w:line="276" w:lineRule="auto"/>
+              <w:rPr>
+                <w:sz w:val="18"/>
+                <w:szCs w:val="18"/>
+              </w:rPr>
+            </w:pPr>
+            <w:r>
+              <w:rPr>
+                <w:sz w:val="18"/>
+                <w:szCs w:val="18"/>
+              </w:rPr>
               <w:t>5,00028586</w:t>
             </w:r>
           </w:p>
@@ -1109,7 +1870,18 @@
             <w:tcW w:w="2250" w:type="dxa"/>
           </w:tcPr>
           <w:p>
-            <w:r>
+            <w:pPr>
+              <w:spacing w:line="276" w:lineRule="auto"/>
+              <w:rPr>
+                <w:sz w:val="18"/>
+                <w:szCs w:val="18"/>
+              </w:rPr>
+            </w:pPr>
+            <w:r>
+              <w:rPr>
+                <w:sz w:val="18"/>
+                <w:szCs w:val="18"/>
+              </w:rPr>
               <w:t>716388</w:t>
             </w:r>
           </w:p>
@@ -1119,7 +1891,18 @@
             <w:tcW w:w="2335" w:type="dxa"/>
           </w:tcPr>
           <w:p>
-            <w:r>
+            <w:pPr>
+              <w:spacing w:line="276" w:lineRule="auto"/>
+              <w:rPr>
+                <w:sz w:val="18"/>
+                <w:szCs w:val="18"/>
+              </w:rPr>
+            </w:pPr>
+            <w:r>
+              <w:rPr>
+                <w:sz w:val="18"/>
+                <w:szCs w:val="18"/>
+              </w:rPr>
               <w:t>143269</w:t>
             </w:r>
           </w:p>
@@ -1131,7 +1914,18 @@
             <w:tcW w:w="524" w:type="dxa"/>
           </w:tcPr>
           <w:p>
-            <w:r>
+            <w:pPr>
+              <w:spacing w:line="276" w:lineRule="auto"/>
+              <w:rPr>
+                <w:sz w:val="18"/>
+                <w:szCs w:val="18"/>
+              </w:rPr>
+            </w:pPr>
+            <w:r>
+              <w:rPr>
+                <w:sz w:val="18"/>
+                <w:szCs w:val="18"/>
+              </w:rPr>
               <w:t>1</w:t>
             </w:r>
           </w:p>
@@ -1141,7 +1935,18 @@
             <w:tcW w:w="526" w:type="dxa"/>
           </w:tcPr>
           <w:p>
-            <w:r>
+            <w:pPr>
+              <w:spacing w:line="276" w:lineRule="auto"/>
+              <w:rPr>
+                <w:sz w:val="18"/>
+                <w:szCs w:val="18"/>
+              </w:rPr>
+            </w:pPr>
+            <w:r>
+              <w:rPr>
+                <w:sz w:val="18"/>
+                <w:szCs w:val="18"/>
+              </w:rPr>
               <w:t>25</w:t>
             </w:r>
           </w:p>
@@ -1151,7 +1956,18 @@
             <w:tcW w:w="565" w:type="dxa"/>
           </w:tcPr>
           <w:p>
-            <w:r>
+            <w:pPr>
+              <w:spacing w:line="276" w:lineRule="auto"/>
+              <w:rPr>
+                <w:sz w:val="18"/>
+                <w:szCs w:val="18"/>
+              </w:rPr>
+            </w:pPr>
+            <w:r>
+              <w:rPr>
+                <w:sz w:val="18"/>
+                <w:szCs w:val="18"/>
+              </w:rPr>
               <w:t>2</w:t>
             </w:r>
           </w:p>
@@ -1161,7 +1977,18 @@
             <w:tcW w:w="1080" w:type="dxa"/>
           </w:tcPr>
           <w:p>
-            <w:r>
+            <w:pPr>
+              <w:spacing w:line="276" w:lineRule="auto"/>
+              <w:rPr>
+                <w:sz w:val="18"/>
+                <w:szCs w:val="18"/>
+              </w:rPr>
+            </w:pPr>
+            <w:r>
+              <w:rPr>
+                <w:sz w:val="18"/>
+                <w:szCs w:val="18"/>
+              </w:rPr>
               <w:t>26</w:t>
             </w:r>
           </w:p>
@@ -1171,7 +1998,18 @@
             <w:tcW w:w="2070" w:type="dxa"/>
           </w:tcPr>
           <w:p>
-            <w:r>
+            <w:pPr>
+              <w:spacing w:line="276" w:lineRule="auto"/>
+              <w:rPr>
+                <w:sz w:val="18"/>
+                <w:szCs w:val="18"/>
+              </w:rPr>
+            </w:pPr>
+            <w:r>
+              <w:rPr>
+                <w:sz w:val="18"/>
+                <w:szCs w:val="18"/>
+              </w:rPr>
               <w:t>5,00028610</w:t>
             </w:r>
           </w:p>
@@ -1181,7 +2019,18 @@
             <w:tcW w:w="2250" w:type="dxa"/>
           </w:tcPr>
           <w:p>
-            <w:r>
+            <w:pPr>
+              <w:spacing w:line="276" w:lineRule="auto"/>
+              <w:rPr>
+                <w:sz w:val="18"/>
+                <w:szCs w:val="18"/>
+              </w:rPr>
+            </w:pPr>
+            <w:r>
+              <w:rPr>
+                <w:sz w:val="18"/>
+                <w:szCs w:val="18"/>
+              </w:rPr>
               <w:t>873504</w:t>
             </w:r>
           </w:p>
@@ -1191,7 +2040,18 @@
             <w:tcW w:w="2335" w:type="dxa"/>
           </w:tcPr>
           <w:p>
-            <w:r>
+            <w:pPr>
+              <w:spacing w:line="276" w:lineRule="auto"/>
+              <w:rPr>
+                <w:sz w:val="18"/>
+                <w:szCs w:val="18"/>
+              </w:rPr>
+            </w:pPr>
+            <w:r>
+              <w:rPr>
+                <w:sz w:val="18"/>
+                <w:szCs w:val="18"/>
+              </w:rPr>
               <w:t>174690</w:t>
             </w:r>
           </w:p>
@@ -1203,7 +2063,18 @@
             <w:tcW w:w="524" w:type="dxa"/>
           </w:tcPr>
           <w:p>
-            <w:r>
+            <w:pPr>
+              <w:spacing w:line="276" w:lineRule="auto"/>
+              <w:rPr>
+                <w:sz w:val="18"/>
+                <w:szCs w:val="18"/>
+              </w:rPr>
+            </w:pPr>
+            <w:r>
+              <w:rPr>
+                <w:sz w:val="18"/>
+                <w:szCs w:val="18"/>
+              </w:rPr>
               <w:t>5</w:t>
             </w:r>
           </w:p>
@@ -1213,7 +2084,18 @@
             <w:tcW w:w="526" w:type="dxa"/>
           </w:tcPr>
           <w:p>
-            <w:r>
+            <w:pPr>
+              <w:spacing w:line="276" w:lineRule="auto"/>
+              <w:rPr>
+                <w:sz w:val="18"/>
+                <w:szCs w:val="18"/>
+              </w:rPr>
+            </w:pPr>
+            <w:r>
+              <w:rPr>
+                <w:sz w:val="18"/>
+                <w:szCs w:val="18"/>
+              </w:rPr>
               <w:t>1</w:t>
             </w:r>
           </w:p>
@@ -1223,7 +2105,18 @@
             <w:tcW w:w="565" w:type="dxa"/>
           </w:tcPr>
           <w:p>
-            <w:r>
+            <w:pPr>
+              <w:spacing w:line="276" w:lineRule="auto"/>
+              <w:rPr>
+                <w:sz w:val="18"/>
+                <w:szCs w:val="18"/>
+              </w:rPr>
+            </w:pPr>
+            <w:r>
+              <w:rPr>
+                <w:sz w:val="18"/>
+                <w:szCs w:val="18"/>
+              </w:rPr>
               <w:t>2</w:t>
             </w:r>
           </w:p>
@@ -1233,7 +2126,18 @@
             <w:tcW w:w="1080" w:type="dxa"/>
           </w:tcPr>
           <w:p>
-            <w:r>
+            <w:pPr>
+              <w:spacing w:line="276" w:lineRule="auto"/>
+              <w:rPr>
+                <w:sz w:val="18"/>
+                <w:szCs w:val="18"/>
+              </w:rPr>
+            </w:pPr>
+            <w:r>
+              <w:rPr>
+                <w:sz w:val="18"/>
+                <w:szCs w:val="18"/>
+              </w:rPr>
               <w:t>6</w:t>
             </w:r>
           </w:p>
@@ -1243,7 +2147,18 @@
             <w:tcW w:w="2070" w:type="dxa"/>
           </w:tcPr>
           <w:p>
-            <w:r>
+            <w:pPr>
+              <w:spacing w:line="276" w:lineRule="auto"/>
+              <w:rPr>
+                <w:sz w:val="18"/>
+                <w:szCs w:val="18"/>
+              </w:rPr>
+            </w:pPr>
+            <w:r>
+              <w:rPr>
+                <w:sz w:val="18"/>
+                <w:szCs w:val="18"/>
+              </w:rPr>
               <w:t>5,00028586</w:t>
             </w:r>
           </w:p>
@@ -1253,7 +2168,18 @@
             <w:tcW w:w="2250" w:type="dxa"/>
           </w:tcPr>
           <w:p>
-            <w:r>
+            <w:pPr>
+              <w:spacing w:line="276" w:lineRule="auto"/>
+              <w:rPr>
+                <w:sz w:val="18"/>
+                <w:szCs w:val="18"/>
+              </w:rPr>
+            </w:pPr>
+            <w:r>
+              <w:rPr>
+                <w:sz w:val="18"/>
+                <w:szCs w:val="18"/>
+              </w:rPr>
               <w:t>711613</w:t>
             </w:r>
           </w:p>
@@ -1263,7 +2189,18 @@
             <w:tcW w:w="2335" w:type="dxa"/>
           </w:tcPr>
           <w:p>
-            <w:r>
+            <w:pPr>
+              <w:spacing w:line="276" w:lineRule="auto"/>
+              <w:rPr>
+                <w:sz w:val="18"/>
+                <w:szCs w:val="18"/>
+              </w:rPr>
+            </w:pPr>
+            <w:r>
+              <w:rPr>
+                <w:sz w:val="18"/>
+                <w:szCs w:val="18"/>
+              </w:rPr>
               <w:t>142314</w:t>
             </w:r>
           </w:p>
@@ -1275,7 +2212,18 @@
             <w:tcW w:w="524" w:type="dxa"/>
           </w:tcPr>
           <w:p>
-            <w:r>
+            <w:pPr>
+              <w:spacing w:line="276" w:lineRule="auto"/>
+              <w:rPr>
+                <w:sz w:val="18"/>
+                <w:szCs w:val="18"/>
+              </w:rPr>
+            </w:pPr>
+            <w:r>
+              <w:rPr>
+                <w:sz w:val="18"/>
+                <w:szCs w:val="18"/>
+              </w:rPr>
               <w:t>10</w:t>
             </w:r>
           </w:p>
@@ -1285,7 +2233,18 @@
             <w:tcW w:w="526" w:type="dxa"/>
           </w:tcPr>
           <w:p>
-            <w:r>
+            <w:pPr>
+              <w:spacing w:line="276" w:lineRule="auto"/>
+              <w:rPr>
+                <w:sz w:val="18"/>
+                <w:szCs w:val="18"/>
+              </w:rPr>
+            </w:pPr>
+            <w:r>
+              <w:rPr>
+                <w:sz w:val="18"/>
+                <w:szCs w:val="18"/>
+              </w:rPr>
               <w:t>1</w:t>
             </w:r>
           </w:p>
@@ -1295,7 +2254,18 @@
             <w:tcW w:w="565" w:type="dxa"/>
           </w:tcPr>
           <w:p>
-            <w:r>
+            <w:pPr>
+              <w:spacing w:line="276" w:lineRule="auto"/>
+              <w:rPr>
+                <w:sz w:val="18"/>
+                <w:szCs w:val="18"/>
+              </w:rPr>
+            </w:pPr>
+            <w:r>
+              <w:rPr>
+                <w:sz w:val="18"/>
+                <w:szCs w:val="18"/>
+              </w:rPr>
               <w:t>2</w:t>
             </w:r>
           </w:p>
@@ -1305,7 +2275,18 @@
             <w:tcW w:w="1080" w:type="dxa"/>
           </w:tcPr>
           <w:p>
-            <w:r>
+            <w:pPr>
+              <w:spacing w:line="276" w:lineRule="auto"/>
+              <w:rPr>
+                <w:sz w:val="18"/>
+                <w:szCs w:val="18"/>
+              </w:rPr>
+            </w:pPr>
+            <w:r>
+              <w:rPr>
+                <w:sz w:val="18"/>
+                <w:szCs w:val="18"/>
+              </w:rPr>
               <w:t>11</w:t>
             </w:r>
           </w:p>
@@ -1315,7 +2296,18 @@
             <w:tcW w:w="2070" w:type="dxa"/>
           </w:tcPr>
           <w:p>
-            <w:r>
+            <w:pPr>
+              <w:spacing w:line="276" w:lineRule="auto"/>
+              <w:rPr>
+                <w:sz w:val="18"/>
+                <w:szCs w:val="18"/>
+              </w:rPr>
+            </w:pPr>
+            <w:r>
+              <w:rPr>
+                <w:sz w:val="18"/>
+                <w:szCs w:val="18"/>
+              </w:rPr>
               <w:t>5,00028586</w:t>
             </w:r>
           </w:p>
@@ -1325,7 +2317,18 @@
             <w:tcW w:w="2250" w:type="dxa"/>
           </w:tcPr>
           <w:p>
-            <w:r>
+            <w:pPr>
+              <w:spacing w:line="276" w:lineRule="auto"/>
+              <w:rPr>
+                <w:sz w:val="18"/>
+                <w:szCs w:val="18"/>
+              </w:rPr>
+            </w:pPr>
+            <w:r>
+              <w:rPr>
+                <w:sz w:val="18"/>
+                <w:szCs w:val="18"/>
+              </w:rPr>
               <w:t>771478</w:t>
             </w:r>
           </w:p>
@@ -1335,7 +2338,18 @@
             <w:tcW w:w="2335" w:type="dxa"/>
           </w:tcPr>
           <w:p>
-            <w:r>
+            <w:pPr>
+              <w:spacing w:line="276" w:lineRule="auto"/>
+              <w:rPr>
+                <w:sz w:val="18"/>
+                <w:szCs w:val="18"/>
+              </w:rPr>
+            </w:pPr>
+            <w:r>
+              <w:rPr>
+                <w:sz w:val="18"/>
+                <w:szCs w:val="18"/>
+              </w:rPr>
               <w:t>154286</w:t>
             </w:r>
           </w:p>
@@ -1347,7 +2361,18 @@
             <w:tcW w:w="524" w:type="dxa"/>
           </w:tcPr>
           <w:p>
-            <w:r>
+            <w:pPr>
+              <w:spacing w:line="276" w:lineRule="auto"/>
+              <w:rPr>
+                <w:sz w:val="18"/>
+                <w:szCs w:val="18"/>
+              </w:rPr>
+            </w:pPr>
+            <w:r>
+              <w:rPr>
+                <w:sz w:val="18"/>
+                <w:szCs w:val="18"/>
+              </w:rPr>
               <w:t>15</w:t>
             </w:r>
           </w:p>
@@ -1357,7 +2382,18 @@
             <w:tcW w:w="526" w:type="dxa"/>
           </w:tcPr>
           <w:p>
-            <w:r>
+            <w:pPr>
+              <w:spacing w:line="276" w:lineRule="auto"/>
+              <w:rPr>
+                <w:sz w:val="18"/>
+                <w:szCs w:val="18"/>
+              </w:rPr>
+            </w:pPr>
+            <w:r>
+              <w:rPr>
+                <w:sz w:val="18"/>
+                <w:szCs w:val="18"/>
+              </w:rPr>
               <w:t>1</w:t>
             </w:r>
           </w:p>
@@ -1367,7 +2403,18 @@
             <w:tcW w:w="565" w:type="dxa"/>
           </w:tcPr>
           <w:p>
-            <w:r>
+            <w:pPr>
+              <w:spacing w:line="276" w:lineRule="auto"/>
+              <w:rPr>
+                <w:sz w:val="18"/>
+                <w:szCs w:val="18"/>
+              </w:rPr>
+            </w:pPr>
+            <w:r>
+              <w:rPr>
+                <w:sz w:val="18"/>
+                <w:szCs w:val="18"/>
+              </w:rPr>
               <w:t>2</w:t>
             </w:r>
           </w:p>
@@ -1377,7 +2424,18 @@
             <w:tcW w:w="1080" w:type="dxa"/>
           </w:tcPr>
           <w:p>
-            <w:r>
+            <w:pPr>
+              <w:spacing w:line="276" w:lineRule="auto"/>
+              <w:rPr>
+                <w:sz w:val="18"/>
+                <w:szCs w:val="18"/>
+              </w:rPr>
+            </w:pPr>
+            <w:r>
+              <w:rPr>
+                <w:sz w:val="18"/>
+                <w:szCs w:val="18"/>
+              </w:rPr>
               <w:t>16</w:t>
             </w:r>
           </w:p>
@@ -1387,7 +2445,18 @@
             <w:tcW w:w="2070" w:type="dxa"/>
           </w:tcPr>
           <w:p>
-            <w:r>
+            <w:pPr>
+              <w:spacing w:line="276" w:lineRule="auto"/>
+              <w:rPr>
+                <w:sz w:val="18"/>
+                <w:szCs w:val="18"/>
+              </w:rPr>
+            </w:pPr>
+            <w:r>
+              <w:rPr>
+                <w:sz w:val="18"/>
+                <w:szCs w:val="18"/>
+              </w:rPr>
               <w:t>5,00028586</w:t>
             </w:r>
           </w:p>
@@ -1397,7 +2466,18 @@
             <w:tcW w:w="2250" w:type="dxa"/>
           </w:tcPr>
           <w:p>
-            <w:r>
+            <w:pPr>
+              <w:spacing w:line="276" w:lineRule="auto"/>
+              <w:rPr>
+                <w:sz w:val="18"/>
+                <w:szCs w:val="18"/>
+              </w:rPr>
+            </w:pPr>
+            <w:r>
+              <w:rPr>
+                <w:sz w:val="18"/>
+                <w:szCs w:val="18"/>
+              </w:rPr>
               <w:t>963514</w:t>
             </w:r>
           </w:p>
@@ -1407,7 +2487,18 @@
             <w:tcW w:w="2335" w:type="dxa"/>
           </w:tcPr>
           <w:p>
-            <w:r>
+            <w:pPr>
+              <w:spacing w:line="276" w:lineRule="auto"/>
+              <w:rPr>
+                <w:sz w:val="18"/>
+                <w:szCs w:val="18"/>
+              </w:rPr>
+            </w:pPr>
+            <w:r>
+              <w:rPr>
+                <w:sz w:val="18"/>
+                <w:szCs w:val="18"/>
+              </w:rPr>
               <w:t>192691</w:t>
             </w:r>
           </w:p>
@@ -1419,7 +2510,18 @@
             <w:tcW w:w="524" w:type="dxa"/>
           </w:tcPr>
           <w:p>
-            <w:r>
+            <w:pPr>
+              <w:spacing w:line="276" w:lineRule="auto"/>
+              <w:rPr>
+                <w:sz w:val="18"/>
+                <w:szCs w:val="18"/>
+              </w:rPr>
+            </w:pPr>
+            <w:r>
+              <w:rPr>
+                <w:sz w:val="18"/>
+                <w:szCs w:val="18"/>
+              </w:rPr>
               <w:t>20</w:t>
             </w:r>
           </w:p>
@@ -1429,7 +2531,18 @@
             <w:tcW w:w="526" w:type="dxa"/>
           </w:tcPr>
           <w:p>
-            <w:r>
+            <w:pPr>
+              <w:spacing w:line="276" w:lineRule="auto"/>
+              <w:rPr>
+                <w:sz w:val="18"/>
+                <w:szCs w:val="18"/>
+              </w:rPr>
+            </w:pPr>
+            <w:r>
+              <w:rPr>
+                <w:sz w:val="18"/>
+                <w:szCs w:val="18"/>
+              </w:rPr>
               <w:t>1</w:t>
             </w:r>
           </w:p>
@@ -1439,7 +2552,18 @@
             <w:tcW w:w="565" w:type="dxa"/>
           </w:tcPr>
           <w:p>
-            <w:r>
+            <w:pPr>
+              <w:spacing w:line="276" w:lineRule="auto"/>
+              <w:rPr>
+                <w:sz w:val="18"/>
+                <w:szCs w:val="18"/>
+              </w:rPr>
+            </w:pPr>
+            <w:r>
+              <w:rPr>
+                <w:sz w:val="18"/>
+                <w:szCs w:val="18"/>
+              </w:rPr>
               <w:t>2</w:t>
             </w:r>
           </w:p>
@@ -1449,7 +2573,18 @@
             <w:tcW w:w="1080" w:type="dxa"/>
           </w:tcPr>
           <w:p>
-            <w:r>
+            <w:pPr>
+              <w:spacing w:line="276" w:lineRule="auto"/>
+              <w:rPr>
+                <w:sz w:val="18"/>
+                <w:szCs w:val="18"/>
+              </w:rPr>
+            </w:pPr>
+            <w:r>
+              <w:rPr>
+                <w:sz w:val="18"/>
+                <w:szCs w:val="18"/>
+              </w:rPr>
               <w:t>21</w:t>
             </w:r>
           </w:p>
@@ -1459,7 +2594,18 @@
             <w:tcW w:w="2070" w:type="dxa"/>
           </w:tcPr>
           <w:p>
-            <w:r>
+            <w:pPr>
+              <w:spacing w:line="276" w:lineRule="auto"/>
+              <w:rPr>
+                <w:sz w:val="18"/>
+                <w:szCs w:val="18"/>
+              </w:rPr>
+            </w:pPr>
+            <w:r>
+              <w:rPr>
+                <w:sz w:val="18"/>
+                <w:szCs w:val="18"/>
+              </w:rPr>
               <w:t>5,00028610</w:t>
             </w:r>
           </w:p>
@@ -1469,7 +2615,18 @@
             <w:tcW w:w="2250" w:type="dxa"/>
           </w:tcPr>
           <w:p>
-            <w:r>
+            <w:pPr>
+              <w:spacing w:line="276" w:lineRule="auto"/>
+              <w:rPr>
+                <w:sz w:val="18"/>
+                <w:szCs w:val="18"/>
+              </w:rPr>
+            </w:pPr>
+            <w:r>
+              <w:rPr>
+                <w:sz w:val="18"/>
+                <w:szCs w:val="18"/>
+              </w:rPr>
               <w:t>823931</w:t>
             </w:r>
           </w:p>
@@ -1479,7 +2636,18 @@
             <w:tcW w:w="2335" w:type="dxa"/>
           </w:tcPr>
           <w:p>
-            <w:r>
+            <w:pPr>
+              <w:spacing w:line="276" w:lineRule="auto"/>
+              <w:rPr>
+                <w:sz w:val="18"/>
+                <w:szCs w:val="18"/>
+              </w:rPr>
+            </w:pPr>
+            <w:r>
+              <w:rPr>
+                <w:sz w:val="18"/>
+                <w:szCs w:val="18"/>
+              </w:rPr>
               <w:t>164776</w:t>
             </w:r>
           </w:p>
@@ -1491,7 +2659,18 @@
             <w:tcW w:w="524" w:type="dxa"/>
           </w:tcPr>
           <w:p>
-            <w:r>
+            <w:pPr>
+              <w:spacing w:line="276" w:lineRule="auto"/>
+              <w:rPr>
+                <w:sz w:val="18"/>
+                <w:szCs w:val="18"/>
+              </w:rPr>
+            </w:pPr>
+            <w:r>
+              <w:rPr>
+                <w:sz w:val="18"/>
+                <w:szCs w:val="18"/>
+              </w:rPr>
               <w:t>25</w:t>
             </w:r>
           </w:p>
@@ -1501,7 +2680,18 @@
             <w:tcW w:w="526" w:type="dxa"/>
           </w:tcPr>
           <w:p>
-            <w:r>
+            <w:pPr>
+              <w:spacing w:line="276" w:lineRule="auto"/>
+              <w:rPr>
+                <w:sz w:val="18"/>
+                <w:szCs w:val="18"/>
+              </w:rPr>
+            </w:pPr>
+            <w:r>
+              <w:rPr>
+                <w:sz w:val="18"/>
+                <w:szCs w:val="18"/>
+              </w:rPr>
               <w:t>1</w:t>
             </w:r>
           </w:p>
@@ -1511,7 +2701,18 @@
             <w:tcW w:w="565" w:type="dxa"/>
           </w:tcPr>
           <w:p>
-            <w:r>
+            <w:pPr>
+              <w:spacing w:line="276" w:lineRule="auto"/>
+              <w:rPr>
+                <w:sz w:val="18"/>
+                <w:szCs w:val="18"/>
+              </w:rPr>
+            </w:pPr>
+            <w:r>
+              <w:rPr>
+                <w:sz w:val="18"/>
+                <w:szCs w:val="18"/>
+              </w:rPr>
               <w:t>2</w:t>
             </w:r>
           </w:p>
@@ -1521,7 +2722,18 @@
             <w:tcW w:w="1080" w:type="dxa"/>
           </w:tcPr>
           <w:p>
-            <w:r>
+            <w:pPr>
+              <w:spacing w:line="276" w:lineRule="auto"/>
+              <w:rPr>
+                <w:sz w:val="18"/>
+                <w:szCs w:val="18"/>
+              </w:rPr>
+            </w:pPr>
+            <w:r>
+              <w:rPr>
+                <w:sz w:val="18"/>
+                <w:szCs w:val="18"/>
+              </w:rPr>
               <w:t>26</w:t>
             </w:r>
           </w:p>
@@ -1531,7 +2743,18 @@
             <w:tcW w:w="2070" w:type="dxa"/>
           </w:tcPr>
           <w:p>
-            <w:r>
+            <w:pPr>
+              <w:spacing w:line="276" w:lineRule="auto"/>
+              <w:rPr>
+                <w:sz w:val="18"/>
+                <w:szCs w:val="18"/>
+              </w:rPr>
+            </w:pPr>
+            <w:r>
+              <w:rPr>
+                <w:sz w:val="18"/>
+                <w:szCs w:val="18"/>
+              </w:rPr>
               <w:t>5,00028586</w:t>
             </w:r>
           </w:p>
@@ -1541,7 +2764,18 @@
             <w:tcW w:w="2250" w:type="dxa"/>
           </w:tcPr>
           <w:p>
-            <w:r>
+            <w:pPr>
+              <w:spacing w:line="276" w:lineRule="auto"/>
+              <w:rPr>
+                <w:sz w:val="18"/>
+                <w:szCs w:val="18"/>
+              </w:rPr>
+            </w:pPr>
+            <w:r>
+              <w:rPr>
+                <w:sz w:val="18"/>
+                <w:szCs w:val="18"/>
+              </w:rPr>
               <w:t>825827</w:t>
             </w:r>
           </w:p>
@@ -1551,16 +2785,27 @@
             <w:tcW w:w="2335" w:type="dxa"/>
           </w:tcPr>
           <w:p>
-            <w:r>
+            <w:pPr>
+              <w:spacing w:line="276" w:lineRule="auto"/>
+              <w:rPr>
+                <w:sz w:val="18"/>
+                <w:szCs w:val="18"/>
+              </w:rPr>
+            </w:pPr>
+            <w:r>
+              <w:rPr>
+                <w:sz w:val="18"/>
+                <w:szCs w:val="18"/>
+              </w:rPr>
               <w:t>165155</w:t>
             </w:r>
           </w:p>
         </w:tc>
       </w:tr>
     </w:tbl>
-    <w:p/>
-    <w:p>
-      <w:pPr>
+    <w:p>
+      <w:pPr>
+        <w:spacing w:after="0" w:line="276" w:lineRule="auto"/>
         <w:rPr>
           <w:u w:val="single"/>
           <w:lang w:val="pt-BR"/>
@@ -1577,6 +2822,16 @@
     </w:p>
     <w:p>
       <w:pPr>
+        <w:spacing w:after="0" w:line="276" w:lineRule="auto"/>
+        <w:rPr>
+          <w:u w:val="single"/>
+          <w:lang w:val="pt-BR"/>
+        </w:rPr>
+      </w:pPr>
+    </w:p>
+    <w:p>
+      <w:pPr>
+        <w:spacing w:after="0" w:line="276" w:lineRule="auto"/>
         <w:ind w:firstLine="720"/>
         <w:jc w:val="both"/>
         <w:rPr>
@@ -1598,6 +2853,17 @@
     </w:p>
     <w:p>
       <w:pPr>
+        <w:spacing w:after="0" w:line="276" w:lineRule="auto"/>
+        <w:ind w:firstLine="720"/>
+        <w:jc w:val="both"/>
+        <w:rPr>
+          <w:lang w:val="pt-BR"/>
+        </w:rPr>
+      </w:pPr>
+    </w:p>
+    <w:p>
+      <w:pPr>
+        <w:spacing w:after="0" w:line="276" w:lineRule="auto"/>
         <w:jc w:val="both"/>
         <w:rPr>
           <w:lang w:val="pt-BR"/>
@@ -1609,8 +2875,8 @@
         </w:rPr>
         <w:drawing>
           <wp:inline distT="0" distB="0" distL="0" distR="0" wp14:anchorId="01EABA54" wp14:editId="24FAD0A4">
-            <wp:extent cx="3665220" cy="1775460"/>
-            <wp:effectExtent l="0" t="0" r="11430" b="15240"/>
+            <wp:extent cx="3520440" cy="1600200"/>
+            <wp:effectExtent l="0" t="0" r="3810" b="0"/>
             <wp:docPr id="7" name="Chart 7"/>
             <wp:cNvGraphicFramePr/>
             <a:graphic xmlns:a="http://schemas.openxmlformats.org/drawingml/2006/main">
@@ -1624,6 +2890,7 @@
     </w:p>
     <w:p>
       <w:pPr>
+        <w:spacing w:after="0" w:line="276" w:lineRule="auto"/>
         <w:jc w:val="both"/>
         <w:rPr>
           <w:lang w:val="pt-BR"/>
@@ -1635,8 +2902,8 @@
         </w:rPr>
         <w:drawing>
           <wp:inline distT="0" distB="0" distL="0" distR="0" wp14:anchorId="23936D5B" wp14:editId="69D701AA">
-            <wp:extent cx="3665220" cy="1844040"/>
-            <wp:effectExtent l="0" t="0" r="11430" b="3810"/>
+            <wp:extent cx="3520440" cy="1630680"/>
+            <wp:effectExtent l="0" t="0" r="3810" b="7620"/>
             <wp:docPr id="8" name="Chart 8"/>
             <wp:cNvGraphicFramePr/>
             <a:graphic xmlns:a="http://schemas.openxmlformats.org/drawingml/2006/main">
@@ -1650,6 +2917,7 @@
     </w:p>
     <w:p>
       <w:pPr>
+        <w:spacing w:after="0" w:line="276" w:lineRule="auto"/>
         <w:jc w:val="both"/>
         <w:rPr>
           <w:lang w:val="pt-BR"/>
@@ -1661,8 +2929,8 @@
         </w:rPr>
         <w:drawing>
           <wp:inline distT="0" distB="0" distL="0" distR="0" wp14:anchorId="541E5FC5" wp14:editId="2C4CDA77">
-            <wp:extent cx="3665220" cy="1912620"/>
-            <wp:effectExtent l="0" t="0" r="11430" b="11430"/>
+            <wp:extent cx="3512820" cy="1661160"/>
+            <wp:effectExtent l="0" t="0" r="11430" b="15240"/>
             <wp:docPr id="4" name="Chart 4"/>
             <wp:cNvGraphicFramePr/>
             <a:graphic xmlns:a="http://schemas.openxmlformats.org/drawingml/2006/main">
@@ -1676,11 +2944,21 @@
     </w:p>
     <w:p>
       <w:pPr>
+        <w:spacing w:after="0" w:line="276" w:lineRule="auto"/>
         <w:jc w:val="both"/>
         <w:rPr>
           <w:lang w:val="pt-BR"/>
         </w:rPr>
       </w:pPr>
+    </w:p>
+    <w:p>
+      <w:pPr>
+        <w:spacing w:after="0" w:line="276" w:lineRule="auto"/>
+        <w:jc w:val="both"/>
+        <w:rPr>
+          <w:lang w:val="pt-BR"/>
+        </w:rPr>
+      </w:pPr>
       <w:r>
         <w:rPr>
           <w:lang w:val="pt-BR"/>
@@ -1750,6 +3028,7 @@
     </w:p>
     <w:p>
       <w:pPr>
+        <w:spacing w:after="0" w:line="276" w:lineRule="auto"/>
         <w:jc w:val="both"/>
         <w:rPr>
           <w:lang w:val="pt-BR"/>
@@ -1760,7 +3039,19 @@
           <w:lang w:val="pt-BR"/>
         </w:rPr>
         <w:tab/>
-        <w:t xml:space="preserve">Já ao aumentar os valores de X ou Y, observamos pouca alteração na quantidade de execuções por segundo. Nos graficos, as quantidades de execuções por segundo estão </w:t>
+        <w:t xml:space="preserve">Já ao aumentar os valores de X ou Y, observamos pouca alteração na quantidade de execuções por segundo. </w:t>
+      </w:r>
+      <w:r>
+        <w:rPr>
+          <w:lang w:val="pt-BR"/>
+        </w:rPr>
+        <w:t xml:space="preserve">Alterar os valores de X e Y não influencia na quantidade de recursões da função, a pouca alteração é causada por fatores externos ao programa, como por exemplo outros processos sendo executados em paralelo. </w:t>
+      </w:r>
+      <w:r>
+        <w:rPr>
+          <w:lang w:val="pt-BR"/>
+        </w:rPr>
+        <w:t xml:space="preserve">Nos graficos, as quantidades de execuções por segundo estão </w:t>
       </w:r>
       <w:r>
         <w:rPr>
@@ -1771,6 +3062,7 @@
     </w:p>
     <w:p>
       <w:pPr>
+        <w:spacing w:after="0" w:line="276" w:lineRule="auto"/>
         <w:jc w:val="both"/>
         <w:rPr>
           <w:b/>
@@ -1798,6 +3090,7 @@
     </w:p>
     <w:p>
       <w:pPr>
+        <w:spacing w:after="0" w:line="276" w:lineRule="auto"/>
         <w:jc w:val="both"/>
         <w:rPr>
           <w:b/>
@@ -1814,6 +3107,7 @@
     </w:p>
     <w:p>
       <w:pPr>
+        <w:spacing w:after="0" w:line="276" w:lineRule="auto"/>
         <w:jc w:val="both"/>
         <w:rPr>
           <w:b/>
@@ -1830,6 +3124,7 @@
     </w:p>
     <w:p>
       <w:pPr>
+        <w:spacing w:after="0" w:line="276" w:lineRule="auto"/>
         <w:jc w:val="both"/>
         <w:rPr>
           <w:b/>
@@ -1846,6 +3141,7 @@
     </w:p>
     <w:p>
       <w:pPr>
+        <w:spacing w:after="0" w:line="276" w:lineRule="auto"/>
         <w:jc w:val="both"/>
         <w:rPr>
           <w:b/>
@@ -1872,24 +3168,47 @@
     </w:p>
     <w:p>
       <w:pPr>
+        <w:spacing w:after="0" w:line="276" w:lineRule="auto"/>
         <w:jc w:val="both"/>
         <w:rPr>
           <w:b/>
-          <w:lang w:val="pt-BR"/>
-        </w:rPr>
-      </w:pPr>
-      <w:r>
+          <w:u w:val="single"/>
+          <w:lang w:val="pt-BR"/>
+        </w:rPr>
+      </w:pPr>
+    </w:p>
+    <w:p>
+      <w:pPr>
+        <w:spacing w:after="0" w:line="276" w:lineRule="auto"/>
+        <w:jc w:val="both"/>
         <w:rPr>
           <w:b/>
           <w:lang w:val="pt-BR"/>
         </w:rPr>
+      </w:pPr>
+      <w:r>
+        <w:rPr>
+          <w:b/>
+          <w:lang w:val="pt-BR"/>
+        </w:rPr>
         <w:t>(a)</w:t>
       </w:r>
     </w:p>
     <w:p>
       <w:pPr>
+        <w:spacing w:after="0" w:line="276" w:lineRule="auto"/>
         <w:jc w:val="both"/>
         <w:rPr>
+          <w:b/>
+          <w:lang w:val="pt-BR"/>
+        </w:rPr>
+      </w:pPr>
+    </w:p>
+    <w:p>
+      <w:pPr>
+        <w:spacing w:after="0" w:line="276" w:lineRule="auto"/>
+        <w:jc w:val="both"/>
+        <w:rPr>
           <w:lang w:val="pt-BR"/>
         </w:rPr>
       </w:pPr>
@@ -1902,6 +3221,7 @@
     </w:p>
     <w:p>
       <w:pPr>
+        <w:spacing w:after="0" w:line="276" w:lineRule="auto"/>
         <w:jc w:val="both"/>
         <w:rPr>
           <w:lang w:val="pt-BR"/>
@@ -1916,6 +3236,7 @@
     </w:p>
     <w:p>
       <w:pPr>
+        <w:spacing w:after="0" w:line="276" w:lineRule="auto"/>
         <w:jc w:val="both"/>
         <w:rPr>
           <w:lang w:val="pt-BR"/>
@@ -1930,8 +3251,18 @@
     </w:p>
     <w:p>
       <w:pPr>
+        <w:spacing w:after="0" w:line="276" w:lineRule="auto"/>
         <w:jc w:val="both"/>
         <w:rPr>
+          <w:lang w:val="pt-BR"/>
+        </w:rPr>
+      </w:pPr>
+    </w:p>
+    <w:p>
+      <w:pPr>
+        <w:spacing w:after="0" w:line="276" w:lineRule="auto"/>
+        <w:jc w:val="both"/>
+        <w:rPr>
           <w:u w:val="single"/>
           <w:lang w:val="pt-BR"/>
         </w:rPr>
@@ -1946,8 +3277,19 @@
     </w:p>
     <w:p>
       <w:pPr>
+        <w:spacing w:after="0" w:line="276" w:lineRule="auto"/>
         <w:jc w:val="both"/>
         <w:rPr>
+          <w:u w:val="single"/>
+          <w:lang w:val="pt-BR"/>
+        </w:rPr>
+      </w:pPr>
+    </w:p>
+    <w:p>
+      <w:pPr>
+        <w:spacing w:after="0" w:line="276" w:lineRule="auto"/>
+        <w:jc w:val="both"/>
+        <w:rPr>
           <w:lang w:val="pt-BR"/>
         </w:rPr>
       </w:pPr>
@@ -1972,6 +3314,7 @@
     </w:p>
     <w:p>
       <w:pPr>
+        <w:spacing w:after="0" w:line="276" w:lineRule="auto"/>
         <w:jc w:val="both"/>
         <w:rPr>
           <w:lang w:val="pt-BR"/>
@@ -1986,6 +3329,7 @@
     </w:p>
     <w:p>
       <w:pPr>
+        <w:spacing w:after="0" w:line="276" w:lineRule="auto"/>
         <w:jc w:val="both"/>
         <w:rPr>
           <w:lang w:val="pt-BR"/>
@@ -2000,6 +3344,7 @@
     </w:p>
     <w:p>
       <w:pPr>
+        <w:spacing w:after="0" w:line="276" w:lineRule="auto"/>
         <w:jc w:val="both"/>
         <w:rPr>
           <w:lang w:val="pt-BR"/>
@@ -2014,6 +3359,16 @@
     </w:p>
     <w:p>
       <w:pPr>
+        <w:spacing w:after="0" w:line="276" w:lineRule="auto"/>
+        <w:jc w:val="both"/>
+        <w:rPr>
+          <w:lang w:val="pt-BR"/>
+        </w:rPr>
+      </w:pPr>
+    </w:p>
+    <w:p>
+      <w:pPr>
+        <w:spacing w:after="0" w:line="276" w:lineRule="auto"/>
         <w:ind w:firstLine="720"/>
         <w:jc w:val="both"/>
         <w:rPr>
@@ -2035,8 +3390,19 @@
     </w:p>
     <w:p>
       <w:pPr>
+        <w:spacing w:after="0" w:line="276" w:lineRule="auto"/>
+        <w:ind w:firstLine="720"/>
         <w:jc w:val="both"/>
         <w:rPr>
+          <w:lang w:val="pt-BR"/>
+        </w:rPr>
+      </w:pPr>
+    </w:p>
+    <w:p>
+      <w:pPr>
+        <w:spacing w:after="0" w:line="276" w:lineRule="auto"/>
+        <w:jc w:val="both"/>
+        <w:rPr>
           <w:u w:val="single"/>
           <w:lang w:val="pt-BR"/>
         </w:rPr>
@@ -2051,114 +3417,41 @@
     </w:p>
     <w:p>
       <w:pPr>
+        <w:spacing w:after="0" w:line="276" w:lineRule="auto"/>
         <w:jc w:val="both"/>
         <w:rPr>
-          <w:b/>
-          <w:lang w:val="pt-BR"/>
-        </w:rPr>
-      </w:pPr>
-      <w:r>
-        <w:rPr>
-          <w:b/>
-          <w:lang w:val="pt-BR"/>
-        </w:rPr>
-        <w:t>(b)</w:t>
-      </w:r>
-    </w:p>
-    <w:p>
-      <w:pPr>
-        <w:rPr>
           <w:u w:val="single"/>
           <w:lang w:val="pt-BR"/>
         </w:rPr>
       </w:pPr>
-      <w:r>
+    </w:p>
+    <w:p>
+      <w:pPr>
+        <w:spacing w:after="0" w:line="276" w:lineRule="auto"/>
+        <w:jc w:val="both"/>
         <w:rPr>
           <w:u w:val="single"/>
           <w:lang w:val="pt-BR"/>
         </w:rPr>
-        <w:t>Algoritmo em pseudo-codigo:</w:t>
-      </w:r>
-    </w:p>
-    <w:p>
-      <w:pPr>
-        <w:rPr>
-          <w:lang w:val="pt-BR"/>
-        </w:rPr>
-      </w:pPr>
-      <w:r>
-        <w:rPr>
-          <w:lang w:val="pt-BR"/>
-        </w:rPr>
-        <w:t>f</w:t>
-      </w:r>
-      <w:r>
-        <w:rPr>
-          <w:lang w:val="pt-BR"/>
-        </w:rPr>
-        <w:t>unc</w:t>
-      </w:r>
-      <w:r>
-        <w:rPr>
-          <w:lang w:val="pt-BR"/>
-        </w:rPr>
-        <w:t>ao geraTorneio(k, i){</w:t>
-      </w:r>
-    </w:p>
-    <w:p>
-      <w:pPr>
-        <w:rPr>
-          <w:lang w:val="pt-BR"/>
-        </w:rPr>
-      </w:pPr>
-      <w:r>
-        <w:rPr>
-          <w:lang w:val="pt-BR"/>
-        </w:rPr>
-        <w:t>}</w:t>
-      </w:r>
-    </w:p>
-    <w:p>
-      <w:pPr>
-        <w:rPr>
-          <w:u w:val="single"/>
-          <w:lang w:val="pt-BR"/>
-        </w:rPr>
-      </w:pPr>
-      <w:r>
-        <w:rPr>
-          <w:u w:val="single"/>
-          <w:lang w:val="pt-BR"/>
-        </w:rPr>
-        <w:t>Algoritmo em Python</w:t>
-      </w:r>
-      <w:r>
-        <w:rPr>
-          <w:u w:val="single"/>
-          <w:lang w:val="pt-BR"/>
-        </w:rPr>
-        <w:t>:</w:t>
-      </w:r>
-    </w:p>
-    <w:p>
-      <w:pPr>
-        <w:rPr>
-          <w:lang w:val="pt-BR"/>
-        </w:rPr>
-      </w:pPr>
-      <w:r>
-        <w:rPr>
-          <w:lang w:val="pt-BR"/>
-        </w:rPr>
-        <w:t>def geraTorneio(k, start):</w:t>
-      </w:r>
+      </w:pPr>
       <w:bookmarkStart w:id="0" w:name="_GoBack"/>
       <w:bookmarkEnd w:id="0"/>
     </w:p>
     <w:p>
       <w:pPr>
+        <w:spacing w:after="0" w:line="276" w:lineRule="auto"/>
         <w:jc w:val="both"/>
         <w:rPr>
+          <w:u w:val="single"/>
+          <w:lang w:val="pt-BR"/>
+        </w:rPr>
+      </w:pPr>
+    </w:p>
+    <w:p>
+      <w:pPr>
+        <w:spacing w:after="0" w:line="276" w:lineRule="auto"/>
+        <w:jc w:val="both"/>
+        <w:rPr>
           <w:b/>
           <w:lang w:val="pt-BR"/>
         </w:rPr>
@@ -2168,6 +3461,109 @@
           <w:b/>
           <w:lang w:val="pt-BR"/>
         </w:rPr>
+        <w:t>(b)</w:t>
+      </w:r>
+    </w:p>
+    <w:p>
+      <w:pPr>
+        <w:spacing w:after="0" w:line="276" w:lineRule="auto"/>
+        <w:rPr>
+          <w:u w:val="single"/>
+          <w:lang w:val="pt-BR"/>
+        </w:rPr>
+      </w:pPr>
+      <w:r>
+        <w:rPr>
+          <w:u w:val="single"/>
+          <w:lang w:val="pt-BR"/>
+        </w:rPr>
+        <w:t>Algoritmo em pseudo-codigo:</w:t>
+      </w:r>
+    </w:p>
+    <w:p>
+      <w:pPr>
+        <w:spacing w:after="0" w:line="276" w:lineRule="auto"/>
+        <w:rPr>
+          <w:lang w:val="pt-BR"/>
+        </w:rPr>
+      </w:pPr>
+      <w:r>
+        <w:rPr>
+          <w:lang w:val="pt-BR"/>
+        </w:rPr>
+        <w:t>f</w:t>
+      </w:r>
+      <w:r>
+        <w:rPr>
+          <w:lang w:val="pt-BR"/>
+        </w:rPr>
+        <w:t>unc</w:t>
+      </w:r>
+      <w:r>
+        <w:rPr>
+          <w:lang w:val="pt-BR"/>
+        </w:rPr>
+        <w:t>ao geraTorneio(k, i){</w:t>
+      </w:r>
+    </w:p>
+    <w:p>
+      <w:pPr>
+        <w:spacing w:after="0" w:line="276" w:lineRule="auto"/>
+        <w:rPr>
+          <w:lang w:val="pt-BR"/>
+        </w:rPr>
+      </w:pPr>
+      <w:r>
+        <w:rPr>
+          <w:lang w:val="pt-BR"/>
+        </w:rPr>
+        <w:t>}</w:t>
+      </w:r>
+    </w:p>
+    <w:p>
+      <w:pPr>
+        <w:spacing w:after="0" w:line="276" w:lineRule="auto"/>
+        <w:rPr>
+          <w:u w:val="single"/>
+          <w:lang w:val="pt-BR"/>
+        </w:rPr>
+      </w:pPr>
+      <w:r>
+        <w:rPr>
+          <w:u w:val="single"/>
+          <w:lang w:val="pt-BR"/>
+        </w:rPr>
+        <w:t>Algoritmo em Python:</w:t>
+      </w:r>
+    </w:p>
+    <w:p>
+      <w:pPr>
+        <w:spacing w:after="0" w:line="276" w:lineRule="auto"/>
+        <w:rPr>
+          <w:lang w:val="pt-BR"/>
+        </w:rPr>
+      </w:pPr>
+      <w:r>
+        <w:rPr>
+          <w:lang w:val="pt-BR"/>
+        </w:rPr>
+        <w:t>def geraTorneio(k, start):</w:t>
+      </w:r>
+    </w:p>
+    <w:p>
+      <w:pPr>
+        <w:spacing w:after="0" w:line="276" w:lineRule="auto"/>
+        <w:jc w:val="both"/>
+        <w:rPr>
+          <w:b/>
+          <w:lang w:val="pt-BR"/>
+        </w:rPr>
+      </w:pPr>
+      <w:r>
+        <w:rPr>
+          <w:b/>
+          <w:lang w:val="pt-BR"/>
+        </w:rPr>
         <w:t>(c</w:t>
       </w:r>
       <w:r>
@@ -2180,6 +3576,7 @@
     </w:p>
     <w:p>
       <w:pPr>
+        <w:spacing w:after="0" w:line="276" w:lineRule="auto"/>
         <w:ind w:firstLine="720"/>
         <w:rPr>
           <w:lang w:val="pt-BR"/>
@@ -3152,11 +4549,11 @@
           <c:showPercent val="0"/>
           <c:showBubbleSize val="0"/>
         </c:dLbls>
-        <c:axId val="240743072"/>
-        <c:axId val="240740272"/>
+        <c:axId val="371976960"/>
+        <c:axId val="309761504"/>
       </c:scatterChart>
       <c:valAx>
-        <c:axId val="240743072"/>
+        <c:axId val="371976960"/>
         <c:scaling>
           <c:orientation val="minMax"/>
         </c:scaling>
@@ -3213,12 +4610,12 @@
             <a:endParaRPr lang="en-US"/>
           </a:p>
         </c:txPr>
-        <c:crossAx val="240740272"/>
+        <c:crossAx val="309761504"/>
         <c:crosses val="autoZero"/>
         <c:crossBetween val="midCat"/>
       </c:valAx>
       <c:valAx>
-        <c:axId val="240740272"/>
+        <c:axId val="309761504"/>
         <c:scaling>
           <c:orientation val="minMax"/>
         </c:scaling>
@@ -3275,7 +4672,7 @@
             <a:endParaRPr lang="en-US"/>
           </a:p>
         </c:txPr>
-        <c:crossAx val="240743072"/>
+        <c:crossAx val="371976960"/>
         <c:crosses val="autoZero"/>
         <c:crossBetween val="midCat"/>
       </c:valAx>
@@ -3371,8 +4768,8 @@
         <c:manualLayout>
           <c:xMode val="edge"/>
           <c:yMode val="edge"/>
-          <c:x val="0.38931032789300507"/>
-          <c:y val="6.1983471074380167E-2"/>
+          <c:x val="0.32437536217063778"/>
+          <c:y val="6.1983344371673167E-2"/>
         </c:manualLayout>
       </c:layout>
       <c:overlay val="0"/>
@@ -3494,11 +4891,11 @@
           <c:showPercent val="0"/>
           <c:showBubbleSize val="0"/>
         </c:dLbls>
-        <c:axId val="240738032"/>
-        <c:axId val="240733552"/>
+        <c:axId val="309763184"/>
+        <c:axId val="309760944"/>
       </c:scatterChart>
       <c:valAx>
-        <c:axId val="240738032"/>
+        <c:axId val="309763184"/>
         <c:scaling>
           <c:orientation val="minMax"/>
         </c:scaling>
@@ -3555,12 +4952,12 @@
             <a:endParaRPr lang="en-US"/>
           </a:p>
         </c:txPr>
-        <c:crossAx val="240733552"/>
+        <c:crossAx val="309760944"/>
         <c:crosses val="autoZero"/>
         <c:crossBetween val="midCat"/>
       </c:valAx>
       <c:valAx>
-        <c:axId val="240733552"/>
+        <c:axId val="309760944"/>
         <c:scaling>
           <c:orientation val="minMax"/>
         </c:scaling>
@@ -3617,7 +5014,7 @@
             <a:endParaRPr lang="en-US"/>
           </a:p>
         </c:txPr>
-        <c:crossAx val="240738032"/>
+        <c:crossAx val="309763184"/>
         <c:crosses val="autoZero"/>
         <c:crossBetween val="midCat"/>
       </c:valAx>
@@ -3828,11 +5225,11 @@
           <c:showPercent val="0"/>
           <c:showBubbleSize val="0"/>
         </c:dLbls>
-        <c:axId val="240731872"/>
-        <c:axId val="240732432"/>
+        <c:axId val="320768512"/>
+        <c:axId val="320769072"/>
       </c:scatterChart>
       <c:valAx>
-        <c:axId val="240731872"/>
+        <c:axId val="320768512"/>
         <c:scaling>
           <c:orientation val="minMax"/>
         </c:scaling>
@@ -3889,12 +5286,12 @@
             <a:endParaRPr lang="en-US"/>
           </a:p>
         </c:txPr>
-        <c:crossAx val="240732432"/>
+        <c:crossAx val="320769072"/>
         <c:crosses val="autoZero"/>
         <c:crossBetween val="midCat"/>
       </c:valAx>
       <c:valAx>
-        <c:axId val="240732432"/>
+        <c:axId val="320769072"/>
         <c:scaling>
           <c:orientation val="minMax"/>
         </c:scaling>
@@ -3951,7 +5348,7 @@
             <a:endParaRPr lang="en-US"/>
           </a:p>
         </c:txPr>
-        <c:crossAx val="240731872"/>
+        <c:crossAx val="320768512"/>
         <c:crosses val="autoZero"/>
         <c:crossBetween val="midCat"/>
       </c:valAx>

</xml_diff>

<commit_message>
prova do teorema 3 feita
</commit_message>
<xml_diff>
--- a/Trabalho1/Trabalho 1.docx
+++ b/Trabalho1/Trabalho 1.docx
@@ -1,6 +1,6 @@
 
 <file path=word/document.xml><?xml version="1.0" encoding="utf-8"?>
-<w:document xmlns:wpc="http://schemas.microsoft.com/office/word/2010/wordprocessingCanvas" xmlns:mc="http://schemas.openxmlformats.org/markup-compatibility/2006" xmlns:o="urn:schemas-microsoft-com:office:office" xmlns:r="http://schemas.openxmlformats.org/officeDocument/2006/relationships" xmlns:m="http://schemas.openxmlformats.org/officeDocument/2006/math" xmlns:v="urn:schemas-microsoft-com:vml" xmlns:wp14="http://schemas.microsoft.com/office/word/2010/wordprocessingDrawing" xmlns:wp="http://schemas.openxmlformats.org/drawingml/2006/wordprocessingDrawing" xmlns:w10="urn:schemas-microsoft-com:office:word" xmlns:w="http://schemas.openxmlformats.org/wordprocessingml/2006/main" xmlns:w14="http://schemas.microsoft.com/office/word/2010/wordml" xmlns:w15="http://schemas.microsoft.com/office/word/2012/wordml" xmlns:wpg="http://schemas.microsoft.com/office/word/2010/wordprocessingGroup" xmlns:wpi="http://schemas.microsoft.com/office/word/2010/wordprocessingInk" xmlns:wne="http://schemas.microsoft.com/office/word/2006/wordml" xmlns:wps="http://schemas.microsoft.com/office/word/2010/wordprocessingShape" mc:Ignorable="w14 w15 wp14">
+<w:document xmlns:wpc="http://schemas.microsoft.com/office/word/2010/wordprocessingCanvas" xmlns:mo="http://schemas.microsoft.com/office/mac/office/2008/main" xmlns:mc="http://schemas.openxmlformats.org/markup-compatibility/2006" xmlns:mv="urn:schemas-microsoft-com:mac:vml" xmlns:o="urn:schemas-microsoft-com:office:office" xmlns:r="http://schemas.openxmlformats.org/officeDocument/2006/relationships" xmlns:m="http://schemas.openxmlformats.org/officeDocument/2006/math" xmlns:v="urn:schemas-microsoft-com:vml" xmlns:wp14="http://schemas.microsoft.com/office/word/2010/wordprocessingDrawing" xmlns:wp="http://schemas.openxmlformats.org/drawingml/2006/wordprocessingDrawing" xmlns:w10="urn:schemas-microsoft-com:office:word" xmlns:w="http://schemas.openxmlformats.org/wordprocessingml/2006/main" xmlns:w14="http://schemas.microsoft.com/office/word/2010/wordml" xmlns:w15="http://schemas.microsoft.com/office/word/2012/wordml" xmlns:wpg="http://schemas.microsoft.com/office/word/2010/wordprocessingGroup" xmlns:wpi="http://schemas.microsoft.com/office/word/2010/wordprocessingInk" xmlns:wne="http://schemas.microsoft.com/office/word/2006/wordml" xmlns:wps="http://schemas.microsoft.com/office/word/2010/wordprocessingShape" mc:Ignorable="w14 w15 wp14">
   <w:body>
     <w:p>
       <w:pPr>
@@ -101,7 +101,15 @@
           <w:u w:val="single"/>
           <w:lang w:val="pt-BR"/>
         </w:rPr>
-        <w:t>Exercicio 1</w:t>
+        <w:t>Exercício</w:t>
+      </w:r>
+      <w:r>
+        <w:rPr>
+          <w:b/>
+          <w:u w:val="single"/>
+          <w:lang w:val="pt-BR"/>
+        </w:rPr>
+        <w:t xml:space="preserve"> 1</w:t>
       </w:r>
     </w:p>
     <w:p>
@@ -152,7 +160,14 @@
           <w:u w:val="single"/>
           <w:lang w:val="pt-BR"/>
         </w:rPr>
-        <w:t>Algoritmo em pseudo-codigo</w:t>
+        <w:t xml:space="preserve">Algoritmo em </w:t>
+      </w:r>
+      <w:r>
+        <w:rPr>
+          <w:u w:val="single"/>
+          <w:lang w:val="pt-BR"/>
+        </w:rPr>
+        <w:t>pseudocódigo</w:t>
       </w:r>
       <w:r>
         <w:rPr>
@@ -178,11 +193,43 @@
           <w:lang w:val="pt-BR"/>
         </w:rPr>
       </w:pPr>
-      <w:r>
-        <w:rPr>
-          <w:lang w:val="pt-BR"/>
-        </w:rPr>
-        <w:t>funcao quociente (x,y,k){</w:t>
+      <w:proofErr w:type="gramStart"/>
+      <w:r>
+        <w:rPr>
+          <w:lang w:val="pt-BR"/>
+        </w:rPr>
+        <w:t>função</w:t>
+      </w:r>
+      <w:proofErr w:type="gramEnd"/>
+      <w:r>
+        <w:rPr>
+          <w:lang w:val="pt-BR"/>
+        </w:rPr>
+        <w:t xml:space="preserve"> quociente (x,</w:t>
+      </w:r>
+      <w:r>
+        <w:rPr>
+          <w:lang w:val="pt-BR"/>
+        </w:rPr>
+        <w:t xml:space="preserve"> </w:t>
+      </w:r>
+      <w:r>
+        <w:rPr>
+          <w:lang w:val="pt-BR"/>
+        </w:rPr>
+        <w:t>y,</w:t>
+      </w:r>
+      <w:r>
+        <w:rPr>
+          <w:lang w:val="pt-BR"/>
+        </w:rPr>
+        <w:t xml:space="preserve"> </w:t>
+      </w:r>
+      <w:r>
+        <w:rPr>
+          <w:lang w:val="pt-BR"/>
+        </w:rPr>
+        <w:t>k){</w:t>
       </w:r>
     </w:p>
     <w:p>
@@ -198,11 +245,19 @@
         </w:rPr>
         <w:tab/>
       </w:r>
-      <w:r>
-        <w:rPr>
-          <w:lang w:val="pt-BR"/>
-        </w:rPr>
-        <w:t>se (k igual a 1)</w:t>
+      <w:proofErr w:type="gramStart"/>
+      <w:r>
+        <w:rPr>
+          <w:lang w:val="pt-BR"/>
+        </w:rPr>
+        <w:t>se</w:t>
+      </w:r>
+      <w:proofErr w:type="gramEnd"/>
+      <w:r>
+        <w:rPr>
+          <w:lang w:val="pt-BR"/>
+        </w:rPr>
+        <w:t xml:space="preserve"> (k igual a 1)</w:t>
       </w:r>
     </w:p>
     <w:p>
@@ -223,7 +278,20 @@
           <w:lang w:val="pt-BR"/>
         </w:rPr>
         <w:tab/>
-        <w:t>então retorna 1</w:t>
+      </w:r>
+      <w:proofErr w:type="gramStart"/>
+      <w:r>
+        <w:rPr>
+          <w:lang w:val="pt-BR"/>
+        </w:rPr>
+        <w:t>então</w:t>
+      </w:r>
+      <w:proofErr w:type="gramEnd"/>
+      <w:r>
+        <w:rPr>
+          <w:lang w:val="pt-BR"/>
+        </w:rPr>
+        <w:t xml:space="preserve"> retorna 1</w:t>
       </w:r>
     </w:p>
     <w:p>
@@ -239,11 +307,19 @@
         </w:rPr>
         <w:tab/>
       </w:r>
-      <w:r>
-        <w:rPr>
-          <w:lang w:val="pt-BR"/>
-        </w:rPr>
-        <w:t>retorna x^(k-1)+ y*q[k-1]</w:t>
+      <w:proofErr w:type="gramStart"/>
+      <w:r>
+        <w:rPr>
+          <w:lang w:val="pt-BR"/>
+        </w:rPr>
+        <w:t>retorna</w:t>
+      </w:r>
+      <w:proofErr w:type="gramEnd"/>
+      <w:r>
+        <w:rPr>
+          <w:lang w:val="pt-BR"/>
+        </w:rPr>
+        <w:t xml:space="preserve"> x^(k-1)+ y*q[k-1]</w:t>
       </w:r>
     </w:p>
     <w:p>
@@ -322,8 +398,31 @@
       <w:pPr>
         <w:spacing w:after="0" w:line="276" w:lineRule="auto"/>
       </w:pPr>
-      <w:r>
-        <w:t>def quociente(x,y,k):</w:t>
+      <w:proofErr w:type="spellStart"/>
+      <w:r>
+        <w:t>def</w:t>
+      </w:r>
+      <w:proofErr w:type="spellEnd"/>
+      <w:r>
+        <w:t xml:space="preserve"> quociente</w:t>
+      </w:r>
+      <w:r>
+        <w:t xml:space="preserve"> </w:t>
+      </w:r>
+      <w:r>
+        <w:t>(x,</w:t>
+      </w:r>
+      <w:r>
+        <w:t xml:space="preserve"> </w:t>
+      </w:r>
+      <w:r>
+        <w:t>y,</w:t>
+      </w:r>
+      <w:r>
+        <w:t xml:space="preserve"> </w:t>
+      </w:r>
+      <w:r>
+        <w:t>k):</w:t>
       </w:r>
     </w:p>
     <w:p>
@@ -348,11 +447,45 @@
       <w:r>
         <w:tab/>
       </w:r>
-      <w:r>
-        <w:rPr>
-          <w:lang w:val="pt-BR"/>
-        </w:rPr>
-        <w:t>return 1 # para quando q[k-1] = 1</w:t>
+      <w:proofErr w:type="spellStart"/>
+      <w:proofErr w:type="gramStart"/>
+      <w:r>
+        <w:rPr>
+          <w:lang w:val="pt-BR"/>
+        </w:rPr>
+        <w:t>return</w:t>
+      </w:r>
+      <w:proofErr w:type="spellEnd"/>
+      <w:proofErr w:type="gramEnd"/>
+      <w:r>
+        <w:rPr>
+          <w:lang w:val="pt-BR"/>
+        </w:rPr>
+        <w:t xml:space="preserve"> 1 # para quando q[k</w:t>
+      </w:r>
+      <w:r>
+        <w:rPr>
+          <w:lang w:val="pt-BR"/>
+        </w:rPr>
+        <w:t xml:space="preserve"> </w:t>
+      </w:r>
+      <w:r>
+        <w:rPr>
+          <w:lang w:val="pt-BR"/>
+        </w:rPr>
+        <w:t>-</w:t>
+      </w:r>
+      <w:r>
+        <w:rPr>
+          <w:lang w:val="pt-BR"/>
+        </w:rPr>
+        <w:t xml:space="preserve"> </w:t>
+      </w:r>
+      <w:r>
+        <w:rPr>
+          <w:lang w:val="pt-BR"/>
+        </w:rPr>
+        <w:t>1] = 1</w:t>
       </w:r>
     </w:p>
     <w:p>
@@ -366,13 +499,90 @@
         <w:tab/>
       </w:r>
       <w:r>
-        <w:t xml:space="preserve">return x**(k-1) + (y * quociente(x,y,k-1)) </w:t>
-      </w:r>
-      <w:r>
-        <w:t xml:space="preserve">  </w:t>
-      </w:r>
-      <w:r>
-        <w:t># q[k] = x^(k-1)+ y*q[k-1]</w:t>
+        <w:t>return x**(k</w:t>
+      </w:r>
+      <w:r>
+        <w:t xml:space="preserve"> </w:t>
+      </w:r>
+      <w:r>
+        <w:t>-</w:t>
+      </w:r>
+      <w:r>
+        <w:t xml:space="preserve"> </w:t>
+      </w:r>
+      <w:r>
+        <w:t>1) + (y * quociente</w:t>
+      </w:r>
+      <w:r>
+        <w:t xml:space="preserve"> </w:t>
+      </w:r>
+      <w:r>
+        <w:t>(x,</w:t>
+      </w:r>
+      <w:r>
+        <w:t xml:space="preserve"> </w:t>
+      </w:r>
+      <w:r>
+        <w:t>y,</w:t>
+      </w:r>
+      <w:r>
+        <w:t xml:space="preserve"> </w:t>
+      </w:r>
+      <w:r>
+        <w:t>k</w:t>
+      </w:r>
+      <w:r>
+        <w:t xml:space="preserve"> </w:t>
+      </w:r>
+      <w:r>
+        <w:t>-</w:t>
+      </w:r>
+      <w:r>
+        <w:t xml:space="preserve"> 1))</w:t>
+      </w:r>
+      <w:r>
+        <w:t xml:space="preserve"> </w:t>
+      </w:r>
+      <w:r>
+        <w:t># q[k] = x</w:t>
+      </w:r>
+      <w:proofErr w:type="gramStart"/>
+      <w:r>
+        <w:t>^(</w:t>
+      </w:r>
+      <w:proofErr w:type="gramEnd"/>
+      <w:r>
+        <w:t>k</w:t>
+      </w:r>
+      <w:r>
+        <w:t xml:space="preserve"> </w:t>
+      </w:r>
+      <w:r>
+        <w:t>-</w:t>
+      </w:r>
+      <w:r>
+        <w:t xml:space="preserve"> </w:t>
+      </w:r>
+      <w:r>
+        <w:t>1)</w:t>
+      </w:r>
+      <w:r>
+        <w:t xml:space="preserve"> </w:t>
+      </w:r>
+      <w:r>
+        <w:t>+ y*q[k</w:t>
+      </w:r>
+      <w:r>
+        <w:t xml:space="preserve"> </w:t>
+      </w:r>
+      <w:r>
+        <w:t>-</w:t>
+      </w:r>
+      <w:r>
+        <w:t xml:space="preserve"> </w:t>
+      </w:r>
+      <w:r>
+        <w:t>1]</w:t>
       </w:r>
     </w:p>
     <w:p>
@@ -414,8 +624,8 @@
         <w:gridCol w:w="565"/>
         <w:gridCol w:w="1080"/>
         <w:gridCol w:w="2070"/>
-        <w:gridCol w:w="2250"/>
-        <w:gridCol w:w="2335"/>
+        <w:gridCol w:w="2176"/>
+        <w:gridCol w:w="2409"/>
       </w:tblGrid>
       <w:tr>
         <w:tc>
@@ -525,7 +735,7 @@
         </w:tc>
         <w:tc>
           <w:tcPr>
-            <w:tcW w:w="2250" w:type="dxa"/>
+            <w:tcW w:w="2176" w:type="dxa"/>
           </w:tcPr>
           <w:p>
             <w:pPr>
@@ -546,7 +756,7 @@
         </w:tc>
         <w:tc>
           <w:tcPr>
-            <w:tcW w:w="2335" w:type="dxa"/>
+            <w:tcW w:w="2409" w:type="dxa"/>
           </w:tcPr>
           <w:p>
             <w:pPr>
@@ -674,7 +884,7 @@
         </w:tc>
         <w:tc>
           <w:tcPr>
-            <w:tcW w:w="2250" w:type="dxa"/>
+            <w:tcW w:w="2176" w:type="dxa"/>
           </w:tcPr>
           <w:p>
             <w:pPr>
@@ -695,7 +905,7 @@
         </w:tc>
         <w:tc>
           <w:tcPr>
-            <w:tcW w:w="2335" w:type="dxa"/>
+            <w:tcW w:w="2409" w:type="dxa"/>
           </w:tcPr>
           <w:p>
             <w:pPr>
@@ -823,7 +1033,7 @@
         </w:tc>
         <w:tc>
           <w:tcPr>
-            <w:tcW w:w="2250" w:type="dxa"/>
+            <w:tcW w:w="2176" w:type="dxa"/>
           </w:tcPr>
           <w:p>
             <w:pPr>
@@ -844,7 +1054,7 @@
         </w:tc>
         <w:tc>
           <w:tcPr>
-            <w:tcW w:w="2335" w:type="dxa"/>
+            <w:tcW w:w="2409" w:type="dxa"/>
           </w:tcPr>
           <w:p>
             <w:pPr>
@@ -972,7 +1182,7 @@
         </w:tc>
         <w:tc>
           <w:tcPr>
-            <w:tcW w:w="2250" w:type="dxa"/>
+            <w:tcW w:w="2176" w:type="dxa"/>
           </w:tcPr>
           <w:p>
             <w:pPr>
@@ -993,7 +1203,7 @@
         </w:tc>
         <w:tc>
           <w:tcPr>
-            <w:tcW w:w="2335" w:type="dxa"/>
+            <w:tcW w:w="2409" w:type="dxa"/>
           </w:tcPr>
           <w:p>
             <w:pPr>
@@ -1121,7 +1331,7 @@
         </w:tc>
         <w:tc>
           <w:tcPr>
-            <w:tcW w:w="2250" w:type="dxa"/>
+            <w:tcW w:w="2176" w:type="dxa"/>
           </w:tcPr>
           <w:p>
             <w:pPr>
@@ -1142,7 +1352,7 @@
         </w:tc>
         <w:tc>
           <w:tcPr>
-            <w:tcW w:w="2335" w:type="dxa"/>
+            <w:tcW w:w="2409" w:type="dxa"/>
           </w:tcPr>
           <w:p>
             <w:pPr>
@@ -1270,7 +1480,7 @@
         </w:tc>
         <w:tc>
           <w:tcPr>
-            <w:tcW w:w="2250" w:type="dxa"/>
+            <w:tcW w:w="2176" w:type="dxa"/>
           </w:tcPr>
           <w:p>
             <w:pPr>
@@ -1291,7 +1501,7 @@
         </w:tc>
         <w:tc>
           <w:tcPr>
-            <w:tcW w:w="2335" w:type="dxa"/>
+            <w:tcW w:w="2409" w:type="dxa"/>
           </w:tcPr>
           <w:p>
             <w:pPr>
@@ -1419,7 +1629,7 @@
         </w:tc>
         <w:tc>
           <w:tcPr>
-            <w:tcW w:w="2250" w:type="dxa"/>
+            <w:tcW w:w="2176" w:type="dxa"/>
           </w:tcPr>
           <w:p>
             <w:pPr>
@@ -1440,7 +1650,7 @@
         </w:tc>
         <w:tc>
           <w:tcPr>
-            <w:tcW w:w="2335" w:type="dxa"/>
+            <w:tcW w:w="2409" w:type="dxa"/>
           </w:tcPr>
           <w:p>
             <w:pPr>
@@ -1569,7 +1779,7 @@
         </w:tc>
         <w:tc>
           <w:tcPr>
-            <w:tcW w:w="2250" w:type="dxa"/>
+            <w:tcW w:w="2176" w:type="dxa"/>
           </w:tcPr>
           <w:p>
             <w:pPr>
@@ -1590,7 +1800,7 @@
         </w:tc>
         <w:tc>
           <w:tcPr>
-            <w:tcW w:w="2335" w:type="dxa"/>
+            <w:tcW w:w="2409" w:type="dxa"/>
           </w:tcPr>
           <w:p>
             <w:pPr>
@@ -1718,7 +1928,7 @@
         </w:tc>
         <w:tc>
           <w:tcPr>
-            <w:tcW w:w="2250" w:type="dxa"/>
+            <w:tcW w:w="2176" w:type="dxa"/>
           </w:tcPr>
           <w:p>
             <w:pPr>
@@ -1739,7 +1949,7 @@
         </w:tc>
         <w:tc>
           <w:tcPr>
-            <w:tcW w:w="2335" w:type="dxa"/>
+            <w:tcW w:w="2409" w:type="dxa"/>
           </w:tcPr>
           <w:p>
             <w:pPr>
@@ -1867,7 +2077,7 @@
         </w:tc>
         <w:tc>
           <w:tcPr>
-            <w:tcW w:w="2250" w:type="dxa"/>
+            <w:tcW w:w="2176" w:type="dxa"/>
           </w:tcPr>
           <w:p>
             <w:pPr>
@@ -1888,7 +2098,7 @@
         </w:tc>
         <w:tc>
           <w:tcPr>
-            <w:tcW w:w="2335" w:type="dxa"/>
+            <w:tcW w:w="2409" w:type="dxa"/>
           </w:tcPr>
           <w:p>
             <w:pPr>
@@ -2016,7 +2226,7 @@
         </w:tc>
         <w:tc>
           <w:tcPr>
-            <w:tcW w:w="2250" w:type="dxa"/>
+            <w:tcW w:w="2176" w:type="dxa"/>
           </w:tcPr>
           <w:p>
             <w:pPr>
@@ -2037,7 +2247,7 @@
         </w:tc>
         <w:tc>
           <w:tcPr>
-            <w:tcW w:w="2335" w:type="dxa"/>
+            <w:tcW w:w="2409" w:type="dxa"/>
           </w:tcPr>
           <w:p>
             <w:pPr>
@@ -2165,7 +2375,7 @@
         </w:tc>
         <w:tc>
           <w:tcPr>
-            <w:tcW w:w="2250" w:type="dxa"/>
+            <w:tcW w:w="2176" w:type="dxa"/>
           </w:tcPr>
           <w:p>
             <w:pPr>
@@ -2186,7 +2396,7 @@
         </w:tc>
         <w:tc>
           <w:tcPr>
-            <w:tcW w:w="2335" w:type="dxa"/>
+            <w:tcW w:w="2409" w:type="dxa"/>
           </w:tcPr>
           <w:p>
             <w:pPr>
@@ -2314,7 +2524,7 @@
         </w:tc>
         <w:tc>
           <w:tcPr>
-            <w:tcW w:w="2250" w:type="dxa"/>
+            <w:tcW w:w="2176" w:type="dxa"/>
           </w:tcPr>
           <w:p>
             <w:pPr>
@@ -2335,7 +2545,7 @@
         </w:tc>
         <w:tc>
           <w:tcPr>
-            <w:tcW w:w="2335" w:type="dxa"/>
+            <w:tcW w:w="2409" w:type="dxa"/>
           </w:tcPr>
           <w:p>
             <w:pPr>
@@ -2463,7 +2673,7 @@
         </w:tc>
         <w:tc>
           <w:tcPr>
-            <w:tcW w:w="2250" w:type="dxa"/>
+            <w:tcW w:w="2176" w:type="dxa"/>
           </w:tcPr>
           <w:p>
             <w:pPr>
@@ -2484,7 +2694,7 @@
         </w:tc>
         <w:tc>
           <w:tcPr>
-            <w:tcW w:w="2335" w:type="dxa"/>
+            <w:tcW w:w="2409" w:type="dxa"/>
           </w:tcPr>
           <w:p>
             <w:pPr>
@@ -2612,7 +2822,7 @@
         </w:tc>
         <w:tc>
           <w:tcPr>
-            <w:tcW w:w="2250" w:type="dxa"/>
+            <w:tcW w:w="2176" w:type="dxa"/>
           </w:tcPr>
           <w:p>
             <w:pPr>
@@ -2633,7 +2843,7 @@
         </w:tc>
         <w:tc>
           <w:tcPr>
-            <w:tcW w:w="2335" w:type="dxa"/>
+            <w:tcW w:w="2409" w:type="dxa"/>
           </w:tcPr>
           <w:p>
             <w:pPr>
@@ -2761,7 +2971,7 @@
         </w:tc>
         <w:tc>
           <w:tcPr>
-            <w:tcW w:w="2250" w:type="dxa"/>
+            <w:tcW w:w="2176" w:type="dxa"/>
           </w:tcPr>
           <w:p>
             <w:pPr>
@@ -2782,7 +2992,7 @@
         </w:tc>
         <w:tc>
           <w:tcPr>
-            <w:tcW w:w="2335" w:type="dxa"/>
+            <w:tcW w:w="2409" w:type="dxa"/>
           </w:tcPr>
           <w:p>
             <w:pPr>
@@ -2842,7 +3052,19 @@
         <w:rPr>
           <w:lang w:val="pt-BR"/>
         </w:rPr>
-        <w:t>Abaixo estão três graficos para ilustrar a diferença da mudança dos valores de X, Y e K em relação a quantidade de execuções por segundo.</w:t>
+        <w:t xml:space="preserve">Abaixo estão três </w:t>
+      </w:r>
+      <w:r>
+        <w:rPr>
+          <w:lang w:val="pt-BR"/>
+        </w:rPr>
+        <w:t>gráficos</w:t>
+      </w:r>
+      <w:r>
+        <w:rPr>
+          <w:lang w:val="pt-BR"/>
+        </w:rPr>
+        <w:t xml:space="preserve"> para ilustrar a diferença da mudança dos valores de X, Y e K em relação a quantidade de execuções por segundo.</w:t>
       </w:r>
       <w:r>
         <w:rPr>
@@ -2874,37 +3096,10 @@
           <w:noProof/>
         </w:rPr>
         <w:drawing>
-          <wp:inline distT="0" distB="0" distL="0" distR="0" wp14:anchorId="01EABA54" wp14:editId="24FAD0A4">
+          <wp:inline distT="0" distB="0" distL="0" distR="0" wp14:anchorId="494D8134" wp14:editId="3D62804E">
             <wp:extent cx="3520440" cy="1600200"/>
             <wp:effectExtent l="0" t="0" r="3810" b="0"/>
             <wp:docPr id="7" name="Chart 7"/>
-            <wp:cNvGraphicFramePr/>
-            <a:graphic xmlns:a="http://schemas.openxmlformats.org/drawingml/2006/main">
-              <a:graphicData uri="http://schemas.openxmlformats.org/drawingml/2006/chart">
-                <c:chart xmlns:c="http://schemas.openxmlformats.org/drawingml/2006/chart" xmlns:r="http://schemas.openxmlformats.org/officeDocument/2006/relationships" r:id="rId7"/>
-              </a:graphicData>
-            </a:graphic>
-          </wp:inline>
-        </w:drawing>
-      </w:r>
-    </w:p>
-    <w:p>
-      <w:pPr>
-        <w:spacing w:after="0" w:line="276" w:lineRule="auto"/>
-        <w:jc w:val="both"/>
-        <w:rPr>
-          <w:lang w:val="pt-BR"/>
-        </w:rPr>
-      </w:pPr>
-      <w:r>
-        <w:rPr>
-          <w:noProof/>
-        </w:rPr>
-        <w:drawing>
-          <wp:inline distT="0" distB="0" distL="0" distR="0" wp14:anchorId="23936D5B" wp14:editId="69D701AA">
-            <wp:extent cx="3520440" cy="1630680"/>
-            <wp:effectExtent l="0" t="0" r="3810" b="7620"/>
-            <wp:docPr id="8" name="Chart 8"/>
             <wp:cNvGraphicFramePr/>
             <a:graphic xmlns:a="http://schemas.openxmlformats.org/drawingml/2006/main">
               <a:graphicData uri="http://schemas.openxmlformats.org/drawingml/2006/chart">
@@ -2928,10 +3123,10 @@
           <w:noProof/>
         </w:rPr>
         <w:drawing>
-          <wp:inline distT="0" distB="0" distL="0" distR="0" wp14:anchorId="541E5FC5" wp14:editId="2C4CDA77">
-            <wp:extent cx="3512820" cy="1661160"/>
-            <wp:effectExtent l="0" t="0" r="11430" b="15240"/>
-            <wp:docPr id="4" name="Chart 4"/>
+          <wp:inline distT="0" distB="0" distL="0" distR="0" wp14:anchorId="06E11711" wp14:editId="043E9BC8">
+            <wp:extent cx="3520440" cy="1630680"/>
+            <wp:effectExtent l="0" t="0" r="3810" b="7620"/>
+            <wp:docPr id="8" name="Chart 8"/>
             <wp:cNvGraphicFramePr/>
             <a:graphic xmlns:a="http://schemas.openxmlformats.org/drawingml/2006/main">
               <a:graphicData uri="http://schemas.openxmlformats.org/drawingml/2006/chart">
@@ -2950,6 +3145,24 @@
           <w:lang w:val="pt-BR"/>
         </w:rPr>
       </w:pPr>
+      <w:r>
+        <w:rPr>
+          <w:noProof/>
+        </w:rPr>
+        <w:drawing>
+          <wp:inline distT="0" distB="0" distL="0" distR="0" wp14:anchorId="70EAE866" wp14:editId="7EE2795A">
+            <wp:extent cx="3512820" cy="1661160"/>
+            <wp:effectExtent l="0" t="0" r="11430" b="15240"/>
+            <wp:docPr id="4" name="Chart 4"/>
+            <wp:cNvGraphicFramePr/>
+            <a:graphic xmlns:a="http://schemas.openxmlformats.org/drawingml/2006/main">
+              <a:graphicData uri="http://schemas.openxmlformats.org/drawingml/2006/chart">
+                <c:chart xmlns:c="http://schemas.openxmlformats.org/drawingml/2006/chart" xmlns:r="http://schemas.openxmlformats.org/officeDocument/2006/relationships" r:id="rId10"/>
+              </a:graphicData>
+            </a:graphic>
+          </wp:inline>
+        </w:drawing>
+      </w:r>
     </w:p>
     <w:p>
       <w:pPr>
@@ -2959,72 +3172,6 @@
           <w:lang w:val="pt-BR"/>
         </w:rPr>
       </w:pPr>
-      <w:r>
-        <w:rPr>
-          <w:lang w:val="pt-BR"/>
-        </w:rPr>
-        <w:tab/>
-      </w:r>
-      <w:r>
-        <w:rPr>
-          <w:lang w:val="pt-BR"/>
-        </w:rPr>
-        <w:t xml:space="preserve">Podemos </w:t>
-      </w:r>
-      <w:r>
-        <w:rPr>
-          <w:lang w:val="pt-BR"/>
-        </w:rPr>
-        <w:t>observa</w:t>
-      </w:r>
-      <w:r>
-        <w:rPr>
-          <w:lang w:val="pt-BR"/>
-        </w:rPr>
-        <w:t>r</w:t>
-      </w:r>
-      <w:r>
-        <w:rPr>
-          <w:lang w:val="pt-BR"/>
-        </w:rPr>
-        <w:t xml:space="preserve"> no gráfico “Exec/s alterando K”</w:t>
-      </w:r>
-      <w:r>
-        <w:rPr>
-          <w:lang w:val="pt-BR"/>
-        </w:rPr>
-        <w:t xml:space="preserve"> </w:t>
-      </w:r>
-      <w:r>
-        <w:rPr>
-          <w:lang w:val="pt-BR"/>
-        </w:rPr>
-        <w:t>que a quantidade de execuções por seg</w:t>
-      </w:r>
-      <w:r>
-        <w:rPr>
-          <w:lang w:val="pt-BR"/>
-        </w:rPr>
-        <w:t>undo diminui bastante</w:t>
-      </w:r>
-      <w:r>
-        <w:rPr>
-          <w:lang w:val="pt-BR"/>
-        </w:rPr>
-        <w:t xml:space="preserve"> quando aumentamos o valor de K</w:t>
-      </w:r>
-      <w:r>
-        <w:rPr>
-          <w:lang w:val="pt-BR"/>
-        </w:rPr>
-        <w:t>, saindo da faixa de 100 mil para 20 mil</w:t>
-      </w:r>
-      <w:r>
-        <w:rPr>
-          <w:lang w:val="pt-BR"/>
-        </w:rPr>
-        <w:t>. O valor de K influencia diretamente (de 1 para 1) na quantidade de vezes que a função é chamada, uma vez que a recursão é chamada sempre com k-1 até que k == 1. Por exemplo, se K = 50 a função vai ser chamada 50 vezes.</w:t>
-      </w:r>
     </w:p>
     <w:p>
       <w:pPr>
@@ -3039,25 +3186,66 @@
           <w:lang w:val="pt-BR"/>
         </w:rPr>
         <w:tab/>
-        <w:t xml:space="preserve">Já ao aumentar os valores de X ou Y, observamos pouca alteração na quantidade de execuções por segundo. </w:t>
-      </w:r>
-      <w:r>
-        <w:rPr>
-          <w:lang w:val="pt-BR"/>
-        </w:rPr>
-        <w:t xml:space="preserve">Alterar os valores de X e Y não influencia na quantidade de recursões da função, a pouca alteração é causada por fatores externos ao programa, como por exemplo outros processos sendo executados em paralelo. </w:t>
-      </w:r>
-      <w:r>
-        <w:rPr>
-          <w:lang w:val="pt-BR"/>
-        </w:rPr>
-        <w:t xml:space="preserve">Nos graficos, as quantidades de execuções por segundo estão </w:t>
-      </w:r>
-      <w:r>
-        <w:rPr>
-          <w:lang w:val="pt-BR"/>
-        </w:rPr>
-        <w:t>sempre na faixa de 125 mil até 200 mil.</w:t>
+      </w:r>
+      <w:r>
+        <w:rPr>
+          <w:lang w:val="pt-BR"/>
+        </w:rPr>
+        <w:t xml:space="preserve">Podemos </w:t>
+      </w:r>
+      <w:r>
+        <w:rPr>
+          <w:lang w:val="pt-BR"/>
+        </w:rPr>
+        <w:t>observa</w:t>
+      </w:r>
+      <w:r>
+        <w:rPr>
+          <w:lang w:val="pt-BR"/>
+        </w:rPr>
+        <w:t>r</w:t>
+      </w:r>
+      <w:r>
+        <w:rPr>
+          <w:lang w:val="pt-BR"/>
+        </w:rPr>
+        <w:t xml:space="preserve"> no gráfico “Exec/s alterando K”</w:t>
+      </w:r>
+      <w:r>
+        <w:rPr>
+          <w:lang w:val="pt-BR"/>
+        </w:rPr>
+        <w:t xml:space="preserve"> </w:t>
+      </w:r>
+      <w:r>
+        <w:rPr>
+          <w:lang w:val="pt-BR"/>
+        </w:rPr>
+        <w:t>que a quantidade de execuções por seg</w:t>
+      </w:r>
+      <w:r>
+        <w:rPr>
+          <w:lang w:val="pt-BR"/>
+        </w:rPr>
+        <w:t>undo diminui bastante</w:t>
+      </w:r>
+      <w:r>
+        <w:rPr>
+          <w:lang w:val="pt-BR"/>
+        </w:rPr>
+        <w:t xml:space="preserve"> quando aumentamos o valor de K</w:t>
+      </w:r>
+      <w:r>
+        <w:rPr>
+          <w:lang w:val="pt-BR"/>
+        </w:rPr>
+        <w:t>, saindo da faixa de 100 mil para 20 mil</w:t>
+      </w:r>
+      <w:r>
+        <w:rPr>
+          <w:lang w:val="pt-BR"/>
+        </w:rPr>
+        <w:t>. O valor de K influencia diretamente (de 1 para 1) na quantidade de vezes que a função é chamada, uma vez que a recursão é chamada sempre com k-1 até que k == 1. Por exemplo, se K = 50 a função vai ser chamada 50 vezes.</w:t>
       </w:r>
     </w:p>
     <w:p>
@@ -3065,27 +3253,45 @@
         <w:spacing w:after="0" w:line="276" w:lineRule="auto"/>
         <w:jc w:val="both"/>
         <w:rPr>
-          <w:b/>
-          <w:u w:val="single"/>
-          <w:lang w:val="pt-BR"/>
-        </w:rPr>
-      </w:pPr>
-      <w:r>
-        <w:rPr>
-          <w:b/>
-          <w:u w:val="single"/>
-          <w:lang w:val="pt-BR"/>
-        </w:rPr>
-        <w:lastRenderedPageBreak/>
-        <w:t>Exercicio 2</w:t>
-      </w:r>
-      <w:r>
-        <w:rPr>
-          <w:b/>
-          <w:u w:val="single"/>
-          <w:lang w:val="pt-BR"/>
-        </w:rPr>
-        <w:t>:</w:t>
+          <w:lang w:val="pt-BR"/>
+        </w:rPr>
+      </w:pPr>
+      <w:r>
+        <w:rPr>
+          <w:lang w:val="pt-BR"/>
+        </w:rPr>
+        <w:tab/>
+        <w:t xml:space="preserve">Já ao aumentar os valores de X ou Y, observamos pouca alteração na quantidade de execuções por segundo. </w:t>
+      </w:r>
+      <w:r>
+        <w:rPr>
+          <w:lang w:val="pt-BR"/>
+        </w:rPr>
+        <w:t xml:space="preserve">Alterar os valores de X e Y não influencia na quantidade de recursões da função, a pouca alteração é causada por fatores externos ao programa, como por exemplo outros processos sendo executados em paralelo. </w:t>
+      </w:r>
+      <w:r>
+        <w:rPr>
+          <w:lang w:val="pt-BR"/>
+        </w:rPr>
+        <w:t xml:space="preserve">Nos </w:t>
+      </w:r>
+      <w:r>
+        <w:rPr>
+          <w:lang w:val="pt-BR"/>
+        </w:rPr>
+        <w:t>gráficos</w:t>
+      </w:r>
+      <w:r>
+        <w:rPr>
+          <w:lang w:val="pt-BR"/>
+        </w:rPr>
+        <w:t xml:space="preserve">, as quantidades de execuções por segundo estão </w:t>
+      </w:r>
+      <w:r>
+        <w:rPr>
+          <w:lang w:val="pt-BR"/>
+        </w:rPr>
+        <w:t>sempre na faixa de 125 mil até 200 mil.</w:t>
       </w:r>
     </w:p>
     <w:p>
@@ -3094,15 +3300,34 @@
         <w:jc w:val="both"/>
         <w:rPr>
           <w:b/>
+          <w:u w:val="single"/>
           <w:lang w:val="pt-BR"/>
         </w:rPr>
       </w:pPr>
       <w:r>
         <w:rPr>
           <w:b/>
-          <w:lang w:val="pt-BR"/>
-        </w:rPr>
-        <w:t>(a)</w:t>
+          <w:u w:val="single"/>
+          <w:lang w:val="pt-BR"/>
+        </w:rPr>
+        <w:lastRenderedPageBreak/>
+        <w:t>Exercício</w:t>
+      </w:r>
+      <w:r>
+        <w:rPr>
+          <w:b/>
+          <w:u w:val="single"/>
+          <w:lang w:val="pt-BR"/>
+        </w:rPr>
+        <w:t xml:space="preserve"> 2</w:t>
+      </w:r>
+      <w:r>
+        <w:rPr>
+          <w:b/>
+          <w:u w:val="single"/>
+          <w:lang w:val="pt-BR"/>
+        </w:rPr>
+        <w:t>:</w:t>
       </w:r>
     </w:p>
     <w:p>
@@ -3119,7 +3344,7 @@
           <w:b/>
           <w:lang w:val="pt-BR"/>
         </w:rPr>
-        <w:t>(b)</w:t>
+        <w:t>(a)</w:t>
       </w:r>
     </w:p>
     <w:p>
@@ -3136,7 +3361,7 @@
           <w:b/>
           <w:lang w:val="pt-BR"/>
         </w:rPr>
-        <w:t>(c)</w:t>
+        <w:t>(b)</w:t>
       </w:r>
     </w:p>
     <w:p>
@@ -3145,25 +3370,15 @@
         <w:jc w:val="both"/>
         <w:rPr>
           <w:b/>
-          <w:u w:val="single"/>
           <w:lang w:val="pt-BR"/>
         </w:rPr>
       </w:pPr>
       <w:r>
         <w:rPr>
           <w:b/>
-          <w:u w:val="single"/>
-          <w:lang w:val="pt-BR"/>
-        </w:rPr>
-        <w:t>Exercicio 3</w:t>
-      </w:r>
-      <w:r>
-        <w:rPr>
-          <w:b/>
-          <w:u w:val="single"/>
-          <w:lang w:val="pt-BR"/>
-        </w:rPr>
-        <w:t>:</w:t>
+          <w:lang w:val="pt-BR"/>
+        </w:rPr>
+        <w:t>(c)</w:t>
       </w:r>
     </w:p>
     <w:p>
@@ -3176,6 +3391,30 @@
           <w:lang w:val="pt-BR"/>
         </w:rPr>
       </w:pPr>
+      <w:r>
+        <w:rPr>
+          <w:b/>
+          <w:u w:val="single"/>
+          <w:lang w:val="pt-BR"/>
+        </w:rPr>
+        <w:t>Exercício</w:t>
+      </w:r>
+      <w:r>
+        <w:rPr>
+          <w:b/>
+          <w:u w:val="single"/>
+          <w:lang w:val="pt-BR"/>
+        </w:rPr>
+        <w:t xml:space="preserve"> 3</w:t>
+      </w:r>
+      <w:r>
+        <w:rPr>
+          <w:b/>
+          <w:u w:val="single"/>
+          <w:lang w:val="pt-BR"/>
+        </w:rPr>
+        <w:t>:</w:t>
+      </w:r>
     </w:p>
     <w:p>
       <w:pPr>
@@ -3183,16 +3422,10 @@
         <w:jc w:val="both"/>
         <w:rPr>
           <w:b/>
-          <w:lang w:val="pt-BR"/>
-        </w:rPr>
-      </w:pPr>
-      <w:r>
-        <w:rPr>
-          <w:b/>
-          <w:lang w:val="pt-BR"/>
-        </w:rPr>
-        <w:t>(a)</w:t>
-      </w:r>
+          <w:u w:val="single"/>
+          <w:lang w:val="pt-BR"/>
+        </w:rPr>
+      </w:pPr>
     </w:p>
     <w:p>
       <w:pPr>
@@ -3203,6 +3436,13 @@
           <w:lang w:val="pt-BR"/>
         </w:rPr>
       </w:pPr>
+      <w:r>
+        <w:rPr>
+          <w:b/>
+          <w:lang w:val="pt-BR"/>
+        </w:rPr>
+        <w:t>(a)</w:t>
+      </w:r>
     </w:p>
     <w:p>
       <w:pPr>
@@ -3212,12 +3452,6 @@
           <w:lang w:val="pt-BR"/>
         </w:rPr>
       </w:pPr>
-      <w:r>
-        <w:rPr>
-          <w:lang w:val="pt-BR"/>
-        </w:rPr>
-        <w:t>O numero de rodadas é r = 2^k – 1</w:t>
-      </w:r>
     </w:p>
     <w:p>
       <w:pPr>
@@ -3231,7 +3465,7 @@
         <w:rPr>
           <w:lang w:val="pt-BR"/>
         </w:rPr>
-        <w:t>O numero de jogos é j =  2^(k – 1)</w:t>
+        <w:t>Temos que:</w:t>
       </w:r>
     </w:p>
     <w:p>
@@ -3242,11 +3476,25 @@
           <w:lang w:val="pt-BR"/>
         </w:rPr>
       </w:pPr>
-      <w:r>
-        <w:rPr>
-          <w:lang w:val="pt-BR"/>
-        </w:rPr>
-        <w:t>O numero de equipes é n = 2^k</w:t>
+      <w:proofErr w:type="gramStart"/>
+      <w:r>
+        <w:rPr>
+          <w:lang w:val="pt-BR"/>
+        </w:rPr>
+        <w:t>o</w:t>
+      </w:r>
+      <w:proofErr w:type="gramEnd"/>
+      <w:r>
+        <w:rPr>
+          <w:lang w:val="pt-BR"/>
+        </w:rPr>
+        <w:t xml:space="preserve"> numero de rodadas é r = 2^k – 1</w:t>
+      </w:r>
+      <w:r>
+        <w:rPr>
+          <w:lang w:val="pt-BR"/>
+        </w:rPr>
+        <w:t>,</w:t>
       </w:r>
     </w:p>
     <w:p>
@@ -3257,22 +3505,54 @@
           <w:lang w:val="pt-BR"/>
         </w:rPr>
       </w:pPr>
+      <w:proofErr w:type="gramStart"/>
+      <w:r>
+        <w:rPr>
+          <w:lang w:val="pt-BR"/>
+        </w:rPr>
+        <w:t>o</w:t>
+      </w:r>
+      <w:proofErr w:type="gramEnd"/>
+      <w:r>
+        <w:rPr>
+          <w:lang w:val="pt-BR"/>
+        </w:rPr>
+        <w:t xml:space="preserve"> numero de jogos é j =  2^(k – 1)</w:t>
+      </w:r>
+      <w:r>
+        <w:rPr>
+          <w:lang w:val="pt-BR"/>
+        </w:rPr>
+        <w:t>,</w:t>
+      </w:r>
     </w:p>
     <w:p>
       <w:pPr>
         <w:spacing w:after="0" w:line="276" w:lineRule="auto"/>
         <w:jc w:val="both"/>
         <w:rPr>
-          <w:u w:val="single"/>
-          <w:lang w:val="pt-BR"/>
-        </w:rPr>
-      </w:pPr>
-      <w:r>
-        <w:rPr>
-          <w:u w:val="single"/>
-          <w:lang w:val="pt-BR"/>
-        </w:rPr>
-        <w:t>Teorema do caso base:</w:t>
+          <w:lang w:val="pt-BR"/>
+        </w:rPr>
+      </w:pPr>
+      <w:proofErr w:type="gramStart"/>
+      <w:r>
+        <w:rPr>
+          <w:lang w:val="pt-BR"/>
+        </w:rPr>
+        <w:t>o</w:t>
+      </w:r>
+      <w:proofErr w:type="gramEnd"/>
+      <w:r>
+        <w:rPr>
+          <w:lang w:val="pt-BR"/>
+        </w:rPr>
+        <w:t xml:space="preserve"> numero de equipes é n = 2^k</w:t>
+      </w:r>
+      <w:r>
+        <w:rPr>
+          <w:lang w:val="pt-BR"/>
+        </w:rPr>
+        <w:t>.</w:t>
       </w:r>
     </w:p>
     <w:p>
@@ -3280,7 +3560,6 @@
         <w:spacing w:after="0" w:line="276" w:lineRule="auto"/>
         <w:jc w:val="both"/>
         <w:rPr>
-          <w:u w:val="single"/>
           <w:lang w:val="pt-BR"/>
         </w:rPr>
       </w:pPr>
@@ -3290,26 +3569,16 @@
         <w:spacing w:after="0" w:line="276" w:lineRule="auto"/>
         <w:jc w:val="both"/>
         <w:rPr>
-          <w:lang w:val="pt-BR"/>
-        </w:rPr>
-      </w:pPr>
-      <w:r>
-        <w:rPr>
-          <w:lang w:val="pt-BR"/>
-        </w:rPr>
-        <w:t>-</w:t>
-      </w:r>
-      <w:r>
-        <w:rPr>
-          <w:lang w:val="pt-BR"/>
-        </w:rPr>
-        <w:t xml:space="preserve">&gt; </w:t>
-      </w:r>
-      <w:r>
-        <w:rPr>
-          <w:lang w:val="pt-BR"/>
-        </w:rPr>
-        <w:t>k = 1</w:t>
+          <w:u w:val="single"/>
+          <w:lang w:val="pt-BR"/>
+        </w:rPr>
+      </w:pPr>
+      <w:r>
+        <w:rPr>
+          <w:u w:val="single"/>
+          <w:lang w:val="pt-BR"/>
+        </w:rPr>
+        <w:t>Teorema do caso base:</w:t>
       </w:r>
     </w:p>
     <w:p>
@@ -3317,15 +3586,10 @@
         <w:spacing w:after="0" w:line="276" w:lineRule="auto"/>
         <w:jc w:val="both"/>
         <w:rPr>
-          <w:lang w:val="pt-BR"/>
-        </w:rPr>
-      </w:pPr>
-      <w:r>
-        <w:rPr>
-          <w:lang w:val="pt-BR"/>
-        </w:rPr>
-        <w:t>r = 2^1 – 1 = 1</w:t>
-      </w:r>
+          <w:u w:val="single"/>
+          <w:lang w:val="pt-BR"/>
+        </w:rPr>
+      </w:pPr>
     </w:p>
     <w:p>
       <w:pPr>
@@ -3339,7 +3603,19 @@
         <w:rPr>
           <w:lang w:val="pt-BR"/>
         </w:rPr>
-        <w:t>j = 2^(1 – 1) = 1</w:t>
+        <w:t>-</w:t>
+      </w:r>
+      <w:r>
+        <w:rPr>
+          <w:lang w:val="pt-BR"/>
+        </w:rPr>
+        <w:t xml:space="preserve">&gt; </w:t>
+      </w:r>
+      <w:r>
+        <w:rPr>
+          <w:lang w:val="pt-BR"/>
+        </w:rPr>
+        <w:t>k = 1</w:t>
       </w:r>
     </w:p>
     <w:p>
@@ -3350,11 +3626,19 @@
           <w:lang w:val="pt-BR"/>
         </w:rPr>
       </w:pPr>
-      <w:r>
-        <w:rPr>
-          <w:lang w:val="pt-BR"/>
-        </w:rPr>
-        <w:t>n = 2^1 = 2</w:t>
+      <w:proofErr w:type="gramStart"/>
+      <w:r>
+        <w:rPr>
+          <w:lang w:val="pt-BR"/>
+        </w:rPr>
+        <w:t>r</w:t>
+      </w:r>
+      <w:proofErr w:type="gramEnd"/>
+      <w:r>
+        <w:rPr>
+          <w:lang w:val="pt-BR"/>
+        </w:rPr>
+        <w:t xml:space="preserve"> = 2^1 – 1 = 1</w:t>
       </w:r>
     </w:p>
     <w:p>
@@ -3362,6 +3646,109 @@
         <w:spacing w:after="0" w:line="276" w:lineRule="auto"/>
         <w:jc w:val="both"/>
         <w:rPr>
+          <w:lang w:val="pt-BR"/>
+        </w:rPr>
+      </w:pPr>
+      <w:proofErr w:type="gramStart"/>
+      <w:r>
+        <w:rPr>
+          <w:lang w:val="pt-BR"/>
+        </w:rPr>
+        <w:t>j</w:t>
+      </w:r>
+      <w:proofErr w:type="gramEnd"/>
+      <w:r>
+        <w:rPr>
+          <w:lang w:val="pt-BR"/>
+        </w:rPr>
+        <w:t xml:space="preserve"> = 2^(1 – 1) = 1</w:t>
+      </w:r>
+    </w:p>
+    <w:p>
+      <w:pPr>
+        <w:spacing w:after="0" w:line="276" w:lineRule="auto"/>
+        <w:jc w:val="both"/>
+        <w:rPr>
+          <w:lang w:val="pt-BR"/>
+        </w:rPr>
+      </w:pPr>
+      <w:proofErr w:type="gramStart"/>
+      <w:r>
+        <w:rPr>
+          <w:lang w:val="pt-BR"/>
+        </w:rPr>
+        <w:t>n</w:t>
+      </w:r>
+      <w:proofErr w:type="gramEnd"/>
+      <w:r>
+        <w:rPr>
+          <w:lang w:val="pt-BR"/>
+        </w:rPr>
+        <w:t xml:space="preserve"> = 2^1 = 2</w:t>
+      </w:r>
+    </w:p>
+    <w:p>
+      <w:pPr>
+        <w:spacing w:after="0" w:line="276" w:lineRule="auto"/>
+        <w:jc w:val="both"/>
+        <w:rPr>
+          <w:lang w:val="pt-BR"/>
+        </w:rPr>
+      </w:pPr>
+    </w:p>
+    <w:p>
+      <w:pPr>
+        <w:spacing w:after="0" w:line="276" w:lineRule="auto"/>
+        <w:ind w:firstLine="720"/>
+        <w:rPr>
+          <w:lang w:val="pt-BR"/>
+        </w:rPr>
+      </w:pPr>
+      <w:r>
+        <w:rPr>
+          <w:lang w:val="pt-BR"/>
+        </w:rPr>
+        <w:t>Ou seja, o caso base é duas equipes jogando uma rodada de</w:t>
+      </w:r>
+      <w:r>
+        <w:rPr>
+          <w:lang w:val="pt-BR"/>
+        </w:rPr>
+        <w:t xml:space="preserve"> um jogo. Como são duas equipes e apenas um jogo, logo uma equipe está competindo contra a outra. Ou seja, nesta rodada (que é apenas um jogo) as equipes estão enfrentando uma equipe diferente.</w:t>
+      </w:r>
+    </w:p>
+    <w:p>
+      <w:pPr>
+        <w:spacing w:after="0" w:line="276" w:lineRule="auto"/>
+        <w:ind w:firstLine="720"/>
+        <w:rPr>
+          <w:lang w:val="pt-BR"/>
+        </w:rPr>
+      </w:pPr>
+    </w:p>
+    <w:p>
+      <w:pPr>
+        <w:spacing w:after="0" w:line="276" w:lineRule="auto"/>
+        <w:jc w:val="both"/>
+        <w:rPr>
+          <w:u w:val="single"/>
+          <w:lang w:val="pt-BR"/>
+        </w:rPr>
+      </w:pPr>
+      <w:r>
+        <w:rPr>
+          <w:u w:val="single"/>
+          <w:lang w:val="pt-BR"/>
+        </w:rPr>
+        <w:t>Teorema do passo indutivo:</w:t>
+      </w:r>
+    </w:p>
+    <w:p>
+      <w:pPr>
+        <w:spacing w:after="0" w:line="276" w:lineRule="auto"/>
+        <w:jc w:val="both"/>
+        <w:rPr>
+          <w:u w:val="single"/>
           <w:lang w:val="pt-BR"/>
         </w:rPr>
       </w:pPr>
@@ -3379,13 +3766,7 @@
         <w:rPr>
           <w:lang w:val="pt-BR"/>
         </w:rPr>
-        <w:t>Ou seja, o caso base é duas equipes jogando uma rodada de</w:t>
-      </w:r>
-      <w:r>
-        <w:rPr>
-          <w:lang w:val="pt-BR"/>
-        </w:rPr>
-        <w:t xml:space="preserve"> um jogo. Como são duas equipes e apenas um jogo, logo uma equipe está competindo contra a outra. Ou seja, nesta rodada (que é apenas um jogo) as equipes estão enfrentando uma equipe diferente.</w:t>
+        <w:t>Hipótese indutiva: assumimos que o teorema 3 é válido para um k qualquer.</w:t>
       </w:r>
     </w:p>
     <w:p>
@@ -3397,22 +3778,40 @@
           <w:lang w:val="pt-BR"/>
         </w:rPr>
       </w:pPr>
+      <w:r>
+        <w:rPr>
+          <w:lang w:val="pt-BR"/>
+        </w:rPr>
+        <w:t>Queremos mostrar que o teorema também é válido para k + 1.</w:t>
+      </w:r>
+      <w:r>
+        <w:rPr>
+          <w:lang w:val="pt-BR"/>
+        </w:rPr>
+        <w:t xml:space="preserve"> Ou seja,</w:t>
+      </w:r>
     </w:p>
     <w:p>
       <w:pPr>
         <w:spacing w:after="0" w:line="276" w:lineRule="auto"/>
         <w:jc w:val="both"/>
         <w:rPr>
-          <w:u w:val="single"/>
-          <w:lang w:val="pt-BR"/>
-        </w:rPr>
-      </w:pPr>
-      <w:r>
-        <w:rPr>
-          <w:u w:val="single"/>
-          <w:lang w:val="pt-BR"/>
-        </w:rPr>
-        <w:t>Teorema do passo indutivo:</w:t>
+          <w:lang w:val="pt-BR"/>
+        </w:rPr>
+      </w:pPr>
+      <w:proofErr w:type="gramStart"/>
+      <w:r>
+        <w:rPr>
+          <w:lang w:val="pt-BR"/>
+        </w:rPr>
+        <w:t>n</w:t>
+      </w:r>
+      <w:proofErr w:type="gramEnd"/>
+      <w:r>
+        <w:rPr>
+          <w:lang w:val="pt-BR"/>
+        </w:rPr>
+        <w:t xml:space="preserve"> = 2ˆ(k+1),</w:t>
       </w:r>
     </w:p>
     <w:p>
@@ -3420,22 +3819,874 @@
         <w:spacing w:after="0" w:line="276" w:lineRule="auto"/>
         <w:jc w:val="both"/>
         <w:rPr>
-          <w:u w:val="single"/>
-          <w:lang w:val="pt-BR"/>
-        </w:rPr>
-      </w:pPr>
+          <w:lang w:val="pt-BR"/>
+        </w:rPr>
+      </w:pPr>
+      <w:proofErr w:type="gramStart"/>
+      <w:r>
+        <w:rPr>
+          <w:lang w:val="pt-BR"/>
+        </w:rPr>
+        <w:t>r</w:t>
+      </w:r>
+      <w:proofErr w:type="gramEnd"/>
+      <w:r>
+        <w:rPr>
+          <w:lang w:val="pt-BR"/>
+        </w:rPr>
+        <w:t xml:space="preserve"> = 2ˆ(k+1)-1.</w:t>
+      </w:r>
     </w:p>
     <w:p>
       <w:pPr>
         <w:spacing w:after="0" w:line="276" w:lineRule="auto"/>
         <w:jc w:val="both"/>
         <w:rPr>
-          <w:u w:val="single"/>
-          <w:lang w:val="pt-BR"/>
-        </w:rPr>
-      </w:pPr>
+          <w:lang w:val="pt-BR"/>
+        </w:rPr>
+      </w:pPr>
+      <w:proofErr w:type="gramStart"/>
+      <w:r>
+        <w:rPr>
+          <w:lang w:val="pt-BR"/>
+        </w:rPr>
+        <w:t>j</w:t>
+      </w:r>
+      <w:proofErr w:type="gramEnd"/>
+      <w:r>
+        <w:rPr>
+          <w:lang w:val="pt-BR"/>
+        </w:rPr>
+        <w:t xml:space="preserve"> = 2ˆ(k+1-1) = 2ˆk.</w:t>
+      </w:r>
+    </w:p>
+    <w:p>
+      <w:pPr>
+        <w:spacing w:after="0" w:line="276" w:lineRule="auto"/>
+        <w:ind w:firstLine="720"/>
+        <w:jc w:val="both"/>
+        <w:rPr>
+          <w:lang w:val="pt-BR"/>
+        </w:rPr>
+      </w:pPr>
+      <w:r>
+        <w:rPr>
+          <w:lang w:val="pt-BR"/>
+        </w:rPr>
+        <w:t xml:space="preserve">Dividimos as equipes em </w:t>
+      </w:r>
+      <w:r>
+        <w:rPr>
+          <w:u w:val="single"/>
+          <w:lang w:val="pt-BR"/>
+        </w:rPr>
+        <w:t>dois grupos</w:t>
+      </w:r>
+      <w:r>
+        <w:rPr>
+          <w:lang w:val="pt-BR"/>
+        </w:rPr>
+        <w:t xml:space="preserve">, A e B, de </w:t>
+      </w:r>
+      <w:r>
+        <w:rPr>
+          <w:u w:val="single"/>
+          <w:lang w:val="pt-BR"/>
+        </w:rPr>
+        <w:t>2ˆk equipes cada</w:t>
+      </w:r>
+      <w:r>
+        <w:rPr>
+          <w:lang w:val="pt-BR"/>
+        </w:rPr>
+        <w:t>.</w:t>
+      </w:r>
+    </w:p>
+    <w:p>
+      <w:pPr>
+        <w:spacing w:after="0" w:line="276" w:lineRule="auto"/>
+        <w:ind w:firstLine="720"/>
+        <w:jc w:val="both"/>
+        <w:rPr>
+          <w:lang w:val="pt-BR"/>
+        </w:rPr>
+      </w:pPr>
+      <w:r>
+        <w:rPr>
+          <w:lang w:val="pt-BR"/>
+        </w:rPr>
+        <w:t xml:space="preserve">Na primeira etapa, tratamos </w:t>
+      </w:r>
+      <w:r>
+        <w:rPr>
+          <w:u w:val="single"/>
+          <w:lang w:val="pt-BR"/>
+        </w:rPr>
+        <w:t xml:space="preserve">cada grupo como torneios diferentes e </w:t>
+      </w:r>
+      <w:r>
+        <w:rPr>
+          <w:b/>
+          <w:u w:val="single"/>
+          <w:lang w:val="pt-BR"/>
+        </w:rPr>
+        <w:t>ao mesmo tempo</w:t>
+      </w:r>
+      <w:r>
+        <w:rPr>
+          <w:b/>
+          <w:lang w:val="pt-BR"/>
+        </w:rPr>
+        <w:t>.</w:t>
+      </w:r>
+      <w:r>
+        <w:rPr>
+          <w:lang w:val="pt-BR"/>
+        </w:rPr>
+        <w:t xml:space="preserve"> </w:t>
+      </w:r>
+      <w:r>
+        <w:rPr>
+          <w:lang w:val="pt-BR"/>
+        </w:rPr>
+        <w:t>Pela hipótese indutiva temos dois torneios, de 2ˆk - 1 rodadas cada e</w:t>
+      </w:r>
+      <w:r>
+        <w:rPr>
+          <w:lang w:val="pt-BR"/>
+        </w:rPr>
+        <w:t xml:space="preserve"> </w:t>
+      </w:r>
+      <w:r>
+        <w:rPr>
+          <w:lang w:val="pt-BR"/>
+        </w:rPr>
+        <w:t>2ˆ(k</w:t>
+      </w:r>
+      <w:r>
+        <w:rPr>
+          <w:lang w:val="pt-BR"/>
+        </w:rPr>
+        <w:t xml:space="preserve"> </w:t>
+      </w:r>
+      <w:r>
+        <w:rPr>
+          <w:lang w:val="pt-BR"/>
+        </w:rPr>
+        <w:t>-</w:t>
+      </w:r>
+      <w:r>
+        <w:rPr>
+          <w:lang w:val="pt-BR"/>
+        </w:rPr>
+        <w:t xml:space="preserve"> </w:t>
+      </w:r>
+      <w:r>
+        <w:rPr>
+          <w:lang w:val="pt-BR"/>
+        </w:rPr>
+        <w:t xml:space="preserve">1) jogos. Como as rodadas de cada torneio </w:t>
+      </w:r>
+      <w:r>
+        <w:rPr>
+          <w:lang w:val="pt-BR"/>
+        </w:rPr>
+        <w:t>são</w:t>
+      </w:r>
+      <w:r>
+        <w:rPr>
+          <w:lang w:val="pt-BR"/>
+        </w:rPr>
+        <w:t xml:space="preserve"> </w:t>
+      </w:r>
+      <w:r>
+        <w:rPr>
+          <w:lang w:val="pt-BR"/>
+        </w:rPr>
+        <w:t>simultâneas</w:t>
+      </w:r>
+      <w:r>
+        <w:rPr>
+          <w:lang w:val="pt-BR"/>
+        </w:rPr>
+        <w:t>, temos ao todo</w:t>
+      </w:r>
+      <w:r>
+        <w:rPr>
+          <w:lang w:val="pt-BR"/>
+        </w:rPr>
+        <w:t xml:space="preserve"> </w:t>
+      </w:r>
+      <w:r>
+        <w:rPr>
+          <w:lang w:val="pt-BR"/>
+        </w:rPr>
+        <w:t>2ˆk</w:t>
+      </w:r>
+      <w:r>
+        <w:rPr>
+          <w:lang w:val="pt-BR"/>
+        </w:rPr>
+        <w:t xml:space="preserve"> </w:t>
+      </w:r>
+      <w:r>
+        <w:rPr>
+          <w:lang w:val="pt-BR"/>
+        </w:rPr>
+        <w:t>-</w:t>
+      </w:r>
+      <w:r>
+        <w:rPr>
+          <w:lang w:val="pt-BR"/>
+        </w:rPr>
+        <w:t xml:space="preserve"> </w:t>
+      </w:r>
+      <w:r>
+        <w:rPr>
+          <w:lang w:val="pt-BR"/>
+        </w:rPr>
+        <w:t>1 rodadas com 2*(2ˆ(k</w:t>
+      </w:r>
+      <w:r>
+        <w:rPr>
+          <w:lang w:val="pt-BR"/>
+        </w:rPr>
+        <w:t xml:space="preserve"> </w:t>
+      </w:r>
+      <w:r>
+        <w:rPr>
+          <w:lang w:val="pt-BR"/>
+        </w:rPr>
+        <w:t>-</w:t>
+      </w:r>
+      <w:r>
+        <w:rPr>
+          <w:lang w:val="pt-BR"/>
+        </w:rPr>
+        <w:t xml:space="preserve"> </w:t>
+      </w:r>
+      <w:r>
+        <w:rPr>
+          <w:lang w:val="pt-BR"/>
+        </w:rPr>
+        <w:t>1))</w:t>
+      </w:r>
+      <w:r>
+        <w:rPr>
+          <w:lang w:val="pt-BR"/>
+        </w:rPr>
+        <w:t xml:space="preserve"> </w:t>
+      </w:r>
+      <w:r>
+        <w:rPr>
+          <w:lang w:val="pt-BR"/>
+        </w:rPr>
+        <w:t>=</w:t>
+      </w:r>
+      <w:r>
+        <w:rPr>
+          <w:lang w:val="pt-BR"/>
+        </w:rPr>
+        <w:t xml:space="preserve"> </w:t>
+      </w:r>
+      <w:r>
+        <w:rPr>
+          <w:lang w:val="pt-BR"/>
+        </w:rPr>
+        <w:t>2ˆk jogos cada.</w:t>
+      </w:r>
+    </w:p>
+    <w:p>
+      <w:pPr>
+        <w:spacing w:after="0" w:line="276" w:lineRule="auto"/>
+        <w:ind w:firstLine="720"/>
+        <w:jc w:val="both"/>
+        <w:rPr>
+          <w:lang w:val="pt-BR"/>
+        </w:rPr>
+      </w:pPr>
+      <w:r>
+        <w:rPr>
+          <w:u w:val="single"/>
+          <w:lang w:val="pt-BR"/>
+        </w:rPr>
+        <w:t>Ao fim da primeira etapa, todas equipes de A e B jogaram contra todas as outras equipes</w:t>
+      </w:r>
+      <w:r>
+        <w:rPr>
+          <w:u w:val="single"/>
+          <w:lang w:val="pt-BR"/>
+        </w:rPr>
+        <w:t xml:space="preserve"> </w:t>
+      </w:r>
+      <w:r>
+        <w:rPr>
+          <w:u w:val="single"/>
+          <w:lang w:val="pt-BR"/>
+        </w:rPr>
+        <w:t>de seus respectivos grupos</w:t>
+      </w:r>
+      <w:r>
+        <w:rPr>
+          <w:lang w:val="pt-BR"/>
+        </w:rPr>
+        <w:t>. Resta que cada equipe de A jogue contra cada equipe de B.</w:t>
+      </w:r>
+    </w:p>
+    <w:p>
+      <w:pPr>
+        <w:spacing w:after="0" w:line="276" w:lineRule="auto"/>
+        <w:ind w:firstLine="720"/>
+        <w:jc w:val="both"/>
+        <w:rPr>
+          <w:lang w:val="pt-BR"/>
+        </w:rPr>
+      </w:pPr>
+      <w:r>
+        <w:rPr>
+          <w:lang w:val="pt-BR"/>
+        </w:rPr>
+        <w:t xml:space="preserve">Para a </w:t>
+      </w:r>
+      <w:r>
+        <w:rPr>
+          <w:u w:val="single"/>
+          <w:lang w:val="pt-BR"/>
+        </w:rPr>
+        <w:t>segunda etapa</w:t>
+      </w:r>
+      <w:r>
+        <w:rPr>
+          <w:lang w:val="pt-BR"/>
+        </w:rPr>
+        <w:t xml:space="preserve">, vamos considerar o </w:t>
+      </w:r>
+      <w:r>
+        <w:rPr>
+          <w:u w:val="single"/>
+          <w:lang w:val="pt-BR"/>
+        </w:rPr>
+        <w:t>grupo A como uma fila</w:t>
+      </w:r>
+      <w:r>
+        <w:rPr>
+          <w:lang w:val="pt-BR"/>
+        </w:rPr>
+        <w:t xml:space="preserve"> e o </w:t>
+      </w:r>
+      <w:r>
+        <w:rPr>
+          <w:u w:val="single"/>
+          <w:lang w:val="pt-BR"/>
+        </w:rPr>
+        <w:t>grupo B como uma</w:t>
+      </w:r>
+      <w:r>
+        <w:rPr>
+          <w:u w:val="single"/>
+          <w:lang w:val="pt-BR"/>
+        </w:rPr>
+        <w:t xml:space="preserve"> </w:t>
+      </w:r>
+      <w:r>
+        <w:rPr>
+          <w:u w:val="single"/>
+          <w:lang w:val="pt-BR"/>
+        </w:rPr>
+        <w:t>fila circular</w:t>
+      </w:r>
+      <w:r>
+        <w:rPr>
+          <w:lang w:val="pt-BR"/>
+        </w:rPr>
+        <w:t>.</w:t>
+      </w:r>
+    </w:p>
+    <w:p>
+      <w:pPr>
+        <w:spacing w:after="0" w:line="276" w:lineRule="auto"/>
+        <w:ind w:firstLine="720"/>
+        <w:jc w:val="both"/>
+        <w:rPr>
+          <w:lang w:val="pt-BR"/>
+        </w:rPr>
+      </w:pPr>
+      <w:r>
+        <w:rPr>
+          <w:lang w:val="pt-BR"/>
+        </w:rPr>
+        <w:t>A cada rodada da segunda etapa, a i-ésima equipe de A jogará contra a i-ésima equipe</w:t>
+      </w:r>
+      <w:r>
+        <w:rPr>
+          <w:lang w:val="pt-BR"/>
+        </w:rPr>
+        <w:t xml:space="preserve"> de B, para um total </w:t>
+      </w:r>
+      <w:r>
+        <w:rPr>
+          <w:lang w:val="pt-BR"/>
+        </w:rPr>
+        <w:t>de 2ˆk jogos por rodada (afinal, A e B, cada um, tem 2ˆk equipes).</w:t>
+      </w:r>
+    </w:p>
+    <w:p>
+      <w:pPr>
+        <w:spacing w:after="0" w:line="276" w:lineRule="auto"/>
+        <w:ind w:firstLine="720"/>
+        <w:jc w:val="both"/>
+        <w:rPr>
+          <w:lang w:val="pt-BR"/>
+        </w:rPr>
+      </w:pPr>
+      <w:r>
+        <w:rPr>
+          <w:u w:val="single"/>
+          <w:lang w:val="pt-BR"/>
+        </w:rPr>
+        <w:lastRenderedPageBreak/>
+        <w:t xml:space="preserve">Ao final de cada rodada, </w:t>
+      </w:r>
+      <w:r>
+        <w:rPr>
+          <w:b/>
+          <w:u w:val="single"/>
+          <w:lang w:val="pt-BR"/>
+        </w:rPr>
+        <w:t>andamos uma posição na fila circular de B</w:t>
+      </w:r>
+      <w:r>
+        <w:rPr>
+          <w:lang w:val="pt-BR"/>
+        </w:rPr>
+        <w:t>, e repetimos o processo</w:t>
+      </w:r>
+      <w:r>
+        <w:rPr>
+          <w:lang w:val="pt-BR"/>
+        </w:rPr>
+        <w:t xml:space="preserve"> </w:t>
+      </w:r>
+      <w:r>
+        <w:rPr>
+          <w:lang w:val="pt-BR"/>
+        </w:rPr>
+        <w:t xml:space="preserve">até que voltemos à </w:t>
+      </w:r>
+      <w:r>
+        <w:rPr>
+          <w:lang w:val="pt-BR"/>
+        </w:rPr>
+        <w:t>posição</w:t>
+      </w:r>
+      <w:r>
+        <w:rPr>
+          <w:lang w:val="pt-BR"/>
+        </w:rPr>
+        <w:t xml:space="preserve"> inicial de B. Nesse ponto, todas as equipes de A </w:t>
+      </w:r>
+      <w:r>
+        <w:rPr>
+          <w:lang w:val="pt-BR"/>
+        </w:rPr>
+        <w:t xml:space="preserve">terão </w:t>
+      </w:r>
+      <w:r>
+        <w:rPr>
+          <w:lang w:val="pt-BR"/>
+        </w:rPr>
+        <w:t xml:space="preserve">jogado contra todas as equipes de B. Observe que </w:t>
+      </w:r>
+      <w:r>
+        <w:rPr>
+          <w:lang w:val="pt-BR"/>
+        </w:rPr>
+        <w:t>serão</w:t>
+      </w:r>
+      <w:r>
+        <w:rPr>
+          <w:lang w:val="pt-BR"/>
+        </w:rPr>
+        <w:t xml:space="preserve"> 2ˆk rodadas nessa segunda</w:t>
+      </w:r>
+      <w:r>
+        <w:rPr>
+          <w:lang w:val="pt-BR"/>
+        </w:rPr>
+        <w:t xml:space="preserve"> </w:t>
+      </w:r>
+      <w:r>
+        <w:rPr>
+          <w:lang w:val="pt-BR"/>
+        </w:rPr>
+        <w:t xml:space="preserve">etapa (pois B tem 2ˆk </w:t>
+      </w:r>
+      <w:r>
+        <w:rPr>
+          <w:lang w:val="pt-BR"/>
+        </w:rPr>
+        <w:t>posições</w:t>
+      </w:r>
+      <w:r>
+        <w:rPr>
+          <w:lang w:val="pt-BR"/>
+        </w:rPr>
+        <w:t>/equipes).</w:t>
+      </w:r>
+    </w:p>
+    <w:p>
+      <w:pPr>
+        <w:spacing w:after="0" w:line="276" w:lineRule="auto"/>
+        <w:ind w:firstLine="720"/>
+        <w:jc w:val="both"/>
+        <w:rPr>
+          <w:lang w:val="pt-BR"/>
+        </w:rPr>
+      </w:pPr>
+      <w:r>
+        <w:rPr>
+          <w:lang w:val="pt-BR"/>
+        </w:rPr>
+        <w:t xml:space="preserve">Assim, </w:t>
+      </w:r>
+      <w:r>
+        <w:rPr>
+          <w:b/>
+          <w:u w:val="single"/>
+          <w:lang w:val="pt-BR"/>
+        </w:rPr>
+        <w:t xml:space="preserve">a primeira e segunda etapas juntas </w:t>
+      </w:r>
+      <w:r>
+        <w:rPr>
+          <w:b/>
+          <w:u w:val="single"/>
+          <w:lang w:val="pt-BR"/>
+        </w:rPr>
+        <w:t>terão</w:t>
+      </w:r>
+      <w:r>
+        <w:rPr>
+          <w:b/>
+          <w:u w:val="single"/>
+          <w:lang w:val="pt-BR"/>
+        </w:rPr>
+        <w:t xml:space="preserve"> (2ˆk</w:t>
+      </w:r>
+      <w:r>
+        <w:rPr>
+          <w:b/>
+          <w:u w:val="single"/>
+          <w:lang w:val="pt-BR"/>
+        </w:rPr>
+        <w:t xml:space="preserve"> </w:t>
+      </w:r>
+      <w:r>
+        <w:rPr>
+          <w:b/>
+          <w:u w:val="single"/>
+          <w:lang w:val="pt-BR"/>
+        </w:rPr>
+        <w:t>-</w:t>
+      </w:r>
+      <w:r>
+        <w:rPr>
+          <w:b/>
+          <w:u w:val="single"/>
+          <w:lang w:val="pt-BR"/>
+        </w:rPr>
+        <w:t xml:space="preserve"> </w:t>
+      </w:r>
+      <w:r>
+        <w:rPr>
+          <w:b/>
+          <w:u w:val="single"/>
+          <w:lang w:val="pt-BR"/>
+        </w:rPr>
+        <w:t>1)</w:t>
+      </w:r>
+      <w:r>
+        <w:rPr>
+          <w:b/>
+          <w:u w:val="single"/>
+          <w:lang w:val="pt-BR"/>
+        </w:rPr>
+        <w:t xml:space="preserve"> </w:t>
+      </w:r>
+      <w:r>
+        <w:rPr>
+          <w:b/>
+          <w:u w:val="single"/>
+          <w:lang w:val="pt-BR"/>
+        </w:rPr>
+        <w:t>+</w:t>
+      </w:r>
+      <w:r>
+        <w:rPr>
+          <w:b/>
+          <w:u w:val="single"/>
+          <w:lang w:val="pt-BR"/>
+        </w:rPr>
+        <w:t xml:space="preserve"> </w:t>
+      </w:r>
+      <w:r>
+        <w:rPr>
+          <w:b/>
+          <w:u w:val="single"/>
+          <w:lang w:val="pt-BR"/>
+        </w:rPr>
+        <w:t>2ˆk</w:t>
+      </w:r>
+      <w:r>
+        <w:rPr>
+          <w:b/>
+          <w:u w:val="single"/>
+          <w:lang w:val="pt-BR"/>
+        </w:rPr>
+        <w:t xml:space="preserve"> </w:t>
+      </w:r>
+      <w:r>
+        <w:rPr>
+          <w:b/>
+          <w:u w:val="single"/>
+          <w:lang w:val="pt-BR"/>
+        </w:rPr>
+        <w:t>=</w:t>
+      </w:r>
+      <w:r>
+        <w:rPr>
+          <w:b/>
+          <w:u w:val="single"/>
+          <w:lang w:val="pt-BR"/>
+        </w:rPr>
+        <w:t xml:space="preserve"> </w:t>
+      </w:r>
+      <w:r>
+        <w:rPr>
+          <w:b/>
+          <w:u w:val="single"/>
+          <w:lang w:val="pt-BR"/>
+        </w:rPr>
+        <w:t>2ˆ(k</w:t>
+      </w:r>
+      <w:r>
+        <w:rPr>
+          <w:b/>
+          <w:u w:val="single"/>
+          <w:lang w:val="pt-BR"/>
+        </w:rPr>
+        <w:t xml:space="preserve"> </w:t>
+      </w:r>
+      <w:r>
+        <w:rPr>
+          <w:b/>
+          <w:u w:val="single"/>
+          <w:lang w:val="pt-BR"/>
+        </w:rPr>
+        <w:t>+</w:t>
+      </w:r>
+      <w:r>
+        <w:rPr>
+          <w:b/>
+          <w:u w:val="single"/>
+          <w:lang w:val="pt-BR"/>
+        </w:rPr>
+        <w:t xml:space="preserve"> </w:t>
+      </w:r>
+      <w:r>
+        <w:rPr>
+          <w:b/>
+          <w:u w:val="single"/>
+          <w:lang w:val="pt-BR"/>
+        </w:rPr>
+        <w:t>1)</w:t>
+      </w:r>
+      <w:r>
+        <w:rPr>
+          <w:b/>
+          <w:u w:val="single"/>
+          <w:lang w:val="pt-BR"/>
+        </w:rPr>
+        <w:t xml:space="preserve"> – </w:t>
+      </w:r>
+      <w:r>
+        <w:rPr>
+          <w:b/>
+          <w:u w:val="single"/>
+          <w:lang w:val="pt-BR"/>
+        </w:rPr>
+        <w:t>1</w:t>
+      </w:r>
+      <w:r>
+        <w:rPr>
+          <w:b/>
+          <w:u w:val="single"/>
+          <w:lang w:val="pt-BR"/>
+        </w:rPr>
+        <w:t xml:space="preserve"> </w:t>
+      </w:r>
+      <w:r>
+        <w:rPr>
+          <w:b/>
+          <w:u w:val="single"/>
+          <w:lang w:val="pt-BR"/>
+        </w:rPr>
+        <w:t>=</w:t>
+      </w:r>
+      <w:r>
+        <w:rPr>
+          <w:b/>
+          <w:u w:val="single"/>
+          <w:lang w:val="pt-BR"/>
+        </w:rPr>
+        <w:t xml:space="preserve"> </w:t>
+      </w:r>
+      <w:r>
+        <w:rPr>
+          <w:b/>
+          <w:u w:val="single"/>
+          <w:lang w:val="pt-BR"/>
+        </w:rPr>
+        <w:t>r rodadas, com</w:t>
+      </w:r>
+      <w:r>
+        <w:rPr>
+          <w:b/>
+          <w:u w:val="single"/>
+          <w:lang w:val="pt-BR"/>
+        </w:rPr>
+        <w:t xml:space="preserve"> </w:t>
+      </w:r>
+      <w:r>
+        <w:rPr>
+          <w:b/>
+          <w:u w:val="single"/>
+          <w:lang w:val="pt-BR"/>
+        </w:rPr>
+        <w:t>2ˆk</w:t>
+      </w:r>
+      <w:r>
+        <w:rPr>
+          <w:b/>
+          <w:u w:val="single"/>
+          <w:lang w:val="pt-BR"/>
+        </w:rPr>
+        <w:t xml:space="preserve"> </w:t>
+      </w:r>
+      <w:r>
+        <w:rPr>
+          <w:b/>
+          <w:u w:val="single"/>
+          <w:lang w:val="pt-BR"/>
+        </w:rPr>
+        <w:t>=</w:t>
+      </w:r>
+      <w:r>
+        <w:rPr>
+          <w:b/>
+          <w:u w:val="single"/>
+          <w:lang w:val="pt-BR"/>
+        </w:rPr>
+        <w:t xml:space="preserve"> </w:t>
+      </w:r>
+      <w:r>
+        <w:rPr>
+          <w:b/>
+          <w:u w:val="single"/>
+          <w:lang w:val="pt-BR"/>
+        </w:rPr>
+        <w:t>j jogos cada,</w:t>
+      </w:r>
+      <w:r>
+        <w:rPr>
+          <w:b/>
+          <w:lang w:val="pt-BR"/>
+        </w:rPr>
+        <w:t xml:space="preserve"> </w:t>
+      </w:r>
+      <w:r>
+        <w:rPr>
+          <w:lang w:val="pt-BR"/>
+        </w:rPr>
+        <w:t>como desejado.</w:t>
+      </w:r>
+    </w:p>
+    <w:p>
+      <w:pPr>
+        <w:spacing w:after="0" w:line="276" w:lineRule="auto"/>
+        <w:jc w:val="both"/>
+        <w:rPr>
+          <w:u w:val="single"/>
+          <w:lang w:val="pt-BR"/>
+        </w:rPr>
+      </w:pPr>
+    </w:p>
+    <w:p>
+      <w:pPr>
+        <w:spacing w:after="0" w:line="276" w:lineRule="auto"/>
+        <w:jc w:val="both"/>
+        <w:rPr>
+          <w:b/>
+          <w:lang w:val="pt-BR"/>
+        </w:rPr>
+      </w:pPr>
+      <w:r>
+        <w:rPr>
+          <w:b/>
+          <w:lang w:val="pt-BR"/>
+        </w:rPr>
+        <w:t>(b)</w:t>
+      </w:r>
+    </w:p>
+    <w:p>
+      <w:pPr>
+        <w:spacing w:after="0" w:line="276" w:lineRule="auto"/>
+        <w:jc w:val="both"/>
+        <w:rPr>
+          <w:b/>
+          <w:lang w:val="pt-BR"/>
+        </w:rPr>
+      </w:pPr>
+    </w:p>
+    <w:p>
+      <w:pPr>
+        <w:spacing w:after="0" w:line="276" w:lineRule="auto"/>
+        <w:jc w:val="both"/>
+        <w:rPr>
+          <w:u w:val="single"/>
+          <w:lang w:val="pt-BR"/>
+        </w:rPr>
+      </w:pPr>
+      <w:r>
+        <w:rPr>
+          <w:u w:val="single"/>
+          <w:lang w:val="pt-BR"/>
+        </w:rPr>
+        <w:t>Algoritm</w:t>
+      </w:r>
       <w:bookmarkStart w:id="0" w:name="_GoBack"/>
       <w:bookmarkEnd w:id="0"/>
+      <w:r>
+        <w:rPr>
+          <w:u w:val="single"/>
+          <w:lang w:val="pt-BR"/>
+        </w:rPr>
+        <w:t xml:space="preserve">o em </w:t>
+      </w:r>
+      <w:r>
+        <w:rPr>
+          <w:u w:val="single"/>
+          <w:lang w:val="pt-BR"/>
+        </w:rPr>
+        <w:t>pseudocódigo</w:t>
+      </w:r>
+      <w:r>
+        <w:rPr>
+          <w:u w:val="single"/>
+          <w:lang w:val="pt-BR"/>
+        </w:rPr>
+        <w:t>:</w:t>
+      </w:r>
     </w:p>
     <w:p>
       <w:pPr>
@@ -3452,41 +4703,10 @@
         <w:spacing w:after="0" w:line="276" w:lineRule="auto"/>
         <w:jc w:val="both"/>
         <w:rPr>
-          <w:b/>
-          <w:lang w:val="pt-BR"/>
-        </w:rPr>
-      </w:pPr>
-      <w:r>
-        <w:rPr>
-          <w:b/>
-          <w:lang w:val="pt-BR"/>
-        </w:rPr>
-        <w:t>(b)</w:t>
-      </w:r>
-    </w:p>
-    <w:p>
-      <w:pPr>
-        <w:spacing w:after="0" w:line="276" w:lineRule="auto"/>
-        <w:rPr>
-          <w:u w:val="single"/>
-          <w:lang w:val="pt-BR"/>
-        </w:rPr>
-      </w:pPr>
-      <w:r>
-        <w:rPr>
-          <w:u w:val="single"/>
-          <w:lang w:val="pt-BR"/>
-        </w:rPr>
-        <w:t>Algoritmo em pseudo-codigo:</w:t>
-      </w:r>
-    </w:p>
-    <w:p>
-      <w:pPr>
-        <w:spacing w:after="0" w:line="276" w:lineRule="auto"/>
-        <w:rPr>
-          <w:lang w:val="pt-BR"/>
-        </w:rPr>
-      </w:pPr>
+          <w:lang w:val="pt-BR"/>
+        </w:rPr>
+      </w:pPr>
+      <w:proofErr w:type="gramStart"/>
       <w:r>
         <w:rPr>
           <w:lang w:val="pt-BR"/>
@@ -3497,57 +4717,34 @@
         <w:rPr>
           <w:lang w:val="pt-BR"/>
         </w:rPr>
-        <w:t>unc</w:t>
-      </w:r>
-      <w:r>
-        <w:rPr>
-          <w:lang w:val="pt-BR"/>
-        </w:rPr>
-        <w:t>ao geraTorneio(k, i){</w:t>
-      </w:r>
-    </w:p>
-    <w:p>
-      <w:pPr>
-        <w:spacing w:after="0" w:line="276" w:lineRule="auto"/>
-        <w:rPr>
-          <w:lang w:val="pt-BR"/>
-        </w:rPr>
-      </w:pPr>
-      <w:r>
-        <w:rPr>
-          <w:lang w:val="pt-BR"/>
-        </w:rPr>
-        <w:t>}</w:t>
-      </w:r>
-    </w:p>
-    <w:p>
-      <w:pPr>
-        <w:spacing w:after="0" w:line="276" w:lineRule="auto"/>
-        <w:rPr>
-          <w:u w:val="single"/>
-          <w:lang w:val="pt-BR"/>
-        </w:rPr>
-      </w:pPr>
-      <w:r>
-        <w:rPr>
-          <w:u w:val="single"/>
-          <w:lang w:val="pt-BR"/>
-        </w:rPr>
-        <w:t>Algoritmo em Python:</w:t>
-      </w:r>
-    </w:p>
-    <w:p>
-      <w:pPr>
-        <w:spacing w:after="0" w:line="276" w:lineRule="auto"/>
-        <w:rPr>
-          <w:lang w:val="pt-BR"/>
-        </w:rPr>
-      </w:pPr>
-      <w:r>
-        <w:rPr>
-          <w:lang w:val="pt-BR"/>
-        </w:rPr>
-        <w:t>def geraTorneio(k, start):</w:t>
+        <w:t>unç</w:t>
+      </w:r>
+      <w:r>
+        <w:rPr>
+          <w:lang w:val="pt-BR"/>
+        </w:rPr>
+        <w:t>ão</w:t>
+      </w:r>
+      <w:proofErr w:type="gramEnd"/>
+      <w:r>
+        <w:rPr>
+          <w:lang w:val="pt-BR"/>
+        </w:rPr>
+        <w:t xml:space="preserve"> </w:t>
+      </w:r>
+      <w:proofErr w:type="spellStart"/>
+      <w:r>
+        <w:rPr>
+          <w:lang w:val="pt-BR"/>
+        </w:rPr>
+        <w:t>geraTorneio</w:t>
+      </w:r>
+      <w:proofErr w:type="spellEnd"/>
+      <w:r>
+        <w:rPr>
+          <w:lang w:val="pt-BR"/>
+        </w:rPr>
+        <w:t>(k, i){</w:t>
       </w:r>
     </w:p>
     <w:p>
@@ -3555,6 +4752,105 @@
         <w:spacing w:after="0" w:line="276" w:lineRule="auto"/>
         <w:jc w:val="both"/>
         <w:rPr>
+          <w:lang w:val="pt-BR"/>
+        </w:rPr>
+      </w:pPr>
+      <w:r>
+        <w:rPr>
+          <w:lang w:val="pt-BR"/>
+        </w:rPr>
+        <w:t>}</w:t>
+      </w:r>
+    </w:p>
+    <w:p>
+      <w:pPr>
+        <w:spacing w:after="0" w:line="276" w:lineRule="auto"/>
+        <w:jc w:val="both"/>
+        <w:rPr>
+          <w:lang w:val="pt-BR"/>
+        </w:rPr>
+      </w:pPr>
+    </w:p>
+    <w:p>
+      <w:pPr>
+        <w:spacing w:after="0" w:line="276" w:lineRule="auto"/>
+        <w:jc w:val="both"/>
+        <w:rPr>
+          <w:u w:val="single"/>
+          <w:lang w:val="pt-BR"/>
+        </w:rPr>
+      </w:pPr>
+      <w:r>
+        <w:rPr>
+          <w:u w:val="single"/>
+          <w:lang w:val="pt-BR"/>
+        </w:rPr>
+        <w:t>Algoritmo em Python:</w:t>
+      </w:r>
+    </w:p>
+    <w:p>
+      <w:pPr>
+        <w:spacing w:after="0" w:line="276" w:lineRule="auto"/>
+        <w:jc w:val="both"/>
+        <w:rPr>
+          <w:u w:val="single"/>
+          <w:lang w:val="pt-BR"/>
+        </w:rPr>
+      </w:pPr>
+    </w:p>
+    <w:p>
+      <w:pPr>
+        <w:spacing w:after="0" w:line="276" w:lineRule="auto"/>
+        <w:jc w:val="both"/>
+        <w:rPr>
+          <w:lang w:val="pt-BR"/>
+        </w:rPr>
+      </w:pPr>
+      <w:proofErr w:type="spellStart"/>
+      <w:proofErr w:type="gramStart"/>
+      <w:r>
+        <w:rPr>
+          <w:lang w:val="pt-BR"/>
+        </w:rPr>
+        <w:t>def</w:t>
+      </w:r>
+      <w:proofErr w:type="spellEnd"/>
+      <w:proofErr w:type="gramEnd"/>
+      <w:r>
+        <w:rPr>
+          <w:lang w:val="pt-BR"/>
+        </w:rPr>
+        <w:t xml:space="preserve"> </w:t>
+      </w:r>
+      <w:proofErr w:type="spellStart"/>
+      <w:r>
+        <w:rPr>
+          <w:lang w:val="pt-BR"/>
+        </w:rPr>
+        <w:t>geraTorneio</w:t>
+      </w:r>
+      <w:proofErr w:type="spellEnd"/>
+      <w:r>
+        <w:rPr>
+          <w:lang w:val="pt-BR"/>
+        </w:rPr>
+        <w:t>(k, start):</w:t>
+      </w:r>
+    </w:p>
+    <w:p>
+      <w:pPr>
+        <w:spacing w:after="0" w:line="276" w:lineRule="auto"/>
+        <w:jc w:val="both"/>
+        <w:rPr>
+          <w:lang w:val="pt-BR"/>
+        </w:rPr>
+      </w:pPr>
+    </w:p>
+    <w:p>
+      <w:pPr>
+        <w:spacing w:after="0" w:line="276" w:lineRule="auto"/>
+        <w:jc w:val="both"/>
+        <w:rPr>
           <w:b/>
           <w:lang w:val="pt-BR"/>
         </w:rPr>
@@ -3578,10 +4874,97 @@
       <w:pPr>
         <w:spacing w:after="0" w:line="276" w:lineRule="auto"/>
         <w:ind w:firstLine="720"/>
-        <w:rPr>
-          <w:lang w:val="pt-BR"/>
-        </w:rPr>
-      </w:pPr>
+        <w:jc w:val="both"/>
+        <w:rPr>
+          <w:lang w:val="pt-BR"/>
+        </w:rPr>
+      </w:pPr>
+    </w:p>
+    <w:p>
+      <w:pPr>
+        <w:rPr>
+          <w:lang w:val="pt-BR"/>
+        </w:rPr>
+      </w:pPr>
+    </w:p>
+    <w:p>
+      <w:pPr>
+        <w:rPr>
+          <w:lang w:val="pt-BR"/>
+        </w:rPr>
+      </w:pPr>
+    </w:p>
+    <w:p>
+      <w:pPr>
+        <w:rPr>
+          <w:lang w:val="pt-BR"/>
+        </w:rPr>
+      </w:pPr>
+    </w:p>
+    <w:p>
+      <w:pPr>
+        <w:rPr>
+          <w:lang w:val="pt-BR"/>
+        </w:rPr>
+      </w:pPr>
+    </w:p>
+    <w:p>
+      <w:pPr>
+        <w:rPr>
+          <w:lang w:val="pt-BR"/>
+        </w:rPr>
+      </w:pPr>
+    </w:p>
+    <w:p>
+      <w:pPr>
+        <w:rPr>
+          <w:lang w:val="pt-BR"/>
+        </w:rPr>
+      </w:pPr>
+    </w:p>
+    <w:p>
+      <w:pPr>
+        <w:rPr>
+          <w:lang w:val="pt-BR"/>
+        </w:rPr>
+      </w:pPr>
+    </w:p>
+    <w:p>
+      <w:pPr>
+        <w:rPr>
+          <w:lang w:val="pt-BR"/>
+        </w:rPr>
+      </w:pPr>
+    </w:p>
+    <w:p>
+      <w:pPr>
+        <w:rPr>
+          <w:lang w:val="pt-BR"/>
+        </w:rPr>
+      </w:pPr>
+    </w:p>
+    <w:p>
+      <w:pPr>
+        <w:rPr>
+          <w:lang w:val="pt-BR"/>
+        </w:rPr>
+      </w:pPr>
+    </w:p>
+    <w:p>
+      <w:pPr>
+        <w:tabs>
+          <w:tab w:val="left" w:pos="3820"/>
+        </w:tabs>
+        <w:rPr>
+          <w:lang w:val="pt-BR"/>
+        </w:rPr>
+      </w:pPr>
+      <w:r>
+        <w:rPr>
+          <w:lang w:val="pt-BR"/>
+        </w:rPr>
+        <w:tab/>
+      </w:r>
     </w:p>
     <w:sectPr>
       <w:pgSz w:w="12240" w:h="15840"/>
@@ -3594,7 +4977,7 @@
 </file>
 
 <file path=word/endnotes.xml><?xml version="1.0" encoding="utf-8"?>
-<w:endnotes xmlns:wpc="http://schemas.microsoft.com/office/word/2010/wordprocessingCanvas" xmlns:mc="http://schemas.openxmlformats.org/markup-compatibility/2006" xmlns:o="urn:schemas-microsoft-com:office:office" xmlns:r="http://schemas.openxmlformats.org/officeDocument/2006/relationships" xmlns:m="http://schemas.openxmlformats.org/officeDocument/2006/math" xmlns:v="urn:schemas-microsoft-com:vml" xmlns:wp14="http://schemas.microsoft.com/office/word/2010/wordprocessingDrawing" xmlns:wp="http://schemas.openxmlformats.org/drawingml/2006/wordprocessingDrawing" xmlns:w10="urn:schemas-microsoft-com:office:word" xmlns:w="http://schemas.openxmlformats.org/wordprocessingml/2006/main" xmlns:w14="http://schemas.microsoft.com/office/word/2010/wordml" xmlns:w15="http://schemas.microsoft.com/office/word/2012/wordml" xmlns:wpg="http://schemas.microsoft.com/office/word/2010/wordprocessingGroup" xmlns:wpi="http://schemas.microsoft.com/office/word/2010/wordprocessingInk" xmlns:wne="http://schemas.microsoft.com/office/word/2006/wordml" xmlns:wps="http://schemas.microsoft.com/office/word/2010/wordprocessingShape" mc:Ignorable="w14 w15 wp14">
+<w:endnotes xmlns:wpc="http://schemas.microsoft.com/office/word/2010/wordprocessingCanvas" xmlns:mo="http://schemas.microsoft.com/office/mac/office/2008/main" xmlns:mc="http://schemas.openxmlformats.org/markup-compatibility/2006" xmlns:mv="urn:schemas-microsoft-com:mac:vml" xmlns:o="urn:schemas-microsoft-com:office:office" xmlns:r="http://schemas.openxmlformats.org/officeDocument/2006/relationships" xmlns:m="http://schemas.openxmlformats.org/officeDocument/2006/math" xmlns:v="urn:schemas-microsoft-com:vml" xmlns:wp14="http://schemas.microsoft.com/office/word/2010/wordprocessingDrawing" xmlns:wp="http://schemas.openxmlformats.org/drawingml/2006/wordprocessingDrawing" xmlns:w10="urn:schemas-microsoft-com:office:word" xmlns:w="http://schemas.openxmlformats.org/wordprocessingml/2006/main" xmlns:w14="http://schemas.microsoft.com/office/word/2010/wordml" xmlns:w15="http://schemas.microsoft.com/office/word/2012/wordml" xmlns:wpg="http://schemas.microsoft.com/office/word/2010/wordprocessingGroup" xmlns:wpi="http://schemas.microsoft.com/office/word/2010/wordprocessingInk" xmlns:wne="http://schemas.microsoft.com/office/word/2006/wordml" xmlns:wps="http://schemas.microsoft.com/office/word/2010/wordprocessingShape" mc:Ignorable="w14 w15 wp14">
   <w:endnote w:type="separator" w:id="-1">
     <w:p>
       <w:pPr>
@@ -3619,7 +5002,7 @@
 </file>
 
 <file path=word/footnotes.xml><?xml version="1.0" encoding="utf-8"?>
-<w:footnotes xmlns:wpc="http://schemas.microsoft.com/office/word/2010/wordprocessingCanvas" xmlns:mc="http://schemas.openxmlformats.org/markup-compatibility/2006" xmlns:o="urn:schemas-microsoft-com:office:office" xmlns:r="http://schemas.openxmlformats.org/officeDocument/2006/relationships" xmlns:m="http://schemas.openxmlformats.org/officeDocument/2006/math" xmlns:v="urn:schemas-microsoft-com:vml" xmlns:wp14="http://schemas.microsoft.com/office/word/2010/wordprocessingDrawing" xmlns:wp="http://schemas.openxmlformats.org/drawingml/2006/wordprocessingDrawing" xmlns:w10="urn:schemas-microsoft-com:office:word" xmlns:w="http://schemas.openxmlformats.org/wordprocessingml/2006/main" xmlns:w14="http://schemas.microsoft.com/office/word/2010/wordml" xmlns:w15="http://schemas.microsoft.com/office/word/2012/wordml" xmlns:wpg="http://schemas.microsoft.com/office/word/2010/wordprocessingGroup" xmlns:wpi="http://schemas.microsoft.com/office/word/2010/wordprocessingInk" xmlns:wne="http://schemas.microsoft.com/office/word/2006/wordml" xmlns:wps="http://schemas.microsoft.com/office/word/2010/wordprocessingShape" mc:Ignorable="w14 w15 wp14">
+<w:footnotes xmlns:wpc="http://schemas.microsoft.com/office/word/2010/wordprocessingCanvas" xmlns:mo="http://schemas.microsoft.com/office/mac/office/2008/main" xmlns:mc="http://schemas.openxmlformats.org/markup-compatibility/2006" xmlns:mv="urn:schemas-microsoft-com:mac:vml" xmlns:o="urn:schemas-microsoft-com:office:office" xmlns:r="http://schemas.openxmlformats.org/officeDocument/2006/relationships" xmlns:m="http://schemas.openxmlformats.org/officeDocument/2006/math" xmlns:v="urn:schemas-microsoft-com:vml" xmlns:wp14="http://schemas.microsoft.com/office/word/2010/wordprocessingDrawing" xmlns:wp="http://schemas.openxmlformats.org/drawingml/2006/wordprocessingDrawing" xmlns:w10="urn:schemas-microsoft-com:office:word" xmlns:w="http://schemas.openxmlformats.org/wordprocessingml/2006/main" xmlns:w14="http://schemas.microsoft.com/office/word/2010/wordml" xmlns:w15="http://schemas.microsoft.com/office/word/2012/wordml" xmlns:wpg="http://schemas.microsoft.com/office/word/2010/wordprocessingGroup" xmlns:wpi="http://schemas.microsoft.com/office/word/2010/wordprocessingInk" xmlns:wne="http://schemas.microsoft.com/office/word/2006/wordml" xmlns:wps="http://schemas.microsoft.com/office/word/2010/wordprocessingShape" mc:Ignorable="w14 w15 wp14">
   <w:footnote w:type="separator" w:id="-1">
     <w:p>
       <w:pPr>
@@ -3644,7 +5027,7 @@
 </file>
 
 <file path=word/numbering.xml><?xml version="1.0" encoding="utf-8"?>
-<w:numbering xmlns:wpc="http://schemas.microsoft.com/office/word/2010/wordprocessingCanvas" xmlns:mc="http://schemas.openxmlformats.org/markup-compatibility/2006" xmlns:o="urn:schemas-microsoft-com:office:office" xmlns:r="http://schemas.openxmlformats.org/officeDocument/2006/relationships" xmlns:m="http://schemas.openxmlformats.org/officeDocument/2006/math" xmlns:v="urn:schemas-microsoft-com:vml" xmlns:wp14="http://schemas.microsoft.com/office/word/2010/wordprocessingDrawing" xmlns:wp="http://schemas.openxmlformats.org/drawingml/2006/wordprocessingDrawing" xmlns:w10="urn:schemas-microsoft-com:office:word" xmlns:w="http://schemas.openxmlformats.org/wordprocessingml/2006/main" xmlns:w14="http://schemas.microsoft.com/office/word/2010/wordml" xmlns:w15="http://schemas.microsoft.com/office/word/2012/wordml" xmlns:wpg="http://schemas.microsoft.com/office/word/2010/wordprocessingGroup" xmlns:wpi="http://schemas.microsoft.com/office/word/2010/wordprocessingInk" xmlns:wne="http://schemas.microsoft.com/office/word/2006/wordml" xmlns:wps="http://schemas.microsoft.com/office/word/2010/wordprocessingShape" mc:Ignorable="w14 w15 wp14">
+<w:numbering xmlns:wpc="http://schemas.microsoft.com/office/word/2010/wordprocessingCanvas" xmlns:mo="http://schemas.microsoft.com/office/mac/office/2008/main" xmlns:mc="http://schemas.openxmlformats.org/markup-compatibility/2006" xmlns:mv="urn:schemas-microsoft-com:mac:vml" xmlns:o="urn:schemas-microsoft-com:office:office" xmlns:r="http://schemas.openxmlformats.org/officeDocument/2006/relationships" xmlns:m="http://schemas.openxmlformats.org/officeDocument/2006/math" xmlns:v="urn:schemas-microsoft-com:vml" xmlns:wp14="http://schemas.microsoft.com/office/word/2010/wordprocessingDrawing" xmlns:wp="http://schemas.openxmlformats.org/drawingml/2006/wordprocessingDrawing" xmlns:w10="urn:schemas-microsoft-com:office:word" xmlns:w="http://schemas.openxmlformats.org/wordprocessingml/2006/main" xmlns:w14="http://schemas.microsoft.com/office/word/2010/wordml" xmlns:w15="http://schemas.microsoft.com/office/word/2012/wordml" xmlns:wpg="http://schemas.microsoft.com/office/word/2010/wordprocessingGroup" xmlns:wpi="http://schemas.microsoft.com/office/word/2010/wordprocessingInk" xmlns:wne="http://schemas.microsoft.com/office/word/2006/wordml" xmlns:wps="http://schemas.microsoft.com/office/word/2010/wordprocessingShape" mc:Ignorable="w14 w15 wp14">
   <w:abstractNum w:abstractNumId="0">
     <w:nsid w:val="27176A1E"/>
     <w:multiLevelType w:val="hybridMultilevel"/>
@@ -3897,7 +5280,7 @@
       </w:pPr>
     </w:pPrDefault>
   </w:docDefaults>
-  <w:latentStyles w:defLockedState="0" w:defUIPriority="99" w:defSemiHidden="0" w:defUnhideWhenUsed="0" w:defQFormat="0" w:count="371">
+  <w:latentStyles w:defLockedState="0" w:defUIPriority="99" w:defSemiHidden="0" w:defUnhideWhenUsed="0" w:defQFormat="0" w:count="381">
     <w:lsdException w:name="Normal" w:uiPriority="0" w:qFormat="1"/>
     <w:lsdException w:name="heading 1" w:uiPriority="9" w:qFormat="1"/>
     <w:lsdException w:name="heading 2" w:semiHidden="1" w:uiPriority="9" w:unhideWhenUsed="1" w:qFormat="1"/>
@@ -4003,7 +5386,6 @@
     <w:lsdException w:name="HTML Sample" w:semiHidden="1" w:unhideWhenUsed="1"/>
     <w:lsdException w:name="HTML Typewriter" w:semiHidden="1" w:unhideWhenUsed="1"/>
     <w:lsdException w:name="HTML Variable" w:semiHidden="1" w:unhideWhenUsed="1"/>
-    <w:lsdException w:name="Normal Table" w:semiHidden="1" w:unhideWhenUsed="1"/>
     <w:lsdException w:name="annotation subject" w:semiHidden="1" w:unhideWhenUsed="1"/>
     <w:lsdException w:name="No List" w:semiHidden="1" w:unhideWhenUsed="1"/>
     <w:lsdException w:name="Outline List 1" w:semiHidden="1" w:unhideWhenUsed="1"/>
@@ -4050,10 +5432,8 @@
     <w:lsdException w:name="Table Subtle 2" w:semiHidden="1" w:unhideWhenUsed="1"/>
     <w:lsdException w:name="Table Web 1" w:semiHidden="1" w:unhideWhenUsed="1"/>
     <w:lsdException w:name="Table Web 2" w:semiHidden="1" w:unhideWhenUsed="1"/>
-    <w:lsdException w:name="Table Web 3" w:semiHidden="1" w:unhideWhenUsed="1"/>
     <w:lsdException w:name="Balloon Text" w:semiHidden="1" w:unhideWhenUsed="1"/>
     <w:lsdException w:name="Table Grid" w:uiPriority="39"/>
-    <w:lsdException w:name="Table Theme" w:semiHidden="1" w:unhideWhenUsed="1"/>
     <w:lsdException w:name="Placeholder Text" w:semiHidden="1"/>
     <w:lsdException w:name="No Spacing" w:uiPriority="1" w:qFormat="1"/>
     <w:lsdException w:name="Light Shading" w:uiPriority="60"/>
@@ -4269,6 +5649,7 @@
     <w:lsdException w:name="List Table 5 Dark Accent 6" w:uiPriority="50"/>
     <w:lsdException w:name="List Table 6 Colorful Accent 6" w:uiPriority="51"/>
     <w:lsdException w:name="List Table 7 Colorful Accent 6" w:uiPriority="52"/>
+    <w:lsdException w:name="Mention" w:semiHidden="1" w:unhideWhenUsed="1"/>
   </w:latentStyles>
   <w:style w:type="paragraph" w:default="1" w:styleId="Normal">
     <w:name w:val="Normal"/>
@@ -4498,19 +5879,19 @@
                 <c:formatCode>General</c:formatCode>
                 <c:ptCount val="5"/>
                 <c:pt idx="0">
-                  <c:v>5</c:v>
+                  <c:v>5.0</c:v>
                 </c:pt>
                 <c:pt idx="1">
-                  <c:v>10</c:v>
+                  <c:v>10.0</c:v>
                 </c:pt>
                 <c:pt idx="2">
-                  <c:v>15</c:v>
+                  <c:v>15.0</c:v>
                 </c:pt>
                 <c:pt idx="3">
-                  <c:v>20</c:v>
+                  <c:v>20.0</c:v>
                 </c:pt>
                 <c:pt idx="4">
-                  <c:v>25</c:v>
+                  <c:v>25.0</c:v>
                 </c:pt>
               </c:numCache>
             </c:numRef>
@@ -4522,19 +5903,19 @@
                 <c:formatCode>General</c:formatCode>
                 <c:ptCount val="5"/>
                 <c:pt idx="0">
-                  <c:v>96257</c:v>
+                  <c:v>96257.0</c:v>
                 </c:pt>
                 <c:pt idx="1">
-                  <c:v>51066</c:v>
+                  <c:v>51066.0</c:v>
                 </c:pt>
                 <c:pt idx="2">
-                  <c:v>35710</c:v>
+                  <c:v>35710.0</c:v>
                 </c:pt>
                 <c:pt idx="3">
-                  <c:v>22991</c:v>
+                  <c:v>22991.0</c:v>
                 </c:pt>
                 <c:pt idx="4">
-                  <c:v>21029</c:v>
+                  <c:v>21029.0</c:v>
                 </c:pt>
               </c:numCache>
             </c:numRef>
@@ -4549,11 +5930,11 @@
           <c:showPercent val="0"/>
           <c:showBubbleSize val="0"/>
         </c:dLbls>
-        <c:axId val="371976960"/>
-        <c:axId val="309761504"/>
+        <c:axId val="-2109254752"/>
+        <c:axId val="-2109251968"/>
       </c:scatterChart>
       <c:valAx>
-        <c:axId val="371976960"/>
+        <c:axId val="-2109254752"/>
         <c:scaling>
           <c:orientation val="minMax"/>
         </c:scaling>
@@ -4610,12 +5991,12 @@
             <a:endParaRPr lang="en-US"/>
           </a:p>
         </c:txPr>
-        <c:crossAx val="309761504"/>
+        <c:crossAx val="-2109251968"/>
         <c:crosses val="autoZero"/>
         <c:crossBetween val="midCat"/>
       </c:valAx>
       <c:valAx>
-        <c:axId val="309761504"/>
+        <c:axId val="-2109251968"/>
         <c:scaling>
           <c:orientation val="minMax"/>
         </c:scaling>
@@ -4672,7 +6053,7 @@
             <a:endParaRPr lang="en-US"/>
           </a:p>
         </c:txPr>
-        <c:crossAx val="371976960"/>
+        <c:crossAx val="-2109254752"/>
         <c:crosses val="autoZero"/>
         <c:crossBetween val="midCat"/>
       </c:valAx>
@@ -4768,8 +6149,8 @@
         <c:manualLayout>
           <c:xMode val="edge"/>
           <c:yMode val="edge"/>
-          <c:x val="0.32437536217063778"/>
-          <c:y val="6.1983344371673167E-2"/>
+          <c:x val="0.324375362170638"/>
+          <c:y val="0.0619833443716732"/>
         </c:manualLayout>
       </c:layout>
       <c:overlay val="0"/>
@@ -4840,19 +6221,19 @@
                 <c:formatCode>General</c:formatCode>
                 <c:ptCount val="5"/>
                 <c:pt idx="0">
-                  <c:v>5</c:v>
+                  <c:v>5.0</c:v>
                 </c:pt>
                 <c:pt idx="1">
-                  <c:v>10</c:v>
+                  <c:v>10.0</c:v>
                 </c:pt>
                 <c:pt idx="2">
-                  <c:v>15</c:v>
+                  <c:v>15.0</c:v>
                 </c:pt>
                 <c:pt idx="3">
-                  <c:v>20</c:v>
+                  <c:v>20.0</c:v>
                 </c:pt>
                 <c:pt idx="4">
-                  <c:v>25</c:v>
+                  <c:v>25.0</c:v>
                 </c:pt>
               </c:numCache>
             </c:numRef>
@@ -4864,19 +6245,19 @@
                 <c:formatCode>General</c:formatCode>
                 <c:ptCount val="5"/>
                 <c:pt idx="0">
-                  <c:v>195648</c:v>
+                  <c:v>195648.0</c:v>
                 </c:pt>
                 <c:pt idx="1">
-                  <c:v>157571</c:v>
+                  <c:v>157571.0</c:v>
                 </c:pt>
                 <c:pt idx="2">
-                  <c:v>132716</c:v>
+                  <c:v>132716.0</c:v>
                 </c:pt>
                 <c:pt idx="3">
-                  <c:v>143269</c:v>
+                  <c:v>143269.0</c:v>
                 </c:pt>
                 <c:pt idx="4">
-                  <c:v>174690</c:v>
+                  <c:v>174690.0</c:v>
                 </c:pt>
               </c:numCache>
             </c:numRef>
@@ -4891,11 +6272,11 @@
           <c:showPercent val="0"/>
           <c:showBubbleSize val="0"/>
         </c:dLbls>
-        <c:axId val="309763184"/>
-        <c:axId val="309760944"/>
+        <c:axId val="-2109226352"/>
+        <c:axId val="-2109223568"/>
       </c:scatterChart>
       <c:valAx>
-        <c:axId val="309763184"/>
+        <c:axId val="-2109226352"/>
         <c:scaling>
           <c:orientation val="minMax"/>
         </c:scaling>
@@ -4952,12 +6333,12 @@
             <a:endParaRPr lang="en-US"/>
           </a:p>
         </c:txPr>
-        <c:crossAx val="309760944"/>
+        <c:crossAx val="-2109223568"/>
         <c:crosses val="autoZero"/>
         <c:crossBetween val="midCat"/>
       </c:valAx>
       <c:valAx>
-        <c:axId val="309760944"/>
+        <c:axId val="-2109223568"/>
         <c:scaling>
           <c:orientation val="minMax"/>
         </c:scaling>
@@ -5014,7 +6395,7 @@
             <a:endParaRPr lang="en-US"/>
           </a:p>
         </c:txPr>
-        <c:crossAx val="309763184"/>
+        <c:crossAx val="-2109226352"/>
         <c:crosses val="autoZero"/>
         <c:crossBetween val="midCat"/>
       </c:valAx>
@@ -5174,19 +6555,19 @@
                 <c:formatCode>General</c:formatCode>
                 <c:ptCount val="5"/>
                 <c:pt idx="0">
-                  <c:v>5</c:v>
+                  <c:v>5.0</c:v>
                 </c:pt>
                 <c:pt idx="1">
-                  <c:v>10</c:v>
+                  <c:v>10.0</c:v>
                 </c:pt>
                 <c:pt idx="2">
-                  <c:v>15</c:v>
+                  <c:v>15.0</c:v>
                 </c:pt>
                 <c:pt idx="3">
-                  <c:v>20</c:v>
+                  <c:v>20.0</c:v>
                 </c:pt>
                 <c:pt idx="4">
-                  <c:v>25</c:v>
+                  <c:v>25.0</c:v>
                 </c:pt>
               </c:numCache>
             </c:numRef>
@@ -5198,19 +6579,19 @@
                 <c:formatCode>General</c:formatCode>
                 <c:ptCount val="5"/>
                 <c:pt idx="0">
-                  <c:v>142314</c:v>
+                  <c:v>142314.0</c:v>
                 </c:pt>
                 <c:pt idx="1">
-                  <c:v>154286</c:v>
+                  <c:v>154286.0</c:v>
                 </c:pt>
                 <c:pt idx="2">
-                  <c:v>192691</c:v>
+                  <c:v>192691.0</c:v>
                 </c:pt>
                 <c:pt idx="3">
-                  <c:v>164776</c:v>
+                  <c:v>164776.0</c:v>
                 </c:pt>
                 <c:pt idx="4">
-                  <c:v>165155</c:v>
+                  <c:v>165155.0</c:v>
                 </c:pt>
               </c:numCache>
             </c:numRef>
@@ -5225,11 +6606,11 @@
           <c:showPercent val="0"/>
           <c:showBubbleSize val="0"/>
         </c:dLbls>
-        <c:axId val="320768512"/>
-        <c:axId val="320769072"/>
+        <c:axId val="-2109198016"/>
+        <c:axId val="-2109195232"/>
       </c:scatterChart>
       <c:valAx>
-        <c:axId val="320768512"/>
+        <c:axId val="-2109198016"/>
         <c:scaling>
           <c:orientation val="minMax"/>
         </c:scaling>
@@ -5286,12 +6667,12 @@
             <a:endParaRPr lang="en-US"/>
           </a:p>
         </c:txPr>
-        <c:crossAx val="320769072"/>
+        <c:crossAx val="-2109195232"/>
         <c:crosses val="autoZero"/>
         <c:crossBetween val="midCat"/>
       </c:valAx>
       <c:valAx>
-        <c:axId val="320769072"/>
+        <c:axId val="-2109195232"/>
         <c:scaling>
           <c:orientation val="minMax"/>
         </c:scaling>
@@ -5348,7 +6729,7 @@
             <a:endParaRPr lang="en-US"/>
           </a:p>
         </c:txPr>
-        <c:crossAx val="320768512"/>
+        <c:crossAx val="-2109198016"/>
         <c:crosses val="autoZero"/>
         <c:crossBetween val="midCat"/>
       </c:valAx>
@@ -7322,4 +8703,16 @@
     </a:ext>
   </a:extLst>
 </a:theme>
+</file>
+
+<file path=customXml/item1.xml><?xml version="1.0" encoding="utf-8"?>
+<b:Sources xmlns:b="http://schemas.openxmlformats.org/officeDocument/2006/bibliography" xmlns="http://schemas.openxmlformats.org/officeDocument/2006/bibliography" SelectedStyle="/APASixthEditionOfficeOnline.xsl" StyleName="APA"/>
+</file>
+
+<file path=customXml/itemProps1.xml><?xml version="1.0" encoding="utf-8"?>
+<ds:datastoreItem xmlns:ds="http://schemas.openxmlformats.org/officeDocument/2006/customXml" ds:itemID="{EF1CCC24-321F-A54B-B8D7-9DABF922BECA}">
+  <ds:schemaRefs>
+    <ds:schemaRef ds:uri="http://schemas.openxmlformats.org/officeDocument/2006/bibliography"/>
+  </ds:schemaRefs>
+</ds:datastoreItem>
 </file>
</xml_diff>

<commit_message>
avanco no exercicio 3
</commit_message>
<xml_diff>
--- a/Trabalho1/Trabalho 1.docx
+++ b/Trabalho1/Trabalho 1.docx
@@ -1,6 +1,6 @@
 
 <file path=word/document.xml><?xml version="1.0" encoding="utf-8"?>
-<w:document xmlns:wpc="http://schemas.microsoft.com/office/word/2010/wordprocessingCanvas" xmlns:mo="http://schemas.microsoft.com/office/mac/office/2008/main" xmlns:mc="http://schemas.openxmlformats.org/markup-compatibility/2006" xmlns:mv="urn:schemas-microsoft-com:mac:vml" xmlns:o="urn:schemas-microsoft-com:office:office" xmlns:r="http://schemas.openxmlformats.org/officeDocument/2006/relationships" xmlns:m="http://schemas.openxmlformats.org/officeDocument/2006/math" xmlns:v="urn:schemas-microsoft-com:vml" xmlns:wp14="http://schemas.microsoft.com/office/word/2010/wordprocessingDrawing" xmlns:wp="http://schemas.openxmlformats.org/drawingml/2006/wordprocessingDrawing" xmlns:w10="urn:schemas-microsoft-com:office:word" xmlns:w="http://schemas.openxmlformats.org/wordprocessingml/2006/main" xmlns:w14="http://schemas.microsoft.com/office/word/2010/wordml" xmlns:w15="http://schemas.microsoft.com/office/word/2012/wordml" xmlns:wpg="http://schemas.microsoft.com/office/word/2010/wordprocessingGroup" xmlns:wpi="http://schemas.microsoft.com/office/word/2010/wordprocessingInk" xmlns:wne="http://schemas.microsoft.com/office/word/2006/wordml" xmlns:wps="http://schemas.microsoft.com/office/word/2010/wordprocessingShape" mc:Ignorable="w14 w15 wp14">
+<w:document xmlns:wpc="http://schemas.microsoft.com/office/word/2010/wordprocessingCanvas" xmlns:mc="http://schemas.openxmlformats.org/markup-compatibility/2006" xmlns:o="urn:schemas-microsoft-com:office:office" xmlns:r="http://schemas.openxmlformats.org/officeDocument/2006/relationships" xmlns:m="http://schemas.openxmlformats.org/officeDocument/2006/math" xmlns:v="urn:schemas-microsoft-com:vml" xmlns:wp14="http://schemas.microsoft.com/office/word/2010/wordprocessingDrawing" xmlns:wp="http://schemas.openxmlformats.org/drawingml/2006/wordprocessingDrawing" xmlns:w10="urn:schemas-microsoft-com:office:word" xmlns:w="http://schemas.openxmlformats.org/wordprocessingml/2006/main" xmlns:w14="http://schemas.microsoft.com/office/word/2010/wordml" xmlns:w15="http://schemas.microsoft.com/office/word/2012/wordml" xmlns:wpg="http://schemas.microsoft.com/office/word/2010/wordprocessingGroup" xmlns:wpi="http://schemas.microsoft.com/office/word/2010/wordprocessingInk" xmlns:wne="http://schemas.microsoft.com/office/word/2006/wordml" xmlns:wps="http://schemas.microsoft.com/office/word/2010/wordprocessingShape" mc:Ignorable="w14 w15 wp14">
   <w:body>
     <w:p>
       <w:pPr>
@@ -193,14 +193,12 @@
           <w:lang w:val="pt-BR"/>
         </w:rPr>
       </w:pPr>
-      <w:proofErr w:type="gramStart"/>
       <w:r>
         <w:rPr>
           <w:lang w:val="pt-BR"/>
         </w:rPr>
         <w:t>função</w:t>
       </w:r>
-      <w:proofErr w:type="gramEnd"/>
       <w:r>
         <w:rPr>
           <w:lang w:val="pt-BR"/>
@@ -245,19 +243,11 @@
         </w:rPr>
         <w:tab/>
       </w:r>
-      <w:proofErr w:type="gramStart"/>
-      <w:r>
-        <w:rPr>
-          <w:lang w:val="pt-BR"/>
-        </w:rPr>
-        <w:t>se</w:t>
-      </w:r>
-      <w:proofErr w:type="gramEnd"/>
-      <w:r>
-        <w:rPr>
-          <w:lang w:val="pt-BR"/>
-        </w:rPr>
-        <w:t xml:space="preserve"> (k igual a 1)</w:t>
+      <w:r>
+        <w:rPr>
+          <w:lang w:val="pt-BR"/>
+        </w:rPr>
+        <w:t>se (k igual a 1)</w:t>
       </w:r>
     </w:p>
     <w:p>
@@ -278,20 +268,7 @@
           <w:lang w:val="pt-BR"/>
         </w:rPr>
         <w:tab/>
-      </w:r>
-      <w:proofErr w:type="gramStart"/>
-      <w:r>
-        <w:rPr>
-          <w:lang w:val="pt-BR"/>
-        </w:rPr>
-        <w:t>então</w:t>
-      </w:r>
-      <w:proofErr w:type="gramEnd"/>
-      <w:r>
-        <w:rPr>
-          <w:lang w:val="pt-BR"/>
-        </w:rPr>
-        <w:t xml:space="preserve"> retorna 1</w:t>
+        <w:t>então retorna 1</w:t>
       </w:r>
     </w:p>
     <w:p>
@@ -307,19 +284,11 @@
         </w:rPr>
         <w:tab/>
       </w:r>
-      <w:proofErr w:type="gramStart"/>
-      <w:r>
-        <w:rPr>
-          <w:lang w:val="pt-BR"/>
-        </w:rPr>
-        <w:t>retorna</w:t>
-      </w:r>
-      <w:proofErr w:type="gramEnd"/>
-      <w:r>
-        <w:rPr>
-          <w:lang w:val="pt-BR"/>
-        </w:rPr>
-        <w:t xml:space="preserve"> x^(k-1)+ y*q[k-1]</w:t>
+      <w:r>
+        <w:rPr>
+          <w:lang w:val="pt-BR"/>
+        </w:rPr>
+        <w:t>retorna x^(k-1)+ y*q[k-1]</w:t>
       </w:r>
     </w:p>
     <w:p>
@@ -397,31 +366,50 @@
     <w:p>
       <w:pPr>
         <w:spacing w:after="0" w:line="276" w:lineRule="auto"/>
-      </w:pPr>
-      <w:proofErr w:type="spellStart"/>
-      <w:r>
-        <w:t>def</w:t>
-      </w:r>
-      <w:proofErr w:type="spellEnd"/>
-      <w:r>
-        <w:t xml:space="preserve"> quociente</w:t>
-      </w:r>
-      <w:r>
+        <w:rPr>
+          <w:lang w:val="pt-BR"/>
+        </w:rPr>
+      </w:pPr>
+      <w:r>
+        <w:rPr>
+          <w:lang w:val="pt-BR"/>
+        </w:rPr>
+        <w:t>def quociente</w:t>
+      </w:r>
+      <w:r>
+        <w:rPr>
+          <w:lang w:val="pt-BR"/>
+        </w:rPr>
         <w:t xml:space="preserve"> </w:t>
       </w:r>
       <w:r>
+        <w:rPr>
+          <w:lang w:val="pt-BR"/>
+        </w:rPr>
         <w:t>(x,</w:t>
       </w:r>
       <w:r>
+        <w:rPr>
+          <w:lang w:val="pt-BR"/>
+        </w:rPr>
         <w:t xml:space="preserve"> </w:t>
       </w:r>
       <w:r>
+        <w:rPr>
+          <w:lang w:val="pt-BR"/>
+        </w:rPr>
         <w:t>y,</w:t>
       </w:r>
       <w:r>
+        <w:rPr>
+          <w:lang w:val="pt-BR"/>
+        </w:rPr>
         <w:t xml:space="preserve"> </w:t>
       </w:r>
       <w:r>
+        <w:rPr>
+          <w:lang w:val="pt-BR"/>
+        </w:rPr>
         <w:t>k):</w:t>
       </w:r>
     </w:p>
@@ -430,7 +418,12 @@
         <w:spacing w:after="0" w:line="276" w:lineRule="auto"/>
       </w:pPr>
       <w:r>
+        <w:rPr>
+          <w:lang w:val="pt-BR"/>
+        </w:rPr>
         <w:tab/>
+      </w:r>
+      <w:r>
         <w:t>if k == 1:</w:t>
       </w:r>
     </w:p>
@@ -438,6 +431,7 @@
       <w:pPr>
         <w:spacing w:after="0" w:line="276" w:lineRule="auto"/>
         <w:rPr>
+          <w:color w:val="538135" w:themeColor="accent6" w:themeShade="BF"/>
           <w:lang w:val="pt-BR"/>
         </w:rPr>
       </w:pPr>
@@ -447,42 +441,43 @@
       <w:r>
         <w:tab/>
       </w:r>
-      <w:proofErr w:type="spellStart"/>
-      <w:proofErr w:type="gramStart"/>
-      <w:r>
-        <w:rPr>
-          <w:lang w:val="pt-BR"/>
-        </w:rPr>
-        <w:t>return</w:t>
-      </w:r>
-      <w:proofErr w:type="spellEnd"/>
-      <w:proofErr w:type="gramEnd"/>
-      <w:r>
-        <w:rPr>
-          <w:lang w:val="pt-BR"/>
-        </w:rPr>
-        <w:t xml:space="preserve"> 1 # para quando q[k</w:t>
-      </w:r>
-      <w:r>
-        <w:rPr>
+      <w:r>
+        <w:rPr>
+          <w:lang w:val="pt-BR"/>
+        </w:rPr>
+        <w:t xml:space="preserve">return 1 </w:t>
+      </w:r>
+      <w:r>
+        <w:rPr>
+          <w:color w:val="538135" w:themeColor="accent6" w:themeShade="BF"/>
+          <w:lang w:val="pt-BR"/>
+        </w:rPr>
+        <w:t># para quando q[k</w:t>
+      </w:r>
+      <w:r>
+        <w:rPr>
+          <w:color w:val="538135" w:themeColor="accent6" w:themeShade="BF"/>
           <w:lang w:val="pt-BR"/>
         </w:rPr>
         <w:t xml:space="preserve"> </w:t>
       </w:r>
       <w:r>
         <w:rPr>
+          <w:color w:val="538135" w:themeColor="accent6" w:themeShade="BF"/>
           <w:lang w:val="pt-BR"/>
         </w:rPr>
         <w:t>-</w:t>
       </w:r>
       <w:r>
         <w:rPr>
+          <w:color w:val="538135" w:themeColor="accent6" w:themeShade="BF"/>
           <w:lang w:val="pt-BR"/>
         </w:rPr>
         <w:t xml:space="preserve"> </w:t>
       </w:r>
       <w:r>
         <w:rPr>
+          <w:color w:val="538135" w:themeColor="accent6" w:themeShade="BF"/>
           <w:lang w:val="pt-BR"/>
         </w:rPr>
         <w:t>1] = 1</w:t>
@@ -544,44 +539,69 @@
         <w:t xml:space="preserve"> </w:t>
       </w:r>
       <w:r>
-        <w:t># q[k] = x</w:t>
-      </w:r>
-      <w:proofErr w:type="gramStart"/>
-      <w:r>
-        <w:t>^(</w:t>
-      </w:r>
-      <w:proofErr w:type="gramEnd"/>
-      <w:r>
-        <w:t>k</w:t>
-      </w:r>
-      <w:r>
+        <w:rPr>
+          <w:color w:val="538135" w:themeColor="accent6" w:themeShade="BF"/>
+        </w:rPr>
+        <w:t># q[k] = x^(k</w:t>
+      </w:r>
+      <w:r>
+        <w:rPr>
+          <w:color w:val="538135" w:themeColor="accent6" w:themeShade="BF"/>
+        </w:rPr>
         <w:t xml:space="preserve"> </w:t>
       </w:r>
       <w:r>
+        <w:rPr>
+          <w:color w:val="538135" w:themeColor="accent6" w:themeShade="BF"/>
+        </w:rPr>
         <w:t>-</w:t>
       </w:r>
       <w:r>
+        <w:rPr>
+          <w:color w:val="538135" w:themeColor="accent6" w:themeShade="BF"/>
+        </w:rPr>
         <w:t xml:space="preserve"> </w:t>
       </w:r>
       <w:r>
+        <w:rPr>
+          <w:color w:val="538135" w:themeColor="accent6" w:themeShade="BF"/>
+        </w:rPr>
         <w:t>1)</w:t>
       </w:r>
       <w:r>
+        <w:rPr>
+          <w:color w:val="538135" w:themeColor="accent6" w:themeShade="BF"/>
+        </w:rPr>
         <w:t xml:space="preserve"> </w:t>
       </w:r>
       <w:r>
+        <w:rPr>
+          <w:color w:val="538135" w:themeColor="accent6" w:themeShade="BF"/>
+        </w:rPr>
         <w:t>+ y*q[k</w:t>
       </w:r>
       <w:r>
+        <w:rPr>
+          <w:color w:val="538135" w:themeColor="accent6" w:themeShade="BF"/>
+        </w:rPr>
         <w:t xml:space="preserve"> </w:t>
       </w:r>
       <w:r>
+        <w:rPr>
+          <w:color w:val="538135" w:themeColor="accent6" w:themeShade="BF"/>
+        </w:rPr>
         <w:t>-</w:t>
       </w:r>
       <w:r>
+        <w:rPr>
+          <w:color w:val="538135" w:themeColor="accent6" w:themeShade="BF"/>
+        </w:rPr>
         <w:t xml:space="preserve"> </w:t>
       </w:r>
       <w:r>
+        <w:rPr>
+          <w:color w:val="538135" w:themeColor="accent6" w:themeShade="BF"/>
+        </w:rPr>
         <w:t>1]</w:t>
       </w:r>
     </w:p>
@@ -3387,6 +3407,386 @@
         <w:jc w:val="both"/>
         <w:rPr>
           <w:b/>
+          <w:lang w:val="pt-BR"/>
+        </w:rPr>
+      </w:pPr>
+    </w:p>
+    <w:p>
+      <w:pPr>
+        <w:spacing w:after="0" w:line="276" w:lineRule="auto"/>
+        <w:jc w:val="both"/>
+        <w:rPr>
+          <w:b/>
+          <w:lang w:val="pt-BR"/>
+        </w:rPr>
+      </w:pPr>
+    </w:p>
+    <w:p>
+      <w:pPr>
+        <w:spacing w:after="0" w:line="276" w:lineRule="auto"/>
+        <w:jc w:val="both"/>
+        <w:rPr>
+          <w:b/>
+          <w:lang w:val="pt-BR"/>
+        </w:rPr>
+      </w:pPr>
+    </w:p>
+    <w:p>
+      <w:pPr>
+        <w:spacing w:after="0" w:line="276" w:lineRule="auto"/>
+        <w:jc w:val="both"/>
+        <w:rPr>
+          <w:b/>
+          <w:lang w:val="pt-BR"/>
+        </w:rPr>
+      </w:pPr>
+    </w:p>
+    <w:p>
+      <w:pPr>
+        <w:spacing w:after="0" w:line="276" w:lineRule="auto"/>
+        <w:jc w:val="both"/>
+        <w:rPr>
+          <w:b/>
+          <w:lang w:val="pt-BR"/>
+        </w:rPr>
+      </w:pPr>
+    </w:p>
+    <w:p>
+      <w:pPr>
+        <w:spacing w:after="0" w:line="276" w:lineRule="auto"/>
+        <w:jc w:val="both"/>
+        <w:rPr>
+          <w:b/>
+          <w:lang w:val="pt-BR"/>
+        </w:rPr>
+      </w:pPr>
+    </w:p>
+    <w:p>
+      <w:pPr>
+        <w:spacing w:after="0" w:line="276" w:lineRule="auto"/>
+        <w:jc w:val="both"/>
+        <w:rPr>
+          <w:b/>
+          <w:lang w:val="pt-BR"/>
+        </w:rPr>
+      </w:pPr>
+    </w:p>
+    <w:p>
+      <w:pPr>
+        <w:spacing w:after="0" w:line="276" w:lineRule="auto"/>
+        <w:jc w:val="both"/>
+        <w:rPr>
+          <w:b/>
+          <w:lang w:val="pt-BR"/>
+        </w:rPr>
+      </w:pPr>
+    </w:p>
+    <w:p>
+      <w:pPr>
+        <w:spacing w:after="0" w:line="276" w:lineRule="auto"/>
+        <w:jc w:val="both"/>
+        <w:rPr>
+          <w:b/>
+          <w:lang w:val="pt-BR"/>
+        </w:rPr>
+      </w:pPr>
+    </w:p>
+    <w:p>
+      <w:pPr>
+        <w:spacing w:after="0" w:line="276" w:lineRule="auto"/>
+        <w:jc w:val="both"/>
+        <w:rPr>
+          <w:b/>
+          <w:lang w:val="pt-BR"/>
+        </w:rPr>
+      </w:pPr>
+    </w:p>
+    <w:p>
+      <w:pPr>
+        <w:spacing w:after="0" w:line="276" w:lineRule="auto"/>
+        <w:jc w:val="both"/>
+        <w:rPr>
+          <w:b/>
+          <w:lang w:val="pt-BR"/>
+        </w:rPr>
+      </w:pPr>
+    </w:p>
+    <w:p>
+      <w:pPr>
+        <w:spacing w:after="0" w:line="276" w:lineRule="auto"/>
+        <w:jc w:val="both"/>
+        <w:rPr>
+          <w:b/>
+          <w:lang w:val="pt-BR"/>
+        </w:rPr>
+      </w:pPr>
+    </w:p>
+    <w:p>
+      <w:pPr>
+        <w:spacing w:after="0" w:line="276" w:lineRule="auto"/>
+        <w:jc w:val="both"/>
+        <w:rPr>
+          <w:b/>
+          <w:lang w:val="pt-BR"/>
+        </w:rPr>
+      </w:pPr>
+    </w:p>
+    <w:p>
+      <w:pPr>
+        <w:spacing w:after="0" w:line="276" w:lineRule="auto"/>
+        <w:jc w:val="both"/>
+        <w:rPr>
+          <w:b/>
+          <w:lang w:val="pt-BR"/>
+        </w:rPr>
+      </w:pPr>
+    </w:p>
+    <w:p>
+      <w:pPr>
+        <w:spacing w:after="0" w:line="276" w:lineRule="auto"/>
+        <w:jc w:val="both"/>
+        <w:rPr>
+          <w:b/>
+          <w:lang w:val="pt-BR"/>
+        </w:rPr>
+      </w:pPr>
+    </w:p>
+    <w:p>
+      <w:pPr>
+        <w:spacing w:after="0" w:line="276" w:lineRule="auto"/>
+        <w:jc w:val="both"/>
+        <w:rPr>
+          <w:b/>
+          <w:lang w:val="pt-BR"/>
+        </w:rPr>
+      </w:pPr>
+    </w:p>
+    <w:p>
+      <w:pPr>
+        <w:spacing w:after="0" w:line="276" w:lineRule="auto"/>
+        <w:jc w:val="both"/>
+        <w:rPr>
+          <w:b/>
+          <w:lang w:val="pt-BR"/>
+        </w:rPr>
+      </w:pPr>
+    </w:p>
+    <w:p>
+      <w:pPr>
+        <w:spacing w:after="0" w:line="276" w:lineRule="auto"/>
+        <w:jc w:val="both"/>
+        <w:rPr>
+          <w:b/>
+          <w:lang w:val="pt-BR"/>
+        </w:rPr>
+      </w:pPr>
+    </w:p>
+    <w:p>
+      <w:pPr>
+        <w:spacing w:after="0" w:line="276" w:lineRule="auto"/>
+        <w:jc w:val="both"/>
+        <w:rPr>
+          <w:b/>
+          <w:lang w:val="pt-BR"/>
+        </w:rPr>
+      </w:pPr>
+    </w:p>
+    <w:p>
+      <w:pPr>
+        <w:spacing w:after="0" w:line="276" w:lineRule="auto"/>
+        <w:jc w:val="both"/>
+        <w:rPr>
+          <w:b/>
+          <w:lang w:val="pt-BR"/>
+        </w:rPr>
+      </w:pPr>
+    </w:p>
+    <w:p>
+      <w:pPr>
+        <w:spacing w:after="0" w:line="276" w:lineRule="auto"/>
+        <w:jc w:val="both"/>
+        <w:rPr>
+          <w:b/>
+          <w:lang w:val="pt-BR"/>
+        </w:rPr>
+      </w:pPr>
+    </w:p>
+    <w:p>
+      <w:pPr>
+        <w:spacing w:after="0" w:line="276" w:lineRule="auto"/>
+        <w:jc w:val="both"/>
+        <w:rPr>
+          <w:b/>
+          <w:lang w:val="pt-BR"/>
+        </w:rPr>
+      </w:pPr>
+    </w:p>
+    <w:p>
+      <w:pPr>
+        <w:spacing w:after="0" w:line="276" w:lineRule="auto"/>
+        <w:jc w:val="both"/>
+        <w:rPr>
+          <w:b/>
+          <w:lang w:val="pt-BR"/>
+        </w:rPr>
+      </w:pPr>
+    </w:p>
+    <w:p>
+      <w:pPr>
+        <w:spacing w:after="0" w:line="276" w:lineRule="auto"/>
+        <w:jc w:val="both"/>
+        <w:rPr>
+          <w:b/>
+          <w:lang w:val="pt-BR"/>
+        </w:rPr>
+      </w:pPr>
+    </w:p>
+    <w:p>
+      <w:pPr>
+        <w:spacing w:after="0" w:line="276" w:lineRule="auto"/>
+        <w:jc w:val="both"/>
+        <w:rPr>
+          <w:b/>
+          <w:lang w:val="pt-BR"/>
+        </w:rPr>
+      </w:pPr>
+    </w:p>
+    <w:p>
+      <w:pPr>
+        <w:spacing w:after="0" w:line="276" w:lineRule="auto"/>
+        <w:jc w:val="both"/>
+        <w:rPr>
+          <w:b/>
+          <w:lang w:val="pt-BR"/>
+        </w:rPr>
+      </w:pPr>
+    </w:p>
+    <w:p>
+      <w:pPr>
+        <w:spacing w:after="0" w:line="276" w:lineRule="auto"/>
+        <w:jc w:val="both"/>
+        <w:rPr>
+          <w:b/>
+          <w:lang w:val="pt-BR"/>
+        </w:rPr>
+      </w:pPr>
+    </w:p>
+    <w:p>
+      <w:pPr>
+        <w:spacing w:after="0" w:line="276" w:lineRule="auto"/>
+        <w:jc w:val="both"/>
+        <w:rPr>
+          <w:b/>
+          <w:lang w:val="pt-BR"/>
+        </w:rPr>
+      </w:pPr>
+    </w:p>
+    <w:p>
+      <w:pPr>
+        <w:spacing w:after="0" w:line="276" w:lineRule="auto"/>
+        <w:jc w:val="both"/>
+        <w:rPr>
+          <w:b/>
+          <w:lang w:val="pt-BR"/>
+        </w:rPr>
+      </w:pPr>
+    </w:p>
+    <w:p>
+      <w:pPr>
+        <w:spacing w:after="0" w:line="276" w:lineRule="auto"/>
+        <w:jc w:val="both"/>
+        <w:rPr>
+          <w:b/>
+          <w:lang w:val="pt-BR"/>
+        </w:rPr>
+      </w:pPr>
+    </w:p>
+    <w:p>
+      <w:pPr>
+        <w:spacing w:after="0" w:line="276" w:lineRule="auto"/>
+        <w:jc w:val="both"/>
+        <w:rPr>
+          <w:b/>
+          <w:lang w:val="pt-BR"/>
+        </w:rPr>
+      </w:pPr>
+    </w:p>
+    <w:p>
+      <w:pPr>
+        <w:spacing w:after="0" w:line="276" w:lineRule="auto"/>
+        <w:jc w:val="both"/>
+        <w:rPr>
+          <w:b/>
+          <w:lang w:val="pt-BR"/>
+        </w:rPr>
+      </w:pPr>
+    </w:p>
+    <w:p>
+      <w:pPr>
+        <w:spacing w:after="0" w:line="276" w:lineRule="auto"/>
+        <w:jc w:val="both"/>
+        <w:rPr>
+          <w:b/>
+          <w:lang w:val="pt-BR"/>
+        </w:rPr>
+      </w:pPr>
+    </w:p>
+    <w:p>
+      <w:pPr>
+        <w:spacing w:after="0" w:line="276" w:lineRule="auto"/>
+        <w:jc w:val="both"/>
+        <w:rPr>
+          <w:b/>
+          <w:lang w:val="pt-BR"/>
+        </w:rPr>
+      </w:pPr>
+    </w:p>
+    <w:p>
+      <w:pPr>
+        <w:spacing w:after="0" w:line="276" w:lineRule="auto"/>
+        <w:jc w:val="both"/>
+        <w:rPr>
+          <w:b/>
+          <w:lang w:val="pt-BR"/>
+        </w:rPr>
+      </w:pPr>
+    </w:p>
+    <w:p>
+      <w:pPr>
+        <w:spacing w:after="0" w:line="276" w:lineRule="auto"/>
+        <w:jc w:val="both"/>
+        <w:rPr>
+          <w:b/>
+          <w:lang w:val="pt-BR"/>
+        </w:rPr>
+      </w:pPr>
+    </w:p>
+    <w:p>
+      <w:pPr>
+        <w:spacing w:after="0" w:line="276" w:lineRule="auto"/>
+        <w:jc w:val="both"/>
+        <w:rPr>
+          <w:b/>
+          <w:lang w:val="pt-BR"/>
+        </w:rPr>
+      </w:pPr>
+    </w:p>
+    <w:p>
+      <w:pPr>
+        <w:spacing w:after="0" w:line="276" w:lineRule="auto"/>
+        <w:jc w:val="both"/>
+        <w:rPr>
+          <w:b/>
+          <w:lang w:val="pt-BR"/>
+        </w:rPr>
+      </w:pPr>
+    </w:p>
+    <w:p>
+      <w:pPr>
+        <w:spacing w:after="0" w:line="276" w:lineRule="auto"/>
+        <w:jc w:val="both"/>
+        <w:rPr>
+          <w:b/>
           <w:u w:val="single"/>
           <w:lang w:val="pt-BR"/>
         </w:rPr>
@@ -3397,6 +3797,7 @@
           <w:u w:val="single"/>
           <w:lang w:val="pt-BR"/>
         </w:rPr>
+        <w:lastRenderedPageBreak/>
         <w:t>Exercício</w:t>
       </w:r>
       <w:r>
@@ -3476,14 +3877,12 @@
           <w:lang w:val="pt-BR"/>
         </w:rPr>
       </w:pPr>
-      <w:proofErr w:type="gramStart"/>
       <w:r>
         <w:rPr>
           <w:lang w:val="pt-BR"/>
         </w:rPr>
         <w:t>o</w:t>
       </w:r>
-      <w:proofErr w:type="gramEnd"/>
       <w:r>
         <w:rPr>
           <w:lang w:val="pt-BR"/>
@@ -3505,14 +3904,12 @@
           <w:lang w:val="pt-BR"/>
         </w:rPr>
       </w:pPr>
-      <w:proofErr w:type="gramStart"/>
       <w:r>
         <w:rPr>
           <w:lang w:val="pt-BR"/>
         </w:rPr>
         <w:t>o</w:t>
       </w:r>
-      <w:proofErr w:type="gramEnd"/>
       <w:r>
         <w:rPr>
           <w:lang w:val="pt-BR"/>
@@ -3534,14 +3931,12 @@
           <w:lang w:val="pt-BR"/>
         </w:rPr>
       </w:pPr>
-      <w:proofErr w:type="gramStart"/>
       <w:r>
         <w:rPr>
           <w:lang w:val="pt-BR"/>
         </w:rPr>
         <w:t>o</w:t>
       </w:r>
-      <w:proofErr w:type="gramEnd"/>
       <w:r>
         <w:rPr>
           <w:lang w:val="pt-BR"/>
@@ -3626,65 +4021,41 @@
           <w:lang w:val="pt-BR"/>
         </w:rPr>
       </w:pPr>
-      <w:proofErr w:type="gramStart"/>
-      <w:r>
-        <w:rPr>
-          <w:lang w:val="pt-BR"/>
-        </w:rPr>
-        <w:t>r</w:t>
-      </w:r>
-      <w:proofErr w:type="gramEnd"/>
-      <w:r>
-        <w:rPr>
-          <w:lang w:val="pt-BR"/>
-        </w:rPr>
-        <w:t xml:space="preserve"> = 2^1 – 1 = 1</w:t>
-      </w:r>
-    </w:p>
-    <w:p>
-      <w:pPr>
-        <w:spacing w:after="0" w:line="276" w:lineRule="auto"/>
-        <w:jc w:val="both"/>
-        <w:rPr>
-          <w:lang w:val="pt-BR"/>
-        </w:rPr>
-      </w:pPr>
-      <w:proofErr w:type="gramStart"/>
-      <w:r>
-        <w:rPr>
-          <w:lang w:val="pt-BR"/>
-        </w:rPr>
-        <w:t>j</w:t>
-      </w:r>
-      <w:proofErr w:type="gramEnd"/>
-      <w:r>
-        <w:rPr>
-          <w:lang w:val="pt-BR"/>
-        </w:rPr>
-        <w:t xml:space="preserve"> = 2^(1 – 1) = 1</w:t>
-      </w:r>
-    </w:p>
-    <w:p>
-      <w:pPr>
-        <w:spacing w:after="0" w:line="276" w:lineRule="auto"/>
-        <w:jc w:val="both"/>
-        <w:rPr>
-          <w:lang w:val="pt-BR"/>
-        </w:rPr>
-      </w:pPr>
-      <w:proofErr w:type="gramStart"/>
-      <w:r>
-        <w:rPr>
-          <w:lang w:val="pt-BR"/>
-        </w:rPr>
-        <w:t>n</w:t>
-      </w:r>
-      <w:proofErr w:type="gramEnd"/>
-      <w:r>
-        <w:rPr>
-          <w:lang w:val="pt-BR"/>
-        </w:rPr>
-        <w:t xml:space="preserve"> = 2^1 = 2</w:t>
+      <w:r>
+        <w:rPr>
+          <w:lang w:val="pt-BR"/>
+        </w:rPr>
+        <w:t>r = 2^1 – 1 = 1</w:t>
+      </w:r>
+    </w:p>
+    <w:p>
+      <w:pPr>
+        <w:spacing w:after="0" w:line="276" w:lineRule="auto"/>
+        <w:jc w:val="both"/>
+        <w:rPr>
+          <w:lang w:val="pt-BR"/>
+        </w:rPr>
+      </w:pPr>
+      <w:r>
+        <w:rPr>
+          <w:lang w:val="pt-BR"/>
+        </w:rPr>
+        <w:t>j = 2^(1 – 1) = 1</w:t>
+      </w:r>
+    </w:p>
+    <w:p>
+      <w:pPr>
+        <w:spacing w:after="0" w:line="276" w:lineRule="auto"/>
+        <w:jc w:val="both"/>
+        <w:rPr>
+          <w:lang w:val="pt-BR"/>
+        </w:rPr>
+      </w:pPr>
+      <w:r>
+        <w:rPr>
+          <w:lang w:val="pt-BR"/>
+        </w:rPr>
+        <w:t>n = 2^1 = 2</w:t>
       </w:r>
     </w:p>
     <w:p>
@@ -3799,65 +4170,41 @@
           <w:lang w:val="pt-BR"/>
         </w:rPr>
       </w:pPr>
-      <w:proofErr w:type="gramStart"/>
-      <w:r>
-        <w:rPr>
-          <w:lang w:val="pt-BR"/>
-        </w:rPr>
-        <w:t>n</w:t>
-      </w:r>
-      <w:proofErr w:type="gramEnd"/>
-      <w:r>
-        <w:rPr>
-          <w:lang w:val="pt-BR"/>
-        </w:rPr>
-        <w:t xml:space="preserve"> = 2ˆ(k+1),</w:t>
-      </w:r>
-    </w:p>
-    <w:p>
-      <w:pPr>
-        <w:spacing w:after="0" w:line="276" w:lineRule="auto"/>
-        <w:jc w:val="both"/>
-        <w:rPr>
-          <w:lang w:val="pt-BR"/>
-        </w:rPr>
-      </w:pPr>
-      <w:proofErr w:type="gramStart"/>
-      <w:r>
-        <w:rPr>
-          <w:lang w:val="pt-BR"/>
-        </w:rPr>
-        <w:t>r</w:t>
-      </w:r>
-      <w:proofErr w:type="gramEnd"/>
-      <w:r>
-        <w:rPr>
-          <w:lang w:val="pt-BR"/>
-        </w:rPr>
-        <w:t xml:space="preserve"> = 2ˆ(k+1)-1.</w:t>
-      </w:r>
-    </w:p>
-    <w:p>
-      <w:pPr>
-        <w:spacing w:after="0" w:line="276" w:lineRule="auto"/>
-        <w:jc w:val="both"/>
-        <w:rPr>
-          <w:lang w:val="pt-BR"/>
-        </w:rPr>
-      </w:pPr>
-      <w:proofErr w:type="gramStart"/>
-      <w:r>
-        <w:rPr>
-          <w:lang w:val="pt-BR"/>
-        </w:rPr>
-        <w:t>j</w:t>
-      </w:r>
-      <w:proofErr w:type="gramEnd"/>
-      <w:r>
-        <w:rPr>
-          <w:lang w:val="pt-BR"/>
-        </w:rPr>
-        <w:t xml:space="preserve"> = 2ˆ(k+1-1) = 2ˆk.</w:t>
+      <w:r>
+        <w:rPr>
+          <w:lang w:val="pt-BR"/>
+        </w:rPr>
+        <w:t>n = 2ˆ(k+1),</w:t>
+      </w:r>
+    </w:p>
+    <w:p>
+      <w:pPr>
+        <w:spacing w:after="0" w:line="276" w:lineRule="auto"/>
+        <w:jc w:val="both"/>
+        <w:rPr>
+          <w:lang w:val="pt-BR"/>
+        </w:rPr>
+      </w:pPr>
+      <w:r>
+        <w:rPr>
+          <w:lang w:val="pt-BR"/>
+        </w:rPr>
+        <w:t>r = 2ˆ(k+1)-1.</w:t>
+      </w:r>
+    </w:p>
+    <w:p>
+      <w:pPr>
+        <w:spacing w:after="0" w:line="276" w:lineRule="auto"/>
+        <w:jc w:val="both"/>
+        <w:rPr>
+          <w:lang w:val="pt-BR"/>
+        </w:rPr>
+      </w:pPr>
+      <w:r>
+        <w:rPr>
+          <w:lang w:val="pt-BR"/>
+        </w:rPr>
+        <w:t>j = 2ˆ(k+1-1) = 2ˆk.</w:t>
       </w:r>
     </w:p>
     <w:p>
@@ -4244,22 +4591,560 @@
           <w:u w:val="single"/>
           <w:lang w:val="pt-BR"/>
         </w:rPr>
+        <w:t xml:space="preserve">Ao final de cada rodada, </w:t>
+      </w:r>
+      <w:r>
+        <w:rPr>
+          <w:b/>
+          <w:u w:val="single"/>
+          <w:lang w:val="pt-BR"/>
+        </w:rPr>
+        <w:t>andamos uma posição na fila circular de B</w:t>
+      </w:r>
+      <w:r>
+        <w:rPr>
+          <w:lang w:val="pt-BR"/>
+        </w:rPr>
+        <w:t>, e repetimos o processo</w:t>
+      </w:r>
+      <w:r>
+        <w:rPr>
+          <w:lang w:val="pt-BR"/>
+        </w:rPr>
+        <w:t xml:space="preserve"> </w:t>
+      </w:r>
+      <w:r>
+        <w:rPr>
+          <w:lang w:val="pt-BR"/>
+        </w:rPr>
+        <w:t xml:space="preserve">até que voltemos à </w:t>
+      </w:r>
+      <w:r>
+        <w:rPr>
+          <w:lang w:val="pt-BR"/>
+        </w:rPr>
+        <w:t>posição</w:t>
+      </w:r>
+      <w:r>
+        <w:rPr>
+          <w:lang w:val="pt-BR"/>
+        </w:rPr>
+        <w:t xml:space="preserve"> inicial de B. Nesse ponto, todas as equipes de A </w:t>
+      </w:r>
+      <w:r>
+        <w:rPr>
+          <w:lang w:val="pt-BR"/>
+        </w:rPr>
+        <w:t xml:space="preserve">terão </w:t>
+      </w:r>
+      <w:r>
+        <w:rPr>
+          <w:lang w:val="pt-BR"/>
+        </w:rPr>
+        <w:t xml:space="preserve">jogado contra todas as equipes de B. Observe que </w:t>
+      </w:r>
+      <w:r>
+        <w:rPr>
+          <w:lang w:val="pt-BR"/>
+        </w:rPr>
+        <w:t>serão</w:t>
+      </w:r>
+      <w:r>
+        <w:rPr>
+          <w:lang w:val="pt-BR"/>
+        </w:rPr>
+        <w:t xml:space="preserve"> 2ˆk rodadas nessa segunda</w:t>
+      </w:r>
+      <w:r>
+        <w:rPr>
+          <w:lang w:val="pt-BR"/>
+        </w:rPr>
+        <w:t xml:space="preserve"> </w:t>
+      </w:r>
+      <w:r>
+        <w:rPr>
+          <w:lang w:val="pt-BR"/>
+        </w:rPr>
+        <w:t xml:space="preserve">etapa (pois B tem 2ˆk </w:t>
+      </w:r>
+      <w:r>
+        <w:rPr>
+          <w:lang w:val="pt-BR"/>
+        </w:rPr>
+        <w:t>posições</w:t>
+      </w:r>
+      <w:r>
+        <w:rPr>
+          <w:lang w:val="pt-BR"/>
+        </w:rPr>
+        <w:t>/equipes).</w:t>
+      </w:r>
+    </w:p>
+    <w:p>
+      <w:pPr>
+        <w:spacing w:after="0" w:line="276" w:lineRule="auto"/>
+        <w:ind w:firstLine="720"/>
+        <w:jc w:val="both"/>
+        <w:rPr>
+          <w:lang w:val="pt-BR"/>
+        </w:rPr>
+      </w:pPr>
+      <w:r>
+        <w:rPr>
+          <w:lang w:val="pt-BR"/>
+        </w:rPr>
+        <w:t xml:space="preserve">Assim, </w:t>
+      </w:r>
+      <w:r>
+        <w:rPr>
+          <w:b/>
+          <w:u w:val="single"/>
+          <w:lang w:val="pt-BR"/>
+        </w:rPr>
+        <w:t xml:space="preserve">a primeira e segunda etapas juntas </w:t>
+      </w:r>
+      <w:r>
+        <w:rPr>
+          <w:b/>
+          <w:u w:val="single"/>
+          <w:lang w:val="pt-BR"/>
+        </w:rPr>
+        <w:t>terão</w:t>
+      </w:r>
+      <w:r>
+        <w:rPr>
+          <w:b/>
+          <w:u w:val="single"/>
+          <w:lang w:val="pt-BR"/>
+        </w:rPr>
+        <w:t xml:space="preserve"> (2ˆk</w:t>
+      </w:r>
+      <w:r>
+        <w:rPr>
+          <w:b/>
+          <w:u w:val="single"/>
+          <w:lang w:val="pt-BR"/>
+        </w:rPr>
+        <w:t xml:space="preserve"> </w:t>
+      </w:r>
+      <w:r>
+        <w:rPr>
+          <w:b/>
+          <w:u w:val="single"/>
+          <w:lang w:val="pt-BR"/>
+        </w:rPr>
+        <w:t>-</w:t>
+      </w:r>
+      <w:r>
+        <w:rPr>
+          <w:b/>
+          <w:u w:val="single"/>
+          <w:lang w:val="pt-BR"/>
+        </w:rPr>
+        <w:t xml:space="preserve"> </w:t>
+      </w:r>
+      <w:r>
+        <w:rPr>
+          <w:b/>
+          <w:u w:val="single"/>
+          <w:lang w:val="pt-BR"/>
+        </w:rPr>
+        <w:t>1)</w:t>
+      </w:r>
+      <w:r>
+        <w:rPr>
+          <w:b/>
+          <w:u w:val="single"/>
+          <w:lang w:val="pt-BR"/>
+        </w:rPr>
+        <w:t xml:space="preserve"> </w:t>
+      </w:r>
+      <w:r>
+        <w:rPr>
+          <w:b/>
+          <w:u w:val="single"/>
+          <w:lang w:val="pt-BR"/>
+        </w:rPr>
+        <w:t>+</w:t>
+      </w:r>
+      <w:r>
+        <w:rPr>
+          <w:b/>
+          <w:u w:val="single"/>
+          <w:lang w:val="pt-BR"/>
+        </w:rPr>
+        <w:t xml:space="preserve"> </w:t>
+      </w:r>
+      <w:r>
+        <w:rPr>
+          <w:b/>
+          <w:u w:val="single"/>
+          <w:lang w:val="pt-BR"/>
+        </w:rPr>
+        <w:t>2ˆk</w:t>
+      </w:r>
+      <w:r>
+        <w:rPr>
+          <w:b/>
+          <w:u w:val="single"/>
+          <w:lang w:val="pt-BR"/>
+        </w:rPr>
+        <w:t xml:space="preserve"> </w:t>
+      </w:r>
+      <w:r>
+        <w:rPr>
+          <w:b/>
+          <w:u w:val="single"/>
+          <w:lang w:val="pt-BR"/>
+        </w:rPr>
+        <w:t>=</w:t>
+      </w:r>
+      <w:r>
+        <w:rPr>
+          <w:b/>
+          <w:u w:val="single"/>
+          <w:lang w:val="pt-BR"/>
+        </w:rPr>
+        <w:t xml:space="preserve"> </w:t>
+      </w:r>
+      <w:r>
+        <w:rPr>
+          <w:b/>
+          <w:u w:val="single"/>
+          <w:lang w:val="pt-BR"/>
+        </w:rPr>
+        <w:t>2ˆ(k</w:t>
+      </w:r>
+      <w:r>
+        <w:rPr>
+          <w:b/>
+          <w:u w:val="single"/>
+          <w:lang w:val="pt-BR"/>
+        </w:rPr>
+        <w:t xml:space="preserve"> </w:t>
+      </w:r>
+      <w:r>
+        <w:rPr>
+          <w:b/>
+          <w:u w:val="single"/>
+          <w:lang w:val="pt-BR"/>
+        </w:rPr>
+        <w:t>+</w:t>
+      </w:r>
+      <w:r>
+        <w:rPr>
+          <w:b/>
+          <w:u w:val="single"/>
+          <w:lang w:val="pt-BR"/>
+        </w:rPr>
+        <w:t xml:space="preserve"> </w:t>
+      </w:r>
+      <w:r>
+        <w:rPr>
+          <w:b/>
+          <w:u w:val="single"/>
+          <w:lang w:val="pt-BR"/>
+        </w:rPr>
+        <w:t>1)</w:t>
+      </w:r>
+      <w:r>
+        <w:rPr>
+          <w:b/>
+          <w:u w:val="single"/>
+          <w:lang w:val="pt-BR"/>
+        </w:rPr>
+        <w:t xml:space="preserve"> – </w:t>
+      </w:r>
+      <w:r>
+        <w:rPr>
+          <w:b/>
+          <w:u w:val="single"/>
+          <w:lang w:val="pt-BR"/>
+        </w:rPr>
+        <w:t>1</w:t>
+      </w:r>
+      <w:r>
+        <w:rPr>
+          <w:b/>
+          <w:u w:val="single"/>
+          <w:lang w:val="pt-BR"/>
+        </w:rPr>
+        <w:t xml:space="preserve"> </w:t>
+      </w:r>
+      <w:r>
+        <w:rPr>
+          <w:b/>
+          <w:u w:val="single"/>
+          <w:lang w:val="pt-BR"/>
+        </w:rPr>
+        <w:t>=</w:t>
+      </w:r>
+      <w:r>
+        <w:rPr>
+          <w:b/>
+          <w:u w:val="single"/>
+          <w:lang w:val="pt-BR"/>
+        </w:rPr>
+        <w:t xml:space="preserve"> </w:t>
+      </w:r>
+      <w:r>
+        <w:rPr>
+          <w:b/>
+          <w:u w:val="single"/>
+          <w:lang w:val="pt-BR"/>
+        </w:rPr>
+        <w:t>r rodadas, com</w:t>
+      </w:r>
+      <w:r>
+        <w:rPr>
+          <w:b/>
+          <w:u w:val="single"/>
+          <w:lang w:val="pt-BR"/>
+        </w:rPr>
+        <w:t xml:space="preserve"> </w:t>
+      </w:r>
+      <w:r>
+        <w:rPr>
+          <w:b/>
+          <w:u w:val="single"/>
+          <w:lang w:val="pt-BR"/>
+        </w:rPr>
+        <w:t>2ˆk</w:t>
+      </w:r>
+      <w:r>
+        <w:rPr>
+          <w:b/>
+          <w:u w:val="single"/>
+          <w:lang w:val="pt-BR"/>
+        </w:rPr>
+        <w:t xml:space="preserve"> </w:t>
+      </w:r>
+      <w:r>
+        <w:rPr>
+          <w:b/>
+          <w:u w:val="single"/>
+          <w:lang w:val="pt-BR"/>
+        </w:rPr>
+        <w:t>=</w:t>
+      </w:r>
+      <w:r>
+        <w:rPr>
+          <w:b/>
+          <w:u w:val="single"/>
+          <w:lang w:val="pt-BR"/>
+        </w:rPr>
+        <w:t xml:space="preserve"> </w:t>
+      </w:r>
+      <w:r>
+        <w:rPr>
+          <w:b/>
+          <w:u w:val="single"/>
+          <w:lang w:val="pt-BR"/>
+        </w:rPr>
+        <w:t>j jogos cada,</w:t>
+      </w:r>
+      <w:r>
+        <w:rPr>
+          <w:b/>
+          <w:lang w:val="pt-BR"/>
+        </w:rPr>
+        <w:t xml:space="preserve"> </w:t>
+      </w:r>
+      <w:r>
+        <w:rPr>
+          <w:lang w:val="pt-BR"/>
+        </w:rPr>
+        <w:t>como desejado.</w:t>
+      </w:r>
+    </w:p>
+    <w:p>
+      <w:pPr>
+        <w:spacing w:after="0" w:line="276" w:lineRule="auto"/>
+        <w:jc w:val="both"/>
+        <w:rPr>
+          <w:b/>
+          <w:lang w:val="pt-BR"/>
+        </w:rPr>
+      </w:pPr>
+      <w:r>
+        <w:rPr>
+          <w:b/>
+          <w:lang w:val="pt-BR"/>
+        </w:rPr>
         <w:lastRenderedPageBreak/>
-        <w:t xml:space="preserve">Ao final de cada rodada, </w:t>
-      </w:r>
-      <w:r>
-        <w:rPr>
-          <w:b/>
+        <w:t>(b)</w:t>
+      </w:r>
+    </w:p>
+    <w:p>
+      <w:pPr>
+        <w:spacing w:after="0" w:line="276" w:lineRule="auto"/>
+        <w:jc w:val="both"/>
+        <w:rPr>
+          <w:b/>
+          <w:lang w:val="pt-BR"/>
+        </w:rPr>
+      </w:pPr>
+    </w:p>
+    <w:p>
+      <w:pPr>
+        <w:spacing w:after="0" w:line="276" w:lineRule="auto"/>
+        <w:jc w:val="both"/>
+        <w:rPr>
           <w:u w:val="single"/>
           <w:lang w:val="pt-BR"/>
         </w:rPr>
-        <w:t>andamos uma posição na fila circular de B</w:t>
-      </w:r>
-      <w:r>
-        <w:rPr>
-          <w:lang w:val="pt-BR"/>
-        </w:rPr>
-        <w:t>, e repetimos o processo</w:t>
+      </w:pPr>
+      <w:r>
+        <w:rPr>
+          <w:u w:val="single"/>
+          <w:lang w:val="pt-BR"/>
+        </w:rPr>
+        <w:t xml:space="preserve">Algoritmo em </w:t>
+      </w:r>
+      <w:r>
+        <w:rPr>
+          <w:u w:val="single"/>
+          <w:lang w:val="pt-BR"/>
+        </w:rPr>
+        <w:t>pseudocódigo</w:t>
+      </w:r>
+      <w:r>
+        <w:rPr>
+          <w:u w:val="single"/>
+          <w:lang w:val="pt-BR"/>
+        </w:rPr>
+        <w:t>:</w:t>
+      </w:r>
+    </w:p>
+    <w:p>
+      <w:pPr>
+        <w:spacing w:after="0" w:line="276" w:lineRule="auto"/>
+        <w:jc w:val="both"/>
+        <w:rPr>
+          <w:u w:val="single"/>
+          <w:lang w:val="pt-BR"/>
+        </w:rPr>
+      </w:pPr>
+    </w:p>
+    <w:p>
+      <w:pPr>
+        <w:spacing w:after="0" w:line="276" w:lineRule="auto"/>
+        <w:jc w:val="both"/>
+        <w:rPr>
+          <w:lang w:val="pt-BR"/>
+        </w:rPr>
+      </w:pPr>
+      <w:r>
+        <w:rPr>
+          <w:lang w:val="pt-BR"/>
+        </w:rPr>
+        <w:t>f</w:t>
+      </w:r>
+      <w:r>
+        <w:rPr>
+          <w:lang w:val="pt-BR"/>
+        </w:rPr>
+        <w:t>unç</w:t>
+      </w:r>
+      <w:r>
+        <w:rPr>
+          <w:lang w:val="pt-BR"/>
+        </w:rPr>
+        <w:t>ão</w:t>
+      </w:r>
+      <w:r>
+        <w:rPr>
+          <w:lang w:val="pt-BR"/>
+        </w:rPr>
+        <w:t xml:space="preserve"> geraTorneio(k, times</w:t>
+      </w:r>
+      <w:r>
+        <w:rPr>
+          <w:lang w:val="pt-BR"/>
+        </w:rPr>
+        <w:t>){</w:t>
+      </w:r>
+    </w:p>
+    <w:p>
+      <w:pPr>
+        <w:spacing w:after="0" w:line="276" w:lineRule="auto"/>
+        <w:jc w:val="both"/>
+        <w:rPr>
+          <w:lang w:val="pt-BR"/>
+        </w:rPr>
+      </w:pPr>
+      <w:r>
+        <w:rPr>
+          <w:lang w:val="pt-BR"/>
+        </w:rPr>
+        <w:tab/>
+        <w:t xml:space="preserve">se times == nulo </w:t>
+      </w:r>
+      <w:r>
+        <w:rPr>
+          <w:lang w:val="pt-BR"/>
+        </w:rPr>
+        <w:t>{</w:t>
+      </w:r>
+    </w:p>
+    <w:p>
+      <w:pPr>
+        <w:spacing w:after="0" w:line="276" w:lineRule="auto"/>
+        <w:jc w:val="both"/>
+        <w:rPr>
+          <w:lang w:val="pt-BR"/>
+        </w:rPr>
+      </w:pPr>
+      <w:r>
+        <w:rPr>
+          <w:lang w:val="pt-BR"/>
+        </w:rPr>
+        <w:tab/>
+      </w:r>
+      <w:r>
+        <w:rPr>
+          <w:lang w:val="pt-BR"/>
+        </w:rPr>
+        <w:tab/>
+        <w:t>times = [1, ... , 2*k]</w:t>
+      </w:r>
+    </w:p>
+    <w:p>
+      <w:pPr>
+        <w:spacing w:after="0" w:line="276" w:lineRule="auto"/>
+        <w:ind w:firstLine="720"/>
+        <w:jc w:val="both"/>
+        <w:rPr>
+          <w:lang w:val="pt-BR"/>
+        </w:rPr>
+      </w:pPr>
+      <w:r>
+        <w:rPr>
+          <w:lang w:val="pt-BR"/>
+        </w:rPr>
+        <w:t>}</w:t>
+      </w:r>
+    </w:p>
+    <w:p>
+      <w:pPr>
+        <w:spacing w:after="0" w:line="276" w:lineRule="auto"/>
+        <w:jc w:val="both"/>
+        <w:rPr>
+          <w:lang w:val="pt-BR"/>
+        </w:rPr>
+      </w:pPr>
+      <w:r>
+        <w:rPr>
+          <w:lang w:val="pt-BR"/>
+        </w:rPr>
+        <w:tab/>
+        <w:t>se k == 1</w:t>
+      </w:r>
+      <w:r>
+        <w:rPr>
+          <w:lang w:val="pt-BR"/>
+        </w:rPr>
+        <w:t>{</w:t>
       </w:r>
       <w:r>
         <w:rPr>
@@ -4269,45 +5154,92 @@
       </w:r>
       <w:r>
         <w:rPr>
-          <w:lang w:val="pt-BR"/>
-        </w:rPr>
-        <w:t xml:space="preserve">até que voltemos à </w:t>
-      </w:r>
-      <w:r>
-        <w:rPr>
-          <w:lang w:val="pt-BR"/>
-        </w:rPr>
-        <w:t>posição</w:t>
-      </w:r>
-      <w:r>
-        <w:rPr>
-          <w:lang w:val="pt-BR"/>
-        </w:rPr>
-        <w:t xml:space="preserve"> inicial de B. Nesse ponto, todas as equipes de A </w:t>
-      </w:r>
-      <w:r>
-        <w:rPr>
-          <w:lang w:val="pt-BR"/>
-        </w:rPr>
-        <w:t xml:space="preserve">terão </w:t>
-      </w:r>
-      <w:r>
-        <w:rPr>
-          <w:lang w:val="pt-BR"/>
-        </w:rPr>
-        <w:t xml:space="preserve">jogado contra todas as equipes de B. Observe que </w:t>
-      </w:r>
-      <w:r>
-        <w:rPr>
-          <w:lang w:val="pt-BR"/>
-        </w:rPr>
-        <w:t>serão</w:t>
-      </w:r>
-      <w:r>
-        <w:rPr>
-          <w:lang w:val="pt-BR"/>
-        </w:rPr>
-        <w:t xml:space="preserve"> 2ˆk rodadas nessa segunda</w:t>
+          <w:color w:val="538135" w:themeColor="accent6" w:themeShade="BF"/>
+          <w:lang w:val="pt-BR"/>
+        </w:rPr>
+        <w:t>//Caso base</w:t>
+      </w:r>
+    </w:p>
+    <w:p>
+      <w:pPr>
+        <w:spacing w:after="0" w:line="276" w:lineRule="auto"/>
+        <w:jc w:val="both"/>
+        <w:rPr>
+          <w:lang w:val="pt-BR"/>
+        </w:rPr>
+      </w:pPr>
+      <w:r>
+        <w:rPr>
+          <w:lang w:val="pt-BR"/>
+        </w:rPr>
+        <w:tab/>
+      </w:r>
+      <w:r>
+        <w:rPr>
+          <w:lang w:val="pt-BR"/>
+        </w:rPr>
+        <w:tab/>
+        <w:t xml:space="preserve">jogo &lt;- </w:t>
+      </w:r>
+      <w:r>
+        <w:rPr>
+          <w:lang w:val="pt-BR"/>
+        </w:rPr>
+        <w:t>par(times[0], times[1])</w:t>
+      </w:r>
+    </w:p>
+    <w:p>
+      <w:pPr>
+        <w:spacing w:after="0" w:line="276" w:lineRule="auto"/>
+        <w:jc w:val="both"/>
+        <w:rPr>
+          <w:lang w:val="pt-BR"/>
+        </w:rPr>
+      </w:pPr>
+      <w:r>
+        <w:rPr>
+          <w:lang w:val="pt-BR"/>
+        </w:rPr>
+        <w:tab/>
+      </w:r>
+      <w:r>
+        <w:rPr>
+          <w:lang w:val="pt-BR"/>
+        </w:rPr>
+        <w:tab/>
+        <w:t>retorna jogo</w:t>
+      </w:r>
+    </w:p>
+    <w:p>
+      <w:pPr>
+        <w:spacing w:after="0" w:line="276" w:lineRule="auto"/>
+        <w:jc w:val="both"/>
+        <w:rPr>
+          <w:lang w:val="pt-BR"/>
+        </w:rPr>
+      </w:pPr>
+      <w:r>
+        <w:rPr>
+          <w:lang w:val="pt-BR"/>
+        </w:rPr>
+        <w:tab/>
+        <w:t>}</w:t>
+      </w:r>
+    </w:p>
+    <w:p>
+      <w:pPr>
+        <w:spacing w:after="0" w:line="276" w:lineRule="auto"/>
+        <w:jc w:val="both"/>
+        <w:rPr>
+          <w:lang w:val="pt-BR"/>
+        </w:rPr>
+      </w:pPr>
+      <w:r>
+        <w:rPr>
+          <w:lang w:val="pt-BR"/>
+        </w:rPr>
+        <w:tab/>
+        <w:t>grupo1 &lt;- [1, ...</w:t>
       </w:r>
       <w:r>
         <w:rPr>
@@ -4319,19 +5251,168 @@
         <w:rPr>
           <w:lang w:val="pt-BR"/>
         </w:rPr>
-        <w:t xml:space="preserve">etapa (pois B tem 2ˆk </w:t>
-      </w:r>
-      <w:r>
-        <w:rPr>
-          <w:lang w:val="pt-BR"/>
-        </w:rPr>
-        <w:t>posições</w:t>
-      </w:r>
-      <w:r>
-        <w:rPr>
-          <w:lang w:val="pt-BR"/>
-        </w:rPr>
-        <w:t>/equipes).</w:t>
+        <w:t>, 2^(k-1)]</w:t>
+      </w:r>
+      <w:r>
+        <w:rPr>
+          <w:lang w:val="pt-BR"/>
+        </w:rPr>
+        <w:t xml:space="preserve"> </w:t>
+      </w:r>
+      <w:r>
+        <w:rPr>
+          <w:color w:val="538135" w:themeColor="accent6" w:themeShade="BF"/>
+          <w:lang w:val="pt-BR"/>
+        </w:rPr>
+        <w:t>//grupo 1 recebe a primeira metade de times</w:t>
+      </w:r>
+    </w:p>
+    <w:p>
+      <w:pPr>
+        <w:spacing w:after="0" w:line="276" w:lineRule="auto"/>
+        <w:jc w:val="both"/>
+        <w:rPr>
+          <w:lang w:val="pt-BR"/>
+        </w:rPr>
+      </w:pPr>
+      <w:r>
+        <w:rPr>
+          <w:lang w:val="pt-BR"/>
+        </w:rPr>
+        <w:tab/>
+        <w:t>grupo2 &lt;-</w:t>
+      </w:r>
+      <w:r>
+        <w:rPr>
+          <w:lang w:val="pt-BR"/>
+        </w:rPr>
+        <w:t xml:space="preserve"> [2^(k-1), ... , 2^k] </w:t>
+      </w:r>
+      <w:r>
+        <w:rPr>
+          <w:color w:val="538135" w:themeColor="accent6" w:themeShade="BF"/>
+          <w:lang w:val="pt-BR"/>
+        </w:rPr>
+        <w:t>//grupo 2 recebe a segunda metade times</w:t>
+      </w:r>
+    </w:p>
+    <w:p>
+      <w:pPr>
+        <w:spacing w:after="0" w:line="276" w:lineRule="auto"/>
+        <w:jc w:val="both"/>
+        <w:rPr>
+          <w:lang w:val="pt-BR"/>
+        </w:rPr>
+      </w:pPr>
+    </w:p>
+    <w:p>
+      <w:pPr>
+        <w:spacing w:after="0" w:line="276" w:lineRule="auto"/>
+        <w:jc w:val="both"/>
+        <w:rPr>
+          <w:lang w:val="pt-BR"/>
+        </w:rPr>
+      </w:pPr>
+      <w:r>
+        <w:rPr>
+          <w:lang w:val="pt-BR"/>
+        </w:rPr>
+        <w:tab/>
+        <w:t>t1 &lt;- geraTorneio(k-1, grupo1)</w:t>
+      </w:r>
+    </w:p>
+    <w:p>
+      <w:pPr>
+        <w:spacing w:after="0" w:line="276" w:lineRule="auto"/>
+        <w:jc w:val="both"/>
+        <w:rPr>
+          <w:lang w:val="pt-BR"/>
+        </w:rPr>
+      </w:pPr>
+      <w:r>
+        <w:rPr>
+          <w:lang w:val="pt-BR"/>
+        </w:rPr>
+        <w:tab/>
+        <w:t>t2 &lt;- geraTorneio(k-1, grupo2)</w:t>
+      </w:r>
+    </w:p>
+    <w:p>
+      <w:pPr>
+        <w:spacing w:after="0" w:line="276" w:lineRule="auto"/>
+        <w:jc w:val="both"/>
+        <w:rPr>
+          <w:lang w:val="pt-BR"/>
+        </w:rPr>
+      </w:pPr>
+      <w:r>
+        <w:rPr>
+          <w:lang w:val="pt-BR"/>
+        </w:rPr>
+        <w:tab/>
+        <w:t xml:space="preserve">torneio &lt;- par(t1, t2) </w:t>
+      </w:r>
+      <w:r>
+        <w:rPr>
+          <w:color w:val="538135" w:themeColor="accent6" w:themeShade="BF"/>
+          <w:lang w:val="pt-BR"/>
+        </w:rPr>
+        <w:t>// Aqui é a primeira fase onde o primeiro time de A joga contra o primeiro time de B, o segundo de A contra o segundo de B e assim em diante.</w:t>
+      </w:r>
+    </w:p>
+    <w:p>
+      <w:pPr>
+        <w:spacing w:after="0" w:line="276" w:lineRule="auto"/>
+        <w:jc w:val="both"/>
+        <w:rPr>
+          <w:lang w:val="pt-BR"/>
+        </w:rPr>
+      </w:pPr>
+    </w:p>
+    <w:p>
+      <w:pPr>
+        <w:spacing w:after="0" w:line="276" w:lineRule="auto"/>
+        <w:jc w:val="both"/>
+        <w:rPr>
+          <w:color w:val="538135" w:themeColor="accent6" w:themeShade="BF"/>
+          <w:lang w:val="pt-BR"/>
+        </w:rPr>
+      </w:pPr>
+      <w:r>
+        <w:rPr>
+          <w:lang w:val="pt-BR"/>
+        </w:rPr>
+        <w:tab/>
+      </w:r>
+      <w:r>
+        <w:rPr>
+          <w:color w:val="538135" w:themeColor="accent6" w:themeShade="BF"/>
+          <w:lang w:val="pt-BR"/>
+        </w:rPr>
+        <w:t>//Aqui começa a segunda fase, temos uma rotação dos times de B</w:t>
+      </w:r>
+      <w:r>
+        <w:rPr>
+          <w:color w:val="538135" w:themeColor="accent6" w:themeShade="BF"/>
+          <w:lang w:val="pt-BR"/>
+        </w:rPr>
+        <w:t>, de modo que o primeiro time de A enfrentará o ultimo time de B: [a1, b2^k], [a2, b1], ..., [a2^k, b2^k-1]</w:t>
+      </w:r>
+    </w:p>
+    <w:p>
+      <w:pPr>
+        <w:spacing w:after="0" w:line="276" w:lineRule="auto"/>
+        <w:jc w:val="both"/>
+        <w:rPr>
+          <w:lang w:val="pt-BR"/>
+        </w:rPr>
+      </w:pPr>
+      <w:r>
+        <w:rPr>
+          <w:lang w:val="pt-BR"/>
+        </w:rPr>
+        <w:tab/>
+        <w:t>para z de 0 ate tamanho(grupo1) – 1{</w:t>
       </w:r>
     </w:p>
     <w:p>
@@ -4347,519 +5428,944 @@
         <w:rPr>
           <w:lang w:val="pt-BR"/>
         </w:rPr>
-        <w:t xml:space="preserve">Assim, </w:t>
-      </w:r>
-      <w:r>
-        <w:rPr>
-          <w:b/>
+        <w:tab/>
+        <w:t>round &lt;- [[vazio]]</w:t>
+      </w:r>
+    </w:p>
+    <w:p>
+      <w:pPr>
+        <w:spacing w:after="0" w:line="276" w:lineRule="auto"/>
+        <w:ind w:firstLine="720"/>
+        <w:jc w:val="both"/>
+        <w:rPr>
+          <w:lang w:val="pt-BR"/>
+        </w:rPr>
+      </w:pPr>
+      <w:r>
+        <w:rPr>
+          <w:lang w:val="pt-BR"/>
+        </w:rPr>
+        <w:tab/>
+        <w:t>para i de 0 ate tamanho(grupo1) – 1{</w:t>
+      </w:r>
+    </w:p>
+    <w:p>
+      <w:pPr>
+        <w:spacing w:after="0" w:line="276" w:lineRule="auto"/>
+        <w:ind w:left="720" w:firstLine="720"/>
+        <w:jc w:val="both"/>
+        <w:rPr>
+          <w:lang w:val="pt-BR"/>
+        </w:rPr>
+      </w:pPr>
+      <w:r>
+        <w:rPr>
+          <w:lang w:val="pt-BR"/>
+        </w:rPr>
+        <w:tab/>
+        <w:t>index1 = i</w:t>
+      </w:r>
+    </w:p>
+    <w:p>
+      <w:pPr>
+        <w:spacing w:after="0" w:line="276" w:lineRule="auto"/>
+        <w:ind w:left="720" w:firstLine="720"/>
+        <w:jc w:val="both"/>
+        <w:rPr>
+          <w:lang w:val="pt-BR"/>
+        </w:rPr>
+      </w:pPr>
+      <w:r>
+        <w:rPr>
+          <w:lang w:val="pt-BR"/>
+        </w:rPr>
+        <w:tab/>
+        <w:t>index2 = (i + z) % tamanho (grupo2)</w:t>
+      </w:r>
+    </w:p>
+    <w:p>
+      <w:pPr>
+        <w:spacing w:after="0" w:line="276" w:lineRule="auto"/>
+        <w:ind w:left="720" w:firstLine="720"/>
+        <w:jc w:val="both"/>
+        <w:rPr>
+          <w:lang w:val="pt-BR"/>
+        </w:rPr>
+      </w:pPr>
+      <w:r>
+        <w:rPr>
+          <w:lang w:val="pt-BR"/>
+        </w:rPr>
+        <w:tab/>
+        <w:t>jogo &lt;- par(grupo1[index1], grupo2[index2])</w:t>
+      </w:r>
+    </w:p>
+    <w:p>
+      <w:pPr>
+        <w:spacing w:after="0" w:line="276" w:lineRule="auto"/>
+        <w:ind w:left="720" w:firstLine="720"/>
+        <w:jc w:val="both"/>
+        <w:rPr>
+          <w:lang w:val="pt-BR"/>
+        </w:rPr>
+      </w:pPr>
+      <w:r>
+        <w:rPr>
+          <w:lang w:val="pt-BR"/>
+        </w:rPr>
+        <w:tab/>
+        <w:t>round &lt;- jogo</w:t>
+      </w:r>
+    </w:p>
+    <w:p>
+      <w:pPr>
+        <w:spacing w:after="0" w:line="276" w:lineRule="auto"/>
+        <w:ind w:left="720" w:firstLine="720"/>
+        <w:jc w:val="both"/>
+        <w:rPr>
+          <w:lang w:val="pt-BR"/>
+        </w:rPr>
+      </w:pPr>
+      <w:r>
+        <w:rPr>
+          <w:lang w:val="pt-BR"/>
+        </w:rPr>
+        <w:t>}</w:t>
+      </w:r>
+    </w:p>
+    <w:p>
+      <w:pPr>
+        <w:spacing w:after="0" w:line="276" w:lineRule="auto"/>
+        <w:ind w:left="720" w:firstLine="720"/>
+        <w:jc w:val="both"/>
+        <w:rPr>
+          <w:lang w:val="pt-BR"/>
+        </w:rPr>
+      </w:pPr>
+      <w:r>
+        <w:rPr>
+          <w:lang w:val="pt-BR"/>
+        </w:rPr>
+        <w:t>torneio &lt;- round</w:t>
+      </w:r>
+    </w:p>
+    <w:p>
+      <w:pPr>
+        <w:spacing w:after="0" w:line="276" w:lineRule="auto"/>
+        <w:ind w:firstLine="720"/>
+        <w:jc w:val="both"/>
+        <w:rPr>
+          <w:lang w:val="pt-BR"/>
+        </w:rPr>
+      </w:pPr>
+      <w:r>
+        <w:rPr>
+          <w:lang w:val="pt-BR"/>
+        </w:rPr>
+        <w:t xml:space="preserve">} </w:t>
+      </w:r>
+    </w:p>
+    <w:p>
+      <w:pPr>
+        <w:spacing w:after="0" w:line="276" w:lineRule="auto"/>
+        <w:jc w:val="both"/>
+        <w:rPr>
+          <w:lang w:val="pt-BR"/>
+        </w:rPr>
+      </w:pPr>
+      <w:r>
+        <w:rPr>
+          <w:lang w:val="pt-BR"/>
+        </w:rPr>
+        <w:t>}</w:t>
+      </w:r>
+    </w:p>
+    <w:p>
+      <w:pPr>
+        <w:spacing w:after="0" w:line="276" w:lineRule="auto"/>
+        <w:jc w:val="both"/>
+        <w:rPr>
+          <w:lang w:val="pt-BR"/>
+        </w:rPr>
+      </w:pPr>
+    </w:p>
+    <w:p>
+      <w:pPr>
+        <w:spacing w:after="0" w:line="276" w:lineRule="auto"/>
+        <w:jc w:val="both"/>
+        <w:rPr>
+          <w:lang w:val="pt-BR"/>
+        </w:rPr>
+      </w:pPr>
+    </w:p>
+    <w:p>
+      <w:pPr>
+        <w:spacing w:after="0" w:line="276" w:lineRule="auto"/>
+        <w:jc w:val="both"/>
+        <w:rPr>
+          <w:lang w:val="pt-BR"/>
+        </w:rPr>
+      </w:pPr>
+    </w:p>
+    <w:p>
+      <w:pPr>
+        <w:spacing w:after="0" w:line="276" w:lineRule="auto"/>
+        <w:jc w:val="both"/>
+        <w:rPr>
+          <w:lang w:val="pt-BR"/>
+        </w:rPr>
+      </w:pPr>
+    </w:p>
+    <w:p>
+      <w:pPr>
+        <w:spacing w:after="0" w:line="276" w:lineRule="auto"/>
+        <w:jc w:val="both"/>
+        <w:rPr>
+          <w:lang w:val="pt-BR"/>
+        </w:rPr>
+      </w:pPr>
+    </w:p>
+    <w:p>
+      <w:pPr>
+        <w:spacing w:after="0" w:line="276" w:lineRule="auto"/>
+        <w:jc w:val="both"/>
+        <w:rPr>
+          <w:lang w:val="pt-BR"/>
+        </w:rPr>
+      </w:pPr>
+    </w:p>
+    <w:p>
+      <w:pPr>
+        <w:spacing w:after="0" w:line="276" w:lineRule="auto"/>
+        <w:jc w:val="both"/>
+        <w:rPr>
+          <w:lang w:val="pt-BR"/>
+        </w:rPr>
+      </w:pPr>
+    </w:p>
+    <w:p>
+      <w:pPr>
+        <w:spacing w:after="0" w:line="276" w:lineRule="auto"/>
+        <w:jc w:val="both"/>
+        <w:rPr>
+          <w:lang w:val="pt-BR"/>
+        </w:rPr>
+      </w:pPr>
+    </w:p>
+    <w:p>
+      <w:pPr>
+        <w:spacing w:after="0" w:line="276" w:lineRule="auto"/>
+        <w:jc w:val="both"/>
+        <w:rPr>
+          <w:lang w:val="pt-BR"/>
+        </w:rPr>
+      </w:pPr>
+    </w:p>
+    <w:p>
+      <w:pPr>
+        <w:spacing w:after="0" w:line="276" w:lineRule="auto"/>
+        <w:jc w:val="both"/>
+        <w:rPr>
           <w:u w:val="single"/>
           <w:lang w:val="pt-BR"/>
         </w:rPr>
-        <w:t xml:space="preserve">a primeira e segunda etapas juntas </w:t>
-      </w:r>
-      <w:r>
-        <w:rPr>
-          <w:b/>
+      </w:pPr>
+      <w:r>
+        <w:rPr>
           <w:u w:val="single"/>
           <w:lang w:val="pt-BR"/>
         </w:rPr>
-        <w:t>terão</w:t>
-      </w:r>
-      <w:r>
-        <w:rPr>
-          <w:b/>
+        <w:lastRenderedPageBreak/>
+        <w:t>Algoritmo em Python:</w:t>
+      </w:r>
+    </w:p>
+    <w:p>
+      <w:pPr>
+        <w:spacing w:after="0" w:line="276" w:lineRule="auto"/>
+        <w:jc w:val="both"/>
+        <w:rPr>
           <w:u w:val="single"/>
           <w:lang w:val="pt-BR"/>
         </w:rPr>
-        <w:t xml:space="preserve"> (2ˆk</w:t>
-      </w:r>
-      <w:r>
-        <w:rPr>
-          <w:b/>
-          <w:u w:val="single"/>
-          <w:lang w:val="pt-BR"/>
-        </w:rPr>
-        <w:t xml:space="preserve"> </w:t>
-      </w:r>
-      <w:r>
-        <w:rPr>
-          <w:b/>
-          <w:u w:val="single"/>
-          <w:lang w:val="pt-BR"/>
-        </w:rPr>
-        <w:t>-</w:t>
-      </w:r>
-      <w:r>
-        <w:rPr>
-          <w:b/>
-          <w:u w:val="single"/>
-          <w:lang w:val="pt-BR"/>
-        </w:rPr>
-        <w:t xml:space="preserve"> </w:t>
-      </w:r>
-      <w:r>
-        <w:rPr>
-          <w:b/>
-          <w:u w:val="single"/>
-          <w:lang w:val="pt-BR"/>
-        </w:rPr>
-        <w:t>1)</w:t>
-      </w:r>
-      <w:r>
-        <w:rPr>
-          <w:b/>
-          <w:u w:val="single"/>
-          <w:lang w:val="pt-BR"/>
-        </w:rPr>
-        <w:t xml:space="preserve"> </w:t>
-      </w:r>
-      <w:r>
-        <w:rPr>
-          <w:b/>
-          <w:u w:val="single"/>
-          <w:lang w:val="pt-BR"/>
-        </w:rPr>
-        <w:t>+</w:t>
-      </w:r>
-      <w:r>
-        <w:rPr>
-          <w:b/>
-          <w:u w:val="single"/>
-          <w:lang w:val="pt-BR"/>
-        </w:rPr>
-        <w:t xml:space="preserve"> </w:t>
-      </w:r>
-      <w:r>
-        <w:rPr>
-          <w:b/>
-          <w:u w:val="single"/>
-          <w:lang w:val="pt-BR"/>
-        </w:rPr>
-        <w:t>2ˆk</w:t>
-      </w:r>
-      <w:r>
-        <w:rPr>
-          <w:b/>
-          <w:u w:val="single"/>
-          <w:lang w:val="pt-BR"/>
-        </w:rPr>
-        <w:t xml:space="preserve"> </w:t>
-      </w:r>
-      <w:r>
-        <w:rPr>
-          <w:b/>
-          <w:u w:val="single"/>
-          <w:lang w:val="pt-BR"/>
-        </w:rPr>
-        <w:t>=</w:t>
-      </w:r>
-      <w:r>
-        <w:rPr>
-          <w:b/>
-          <w:u w:val="single"/>
-          <w:lang w:val="pt-BR"/>
-        </w:rPr>
-        <w:t xml:space="preserve"> </w:t>
-      </w:r>
-      <w:r>
-        <w:rPr>
-          <w:b/>
-          <w:u w:val="single"/>
-          <w:lang w:val="pt-BR"/>
-        </w:rPr>
-        <w:t>2ˆ(k</w:t>
-      </w:r>
-      <w:r>
-        <w:rPr>
-          <w:b/>
-          <w:u w:val="single"/>
-          <w:lang w:val="pt-BR"/>
-        </w:rPr>
-        <w:t xml:space="preserve"> </w:t>
-      </w:r>
-      <w:r>
-        <w:rPr>
-          <w:b/>
-          <w:u w:val="single"/>
-          <w:lang w:val="pt-BR"/>
-        </w:rPr>
-        <w:t>+</w:t>
-      </w:r>
-      <w:r>
-        <w:rPr>
-          <w:b/>
-          <w:u w:val="single"/>
-          <w:lang w:val="pt-BR"/>
-        </w:rPr>
-        <w:t xml:space="preserve"> </w:t>
-      </w:r>
-      <w:r>
-        <w:rPr>
-          <w:b/>
-          <w:u w:val="single"/>
-          <w:lang w:val="pt-BR"/>
-        </w:rPr>
-        <w:t>1)</w:t>
-      </w:r>
-      <w:r>
-        <w:rPr>
-          <w:b/>
-          <w:u w:val="single"/>
-          <w:lang w:val="pt-BR"/>
-        </w:rPr>
-        <w:t xml:space="preserve"> – </w:t>
-      </w:r>
-      <w:r>
-        <w:rPr>
-          <w:b/>
-          <w:u w:val="single"/>
-          <w:lang w:val="pt-BR"/>
-        </w:rPr>
-        <w:t>1</w:t>
-      </w:r>
-      <w:r>
-        <w:rPr>
-          <w:b/>
-          <w:u w:val="single"/>
-          <w:lang w:val="pt-BR"/>
-        </w:rPr>
-        <w:t xml:space="preserve"> </w:t>
-      </w:r>
-      <w:r>
-        <w:rPr>
-          <w:b/>
-          <w:u w:val="single"/>
-          <w:lang w:val="pt-BR"/>
-        </w:rPr>
-        <w:t>=</w:t>
-      </w:r>
-      <w:r>
-        <w:rPr>
-          <w:b/>
-          <w:u w:val="single"/>
-          <w:lang w:val="pt-BR"/>
-        </w:rPr>
-        <w:t xml:space="preserve"> </w:t>
-      </w:r>
-      <w:r>
-        <w:rPr>
-          <w:b/>
-          <w:u w:val="single"/>
-          <w:lang w:val="pt-BR"/>
-        </w:rPr>
-        <w:t>r rodadas, com</w:t>
-      </w:r>
-      <w:r>
-        <w:rPr>
-          <w:b/>
-          <w:u w:val="single"/>
-          <w:lang w:val="pt-BR"/>
-        </w:rPr>
-        <w:t xml:space="preserve"> </w:t>
-      </w:r>
-      <w:r>
-        <w:rPr>
-          <w:b/>
-          <w:u w:val="single"/>
-          <w:lang w:val="pt-BR"/>
-        </w:rPr>
-        <w:t>2ˆk</w:t>
-      </w:r>
-      <w:r>
-        <w:rPr>
-          <w:b/>
-          <w:u w:val="single"/>
-          <w:lang w:val="pt-BR"/>
-        </w:rPr>
-        <w:t xml:space="preserve"> </w:t>
-      </w:r>
-      <w:r>
-        <w:rPr>
-          <w:b/>
-          <w:u w:val="single"/>
-          <w:lang w:val="pt-BR"/>
-        </w:rPr>
-        <w:t>=</w:t>
-      </w:r>
-      <w:r>
-        <w:rPr>
-          <w:b/>
-          <w:u w:val="single"/>
-          <w:lang w:val="pt-BR"/>
-        </w:rPr>
-        <w:t xml:space="preserve"> </w:t>
-      </w:r>
-      <w:r>
-        <w:rPr>
-          <w:b/>
-          <w:u w:val="single"/>
-          <w:lang w:val="pt-BR"/>
-        </w:rPr>
-        <w:t>j jogos cada,</w:t>
-      </w:r>
-      <w:r>
-        <w:rPr>
-          <w:b/>
-          <w:lang w:val="pt-BR"/>
-        </w:rPr>
-        <w:t xml:space="preserve"> </w:t>
-      </w:r>
-      <w:r>
-        <w:rPr>
-          <w:lang w:val="pt-BR"/>
-        </w:rPr>
-        <w:t>como desejado.</w:t>
-      </w:r>
-    </w:p>
-    <w:p>
-      <w:pPr>
-        <w:spacing w:after="0" w:line="276" w:lineRule="auto"/>
-        <w:jc w:val="both"/>
-        <w:rPr>
-          <w:u w:val="single"/>
-          <w:lang w:val="pt-BR"/>
-        </w:rPr>
-      </w:pPr>
-    </w:p>
-    <w:p>
-      <w:pPr>
-        <w:spacing w:after="0" w:line="276" w:lineRule="auto"/>
-        <w:jc w:val="both"/>
-        <w:rPr>
-          <w:b/>
-          <w:lang w:val="pt-BR"/>
-        </w:rPr>
-      </w:pPr>
-      <w:r>
-        <w:rPr>
-          <w:b/>
-          <w:lang w:val="pt-BR"/>
-        </w:rPr>
-        <w:t>(b)</w:t>
-      </w:r>
-    </w:p>
-    <w:p>
-      <w:pPr>
-        <w:spacing w:after="0" w:line="276" w:lineRule="auto"/>
-        <w:jc w:val="both"/>
-        <w:rPr>
-          <w:b/>
-          <w:lang w:val="pt-BR"/>
-        </w:rPr>
-      </w:pPr>
-    </w:p>
-    <w:p>
-      <w:pPr>
-        <w:spacing w:after="0" w:line="276" w:lineRule="auto"/>
-        <w:jc w:val="both"/>
-        <w:rPr>
-          <w:u w:val="single"/>
-          <w:lang w:val="pt-BR"/>
-        </w:rPr>
-      </w:pPr>
-      <w:r>
-        <w:rPr>
-          <w:u w:val="single"/>
-          <w:lang w:val="pt-BR"/>
-        </w:rPr>
-        <w:t>Algoritm</w:t>
-      </w:r>
-      <w:bookmarkStart w:id="0" w:name="_GoBack"/>
-      <w:bookmarkEnd w:id="0"/>
-      <w:r>
-        <w:rPr>
-          <w:u w:val="single"/>
-          <w:lang w:val="pt-BR"/>
-        </w:rPr>
-        <w:t xml:space="preserve">o em </w:t>
-      </w:r>
-      <w:r>
-        <w:rPr>
-          <w:u w:val="single"/>
-          <w:lang w:val="pt-BR"/>
-        </w:rPr>
-        <w:t>pseudocódigo</w:t>
-      </w:r>
-      <w:r>
-        <w:rPr>
-          <w:u w:val="single"/>
-          <w:lang w:val="pt-BR"/>
-        </w:rPr>
-        <w:t>:</w:t>
-      </w:r>
-    </w:p>
-    <w:p>
-      <w:pPr>
-        <w:spacing w:after="0" w:line="276" w:lineRule="auto"/>
-        <w:jc w:val="both"/>
-        <w:rPr>
-          <w:u w:val="single"/>
-          <w:lang w:val="pt-BR"/>
-        </w:rPr>
-      </w:pPr>
-    </w:p>
-    <w:p>
-      <w:pPr>
-        <w:spacing w:after="0" w:line="276" w:lineRule="auto"/>
-        <w:jc w:val="both"/>
-        <w:rPr>
-          <w:lang w:val="pt-BR"/>
-        </w:rPr>
-      </w:pPr>
-      <w:proofErr w:type="gramStart"/>
-      <w:r>
-        <w:rPr>
-          <w:lang w:val="pt-BR"/>
-        </w:rPr>
-        <w:t>f</w:t>
-      </w:r>
-      <w:r>
-        <w:rPr>
-          <w:lang w:val="pt-BR"/>
-        </w:rPr>
-        <w:t>unç</w:t>
-      </w:r>
-      <w:r>
-        <w:rPr>
-          <w:lang w:val="pt-BR"/>
-        </w:rPr>
-        <w:t>ão</w:t>
-      </w:r>
-      <w:proofErr w:type="gramEnd"/>
-      <w:r>
-        <w:rPr>
-          <w:lang w:val="pt-BR"/>
-        </w:rPr>
-        <w:t xml:space="preserve"> </w:t>
-      </w:r>
-      <w:proofErr w:type="spellStart"/>
-      <w:r>
-        <w:rPr>
-          <w:lang w:val="pt-BR"/>
-        </w:rPr>
-        <w:t>geraTorneio</w:t>
-      </w:r>
-      <w:proofErr w:type="spellEnd"/>
-      <w:r>
-        <w:rPr>
-          <w:lang w:val="pt-BR"/>
-        </w:rPr>
-        <w:t>(k, i){</w:t>
-      </w:r>
-    </w:p>
-    <w:p>
-      <w:pPr>
-        <w:spacing w:after="0" w:line="276" w:lineRule="auto"/>
-        <w:jc w:val="both"/>
-        <w:rPr>
-          <w:lang w:val="pt-BR"/>
-        </w:rPr>
-      </w:pPr>
-      <w:r>
-        <w:rPr>
-          <w:lang w:val="pt-BR"/>
-        </w:rPr>
-        <w:t>}</w:t>
-      </w:r>
-    </w:p>
-    <w:p>
-      <w:pPr>
-        <w:spacing w:after="0" w:line="276" w:lineRule="auto"/>
-        <w:jc w:val="both"/>
-        <w:rPr>
-          <w:lang w:val="pt-BR"/>
-        </w:rPr>
-      </w:pPr>
-    </w:p>
-    <w:p>
-      <w:pPr>
-        <w:spacing w:after="0" w:line="276" w:lineRule="auto"/>
-        <w:jc w:val="both"/>
-        <w:rPr>
-          <w:u w:val="single"/>
-          <w:lang w:val="pt-BR"/>
-        </w:rPr>
-      </w:pPr>
-      <w:r>
-        <w:rPr>
-          <w:u w:val="single"/>
-          <w:lang w:val="pt-BR"/>
-        </w:rPr>
-        <w:t>Algoritmo em Python:</w:t>
-      </w:r>
-    </w:p>
-    <w:p>
-      <w:pPr>
-        <w:spacing w:after="0" w:line="276" w:lineRule="auto"/>
-        <w:jc w:val="both"/>
-        <w:rPr>
-          <w:u w:val="single"/>
-          <w:lang w:val="pt-BR"/>
-        </w:rPr>
-      </w:pPr>
-    </w:p>
-    <w:p>
-      <w:pPr>
-        <w:spacing w:after="0" w:line="276" w:lineRule="auto"/>
-        <w:jc w:val="both"/>
-        <w:rPr>
-          <w:lang w:val="pt-BR"/>
-        </w:rPr>
-      </w:pPr>
-      <w:proofErr w:type="spellStart"/>
-      <w:proofErr w:type="gramStart"/>
-      <w:r>
-        <w:rPr>
-          <w:lang w:val="pt-BR"/>
-        </w:rPr>
-        <w:t>def</w:t>
-      </w:r>
-      <w:proofErr w:type="spellEnd"/>
-      <w:proofErr w:type="gramEnd"/>
-      <w:r>
-        <w:rPr>
-          <w:lang w:val="pt-BR"/>
-        </w:rPr>
-        <w:t xml:space="preserve"> </w:t>
-      </w:r>
-      <w:proofErr w:type="spellStart"/>
-      <w:r>
-        <w:rPr>
-          <w:lang w:val="pt-BR"/>
-        </w:rPr>
-        <w:t>geraTorneio</w:t>
-      </w:r>
-      <w:proofErr w:type="spellEnd"/>
-      <w:r>
-        <w:rPr>
-          <w:lang w:val="pt-BR"/>
-        </w:rPr>
-        <w:t>(k, start):</w:t>
-      </w:r>
-    </w:p>
-    <w:p>
-      <w:pPr>
-        <w:spacing w:after="0" w:line="276" w:lineRule="auto"/>
-        <w:jc w:val="both"/>
-        <w:rPr>
-          <w:lang w:val="pt-BR"/>
-        </w:rPr>
-      </w:pPr>
-    </w:p>
-    <w:p>
-      <w:pPr>
-        <w:spacing w:after="0" w:line="276" w:lineRule="auto"/>
-        <w:jc w:val="both"/>
-        <w:rPr>
-          <w:b/>
-          <w:lang w:val="pt-BR"/>
-        </w:rPr>
-      </w:pPr>
-      <w:r>
-        <w:rPr>
-          <w:b/>
-          <w:lang w:val="pt-BR"/>
-        </w:rPr>
+      </w:pPr>
+    </w:p>
+    <w:p>
+      <w:pPr>
+        <w:spacing w:after="0" w:line="276" w:lineRule="auto"/>
+        <w:jc w:val="both"/>
+        <w:rPr>
+          <w:lang w:val="pt-BR"/>
+        </w:rPr>
+      </w:pPr>
+      <w:r>
+        <w:rPr>
+          <w:lang w:val="pt-BR"/>
+        </w:rPr>
+        <w:t xml:space="preserve">def geraTorneio(k, start = 1): </w:t>
+      </w:r>
+      <w:r>
+        <w:rPr>
+          <w:color w:val="538135" w:themeColor="accent6" w:themeShade="BF"/>
+          <w:lang w:val="pt-BR"/>
+        </w:rPr>
+        <w:t># k = numero de rodadas e start = o nomero de jogos</w:t>
+      </w:r>
+    </w:p>
+    <w:p>
+      <w:pPr>
+        <w:spacing w:after="0" w:line="276" w:lineRule="auto"/>
+        <w:ind w:firstLine="720"/>
+        <w:jc w:val="both"/>
+        <w:rPr>
+          <w:lang w:val="pt-BR"/>
+        </w:rPr>
+      </w:pPr>
+      <w:r>
+        <w:rPr>
+          <w:lang w:val="pt-BR"/>
+        </w:rPr>
+        <w:t>if k == 1:</w:t>
+      </w:r>
+    </w:p>
+    <w:p>
+      <w:pPr>
+        <w:spacing w:after="0" w:line="276" w:lineRule="auto"/>
+        <w:ind w:left="720" w:firstLine="720"/>
+        <w:jc w:val="both"/>
+        <w:rPr>
+          <w:lang w:val="pt-BR"/>
+        </w:rPr>
+      </w:pPr>
+      <w:r>
+        <w:rPr>
+          <w:lang w:val="pt-BR"/>
+        </w:rPr>
+        <w:t xml:space="preserve">return [[(start, start+1)]] </w:t>
+      </w:r>
+      <w:r>
+        <w:rPr>
+          <w:color w:val="538135" w:themeColor="accent6" w:themeShade="BF"/>
+          <w:lang w:val="pt-BR"/>
+        </w:rPr>
+        <w:t># Retorna o par de times para a rodada 1 (caso base)</w:t>
+      </w:r>
+    </w:p>
+    <w:p>
+      <w:pPr>
+        <w:spacing w:after="0" w:line="276" w:lineRule="auto"/>
+        <w:ind w:firstLine="720"/>
+        <w:jc w:val="both"/>
+        <w:rPr>
+          <w:lang w:val="pt-BR"/>
+        </w:rPr>
+      </w:pPr>
+      <w:r>
+        <w:rPr>
+          <w:lang w:val="pt-BR"/>
+        </w:rPr>
+        <w:t xml:space="preserve">t1 = geraTorneio(k-1, start) </w:t>
+      </w:r>
+      <w:r>
+        <w:rPr>
+          <w:color w:val="538135" w:themeColor="accent6" w:themeShade="BF"/>
+          <w:lang w:val="pt-BR"/>
+        </w:rPr>
+        <w:t>#t1 = tabela com os jogos (par de times)</w:t>
+      </w:r>
+    </w:p>
+    <w:p>
+      <w:pPr>
+        <w:spacing w:after="0" w:line="276" w:lineRule="auto"/>
+        <w:ind w:firstLine="720"/>
+        <w:jc w:val="both"/>
+        <w:rPr>
+          <w:lang w:val="pt-BR"/>
+        </w:rPr>
+      </w:pPr>
+      <w:r>
+        <w:rPr>
+          <w:lang w:val="pt-BR"/>
+        </w:rPr>
+        <w:t xml:space="preserve">t2 = geraTorneio(k-1, 2**(k-1)+start) </w:t>
+      </w:r>
+      <w:r>
+        <w:rPr>
+          <w:color w:val="538135" w:themeColor="accent6" w:themeShade="BF"/>
+          <w:lang w:val="pt-BR"/>
+        </w:rPr>
+        <w:t xml:space="preserve">#t2 = tabela com </w:t>
+      </w:r>
+      <w:r>
+        <w:rPr>
+          <w:color w:val="538135" w:themeColor="accent6" w:themeShade="BF"/>
+          <w:lang w:val="pt-BR"/>
+        </w:rPr>
+        <w:t>os jogos na ordem inversa ao t1</w:t>
+      </w:r>
+    </w:p>
+    <w:p>
+      <w:pPr>
+        <w:spacing w:after="0" w:line="276" w:lineRule="auto"/>
+        <w:ind w:firstLine="720"/>
+        <w:jc w:val="both"/>
+        <w:rPr>
+          <w:lang w:val="pt-BR"/>
+        </w:rPr>
+      </w:pPr>
+      <w:r>
+        <w:rPr>
+          <w:lang w:val="pt-BR"/>
+        </w:rPr>
+        <w:t xml:space="preserve">t = [] </w:t>
+      </w:r>
+      <w:r>
+        <w:rPr>
+          <w:color w:val="538135" w:themeColor="accent6" w:themeShade="BF"/>
+          <w:lang w:val="pt-BR"/>
+        </w:rPr>
+        <w:t>#tabela com todos os jogos</w:t>
+      </w:r>
+    </w:p>
+    <w:p>
+      <w:pPr>
+        <w:spacing w:after="0" w:line="276" w:lineRule="auto"/>
+        <w:jc w:val="both"/>
+        <w:rPr>
+          <w:lang w:val="pt-BR"/>
+        </w:rPr>
+      </w:pPr>
+      <w:r>
+        <w:rPr>
+          <w:lang w:val="pt-BR"/>
+        </w:rPr>
+        <w:tab/>
+      </w:r>
+    </w:p>
+    <w:p>
+      <w:pPr>
+        <w:spacing w:after="0" w:line="276" w:lineRule="auto"/>
+        <w:ind w:firstLine="720"/>
+        <w:jc w:val="both"/>
+        <w:rPr>
+          <w:color w:val="538135" w:themeColor="accent6" w:themeShade="BF"/>
+          <w:lang w:val="pt-BR"/>
+        </w:rPr>
+      </w:pPr>
+      <w:r>
+        <w:rPr>
+          <w:color w:val="538135" w:themeColor="accent6" w:themeShade="BF"/>
+          <w:lang w:val="pt-BR"/>
+        </w:rPr>
+        <w:t>#Divide o os times em dois grupos A e B</w:t>
+      </w:r>
+    </w:p>
+    <w:p>
+      <w:pPr>
+        <w:spacing w:after="0" w:line="276" w:lineRule="auto"/>
+        <w:ind w:left="720"/>
+        <w:jc w:val="both"/>
+      </w:pPr>
+      <w:r>
+        <w:t>for i in range(len(t1)):</w:t>
+      </w:r>
+    </w:p>
+    <w:p>
+      <w:pPr>
+        <w:spacing w:after="0" w:line="276" w:lineRule="auto"/>
+        <w:ind w:left="720" w:firstLine="720"/>
+        <w:jc w:val="both"/>
+        <w:rPr>
+          <w:lang w:val="pt-BR"/>
+        </w:rPr>
+      </w:pPr>
+      <w:r>
+        <w:rPr>
+          <w:lang w:val="pt-BR"/>
+        </w:rPr>
+        <w:t>t.append(t1[i] + t2[i]) #</w:t>
+      </w:r>
+      <w:r>
+        <w:rPr>
+          <w:color w:val="538135" w:themeColor="accent6" w:themeShade="BF"/>
+          <w:lang w:val="pt-BR"/>
+        </w:rPr>
+        <w:t>Distribui t1 e t2 em uma tabela t</w:t>
+      </w:r>
+    </w:p>
+    <w:p>
+      <w:pPr>
+        <w:spacing w:after="0" w:line="276" w:lineRule="auto"/>
+        <w:ind w:firstLine="720"/>
+        <w:jc w:val="both"/>
+      </w:pPr>
+      <w:r>
+        <w:t xml:space="preserve">times1 = range(start, 2**(k-1)+start) </w:t>
+      </w:r>
+      <w:r>
+        <w:rPr>
+          <w:color w:val="538135" w:themeColor="accent6" w:themeShade="BF"/>
+        </w:rPr>
+        <w:t>#times1 = "Grupo A" de times</w:t>
+      </w:r>
+    </w:p>
+    <w:p>
+      <w:pPr>
+        <w:spacing w:after="0" w:line="276" w:lineRule="auto"/>
+        <w:ind w:firstLine="720"/>
+        <w:jc w:val="both"/>
+      </w:pPr>
+      <w:r>
+        <w:t xml:space="preserve">times2 = range(2**(k-1)+start, 2**(k)+start) </w:t>
+      </w:r>
+      <w:r>
+        <w:rPr>
+          <w:color w:val="538135" w:themeColor="accent6" w:themeShade="BF"/>
+        </w:rPr>
+        <w:t>#times2 = "Grupo B" de times</w:t>
+      </w:r>
+    </w:p>
+    <w:p>
+      <w:pPr>
+        <w:spacing w:after="0" w:line="276" w:lineRule="auto"/>
+        <w:jc w:val="both"/>
+      </w:pPr>
+      <w:r>
+        <w:tab/>
+      </w:r>
+    </w:p>
+    <w:p>
+      <w:pPr>
+        <w:spacing w:after="0" w:line="276" w:lineRule="auto"/>
+        <w:jc w:val="both"/>
+        <w:rPr>
+          <w:color w:val="538135" w:themeColor="accent6" w:themeShade="BF"/>
+          <w:lang w:val="pt-BR"/>
+        </w:rPr>
+      </w:pPr>
+      <w:r>
+        <w:tab/>
+      </w:r>
+      <w:r>
+        <w:rPr>
+          <w:color w:val="538135" w:themeColor="accent6" w:themeShade="BF"/>
+          <w:lang w:val="pt-BR"/>
+        </w:rPr>
+        <w:t>#Inicia os jogos:</w:t>
+      </w:r>
+    </w:p>
+    <w:p>
+      <w:pPr>
+        <w:spacing w:after="0" w:line="276" w:lineRule="auto"/>
+        <w:jc w:val="both"/>
+        <w:rPr>
+          <w:color w:val="538135" w:themeColor="accent6" w:themeShade="BF"/>
+          <w:lang w:val="pt-BR"/>
+        </w:rPr>
+      </w:pPr>
+      <w:r>
+        <w:rPr>
+          <w:color w:val="538135" w:themeColor="accent6" w:themeShade="BF"/>
+          <w:lang w:val="pt-BR"/>
+        </w:rPr>
+        <w:tab/>
+        <w:t>#Time 1 do grupo A joga contra Time 1 do grupo B</w:t>
+      </w:r>
+    </w:p>
+    <w:p>
+      <w:pPr>
+        <w:spacing w:after="0" w:line="276" w:lineRule="auto"/>
+        <w:jc w:val="both"/>
+        <w:rPr>
+          <w:color w:val="538135" w:themeColor="accent6" w:themeShade="BF"/>
+          <w:lang w:val="pt-BR"/>
+        </w:rPr>
+      </w:pPr>
+      <w:r>
+        <w:rPr>
+          <w:color w:val="538135" w:themeColor="accent6" w:themeShade="BF"/>
+          <w:lang w:val="pt-BR"/>
+        </w:rPr>
+        <w:tab/>
+        <w:t>#Assim em diante ate acabarem os times</w:t>
+      </w:r>
+    </w:p>
+    <w:p>
+      <w:pPr>
+        <w:spacing w:after="0" w:line="276" w:lineRule="auto"/>
+        <w:jc w:val="both"/>
+        <w:rPr>
+          <w:color w:val="538135" w:themeColor="accent6" w:themeShade="BF"/>
+          <w:lang w:val="pt-BR"/>
+        </w:rPr>
+      </w:pPr>
+      <w:r>
+        <w:rPr>
+          <w:color w:val="538135" w:themeColor="accent6" w:themeShade="BF"/>
+          <w:lang w:val="pt-BR"/>
+        </w:rPr>
+        <w:tab/>
+        <w:t>#Quando acabam os times</w:t>
+      </w:r>
+      <w:r>
+        <w:rPr>
+          <w:color w:val="538135" w:themeColor="accent6" w:themeShade="BF"/>
+          <w:lang w:val="pt-BR"/>
+        </w:rPr>
+        <w:t xml:space="preserve">, </w:t>
+      </w:r>
+      <w:r>
+        <w:rPr>
+          <w:color w:val="538135" w:themeColor="accent6" w:themeShade="BF"/>
+          <w:lang w:val="pt-BR"/>
+        </w:rPr>
+        <w:t>temos uma rotação dos times de B, de modo que o primeiro time de A enfrentará o ultimo time de B: [a1, b2^k], [a2, b1], ..., [a2^k, b2^k-1]</w:t>
+      </w:r>
+    </w:p>
+    <w:p>
+      <w:pPr>
+        <w:spacing w:after="0" w:line="276" w:lineRule="auto"/>
+        <w:jc w:val="both"/>
+        <w:rPr>
+          <w:color w:val="538135" w:themeColor="accent6" w:themeShade="BF"/>
+          <w:lang w:val="pt-BR"/>
+        </w:rPr>
+      </w:pPr>
+      <w:r>
+        <w:rPr>
+          <w:color w:val="538135" w:themeColor="accent6" w:themeShade="BF"/>
+          <w:lang w:val="pt-BR"/>
+        </w:rPr>
+        <w:tab/>
+        <w:t>#Quando o time 1 do grupo A joga contra todos os times do grupo B, o mesmo se repete para todos os</w:t>
+      </w:r>
+      <w:r>
+        <w:rPr>
+          <w:color w:val="538135" w:themeColor="accent6" w:themeShade="BF"/>
+          <w:lang w:val="pt-BR"/>
+        </w:rPr>
+        <w:t xml:space="preserve"> proximos</w:t>
+      </w:r>
+      <w:r>
+        <w:rPr>
+          <w:color w:val="538135" w:themeColor="accent6" w:themeShade="BF"/>
+          <w:lang w:val="pt-BR"/>
+        </w:rPr>
+        <w:t xml:space="preserve"> times do grupo A</w:t>
+      </w:r>
+    </w:p>
+    <w:p>
+      <w:pPr>
+        <w:spacing w:after="0" w:line="276" w:lineRule="auto"/>
+        <w:jc w:val="both"/>
+        <w:rPr>
+          <w:color w:val="538135" w:themeColor="accent6" w:themeShade="BF"/>
+          <w:lang w:val="pt-BR"/>
+        </w:rPr>
+      </w:pPr>
+      <w:r>
+        <w:rPr>
+          <w:color w:val="538135" w:themeColor="accent6" w:themeShade="BF"/>
+          <w:lang w:val="pt-BR"/>
+        </w:rPr>
+        <w:tab/>
+        <w:t xml:space="preserve">#No codigo a seguir cuidamos do ciclo responsavel pela </w:t>
+      </w:r>
+      <w:r>
+        <w:rPr>
+          <w:color w:val="538135" w:themeColor="accent6" w:themeShade="BF"/>
+          <w:lang w:val="pt-BR"/>
+        </w:rPr>
+        <w:t>configuracao dos jogos discrita</w:t>
+      </w:r>
+    </w:p>
+    <w:p>
+      <w:pPr>
+        <w:spacing w:after="0" w:line="276" w:lineRule="auto"/>
+        <w:ind w:firstLine="720"/>
+        <w:jc w:val="both"/>
+      </w:pPr>
+      <w:r>
+        <w:t xml:space="preserve">for z in range(len(times1)): </w:t>
+      </w:r>
+    </w:p>
+    <w:p>
+      <w:pPr>
+        <w:spacing w:after="0" w:line="276" w:lineRule="auto"/>
+        <w:ind w:left="720" w:firstLine="720"/>
+        <w:jc w:val="both"/>
+      </w:pPr>
+      <w:r>
+        <w:t>round = []</w:t>
+      </w:r>
+    </w:p>
+    <w:p>
+      <w:pPr>
+        <w:spacing w:after="0" w:line="276" w:lineRule="auto"/>
+        <w:ind w:left="720" w:firstLine="720"/>
+        <w:jc w:val="both"/>
+        <w:rPr>
+          <w:lang w:val="pt-BR"/>
+        </w:rPr>
+      </w:pPr>
+      <w:r>
+        <w:rPr>
+          <w:lang w:val="pt-BR"/>
+        </w:rPr>
+        <w:t>for i in range(len(times1))</w:t>
+      </w:r>
+      <w:r>
+        <w:rPr>
+          <w:lang w:val="pt-BR"/>
+        </w:rPr>
+        <w:t xml:space="preserve">: </w:t>
+      </w:r>
+      <w:r>
+        <w:rPr>
+          <w:color w:val="538135" w:themeColor="accent6" w:themeShade="BF"/>
+          <w:lang w:val="pt-BR"/>
+        </w:rPr>
+        <w:t>#Anda com o grupo A</w:t>
+      </w:r>
+    </w:p>
+    <w:p>
+      <w:pPr>
+        <w:spacing w:after="0" w:line="276" w:lineRule="auto"/>
+        <w:ind w:left="1440" w:firstLine="720"/>
+        <w:jc w:val="both"/>
+        <w:rPr>
+          <w:color w:val="538135" w:themeColor="accent6" w:themeShade="BF"/>
+          <w:lang w:val="pt-BR"/>
+        </w:rPr>
+      </w:pPr>
+      <w:r>
+        <w:rPr>
+          <w:lang w:val="pt-BR"/>
+        </w:rPr>
+        <w:t>index1 = i</w:t>
+      </w:r>
+      <w:r>
+        <w:rPr>
+          <w:color w:val="538135" w:themeColor="accent6" w:themeShade="BF"/>
+          <w:lang w:val="pt-BR"/>
+        </w:rPr>
+        <w:t xml:space="preserve"> #Serve para andar com o grupo A (i anda normal)</w:t>
+      </w:r>
+    </w:p>
+    <w:p>
+      <w:pPr>
+        <w:spacing w:after="0" w:line="276" w:lineRule="auto"/>
+        <w:ind w:left="1440" w:firstLine="720"/>
+        <w:jc w:val="both"/>
+        <w:rPr>
+          <w:lang w:val="pt-BR"/>
+        </w:rPr>
+      </w:pPr>
+      <w:r>
+        <w:rPr>
+          <w:lang w:val="pt-BR"/>
+        </w:rPr>
+        <w:t xml:space="preserve">index2 = (i + z) % len(times2) </w:t>
+      </w:r>
+      <w:r>
+        <w:rPr>
+          <w:color w:val="538135" w:themeColor="accent6" w:themeShade="BF"/>
+          <w:lang w:val="pt-BR"/>
+        </w:rPr>
+        <w:t xml:space="preserve">#Serve para andar o grupo </w:t>
+      </w:r>
+      <w:r>
+        <w:rPr>
+          <w:color w:val="538135" w:themeColor="accent6" w:themeShade="BF"/>
+          <w:lang w:val="pt-BR"/>
+        </w:rPr>
+        <w:t>B (faz o grupo B andar em ciclo)</w:t>
+      </w:r>
+    </w:p>
+    <w:p>
+      <w:pPr>
+        <w:spacing w:after="0" w:line="276" w:lineRule="auto"/>
+        <w:ind w:left="1440" w:firstLine="720"/>
+        <w:jc w:val="both"/>
+        <w:rPr>
+          <w:lang w:val="pt-BR"/>
+        </w:rPr>
+      </w:pPr>
+      <w:r>
+        <w:rPr>
+          <w:lang w:val="pt-BR"/>
+        </w:rPr>
+        <w:t xml:space="preserve">game = (times1[index1], times2[index2]) #Passa o </w:t>
+      </w:r>
+      <w:r>
+        <w:rPr>
+          <w:lang w:val="pt-BR"/>
+        </w:rPr>
+        <w:t>resultado para uma tabela</w:t>
+      </w:r>
+    </w:p>
+    <w:p>
+      <w:pPr>
+        <w:spacing w:after="0" w:line="276" w:lineRule="auto"/>
+        <w:ind w:left="1440" w:firstLine="720"/>
+        <w:jc w:val="both"/>
+      </w:pPr>
+      <w:r>
+        <w:t>round.append(game)</w:t>
+      </w:r>
+    </w:p>
+    <w:p>
+      <w:pPr>
+        <w:spacing w:after="0" w:line="276" w:lineRule="auto"/>
+        <w:ind w:left="720" w:firstLine="720"/>
+        <w:jc w:val="both"/>
+        <w:rPr>
+          <w:lang w:val="pt-BR"/>
+        </w:rPr>
+      </w:pPr>
+      <w:r>
+        <w:rPr>
+          <w:lang w:val="pt-BR"/>
+        </w:rPr>
+        <w:t>t.append(round)</w:t>
+      </w:r>
+    </w:p>
+    <w:p>
+      <w:pPr>
+        <w:spacing w:after="0" w:line="276" w:lineRule="auto"/>
+        <w:ind w:firstLine="720"/>
+        <w:jc w:val="both"/>
+        <w:rPr>
+          <w:color w:val="538135" w:themeColor="accent6" w:themeShade="BF"/>
+          <w:lang w:val="pt-BR"/>
+        </w:rPr>
+      </w:pPr>
+      <w:r>
+        <w:rPr>
+          <w:lang w:val="pt-BR"/>
+        </w:rPr>
+        <w:t xml:space="preserve">return t </w:t>
+      </w:r>
+      <w:r>
+        <w:rPr>
+          <w:color w:val="538135" w:themeColor="accent6" w:themeShade="BF"/>
+          <w:lang w:val="pt-BR"/>
+        </w:rPr>
+        <w:t>#Retorna a tabela com todos os jogos</w:t>
+      </w:r>
+    </w:p>
+    <w:p>
+      <w:pPr>
+        <w:spacing w:after="0" w:line="276" w:lineRule="auto"/>
+        <w:ind w:firstLine="720"/>
+        <w:jc w:val="both"/>
+        <w:rPr>
+          <w:color w:val="538135" w:themeColor="accent6" w:themeShade="BF"/>
+          <w:lang w:val="pt-BR"/>
+        </w:rPr>
+      </w:pPr>
+    </w:p>
+    <w:p>
+      <w:pPr>
+        <w:spacing w:after="0" w:line="276" w:lineRule="auto"/>
+        <w:ind w:firstLine="720"/>
+        <w:jc w:val="both"/>
+        <w:rPr>
+          <w:color w:val="538135" w:themeColor="accent6" w:themeShade="BF"/>
+          <w:lang w:val="pt-BR"/>
+        </w:rPr>
+      </w:pPr>
+    </w:p>
+    <w:p>
+      <w:pPr>
+        <w:spacing w:after="0" w:line="276" w:lineRule="auto"/>
+        <w:ind w:firstLine="720"/>
+        <w:jc w:val="both"/>
+        <w:rPr>
+          <w:color w:val="538135" w:themeColor="accent6" w:themeShade="BF"/>
+          <w:lang w:val="pt-BR"/>
+        </w:rPr>
+      </w:pPr>
+    </w:p>
+    <w:p>
+      <w:pPr>
+        <w:spacing w:after="0" w:line="276" w:lineRule="auto"/>
+        <w:ind w:firstLine="720"/>
+        <w:jc w:val="both"/>
+        <w:rPr>
+          <w:color w:val="538135" w:themeColor="accent6" w:themeShade="BF"/>
+          <w:lang w:val="pt-BR"/>
+        </w:rPr>
+      </w:pPr>
+    </w:p>
+    <w:p>
+      <w:pPr>
+        <w:spacing w:after="0" w:line="276" w:lineRule="auto"/>
+        <w:ind w:firstLine="720"/>
+        <w:jc w:val="both"/>
+        <w:rPr>
+          <w:color w:val="538135" w:themeColor="accent6" w:themeShade="BF"/>
+          <w:lang w:val="pt-BR"/>
+        </w:rPr>
+      </w:pPr>
+    </w:p>
+    <w:p>
+      <w:pPr>
+        <w:spacing w:after="0" w:line="276" w:lineRule="auto"/>
+        <w:ind w:firstLine="720"/>
+        <w:jc w:val="both"/>
+        <w:rPr>
+          <w:color w:val="538135" w:themeColor="accent6" w:themeShade="BF"/>
+          <w:lang w:val="pt-BR"/>
+        </w:rPr>
+      </w:pPr>
+    </w:p>
+    <w:p>
+      <w:pPr>
+        <w:spacing w:after="0" w:line="276" w:lineRule="auto"/>
+        <w:ind w:firstLine="720"/>
+        <w:jc w:val="both"/>
+        <w:rPr>
+          <w:color w:val="538135" w:themeColor="accent6" w:themeShade="BF"/>
+          <w:lang w:val="pt-BR"/>
+        </w:rPr>
+      </w:pPr>
+    </w:p>
+    <w:p>
+      <w:pPr>
+        <w:spacing w:after="0" w:line="276" w:lineRule="auto"/>
+        <w:ind w:firstLine="720"/>
+        <w:jc w:val="both"/>
+        <w:rPr>
+          <w:color w:val="538135" w:themeColor="accent6" w:themeShade="BF"/>
+          <w:lang w:val="pt-BR"/>
+        </w:rPr>
+      </w:pPr>
+    </w:p>
+    <w:p>
+      <w:pPr>
+        <w:spacing w:after="0" w:line="276" w:lineRule="auto"/>
+        <w:ind w:firstLine="720"/>
+        <w:jc w:val="both"/>
+        <w:rPr>
+          <w:lang w:val="pt-BR"/>
+        </w:rPr>
+      </w:pPr>
+    </w:p>
+    <w:p>
+      <w:pPr>
+        <w:spacing w:after="0" w:line="276" w:lineRule="auto"/>
+        <w:jc w:val="both"/>
+        <w:rPr>
+          <w:b/>
+          <w:lang w:val="pt-BR"/>
+        </w:rPr>
+      </w:pPr>
+      <w:r>
+        <w:rPr>
+          <w:b/>
+          <w:lang w:val="pt-BR"/>
+        </w:rPr>
+        <w:lastRenderedPageBreak/>
         <w:t>(c</w:t>
       </w:r>
       <w:r>
@@ -4965,6 +6471,8 @@
         </w:rPr>
         <w:tab/>
       </w:r>
+      <w:bookmarkStart w:id="0" w:name="_GoBack"/>
+      <w:bookmarkEnd w:id="0"/>
     </w:p>
     <w:sectPr>
       <w:pgSz w:w="12240" w:h="15840"/>
@@ -4977,7 +6485,7 @@
 </file>
 
 <file path=word/endnotes.xml><?xml version="1.0" encoding="utf-8"?>
-<w:endnotes xmlns:wpc="http://schemas.microsoft.com/office/word/2010/wordprocessingCanvas" xmlns:mo="http://schemas.microsoft.com/office/mac/office/2008/main" xmlns:mc="http://schemas.openxmlformats.org/markup-compatibility/2006" xmlns:mv="urn:schemas-microsoft-com:mac:vml" xmlns:o="urn:schemas-microsoft-com:office:office" xmlns:r="http://schemas.openxmlformats.org/officeDocument/2006/relationships" xmlns:m="http://schemas.openxmlformats.org/officeDocument/2006/math" xmlns:v="urn:schemas-microsoft-com:vml" xmlns:wp14="http://schemas.microsoft.com/office/word/2010/wordprocessingDrawing" xmlns:wp="http://schemas.openxmlformats.org/drawingml/2006/wordprocessingDrawing" xmlns:w10="urn:schemas-microsoft-com:office:word" xmlns:w="http://schemas.openxmlformats.org/wordprocessingml/2006/main" xmlns:w14="http://schemas.microsoft.com/office/word/2010/wordml" xmlns:w15="http://schemas.microsoft.com/office/word/2012/wordml" xmlns:wpg="http://schemas.microsoft.com/office/word/2010/wordprocessingGroup" xmlns:wpi="http://schemas.microsoft.com/office/word/2010/wordprocessingInk" xmlns:wne="http://schemas.microsoft.com/office/word/2006/wordml" xmlns:wps="http://schemas.microsoft.com/office/word/2010/wordprocessingShape" mc:Ignorable="w14 w15 wp14">
+<w:endnotes xmlns:wpc="http://schemas.microsoft.com/office/word/2010/wordprocessingCanvas" xmlns:mc="http://schemas.openxmlformats.org/markup-compatibility/2006" xmlns:o="urn:schemas-microsoft-com:office:office" xmlns:r="http://schemas.openxmlformats.org/officeDocument/2006/relationships" xmlns:m="http://schemas.openxmlformats.org/officeDocument/2006/math" xmlns:v="urn:schemas-microsoft-com:vml" xmlns:wp14="http://schemas.microsoft.com/office/word/2010/wordprocessingDrawing" xmlns:wp="http://schemas.openxmlformats.org/drawingml/2006/wordprocessingDrawing" xmlns:w10="urn:schemas-microsoft-com:office:word" xmlns:w="http://schemas.openxmlformats.org/wordprocessingml/2006/main" xmlns:w14="http://schemas.microsoft.com/office/word/2010/wordml" xmlns:w15="http://schemas.microsoft.com/office/word/2012/wordml" xmlns:wpg="http://schemas.microsoft.com/office/word/2010/wordprocessingGroup" xmlns:wpi="http://schemas.microsoft.com/office/word/2010/wordprocessingInk" xmlns:wne="http://schemas.microsoft.com/office/word/2006/wordml" xmlns:wps="http://schemas.microsoft.com/office/word/2010/wordprocessingShape" mc:Ignorable="w14 w15 wp14">
   <w:endnote w:type="separator" w:id="-1">
     <w:p>
       <w:pPr>
@@ -5002,7 +6510,7 @@
 </file>
 
 <file path=word/footnotes.xml><?xml version="1.0" encoding="utf-8"?>
-<w:footnotes xmlns:wpc="http://schemas.microsoft.com/office/word/2010/wordprocessingCanvas" xmlns:mo="http://schemas.microsoft.com/office/mac/office/2008/main" xmlns:mc="http://schemas.openxmlformats.org/markup-compatibility/2006" xmlns:mv="urn:schemas-microsoft-com:mac:vml" xmlns:o="urn:schemas-microsoft-com:office:office" xmlns:r="http://schemas.openxmlformats.org/officeDocument/2006/relationships" xmlns:m="http://schemas.openxmlformats.org/officeDocument/2006/math" xmlns:v="urn:schemas-microsoft-com:vml" xmlns:wp14="http://schemas.microsoft.com/office/word/2010/wordprocessingDrawing" xmlns:wp="http://schemas.openxmlformats.org/drawingml/2006/wordprocessingDrawing" xmlns:w10="urn:schemas-microsoft-com:office:word" xmlns:w="http://schemas.openxmlformats.org/wordprocessingml/2006/main" xmlns:w14="http://schemas.microsoft.com/office/word/2010/wordml" xmlns:w15="http://schemas.microsoft.com/office/word/2012/wordml" xmlns:wpg="http://schemas.microsoft.com/office/word/2010/wordprocessingGroup" xmlns:wpi="http://schemas.microsoft.com/office/word/2010/wordprocessingInk" xmlns:wne="http://schemas.microsoft.com/office/word/2006/wordml" xmlns:wps="http://schemas.microsoft.com/office/word/2010/wordprocessingShape" mc:Ignorable="w14 w15 wp14">
+<w:footnotes xmlns:wpc="http://schemas.microsoft.com/office/word/2010/wordprocessingCanvas" xmlns:mc="http://schemas.openxmlformats.org/markup-compatibility/2006" xmlns:o="urn:schemas-microsoft-com:office:office" xmlns:r="http://schemas.openxmlformats.org/officeDocument/2006/relationships" xmlns:m="http://schemas.openxmlformats.org/officeDocument/2006/math" xmlns:v="urn:schemas-microsoft-com:vml" xmlns:wp14="http://schemas.microsoft.com/office/word/2010/wordprocessingDrawing" xmlns:wp="http://schemas.openxmlformats.org/drawingml/2006/wordprocessingDrawing" xmlns:w10="urn:schemas-microsoft-com:office:word" xmlns:w="http://schemas.openxmlformats.org/wordprocessingml/2006/main" xmlns:w14="http://schemas.microsoft.com/office/word/2010/wordml" xmlns:w15="http://schemas.microsoft.com/office/word/2012/wordml" xmlns:wpg="http://schemas.microsoft.com/office/word/2010/wordprocessingGroup" xmlns:wpi="http://schemas.microsoft.com/office/word/2010/wordprocessingInk" xmlns:wne="http://schemas.microsoft.com/office/word/2006/wordml" xmlns:wps="http://schemas.microsoft.com/office/word/2010/wordprocessingShape" mc:Ignorable="w14 w15 wp14">
   <w:footnote w:type="separator" w:id="-1">
     <w:p>
       <w:pPr>
@@ -5027,7 +6535,7 @@
 </file>
 
 <file path=word/numbering.xml><?xml version="1.0" encoding="utf-8"?>
-<w:numbering xmlns:wpc="http://schemas.microsoft.com/office/word/2010/wordprocessingCanvas" xmlns:mo="http://schemas.microsoft.com/office/mac/office/2008/main" xmlns:mc="http://schemas.openxmlformats.org/markup-compatibility/2006" xmlns:mv="urn:schemas-microsoft-com:mac:vml" xmlns:o="urn:schemas-microsoft-com:office:office" xmlns:r="http://schemas.openxmlformats.org/officeDocument/2006/relationships" xmlns:m="http://schemas.openxmlformats.org/officeDocument/2006/math" xmlns:v="urn:schemas-microsoft-com:vml" xmlns:wp14="http://schemas.microsoft.com/office/word/2010/wordprocessingDrawing" xmlns:wp="http://schemas.openxmlformats.org/drawingml/2006/wordprocessingDrawing" xmlns:w10="urn:schemas-microsoft-com:office:word" xmlns:w="http://schemas.openxmlformats.org/wordprocessingml/2006/main" xmlns:w14="http://schemas.microsoft.com/office/word/2010/wordml" xmlns:w15="http://schemas.microsoft.com/office/word/2012/wordml" xmlns:wpg="http://schemas.microsoft.com/office/word/2010/wordprocessingGroup" xmlns:wpi="http://schemas.microsoft.com/office/word/2010/wordprocessingInk" xmlns:wne="http://schemas.microsoft.com/office/word/2006/wordml" xmlns:wps="http://schemas.microsoft.com/office/word/2010/wordprocessingShape" mc:Ignorable="w14 w15 wp14">
+<w:numbering xmlns:wpc="http://schemas.microsoft.com/office/word/2010/wordprocessingCanvas" xmlns:mc="http://schemas.openxmlformats.org/markup-compatibility/2006" xmlns:o="urn:schemas-microsoft-com:office:office" xmlns:r="http://schemas.openxmlformats.org/officeDocument/2006/relationships" xmlns:m="http://schemas.openxmlformats.org/officeDocument/2006/math" xmlns:v="urn:schemas-microsoft-com:vml" xmlns:wp14="http://schemas.microsoft.com/office/word/2010/wordprocessingDrawing" xmlns:wp="http://schemas.openxmlformats.org/drawingml/2006/wordprocessingDrawing" xmlns:w10="urn:schemas-microsoft-com:office:word" xmlns:w="http://schemas.openxmlformats.org/wordprocessingml/2006/main" xmlns:w14="http://schemas.microsoft.com/office/word/2010/wordml" xmlns:w15="http://schemas.microsoft.com/office/word/2012/wordml" xmlns:wpg="http://schemas.microsoft.com/office/word/2010/wordprocessingGroup" xmlns:wpi="http://schemas.microsoft.com/office/word/2010/wordprocessingInk" xmlns:wne="http://schemas.microsoft.com/office/word/2006/wordml" xmlns:wps="http://schemas.microsoft.com/office/word/2010/wordprocessingShape" mc:Ignorable="w14 w15 wp14">
   <w:abstractNum w:abstractNumId="0">
     <w:nsid w:val="27176A1E"/>
     <w:multiLevelType w:val="hybridMultilevel"/>
@@ -5280,7 +6788,7 @@
       </w:pPr>
     </w:pPrDefault>
   </w:docDefaults>
-  <w:latentStyles w:defLockedState="0" w:defUIPriority="99" w:defSemiHidden="0" w:defUnhideWhenUsed="0" w:defQFormat="0" w:count="381">
+  <w:latentStyles w:defLockedState="0" w:defUIPriority="99" w:defSemiHidden="0" w:defUnhideWhenUsed="0" w:defQFormat="0" w:count="371">
     <w:lsdException w:name="Normal" w:uiPriority="0" w:qFormat="1"/>
     <w:lsdException w:name="heading 1" w:uiPriority="9" w:qFormat="1"/>
     <w:lsdException w:name="heading 2" w:semiHidden="1" w:uiPriority="9" w:unhideWhenUsed="1" w:qFormat="1"/>
@@ -5386,6 +6894,7 @@
     <w:lsdException w:name="HTML Sample" w:semiHidden="1" w:unhideWhenUsed="1"/>
     <w:lsdException w:name="HTML Typewriter" w:semiHidden="1" w:unhideWhenUsed="1"/>
     <w:lsdException w:name="HTML Variable" w:semiHidden="1" w:unhideWhenUsed="1"/>
+    <w:lsdException w:name="Normal Table" w:semiHidden="1" w:unhideWhenUsed="1"/>
     <w:lsdException w:name="annotation subject" w:semiHidden="1" w:unhideWhenUsed="1"/>
     <w:lsdException w:name="No List" w:semiHidden="1" w:unhideWhenUsed="1"/>
     <w:lsdException w:name="Outline List 1" w:semiHidden="1" w:unhideWhenUsed="1"/>
@@ -5432,8 +6941,10 @@
     <w:lsdException w:name="Table Subtle 2" w:semiHidden="1" w:unhideWhenUsed="1"/>
     <w:lsdException w:name="Table Web 1" w:semiHidden="1" w:unhideWhenUsed="1"/>
     <w:lsdException w:name="Table Web 2" w:semiHidden="1" w:unhideWhenUsed="1"/>
+    <w:lsdException w:name="Table Web 3" w:semiHidden="1" w:unhideWhenUsed="1"/>
     <w:lsdException w:name="Balloon Text" w:semiHidden="1" w:unhideWhenUsed="1"/>
     <w:lsdException w:name="Table Grid" w:uiPriority="39"/>
+    <w:lsdException w:name="Table Theme" w:semiHidden="1" w:unhideWhenUsed="1"/>
     <w:lsdException w:name="Placeholder Text" w:semiHidden="1"/>
     <w:lsdException w:name="No Spacing" w:uiPriority="1" w:qFormat="1"/>
     <w:lsdException w:name="Light Shading" w:uiPriority="60"/>
@@ -5649,7 +7160,6 @@
     <w:lsdException w:name="List Table 5 Dark Accent 6" w:uiPriority="50"/>
     <w:lsdException w:name="List Table 6 Colorful Accent 6" w:uiPriority="51"/>
     <w:lsdException w:name="List Table 7 Colorful Accent 6" w:uiPriority="52"/>
-    <w:lsdException w:name="Mention" w:semiHidden="1" w:unhideWhenUsed="1"/>
   </w:latentStyles>
   <w:style w:type="paragraph" w:default="1" w:styleId="Normal">
     <w:name w:val="Normal"/>
@@ -5879,19 +7389,19 @@
                 <c:formatCode>General</c:formatCode>
                 <c:ptCount val="5"/>
                 <c:pt idx="0">
-                  <c:v>5.0</c:v>
+                  <c:v>5</c:v>
                 </c:pt>
                 <c:pt idx="1">
-                  <c:v>10.0</c:v>
+                  <c:v>10</c:v>
                 </c:pt>
                 <c:pt idx="2">
-                  <c:v>15.0</c:v>
+                  <c:v>15</c:v>
                 </c:pt>
                 <c:pt idx="3">
-                  <c:v>20.0</c:v>
+                  <c:v>20</c:v>
                 </c:pt>
                 <c:pt idx="4">
-                  <c:v>25.0</c:v>
+                  <c:v>25</c:v>
                 </c:pt>
               </c:numCache>
             </c:numRef>
@@ -5903,19 +7413,19 @@
                 <c:formatCode>General</c:formatCode>
                 <c:ptCount val="5"/>
                 <c:pt idx="0">
-                  <c:v>96257.0</c:v>
+                  <c:v>96257</c:v>
                 </c:pt>
                 <c:pt idx="1">
-                  <c:v>51066.0</c:v>
+                  <c:v>51066</c:v>
                 </c:pt>
                 <c:pt idx="2">
-                  <c:v>35710.0</c:v>
+                  <c:v>35710</c:v>
                 </c:pt>
                 <c:pt idx="3">
-                  <c:v>22991.0</c:v>
+                  <c:v>22991</c:v>
                 </c:pt>
                 <c:pt idx="4">
-                  <c:v>21029.0</c:v>
+                  <c:v>21029</c:v>
                 </c:pt>
               </c:numCache>
             </c:numRef>
@@ -5930,11 +7440,11 @@
           <c:showPercent val="0"/>
           <c:showBubbleSize val="0"/>
         </c:dLbls>
-        <c:axId val="-2109254752"/>
-        <c:axId val="-2109251968"/>
+        <c:axId val="308650848"/>
+        <c:axId val="308648608"/>
       </c:scatterChart>
       <c:valAx>
-        <c:axId val="-2109254752"/>
+        <c:axId val="308650848"/>
         <c:scaling>
           <c:orientation val="minMax"/>
         </c:scaling>
@@ -5991,12 +7501,12 @@
             <a:endParaRPr lang="en-US"/>
           </a:p>
         </c:txPr>
-        <c:crossAx val="-2109251968"/>
+        <c:crossAx val="308648608"/>
         <c:crosses val="autoZero"/>
         <c:crossBetween val="midCat"/>
       </c:valAx>
       <c:valAx>
-        <c:axId val="-2109251968"/>
+        <c:axId val="308648608"/>
         <c:scaling>
           <c:orientation val="minMax"/>
         </c:scaling>
@@ -6053,7 +7563,7 @@
             <a:endParaRPr lang="en-US"/>
           </a:p>
         </c:txPr>
-        <c:crossAx val="-2109254752"/>
+        <c:crossAx val="308650848"/>
         <c:crosses val="autoZero"/>
         <c:crossBetween val="midCat"/>
       </c:valAx>
@@ -6150,7 +7660,7 @@
           <c:xMode val="edge"/>
           <c:yMode val="edge"/>
           <c:x val="0.324375362170638"/>
-          <c:y val="0.0619833443716732"/>
+          <c:y val="6.1983344371673202E-2"/>
         </c:manualLayout>
       </c:layout>
       <c:overlay val="0"/>
@@ -6221,19 +7731,19 @@
                 <c:formatCode>General</c:formatCode>
                 <c:ptCount val="5"/>
                 <c:pt idx="0">
-                  <c:v>5.0</c:v>
+                  <c:v>5</c:v>
                 </c:pt>
                 <c:pt idx="1">
-                  <c:v>10.0</c:v>
+                  <c:v>10</c:v>
                 </c:pt>
                 <c:pt idx="2">
-                  <c:v>15.0</c:v>
+                  <c:v>15</c:v>
                 </c:pt>
                 <c:pt idx="3">
-                  <c:v>20.0</c:v>
+                  <c:v>20</c:v>
                 </c:pt>
                 <c:pt idx="4">
-                  <c:v>25.0</c:v>
+                  <c:v>25</c:v>
                 </c:pt>
               </c:numCache>
             </c:numRef>
@@ -6245,19 +7755,19 @@
                 <c:formatCode>General</c:formatCode>
                 <c:ptCount val="5"/>
                 <c:pt idx="0">
-                  <c:v>195648.0</c:v>
+                  <c:v>195648</c:v>
                 </c:pt>
                 <c:pt idx="1">
-                  <c:v>157571.0</c:v>
+                  <c:v>157571</c:v>
                 </c:pt>
                 <c:pt idx="2">
-                  <c:v>132716.0</c:v>
+                  <c:v>132716</c:v>
                 </c:pt>
                 <c:pt idx="3">
-                  <c:v>143269.0</c:v>
+                  <c:v>143269</c:v>
                 </c:pt>
                 <c:pt idx="4">
-                  <c:v>174690.0</c:v>
+                  <c:v>174690</c:v>
                 </c:pt>
               </c:numCache>
             </c:numRef>
@@ -6272,11 +7782,11 @@
           <c:showPercent val="0"/>
           <c:showBubbleSize val="0"/>
         </c:dLbls>
-        <c:axId val="-2109226352"/>
-        <c:axId val="-2109223568"/>
+        <c:axId val="308656448"/>
+        <c:axId val="308657008"/>
       </c:scatterChart>
       <c:valAx>
-        <c:axId val="-2109226352"/>
+        <c:axId val="308656448"/>
         <c:scaling>
           <c:orientation val="minMax"/>
         </c:scaling>
@@ -6333,12 +7843,12 @@
             <a:endParaRPr lang="en-US"/>
           </a:p>
         </c:txPr>
-        <c:crossAx val="-2109223568"/>
+        <c:crossAx val="308657008"/>
         <c:crosses val="autoZero"/>
         <c:crossBetween val="midCat"/>
       </c:valAx>
       <c:valAx>
-        <c:axId val="-2109223568"/>
+        <c:axId val="308657008"/>
         <c:scaling>
           <c:orientation val="minMax"/>
         </c:scaling>
@@ -6395,7 +7905,7 @@
             <a:endParaRPr lang="en-US"/>
           </a:p>
         </c:txPr>
-        <c:crossAx val="-2109226352"/>
+        <c:crossAx val="308656448"/>
         <c:crosses val="autoZero"/>
         <c:crossBetween val="midCat"/>
       </c:valAx>
@@ -6555,19 +8065,19 @@
                 <c:formatCode>General</c:formatCode>
                 <c:ptCount val="5"/>
                 <c:pt idx="0">
-                  <c:v>5.0</c:v>
+                  <c:v>5</c:v>
                 </c:pt>
                 <c:pt idx="1">
-                  <c:v>10.0</c:v>
+                  <c:v>10</c:v>
                 </c:pt>
                 <c:pt idx="2">
-                  <c:v>15.0</c:v>
+                  <c:v>15</c:v>
                 </c:pt>
                 <c:pt idx="3">
-                  <c:v>20.0</c:v>
+                  <c:v>20</c:v>
                 </c:pt>
                 <c:pt idx="4">
-                  <c:v>25.0</c:v>
+                  <c:v>25</c:v>
                 </c:pt>
               </c:numCache>
             </c:numRef>
@@ -6579,19 +8089,19 @@
                 <c:formatCode>General</c:formatCode>
                 <c:ptCount val="5"/>
                 <c:pt idx="0">
-                  <c:v>142314.0</c:v>
+                  <c:v>142314</c:v>
                 </c:pt>
                 <c:pt idx="1">
-                  <c:v>154286.0</c:v>
+                  <c:v>154286</c:v>
                 </c:pt>
                 <c:pt idx="2">
-                  <c:v>192691.0</c:v>
+                  <c:v>192691</c:v>
                 </c:pt>
                 <c:pt idx="3">
-                  <c:v>164776.0</c:v>
+                  <c:v>164776</c:v>
                 </c:pt>
                 <c:pt idx="4">
-                  <c:v>165155.0</c:v>
+                  <c:v>165155</c:v>
                 </c:pt>
               </c:numCache>
             </c:numRef>
@@ -6606,11 +8116,11 @@
           <c:showPercent val="0"/>
           <c:showBubbleSize val="0"/>
         </c:dLbls>
-        <c:axId val="-2109198016"/>
-        <c:axId val="-2109195232"/>
+        <c:axId val="308654768"/>
+        <c:axId val="308655888"/>
       </c:scatterChart>
       <c:valAx>
-        <c:axId val="-2109198016"/>
+        <c:axId val="308654768"/>
         <c:scaling>
           <c:orientation val="minMax"/>
         </c:scaling>
@@ -6667,12 +8177,12 @@
             <a:endParaRPr lang="en-US"/>
           </a:p>
         </c:txPr>
-        <c:crossAx val="-2109195232"/>
+        <c:crossAx val="308655888"/>
         <c:crosses val="autoZero"/>
         <c:crossBetween val="midCat"/>
       </c:valAx>
       <c:valAx>
-        <c:axId val="-2109195232"/>
+        <c:axId val="308655888"/>
         <c:scaling>
           <c:orientation val="minMax"/>
         </c:scaling>
@@ -6729,7 +8239,7 @@
             <a:endParaRPr lang="en-US"/>
           </a:p>
         </c:txPr>
-        <c:crossAx val="-2109198016"/>
+        <c:crossAx val="308654768"/>
         <c:crosses val="autoZero"/>
         <c:crossBetween val="midCat"/>
       </c:valAx>
@@ -8710,7 +10220,7 @@
 </file>
 
 <file path=customXml/itemProps1.xml><?xml version="1.0" encoding="utf-8"?>
-<ds:datastoreItem xmlns:ds="http://schemas.openxmlformats.org/officeDocument/2006/customXml" ds:itemID="{EF1CCC24-321F-A54B-B8D7-9DABF922BECA}">
+<ds:datastoreItem xmlns:ds="http://schemas.openxmlformats.org/officeDocument/2006/customXml" ds:itemID="{A80B35D2-22A2-4715-BB9F-EB447AF373A6}">
   <ds:schemaRefs>
     <ds:schemaRef ds:uri="http://schemas.openxmlformats.org/officeDocument/2006/bibliography"/>
   </ds:schemaRefs>

</xml_diff>

<commit_message>
teorema 3 pronto, falta revisar
</commit_message>
<xml_diff>
--- a/Trabalho1/Trabalho 1.docx
+++ b/Trabalho1/Trabalho 1.docx
@@ -416,6 +416,9 @@
     <w:p>
       <w:pPr>
         <w:spacing w:after="0" w:line="276" w:lineRule="auto"/>
+        <w:rPr>
+          <w:lang w:val="pt-BR"/>
+        </w:rPr>
       </w:pPr>
       <w:r>
         <w:rPr>
@@ -424,6 +427,9 @@
         <w:tab/>
       </w:r>
       <w:r>
+        <w:rPr>
+          <w:lang w:val="pt-BR"/>
+        </w:rPr>
         <w:t>if k == 1:</w:t>
       </w:r>
     </w:p>
@@ -436,9 +442,15 @@
         </w:rPr>
       </w:pPr>
       <w:r>
+        <w:rPr>
+          <w:lang w:val="pt-BR"/>
+        </w:rPr>
         <w:tab/>
       </w:r>
       <w:r>
+        <w:rPr>
+          <w:lang w:val="pt-BR"/>
+        </w:rPr>
         <w:tab/>
       </w:r>
       <w:r>
@@ -5708,7 +5720,14 @@
           <w:color w:val="538135" w:themeColor="accent6" w:themeShade="BF"/>
           <w:lang w:val="pt-BR"/>
         </w:rPr>
-        <w:t># k = numero de rodadas e start = o nomero de jogos</w:t>
+        <w:t>#</w:t>
+      </w:r>
+      <w:r>
+        <w:rPr>
+          <w:color w:val="538135" w:themeColor="accent6" w:themeShade="BF"/>
+          <w:lang w:val="pt-BR"/>
+        </w:rPr>
+        <w:t xml:space="preserve"> start = o nomero de jogos</w:t>
       </w:r>
     </w:p>
     <w:p>
@@ -5793,14 +5812,7 @@
           <w:color w:val="538135" w:themeColor="accent6" w:themeShade="BF"/>
           <w:lang w:val="pt-BR"/>
         </w:rPr>
-        <w:t xml:space="preserve">#t2 = tabela com </w:t>
-      </w:r>
-      <w:r>
-        <w:rPr>
-          <w:color w:val="538135" w:themeColor="accent6" w:themeShade="BF"/>
-          <w:lang w:val="pt-BR"/>
-        </w:rPr>
-        <w:t>os jogos na ordem inversa ao t1</w:t>
+        <w:t>#t2 = tabela com os jogos na ordem inversa ao t1</w:t>
       </w:r>
     </w:p>
     <w:p>
@@ -6068,24 +6080,122 @@
           <w:lang w:val="pt-BR"/>
         </w:rPr>
         <w:tab/>
-        <w:t xml:space="preserve">#No codigo a seguir cuidamos do ciclo responsavel pela </w:t>
+        <w:t>#No codigo a seguir cuidamos do ciclo responsavel pela configuracao dos jogos discrita</w:t>
+      </w:r>
+    </w:p>
+    <w:p>
+      <w:pPr>
+        <w:spacing w:after="0" w:line="276" w:lineRule="auto"/>
+        <w:ind w:firstLine="720"/>
+        <w:jc w:val="both"/>
+      </w:pPr>
+      <w:r>
+        <w:t xml:space="preserve">for z in range(len(times1)): </w:t>
+      </w:r>
+    </w:p>
+    <w:p>
+      <w:pPr>
+        <w:spacing w:after="0" w:line="276" w:lineRule="auto"/>
+        <w:ind w:left="720" w:firstLine="720"/>
+        <w:jc w:val="both"/>
+      </w:pPr>
+      <w:r>
+        <w:t>round = []</w:t>
+      </w:r>
+    </w:p>
+    <w:p>
+      <w:pPr>
+        <w:spacing w:after="0" w:line="276" w:lineRule="auto"/>
+        <w:ind w:left="720" w:firstLine="720"/>
+        <w:jc w:val="both"/>
+      </w:pPr>
+      <w:r>
+        <w:t xml:space="preserve">for i in range(len(times1)): </w:t>
       </w:r>
       <w:r>
         <w:rPr>
           <w:color w:val="538135" w:themeColor="accent6" w:themeShade="BF"/>
-          <w:lang w:val="pt-BR"/>
-        </w:rPr>
-        <w:t>configuracao dos jogos discrita</w:t>
-      </w:r>
-    </w:p>
-    <w:p>
-      <w:pPr>
-        <w:spacing w:after="0" w:line="276" w:lineRule="auto"/>
-        <w:ind w:firstLine="720"/>
-        <w:jc w:val="both"/>
-      </w:pPr>
-      <w:r>
-        <w:t xml:space="preserve">for z in range(len(times1)): </w:t>
+        </w:rPr>
+        <w:t>#Anda com o grupo A</w:t>
+      </w:r>
+    </w:p>
+    <w:p>
+      <w:pPr>
+        <w:spacing w:after="0" w:line="276" w:lineRule="auto"/>
+        <w:ind w:left="1440" w:firstLine="720"/>
+        <w:jc w:val="both"/>
+        <w:rPr>
+          <w:color w:val="538135" w:themeColor="accent6" w:themeShade="BF"/>
+          <w:lang w:val="pt-BR"/>
+        </w:rPr>
+      </w:pPr>
+      <w:r>
+        <w:rPr>
+          <w:lang w:val="pt-BR"/>
+        </w:rPr>
+        <w:t>index1 = i</w:t>
+      </w:r>
+      <w:r>
+        <w:rPr>
+          <w:color w:val="538135" w:themeColor="accent6" w:themeShade="BF"/>
+          <w:lang w:val="pt-BR"/>
+        </w:rPr>
+        <w:t xml:space="preserve"> #Serve para andar com o grupo A (i anda normal)</w:t>
+      </w:r>
+    </w:p>
+    <w:p>
+      <w:pPr>
+        <w:spacing w:after="0" w:line="276" w:lineRule="auto"/>
+        <w:ind w:left="1440" w:firstLine="720"/>
+        <w:jc w:val="both"/>
+        <w:rPr>
+          <w:lang w:val="pt-BR"/>
+        </w:rPr>
+      </w:pPr>
+      <w:r>
+        <w:rPr>
+          <w:lang w:val="pt-BR"/>
+        </w:rPr>
+        <w:t xml:space="preserve">index2 = (i + z) % len(times2) </w:t>
+      </w:r>
+      <w:r>
+        <w:rPr>
+          <w:color w:val="538135" w:themeColor="accent6" w:themeShade="BF"/>
+          <w:lang w:val="pt-BR"/>
+        </w:rPr>
+        <w:t>#Serve para andar o grupo B (faz o grupo B andar em ciclo)</w:t>
+      </w:r>
+    </w:p>
+    <w:p>
+      <w:pPr>
+        <w:spacing w:after="0" w:line="276" w:lineRule="auto"/>
+        <w:ind w:left="1440" w:firstLine="720"/>
+        <w:jc w:val="both"/>
+        <w:rPr>
+          <w:lang w:val="pt-BR"/>
+        </w:rPr>
+      </w:pPr>
+      <w:r>
+        <w:rPr>
+          <w:lang w:val="pt-BR"/>
+        </w:rPr>
+        <w:t xml:space="preserve">game = (times1[index1], times2[index2]) #Passa o </w:t>
+      </w:r>
+      <w:r>
+        <w:rPr>
+          <w:lang w:val="pt-BR"/>
+        </w:rPr>
+        <w:t>resultado para uma tabela</w:t>
+      </w:r>
+    </w:p>
+    <w:p>
+      <w:pPr>
+        <w:spacing w:after="0" w:line="276" w:lineRule="auto"/>
+        <w:ind w:left="1440" w:firstLine="720"/>
+        <w:jc w:val="both"/>
+      </w:pPr>
+      <w:r>
+        <w:t>round.append(game)</w:t>
       </w:r>
     </w:p>
     <w:p>
@@ -6095,137 +6205,6 @@
         <w:jc w:val="both"/>
       </w:pPr>
       <w:r>
-        <w:t>round = []</w:t>
-      </w:r>
-    </w:p>
-    <w:p>
-      <w:pPr>
-        <w:spacing w:after="0" w:line="276" w:lineRule="auto"/>
-        <w:ind w:left="720" w:firstLine="720"/>
-        <w:jc w:val="both"/>
-        <w:rPr>
-          <w:lang w:val="pt-BR"/>
-        </w:rPr>
-      </w:pPr>
-      <w:r>
-        <w:rPr>
-          <w:lang w:val="pt-BR"/>
-        </w:rPr>
-        <w:t>for i in range(len(times1))</w:t>
-      </w:r>
-      <w:r>
-        <w:rPr>
-          <w:lang w:val="pt-BR"/>
-        </w:rPr>
-        <w:t xml:space="preserve">: </w:t>
-      </w:r>
-      <w:r>
-        <w:rPr>
-          <w:color w:val="538135" w:themeColor="accent6" w:themeShade="BF"/>
-          <w:lang w:val="pt-BR"/>
-        </w:rPr>
-        <w:t>#Anda com o grupo A</w:t>
-      </w:r>
-    </w:p>
-    <w:p>
-      <w:pPr>
-        <w:spacing w:after="0" w:line="276" w:lineRule="auto"/>
-        <w:ind w:left="1440" w:firstLine="720"/>
-        <w:jc w:val="both"/>
-        <w:rPr>
-          <w:color w:val="538135" w:themeColor="accent6" w:themeShade="BF"/>
-          <w:lang w:val="pt-BR"/>
-        </w:rPr>
-      </w:pPr>
-      <w:r>
-        <w:rPr>
-          <w:lang w:val="pt-BR"/>
-        </w:rPr>
-        <w:t>index1 = i</w:t>
-      </w:r>
-      <w:r>
-        <w:rPr>
-          <w:color w:val="538135" w:themeColor="accent6" w:themeShade="BF"/>
-          <w:lang w:val="pt-BR"/>
-        </w:rPr>
-        <w:t xml:space="preserve"> #Serve para andar com o grupo A (i anda normal)</w:t>
-      </w:r>
-    </w:p>
-    <w:p>
-      <w:pPr>
-        <w:spacing w:after="0" w:line="276" w:lineRule="auto"/>
-        <w:ind w:left="1440" w:firstLine="720"/>
-        <w:jc w:val="both"/>
-        <w:rPr>
-          <w:lang w:val="pt-BR"/>
-        </w:rPr>
-      </w:pPr>
-      <w:r>
-        <w:rPr>
-          <w:lang w:val="pt-BR"/>
-        </w:rPr>
-        <w:t xml:space="preserve">index2 = (i + z) % len(times2) </w:t>
-      </w:r>
-      <w:r>
-        <w:rPr>
-          <w:color w:val="538135" w:themeColor="accent6" w:themeShade="BF"/>
-          <w:lang w:val="pt-BR"/>
-        </w:rPr>
-        <w:t xml:space="preserve">#Serve para andar o grupo </w:t>
-      </w:r>
-      <w:r>
-        <w:rPr>
-          <w:color w:val="538135" w:themeColor="accent6" w:themeShade="BF"/>
-          <w:lang w:val="pt-BR"/>
-        </w:rPr>
-        <w:t>B (faz o grupo B andar em ciclo)</w:t>
-      </w:r>
-    </w:p>
-    <w:p>
-      <w:pPr>
-        <w:spacing w:after="0" w:line="276" w:lineRule="auto"/>
-        <w:ind w:left="1440" w:firstLine="720"/>
-        <w:jc w:val="both"/>
-        <w:rPr>
-          <w:lang w:val="pt-BR"/>
-        </w:rPr>
-      </w:pPr>
-      <w:r>
-        <w:rPr>
-          <w:lang w:val="pt-BR"/>
-        </w:rPr>
-        <w:t xml:space="preserve">game = (times1[index1], times2[index2]) #Passa o </w:t>
-      </w:r>
-      <w:r>
-        <w:rPr>
-          <w:lang w:val="pt-BR"/>
-        </w:rPr>
-        <w:t>resultado para uma tabela</w:t>
-      </w:r>
-    </w:p>
-    <w:p>
-      <w:pPr>
-        <w:spacing w:after="0" w:line="276" w:lineRule="auto"/>
-        <w:ind w:left="1440" w:firstLine="720"/>
-        <w:jc w:val="both"/>
-      </w:pPr>
-      <w:r>
-        <w:t>round.append(game)</w:t>
-      </w:r>
-    </w:p>
-    <w:p>
-      <w:pPr>
-        <w:spacing w:after="0" w:line="276" w:lineRule="auto"/>
-        <w:ind w:left="720" w:firstLine="720"/>
-        <w:jc w:val="both"/>
-        <w:rPr>
-          <w:lang w:val="pt-BR"/>
-        </w:rPr>
-      </w:pPr>
-      <w:r>
-        <w:rPr>
-          <w:lang w:val="pt-BR"/>
-        </w:rPr>
         <w:t>t.append(round)</w:t>
       </w:r>
     </w:p>
@@ -6379,76 +6358,1124 @@
     <w:p>
       <w:pPr>
         <w:spacing w:after="0" w:line="276" w:lineRule="auto"/>
+        <w:jc w:val="both"/>
+        <w:rPr>
+          <w:b/>
+          <w:lang w:val="pt-BR"/>
+        </w:rPr>
+      </w:pPr>
+    </w:p>
+    <w:p>
+      <w:pPr>
+        <w:spacing w:after="0" w:line="276" w:lineRule="auto"/>
         <w:ind w:firstLine="720"/>
         <w:jc w:val="both"/>
         <w:rPr>
           <w:lang w:val="pt-BR"/>
         </w:rPr>
       </w:pPr>
-    </w:p>
-    <w:p>
-      <w:pPr>
-        <w:rPr>
-          <w:lang w:val="pt-BR"/>
-        </w:rPr>
-      </w:pPr>
-    </w:p>
-    <w:p>
-      <w:pPr>
-        <w:rPr>
-          <w:lang w:val="pt-BR"/>
-        </w:rPr>
-      </w:pPr>
-    </w:p>
-    <w:p>
-      <w:pPr>
-        <w:rPr>
-          <w:lang w:val="pt-BR"/>
-        </w:rPr>
-      </w:pPr>
-    </w:p>
-    <w:p>
-      <w:pPr>
-        <w:rPr>
-          <w:lang w:val="pt-BR"/>
-        </w:rPr>
-      </w:pPr>
-    </w:p>
-    <w:p>
-      <w:pPr>
-        <w:rPr>
-          <w:lang w:val="pt-BR"/>
-        </w:rPr>
-      </w:pPr>
-    </w:p>
-    <w:p>
-      <w:pPr>
-        <w:rPr>
-          <w:lang w:val="pt-BR"/>
-        </w:rPr>
-      </w:pPr>
-    </w:p>
-    <w:p>
-      <w:pPr>
-        <w:rPr>
-          <w:lang w:val="pt-BR"/>
-        </w:rPr>
-      </w:pPr>
-    </w:p>
-    <w:p>
-      <w:pPr>
-        <w:rPr>
-          <w:lang w:val="pt-BR"/>
-        </w:rPr>
-      </w:pPr>
-    </w:p>
-    <w:p>
-      <w:pPr>
-        <w:rPr>
-          <w:lang w:val="pt-BR"/>
-        </w:rPr>
-      </w:pPr>
-    </w:p>
+      <w:r>
+        <w:rPr>
+          <w:lang w:val="pt-BR"/>
+        </w:rPr>
+        <w:t>K</w:t>
+      </w:r>
+      <w:r>
+        <w:rPr>
+          <w:lang w:val="pt-BR"/>
+        </w:rPr>
+        <w:t xml:space="preserve"> = 12</w:t>
+      </w:r>
+      <w:r>
+        <w:rPr>
+          <w:lang w:val="pt-BR"/>
+        </w:rPr>
+        <w:t xml:space="preserve"> foi o maior valor que o algoritmo foi capaz de gerar as rodadas. A seguir temos uma tabela e um gráfico representando os testes realizados.</w:t>
+      </w:r>
+    </w:p>
+    <w:p>
+      <w:pPr>
+        <w:spacing w:after="0" w:line="276" w:lineRule="auto"/>
+        <w:ind w:firstLine="720"/>
+        <w:jc w:val="both"/>
+        <w:rPr>
+          <w:lang w:val="pt-BR"/>
+        </w:rPr>
+      </w:pPr>
+    </w:p>
+    <w:tbl>
+      <w:tblPr>
+        <w:tblStyle w:val="TableGrid"/>
+        <w:tblW w:w="0" w:type="auto"/>
+        <w:tblLook w:val="04A0" w:firstRow="1" w:lastRow="0" w:firstColumn="1" w:lastColumn="0" w:noHBand="0" w:noVBand="1"/>
+      </w:tblPr>
+      <w:tblGrid>
+        <w:gridCol w:w="535"/>
+        <w:gridCol w:w="2520"/>
+        <w:gridCol w:w="2880"/>
+        <w:gridCol w:w="3415"/>
+      </w:tblGrid>
+      <w:tr>
+        <w:tc>
+          <w:tcPr>
+            <w:tcW w:w="535" w:type="dxa"/>
+          </w:tcPr>
+          <w:p>
+            <w:pPr>
+              <w:rPr>
+                <w:lang w:val="pt-BR"/>
+              </w:rPr>
+            </w:pPr>
+            <w:r>
+              <w:rPr>
+                <w:lang w:val="pt-BR"/>
+              </w:rPr>
+              <w:t>K</w:t>
+            </w:r>
+          </w:p>
+        </w:tc>
+        <w:tc>
+          <w:tcPr>
+            <w:tcW w:w="2520" w:type="dxa"/>
+          </w:tcPr>
+          <w:p>
+            <w:pPr>
+              <w:rPr>
+                <w:lang w:val="pt-BR"/>
+              </w:rPr>
+            </w:pPr>
+            <w:r>
+              <w:rPr>
+                <w:lang w:val="pt-BR"/>
+              </w:rPr>
+              <w:t>Tempo</w:t>
+            </w:r>
+            <w:r>
+              <w:rPr>
+                <w:lang w:val="pt-BR"/>
+              </w:rPr>
+              <w:t xml:space="preserve"> (s)</w:t>
+            </w:r>
+          </w:p>
+        </w:tc>
+        <w:tc>
+          <w:tcPr>
+            <w:tcW w:w="2880" w:type="dxa"/>
+          </w:tcPr>
+          <w:p>
+            <w:pPr>
+              <w:rPr>
+                <w:lang w:val="pt-BR"/>
+              </w:rPr>
+            </w:pPr>
+            <w:r>
+              <w:rPr>
+                <w:lang w:val="pt-BR"/>
+              </w:rPr>
+              <w:t>Execuções</w:t>
+            </w:r>
+            <w:r>
+              <w:rPr>
+                <w:lang w:val="pt-BR"/>
+              </w:rPr>
+              <w:t xml:space="preserve"> (exec)</w:t>
+            </w:r>
+          </w:p>
+        </w:tc>
+        <w:tc>
+          <w:tcPr>
+            <w:tcW w:w="3415" w:type="dxa"/>
+          </w:tcPr>
+          <w:p>
+            <w:pPr>
+              <w:rPr>
+                <w:lang w:val="pt-BR"/>
+              </w:rPr>
+            </w:pPr>
+            <w:r>
+              <w:rPr>
+                <w:lang w:val="pt-BR"/>
+              </w:rPr>
+              <w:t>Tempo de cada execução</w:t>
+            </w:r>
+            <w:r>
+              <w:rPr>
+                <w:lang w:val="pt-BR"/>
+              </w:rPr>
+              <w:t xml:space="preserve"> (exec/ms)</w:t>
+            </w:r>
+          </w:p>
+        </w:tc>
+      </w:tr>
+      <w:tr>
+        <w:tc>
+          <w:tcPr>
+            <w:tcW w:w="535" w:type="dxa"/>
+          </w:tcPr>
+          <w:p>
+            <w:pPr>
+              <w:rPr>
+                <w:lang w:val="pt-BR"/>
+              </w:rPr>
+            </w:pPr>
+            <w:r>
+              <w:rPr>
+                <w:lang w:val="pt-BR"/>
+              </w:rPr>
+              <w:t>1</w:t>
+            </w:r>
+          </w:p>
+        </w:tc>
+        <w:tc>
+          <w:tcPr>
+            <w:tcW w:w="2520" w:type="dxa"/>
+          </w:tcPr>
+          <w:p>
+            <w:pPr>
+              <w:rPr>
+                <w:lang w:val="pt-BR"/>
+              </w:rPr>
+            </w:pPr>
+            <w:r>
+              <w:rPr>
+                <w:lang w:val="pt-BR"/>
+              </w:rPr>
+              <w:t>5.008</w:t>
+            </w:r>
+          </w:p>
+        </w:tc>
+        <w:tc>
+          <w:tcPr>
+            <w:tcW w:w="2880" w:type="dxa"/>
+          </w:tcPr>
+          <w:p>
+            <w:pPr>
+              <w:rPr>
+                <w:lang w:val="pt-BR"/>
+              </w:rPr>
+            </w:pPr>
+            <w:r>
+              <w:rPr>
+                <w:lang w:val="pt-BR"/>
+              </w:rPr>
+              <w:t>1273802</w:t>
+            </w:r>
+          </w:p>
+        </w:tc>
+        <w:tc>
+          <w:tcPr>
+            <w:tcW w:w="3415" w:type="dxa"/>
+          </w:tcPr>
+          <w:p>
+            <w:pPr>
+              <w:rPr>
+                <w:lang w:val="pt-BR"/>
+              </w:rPr>
+            </w:pPr>
+            <w:r>
+              <w:rPr>
+                <w:lang w:val="pt-BR"/>
+              </w:rPr>
+              <w:t>0.003931</w:t>
+            </w:r>
+          </w:p>
+        </w:tc>
+      </w:tr>
+      <w:tr>
+        <w:tc>
+          <w:tcPr>
+            <w:tcW w:w="535" w:type="dxa"/>
+          </w:tcPr>
+          <w:p>
+            <w:pPr>
+              <w:rPr>
+                <w:lang w:val="pt-BR"/>
+              </w:rPr>
+            </w:pPr>
+            <w:r>
+              <w:rPr>
+                <w:lang w:val="pt-BR"/>
+              </w:rPr>
+              <w:t>2</w:t>
+            </w:r>
+          </w:p>
+        </w:tc>
+        <w:tc>
+          <w:tcPr>
+            <w:tcW w:w="2520" w:type="dxa"/>
+          </w:tcPr>
+          <w:p>
+            <w:pPr>
+              <w:rPr>
+                <w:lang w:val="pt-BR"/>
+              </w:rPr>
+            </w:pPr>
+            <w:r>
+              <w:rPr>
+                <w:lang w:val="pt-BR"/>
+              </w:rPr>
+              <w:t>5.004</w:t>
+            </w:r>
+          </w:p>
+        </w:tc>
+        <w:tc>
+          <w:tcPr>
+            <w:tcW w:w="2880" w:type="dxa"/>
+          </w:tcPr>
+          <w:p>
+            <w:pPr>
+              <w:rPr>
+                <w:lang w:val="pt-BR"/>
+              </w:rPr>
+            </w:pPr>
+            <w:r>
+              <w:rPr>
+                <w:lang w:val="pt-BR"/>
+              </w:rPr>
+              <w:t>222260</w:t>
+            </w:r>
+          </w:p>
+        </w:tc>
+        <w:tc>
+          <w:tcPr>
+            <w:tcW w:w="3415" w:type="dxa"/>
+          </w:tcPr>
+          <w:p>
+            <w:pPr>
+              <w:rPr>
+                <w:lang w:val="pt-BR"/>
+              </w:rPr>
+            </w:pPr>
+            <w:r>
+              <w:rPr>
+                <w:lang w:val="pt-BR"/>
+              </w:rPr>
+              <w:t>0.022514</w:t>
+            </w:r>
+          </w:p>
+        </w:tc>
+      </w:tr>
+      <w:tr>
+        <w:tc>
+          <w:tcPr>
+            <w:tcW w:w="535" w:type="dxa"/>
+          </w:tcPr>
+          <w:p>
+            <w:pPr>
+              <w:rPr>
+                <w:lang w:val="pt-BR"/>
+              </w:rPr>
+            </w:pPr>
+            <w:r>
+              <w:rPr>
+                <w:lang w:val="pt-BR"/>
+              </w:rPr>
+              <w:t>3</w:t>
+            </w:r>
+          </w:p>
+        </w:tc>
+        <w:tc>
+          <w:tcPr>
+            <w:tcW w:w="2520" w:type="dxa"/>
+          </w:tcPr>
+          <w:p>
+            <w:pPr>
+              <w:rPr>
+                <w:lang w:val="pt-BR"/>
+              </w:rPr>
+            </w:pPr>
+            <w:r>
+              <w:rPr>
+                <w:lang w:val="pt-BR"/>
+              </w:rPr>
+              <w:t>5.008</w:t>
+            </w:r>
+          </w:p>
+        </w:tc>
+        <w:tc>
+          <w:tcPr>
+            <w:tcW w:w="2880" w:type="dxa"/>
+          </w:tcPr>
+          <w:p>
+            <w:pPr>
+              <w:rPr>
+                <w:lang w:val="pt-BR"/>
+              </w:rPr>
+            </w:pPr>
+            <w:r>
+              <w:rPr>
+                <w:lang w:val="pt-BR"/>
+              </w:rPr>
+              <w:t>77236</w:t>
+            </w:r>
+          </w:p>
+        </w:tc>
+        <w:tc>
+          <w:tcPr>
+            <w:tcW w:w="3415" w:type="dxa"/>
+          </w:tcPr>
+          <w:p>
+            <w:pPr>
+              <w:rPr>
+                <w:lang w:val="pt-BR"/>
+              </w:rPr>
+            </w:pPr>
+            <w:r>
+              <w:rPr>
+                <w:lang w:val="pt-BR"/>
+              </w:rPr>
+              <w:t>0.064835</w:t>
+            </w:r>
+          </w:p>
+        </w:tc>
+      </w:tr>
+      <w:tr>
+        <w:tc>
+          <w:tcPr>
+            <w:tcW w:w="535" w:type="dxa"/>
+          </w:tcPr>
+          <w:p>
+            <w:pPr>
+              <w:rPr>
+                <w:lang w:val="pt-BR"/>
+              </w:rPr>
+            </w:pPr>
+            <w:r>
+              <w:rPr>
+                <w:lang w:val="pt-BR"/>
+              </w:rPr>
+              <w:t>4</w:t>
+            </w:r>
+          </w:p>
+        </w:tc>
+        <w:tc>
+          <w:tcPr>
+            <w:tcW w:w="2520" w:type="dxa"/>
+          </w:tcPr>
+          <w:p>
+            <w:pPr>
+              <w:rPr>
+                <w:lang w:val="pt-BR"/>
+              </w:rPr>
+            </w:pPr>
+            <w:r>
+              <w:rPr>
+                <w:lang w:val="pt-BR"/>
+              </w:rPr>
+              <w:t>5.008</w:t>
+            </w:r>
+          </w:p>
+        </w:tc>
+        <w:tc>
+          <w:tcPr>
+            <w:tcW w:w="2880" w:type="dxa"/>
+          </w:tcPr>
+          <w:p>
+            <w:pPr>
+              <w:rPr>
+                <w:lang w:val="pt-BR"/>
+              </w:rPr>
+            </w:pPr>
+            <w:r>
+              <w:rPr>
+                <w:lang w:val="pt-BR"/>
+              </w:rPr>
+              <w:t>25080</w:t>
+            </w:r>
+          </w:p>
+        </w:tc>
+        <w:tc>
+          <w:tcPr>
+            <w:tcW w:w="3415" w:type="dxa"/>
+          </w:tcPr>
+          <w:p>
+            <w:pPr>
+              <w:rPr>
+                <w:lang w:val="pt-BR"/>
+              </w:rPr>
+            </w:pPr>
+            <w:r>
+              <w:rPr>
+                <w:lang w:val="pt-BR"/>
+              </w:rPr>
+              <w:t>0.199665</w:t>
+            </w:r>
+          </w:p>
+        </w:tc>
+      </w:tr>
+      <w:tr>
+        <w:tc>
+          <w:tcPr>
+            <w:tcW w:w="535" w:type="dxa"/>
+          </w:tcPr>
+          <w:p>
+            <w:pPr>
+              <w:rPr>
+                <w:lang w:val="pt-BR"/>
+              </w:rPr>
+            </w:pPr>
+            <w:r>
+              <w:rPr>
+                <w:lang w:val="pt-BR"/>
+              </w:rPr>
+              <w:t>5</w:t>
+            </w:r>
+          </w:p>
+        </w:tc>
+        <w:tc>
+          <w:tcPr>
+            <w:tcW w:w="2520" w:type="dxa"/>
+          </w:tcPr>
+          <w:p>
+            <w:pPr>
+              <w:rPr>
+                <w:lang w:val="pt-BR"/>
+              </w:rPr>
+            </w:pPr>
+            <w:r>
+              <w:rPr>
+                <w:lang w:val="pt-BR"/>
+              </w:rPr>
+              <w:t>5.008</w:t>
+            </w:r>
+          </w:p>
+        </w:tc>
+        <w:tc>
+          <w:tcPr>
+            <w:tcW w:w="2880" w:type="dxa"/>
+          </w:tcPr>
+          <w:p>
+            <w:pPr>
+              <w:rPr>
+                <w:lang w:val="pt-BR"/>
+              </w:rPr>
+            </w:pPr>
+            <w:r>
+              <w:rPr>
+                <w:lang w:val="pt-BR"/>
+              </w:rPr>
+              <w:t>7124</w:t>
+            </w:r>
+          </w:p>
+        </w:tc>
+        <w:tc>
+          <w:tcPr>
+            <w:tcW w:w="3415" w:type="dxa"/>
+          </w:tcPr>
+          <w:p>
+            <w:pPr>
+              <w:rPr>
+                <w:lang w:val="pt-BR"/>
+              </w:rPr>
+            </w:pPr>
+            <w:r>
+              <w:rPr>
+                <w:lang w:val="pt-BR"/>
+              </w:rPr>
+              <w:t>0.702921</w:t>
+            </w:r>
+          </w:p>
+        </w:tc>
+      </w:tr>
+      <w:tr>
+        <w:tc>
+          <w:tcPr>
+            <w:tcW w:w="535" w:type="dxa"/>
+          </w:tcPr>
+          <w:p>
+            <w:pPr>
+              <w:rPr>
+                <w:lang w:val="pt-BR"/>
+              </w:rPr>
+            </w:pPr>
+            <w:r>
+              <w:rPr>
+                <w:lang w:val="pt-BR"/>
+              </w:rPr>
+              <w:t>6</w:t>
+            </w:r>
+          </w:p>
+        </w:tc>
+        <w:tc>
+          <w:tcPr>
+            <w:tcW w:w="2520" w:type="dxa"/>
+          </w:tcPr>
+          <w:p>
+            <w:pPr>
+              <w:rPr>
+                <w:lang w:val="pt-BR"/>
+              </w:rPr>
+            </w:pPr>
+            <w:r>
+              <w:rPr>
+                <w:lang w:val="pt-BR"/>
+              </w:rPr>
+              <w:t>5.008</w:t>
+            </w:r>
+          </w:p>
+        </w:tc>
+        <w:tc>
+          <w:tcPr>
+            <w:tcW w:w="2880" w:type="dxa"/>
+          </w:tcPr>
+          <w:p>
+            <w:pPr>
+              <w:rPr>
+                <w:lang w:val="pt-BR"/>
+              </w:rPr>
+            </w:pPr>
+            <w:r>
+              <w:rPr>
+                <w:lang w:val="pt-BR"/>
+              </w:rPr>
+              <w:t>2051</w:t>
+            </w:r>
+          </w:p>
+        </w:tc>
+        <w:tc>
+          <w:tcPr>
+            <w:tcW w:w="3415" w:type="dxa"/>
+          </w:tcPr>
+          <w:p>
+            <w:pPr>
+              <w:rPr>
+                <w:lang w:val="pt-BR"/>
+              </w:rPr>
+            </w:pPr>
+            <w:r>
+              <w:rPr>
+                <w:lang w:val="pt-BR"/>
+              </w:rPr>
+              <w:t>2.441545</w:t>
+            </w:r>
+          </w:p>
+        </w:tc>
+      </w:tr>
+      <w:tr>
+        <w:tc>
+          <w:tcPr>
+            <w:tcW w:w="535" w:type="dxa"/>
+          </w:tcPr>
+          <w:p>
+            <w:pPr>
+              <w:rPr>
+                <w:lang w:val="pt-BR"/>
+              </w:rPr>
+            </w:pPr>
+            <w:r>
+              <w:rPr>
+                <w:lang w:val="pt-BR"/>
+              </w:rPr>
+              <w:t>7</w:t>
+            </w:r>
+          </w:p>
+        </w:tc>
+        <w:tc>
+          <w:tcPr>
+            <w:tcW w:w="2520" w:type="dxa"/>
+          </w:tcPr>
+          <w:p>
+            <w:pPr>
+              <w:rPr>
+                <w:lang w:val="pt-BR"/>
+              </w:rPr>
+            </w:pPr>
+            <w:r>
+              <w:rPr>
+                <w:lang w:val="pt-BR"/>
+              </w:rPr>
+              <w:t>5.008</w:t>
+            </w:r>
+          </w:p>
+        </w:tc>
+        <w:tc>
+          <w:tcPr>
+            <w:tcW w:w="2880" w:type="dxa"/>
+          </w:tcPr>
+          <w:p>
+            <w:pPr>
+              <w:rPr>
+                <w:lang w:val="pt-BR"/>
+              </w:rPr>
+            </w:pPr>
+            <w:r>
+              <w:rPr>
+                <w:lang w:val="pt-BR"/>
+              </w:rPr>
+              <w:t>480</w:t>
+            </w:r>
+          </w:p>
+        </w:tc>
+        <w:tc>
+          <w:tcPr>
+            <w:tcW w:w="3415" w:type="dxa"/>
+          </w:tcPr>
+          <w:p>
+            <w:pPr>
+              <w:rPr>
+                <w:lang w:val="pt-BR"/>
+              </w:rPr>
+            </w:pPr>
+            <w:r>
+              <w:rPr>
+                <w:lang w:val="pt-BR"/>
+              </w:rPr>
+              <w:t>10.432519</w:t>
+            </w:r>
+          </w:p>
+        </w:tc>
+      </w:tr>
+      <w:tr>
+        <w:tc>
+          <w:tcPr>
+            <w:tcW w:w="535" w:type="dxa"/>
+          </w:tcPr>
+          <w:p>
+            <w:pPr>
+              <w:rPr>
+                <w:lang w:val="pt-BR"/>
+              </w:rPr>
+            </w:pPr>
+            <w:r>
+              <w:rPr>
+                <w:lang w:val="pt-BR"/>
+              </w:rPr>
+              <w:t>8</w:t>
+            </w:r>
+          </w:p>
+        </w:tc>
+        <w:tc>
+          <w:tcPr>
+            <w:tcW w:w="2520" w:type="dxa"/>
+          </w:tcPr>
+          <w:p>
+            <w:pPr>
+              <w:rPr>
+                <w:lang w:val="pt-BR"/>
+              </w:rPr>
+            </w:pPr>
+            <w:r>
+              <w:rPr>
+                <w:lang w:val="pt-BR"/>
+              </w:rPr>
+              <w:t>5.008</w:t>
+            </w:r>
+          </w:p>
+        </w:tc>
+        <w:tc>
+          <w:tcPr>
+            <w:tcW w:w="2880" w:type="dxa"/>
+          </w:tcPr>
+          <w:p>
+            <w:pPr>
+              <w:rPr>
+                <w:lang w:val="pt-BR"/>
+              </w:rPr>
+            </w:pPr>
+            <w:r>
+              <w:rPr>
+                <w:lang w:val="pt-BR"/>
+              </w:rPr>
+              <w:t>125</w:t>
+            </w:r>
+          </w:p>
+        </w:tc>
+        <w:tc>
+          <w:tcPr>
+            <w:tcW w:w="3415" w:type="dxa"/>
+          </w:tcPr>
+          <w:p>
+            <w:pPr>
+              <w:rPr>
+                <w:lang w:val="pt-BR"/>
+              </w:rPr>
+            </w:pPr>
+            <w:r>
+              <w:rPr>
+                <w:lang w:val="pt-BR"/>
+              </w:rPr>
+              <w:t>40.060871</w:t>
+            </w:r>
+          </w:p>
+        </w:tc>
+      </w:tr>
+      <w:tr>
+        <w:tc>
+          <w:tcPr>
+            <w:tcW w:w="535" w:type="dxa"/>
+          </w:tcPr>
+          <w:p>
+            <w:pPr>
+              <w:rPr>
+                <w:lang w:val="pt-BR"/>
+              </w:rPr>
+            </w:pPr>
+            <w:r>
+              <w:rPr>
+                <w:lang w:val="pt-BR"/>
+              </w:rPr>
+              <w:t>9</w:t>
+            </w:r>
+          </w:p>
+        </w:tc>
+        <w:tc>
+          <w:tcPr>
+            <w:tcW w:w="2520" w:type="dxa"/>
+          </w:tcPr>
+          <w:p>
+            <w:pPr>
+              <w:rPr>
+                <w:lang w:val="pt-BR"/>
+              </w:rPr>
+            </w:pPr>
+            <w:r>
+              <w:rPr>
+                <w:lang w:val="pt-BR"/>
+              </w:rPr>
+              <w:t>5.070</w:t>
+            </w:r>
+          </w:p>
+        </w:tc>
+        <w:tc>
+          <w:tcPr>
+            <w:tcW w:w="2880" w:type="dxa"/>
+          </w:tcPr>
+          <w:p>
+            <w:pPr>
+              <w:rPr>
+                <w:lang w:val="pt-BR"/>
+              </w:rPr>
+            </w:pPr>
+            <w:r>
+              <w:rPr>
+                <w:lang w:val="pt-BR"/>
+              </w:rPr>
+              <w:t>32</w:t>
+            </w:r>
+          </w:p>
+        </w:tc>
+        <w:tc>
+          <w:tcPr>
+            <w:tcW w:w="3415" w:type="dxa"/>
+          </w:tcPr>
+          <w:p>
+            <w:pPr>
+              <w:rPr>
+                <w:lang w:val="pt-BR"/>
+              </w:rPr>
+            </w:pPr>
+            <w:r>
+              <w:rPr>
+                <w:lang w:val="pt-BR"/>
+              </w:rPr>
+              <w:t>158.437781</w:t>
+            </w:r>
+          </w:p>
+        </w:tc>
+      </w:tr>
+      <w:tr>
+        <w:tc>
+          <w:tcPr>
+            <w:tcW w:w="535" w:type="dxa"/>
+          </w:tcPr>
+          <w:p>
+            <w:pPr>
+              <w:rPr>
+                <w:lang w:val="pt-BR"/>
+              </w:rPr>
+            </w:pPr>
+            <w:r>
+              <w:rPr>
+                <w:lang w:val="pt-BR"/>
+              </w:rPr>
+              <w:t>10</w:t>
+            </w:r>
+          </w:p>
+        </w:tc>
+        <w:tc>
+          <w:tcPr>
+            <w:tcW w:w="2520" w:type="dxa"/>
+          </w:tcPr>
+          <w:p>
+            <w:pPr>
+              <w:rPr>
+                <w:lang w:val="pt-BR"/>
+              </w:rPr>
+            </w:pPr>
+            <w:r>
+              <w:rPr>
+                <w:lang w:val="pt-BR"/>
+              </w:rPr>
+              <w:t>5.242</w:t>
+            </w:r>
+          </w:p>
+        </w:tc>
+        <w:tc>
+          <w:tcPr>
+            <w:tcW w:w="2880" w:type="dxa"/>
+          </w:tcPr>
+          <w:p>
+            <w:pPr>
+              <w:rPr>
+                <w:lang w:val="pt-BR"/>
+              </w:rPr>
+            </w:pPr>
+            <w:r>
+              <w:rPr>
+                <w:lang w:val="pt-BR"/>
+              </w:rPr>
+              <w:t>5</w:t>
+            </w:r>
+          </w:p>
+        </w:tc>
+        <w:tc>
+          <w:tcPr>
+            <w:tcW w:w="3415" w:type="dxa"/>
+          </w:tcPr>
+          <w:p>
+            <w:pPr>
+              <w:rPr>
+                <w:lang w:val="pt-BR"/>
+              </w:rPr>
+            </w:pPr>
+            <w:r>
+              <w:rPr>
+                <w:lang w:val="pt-BR"/>
+              </w:rPr>
+              <w:t>1048.321819</w:t>
+            </w:r>
+          </w:p>
+        </w:tc>
+      </w:tr>
+      <w:tr>
+        <w:tc>
+          <w:tcPr>
+            <w:tcW w:w="535" w:type="dxa"/>
+          </w:tcPr>
+          <w:p>
+            <w:pPr>
+              <w:rPr>
+                <w:lang w:val="pt-BR"/>
+              </w:rPr>
+            </w:pPr>
+            <w:r>
+              <w:rPr>
+                <w:lang w:val="pt-BR"/>
+              </w:rPr>
+              <w:t>11</w:t>
+            </w:r>
+          </w:p>
+        </w:tc>
+        <w:tc>
+          <w:tcPr>
+            <w:tcW w:w="2520" w:type="dxa"/>
+          </w:tcPr>
+          <w:p>
+            <w:pPr>
+              <w:rPr>
+                <w:lang w:val="pt-BR"/>
+              </w:rPr>
+            </w:pPr>
+            <w:r>
+              <w:rPr>
+                <w:lang w:val="pt-BR"/>
+              </w:rPr>
+              <w:t>5.117</w:t>
+            </w:r>
+          </w:p>
+        </w:tc>
+        <w:tc>
+          <w:tcPr>
+            <w:tcW w:w="2880" w:type="dxa"/>
+          </w:tcPr>
+          <w:p>
+            <w:pPr>
+              <w:rPr>
+                <w:lang w:val="pt-BR"/>
+              </w:rPr>
+            </w:pPr>
+            <w:r>
+              <w:rPr>
+                <w:lang w:val="pt-BR"/>
+              </w:rPr>
+              <w:t>2</w:t>
+            </w:r>
+          </w:p>
+        </w:tc>
+        <w:tc>
+          <w:tcPr>
+            <w:tcW w:w="3415" w:type="dxa"/>
+          </w:tcPr>
+          <w:p>
+            <w:pPr>
+              <w:rPr>
+                <w:lang w:val="pt-BR"/>
+              </w:rPr>
+            </w:pPr>
+            <w:r>
+              <w:rPr>
+                <w:lang w:val="pt-BR"/>
+              </w:rPr>
+              <w:t>2558.404446</w:t>
+            </w:r>
+          </w:p>
+        </w:tc>
+      </w:tr>
+      <w:tr>
+        <w:tc>
+          <w:tcPr>
+            <w:tcW w:w="535" w:type="dxa"/>
+          </w:tcPr>
+          <w:p>
+            <w:pPr>
+              <w:rPr>
+                <w:lang w:val="pt-BR"/>
+              </w:rPr>
+            </w:pPr>
+            <w:r>
+              <w:rPr>
+                <w:lang w:val="pt-BR"/>
+              </w:rPr>
+              <w:t>12</w:t>
+            </w:r>
+          </w:p>
+        </w:tc>
+        <w:tc>
+          <w:tcPr>
+            <w:tcW w:w="2520" w:type="dxa"/>
+          </w:tcPr>
+          <w:p>
+            <w:pPr>
+              <w:rPr>
+                <w:lang w:val="pt-BR"/>
+              </w:rPr>
+            </w:pPr>
+            <w:r>
+              <w:rPr>
+                <w:lang w:val="pt-BR"/>
+              </w:rPr>
+              <w:t>9.766</w:t>
+            </w:r>
+          </w:p>
+        </w:tc>
+        <w:tc>
+          <w:tcPr>
+            <w:tcW w:w="2880" w:type="dxa"/>
+          </w:tcPr>
+          <w:p>
+            <w:pPr>
+              <w:rPr>
+                <w:lang w:val="pt-BR"/>
+              </w:rPr>
+            </w:pPr>
+            <w:r>
+              <w:rPr>
+                <w:lang w:val="pt-BR"/>
+              </w:rPr>
+              <w:t>1</w:t>
+            </w:r>
+          </w:p>
+        </w:tc>
+        <w:tc>
+          <w:tcPr>
+            <w:tcW w:w="3415" w:type="dxa"/>
+          </w:tcPr>
+          <w:p>
+            <w:pPr>
+              <w:rPr>
+                <w:lang w:val="pt-BR"/>
+              </w:rPr>
+            </w:pPr>
+            <w:r>
+              <w:rPr>
+                <w:lang w:val="pt-BR"/>
+              </w:rPr>
+              <w:t>9765.</w:t>
+            </w:r>
+            <w:r>
+              <w:rPr>
+                <w:lang w:val="pt-BR"/>
+              </w:rPr>
+              <w:t>617132</w:t>
+            </w:r>
+          </w:p>
+        </w:tc>
+      </w:tr>
+      <w:tr>
+        <w:tc>
+          <w:tcPr>
+            <w:tcW w:w="535" w:type="dxa"/>
+          </w:tcPr>
+          <w:p>
+            <w:pPr>
+              <w:rPr>
+                <w:lang w:val="pt-BR"/>
+              </w:rPr>
+            </w:pPr>
+            <w:r>
+              <w:rPr>
+                <w:lang w:val="pt-BR"/>
+              </w:rPr>
+              <w:t>13</w:t>
+            </w:r>
+          </w:p>
+        </w:tc>
+        <w:tc>
+          <w:tcPr>
+            <w:tcW w:w="2520" w:type="dxa"/>
+          </w:tcPr>
+          <w:p>
+            <w:pPr>
+              <w:rPr>
+                <w:lang w:val="pt-BR"/>
+              </w:rPr>
+            </w:pPr>
+            <w:r>
+              <w:rPr>
+                <w:lang w:val="pt-BR"/>
+              </w:rPr>
+              <w:t>MemoryError</w:t>
+            </w:r>
+          </w:p>
+        </w:tc>
+        <w:tc>
+          <w:tcPr>
+            <w:tcW w:w="2880" w:type="dxa"/>
+          </w:tcPr>
+          <w:p>
+            <w:pPr>
+              <w:rPr>
+                <w:lang w:val="pt-BR"/>
+              </w:rPr>
+            </w:pPr>
+            <w:r>
+              <w:rPr>
+                <w:lang w:val="pt-BR"/>
+              </w:rPr>
+              <w:t>MemoryError</w:t>
+            </w:r>
+          </w:p>
+        </w:tc>
+        <w:tc>
+          <w:tcPr>
+            <w:tcW w:w="3415" w:type="dxa"/>
+          </w:tcPr>
+          <w:p>
+            <w:pPr>
+              <w:rPr>
+                <w:lang w:val="pt-BR"/>
+              </w:rPr>
+            </w:pPr>
+            <w:r>
+              <w:rPr>
+                <w:lang w:val="pt-BR"/>
+              </w:rPr>
+              <w:t>MemoryError</w:t>
+            </w:r>
+          </w:p>
+        </w:tc>
+      </w:tr>
+    </w:tbl>
     <w:p>
       <w:pPr>
         <w:rPr>
@@ -6461,17 +7488,215 @@
         <w:tabs>
           <w:tab w:val="left" w:pos="3820"/>
         </w:tabs>
-        <w:rPr>
-          <w:lang w:val="pt-BR"/>
-        </w:rPr>
-      </w:pPr>
-      <w:r>
-        <w:rPr>
-          <w:lang w:val="pt-BR"/>
-        </w:rPr>
-        <w:tab/>
-      </w:r>
+        <w:jc w:val="center"/>
+        <w:rPr>
+          <w:lang w:val="pt-BR"/>
+        </w:rPr>
+      </w:pPr>
+      <w:r>
+        <w:rPr>
+          <w:noProof/>
+        </w:rPr>
+        <w:drawing>
+          <wp:inline distT="0" distB="0" distL="0" distR="0" wp14:anchorId="706E45FE" wp14:editId="7F3D310D">
+            <wp:extent cx="5856514" cy="3416591"/>
+            <wp:effectExtent l="0" t="0" r="11430" b="12700"/>
+            <wp:docPr id="1" name="Chart 1"/>
+            <wp:cNvGraphicFramePr/>
+            <a:graphic xmlns:a="http://schemas.openxmlformats.org/drawingml/2006/main">
+              <a:graphicData uri="http://schemas.openxmlformats.org/drawingml/2006/chart">
+                <c:chart xmlns:c="http://schemas.openxmlformats.org/drawingml/2006/chart" xmlns:r="http://schemas.openxmlformats.org/officeDocument/2006/relationships" r:id="rId11"/>
+              </a:graphicData>
+            </a:graphic>
+          </wp:inline>
+        </w:drawing>
+      </w:r>
+    </w:p>
+    <w:p>
+      <w:pPr>
+        <w:tabs>
+          <w:tab w:val="left" w:pos="3820"/>
+        </w:tabs>
+        <w:ind w:firstLine="720"/>
+        <w:rPr>
+          <w:lang w:val="pt-BR"/>
+        </w:rPr>
+      </w:pPr>
+      <w:r>
+        <w:rPr>
+          <w:lang w:val="pt-BR"/>
+        </w:rPr>
+        <w:t>Observamos que para cada</w:t>
+      </w:r>
+      <w:r>
+        <w:rPr>
+          <w:lang w:val="pt-BR"/>
+        </w:rPr>
+        <w:t xml:space="preserve"> vez incrementamos K</w:t>
+      </w:r>
+      <w:r>
+        <w:rPr>
+          <w:lang w:val="pt-BR"/>
+        </w:rPr>
+        <w:t xml:space="preserve"> o tempo de execução do algorit</w:t>
+      </w:r>
+      <w:r>
+        <w:rPr>
+          <w:lang w:val="pt-BR"/>
+        </w:rPr>
+        <w:t>mo</w:t>
+      </w:r>
+      <w:r>
+        <w:rPr>
+          <w:lang w:val="pt-BR"/>
+        </w:rPr>
+        <w:t xml:space="preserve"> aumenta muito</w:t>
+      </w:r>
+      <w:r>
+        <w:rPr>
+          <w:lang w:val="pt-BR"/>
+        </w:rPr>
+        <w:t>. I</w:t>
+      </w:r>
+      <w:r>
+        <w:rPr>
+          <w:lang w:val="pt-BR"/>
+        </w:rPr>
+        <w:t>sto acontece pois n = 2^k, ou seja</w:t>
+      </w:r>
+      <w:r>
+        <w:rPr>
+          <w:lang w:val="pt-BR"/>
+        </w:rPr>
+        <w:t>,</w:t>
+      </w:r>
+      <w:r>
+        <w:rPr>
+          <w:lang w:val="pt-BR"/>
+        </w:rPr>
+        <w:t xml:space="preserve"> a quantidade de equipes depende exponencialmente de K.</w:t>
+      </w:r>
+      <w:r>
+        <w:rPr>
+          <w:lang w:val="pt-BR"/>
+        </w:rPr>
+        <w:t xml:space="preserve"> Conforme a quantidade de equipes cresce, o número de jogos também cresce (pois todas as equipes devem se enfrentar). Lembramos que dividimos o torneio em 2, A e B, e isto é feito através de chamar o </w:t>
+      </w:r>
+      <w:r>
+        <w:rPr>
+          <w:lang w:val="pt-BR"/>
+        </w:rPr>
+        <w:lastRenderedPageBreak/>
+        <w:t>algoritmo novamente (2 vezes, uma para A e outra para B)</w:t>
+      </w:r>
+      <w:r>
+        <w:rPr>
+          <w:lang w:val="pt-BR"/>
+        </w:rPr>
+        <w:t>. Desta forma, temos que aumentar o valor de K faz com que haja recursão duas vezes.</w:t>
+      </w:r>
+    </w:p>
+    <w:p>
+      <w:pPr>
+        <w:tabs>
+          <w:tab w:val="left" w:pos="3820"/>
+        </w:tabs>
+        <w:ind w:firstLine="720"/>
+        <w:rPr>
+          <w:lang w:val="pt-BR"/>
+        </w:rPr>
+      </w:pPr>
+      <w:r>
+        <w:rPr>
+          <w:lang w:val="pt-BR"/>
+        </w:rPr>
+        <w:t>O algoritmo só foi capaz de gerar as rodadas para K &lt; 13.</w:t>
+      </w:r>
+      <w:r>
+        <w:rPr>
+          <w:lang w:val="pt-BR"/>
+        </w:rPr>
+        <w:t xml:space="preserve"> Para os valors K &gt;= 13 houve erro de memória, provavelmente porque o algoritmo não foi capaz de armazenar as informações necessárias para gerar tantas rodadas.</w:t>
+      </w:r>
+    </w:p>
+    <w:p>
+      <w:pPr>
+        <w:tabs>
+          <w:tab w:val="left" w:pos="3820"/>
+        </w:tabs>
+        <w:ind w:firstLine="720"/>
+        <w:rPr>
+          <w:lang w:val="pt-BR"/>
+        </w:rPr>
+      </w:pPr>
+      <w:r>
+        <w:rPr>
+          <w:lang w:val="pt-BR"/>
+        </w:rPr>
+        <w:t>A seguir temos um exemplo da execução do código para K = 2.</w:t>
+      </w:r>
+    </w:p>
+    <w:p>
+      <w:pPr>
+        <w:tabs>
+          <w:tab w:val="left" w:pos="3820"/>
+        </w:tabs>
+        <w:ind w:firstLine="720"/>
+        <w:rPr>
+          <w:lang w:val="pt-BR"/>
+        </w:rPr>
+      </w:pPr>
+    </w:p>
+    <w:p>
+      <w:pPr>
+        <w:tabs>
+          <w:tab w:val="left" w:pos="3820"/>
+        </w:tabs>
+        <w:rPr>
+          <w:lang w:val="pt-BR"/>
+        </w:rPr>
+      </w:pPr>
       <w:bookmarkStart w:id="0" w:name="_GoBack"/>
+      <w:r>
+        <w:rPr>
+          <w:noProof/>
+        </w:rPr>
+        <w:drawing>
+          <wp:inline distT="0" distB="0" distL="0" distR="0" wp14:anchorId="52F29BC5" wp14:editId="3C708B23">
+            <wp:extent cx="6666530" cy="4180114"/>
+            <wp:effectExtent l="0" t="0" r="1270" b="0"/>
+            <wp:docPr id="2" name="Picture 2"/>
+            <wp:cNvGraphicFramePr>
+              <a:graphicFrameLocks xmlns:a="http://schemas.openxmlformats.org/drawingml/2006/main" noChangeAspect="1"/>
+            </wp:cNvGraphicFramePr>
+            <a:graphic xmlns:a="http://schemas.openxmlformats.org/drawingml/2006/main">
+              <a:graphicData uri="http://schemas.openxmlformats.org/drawingml/2006/picture">
+                <pic:pic xmlns:pic="http://schemas.openxmlformats.org/drawingml/2006/picture">
+                  <pic:nvPicPr>
+                    <pic:cNvPr id="1" name=""/>
+                    <pic:cNvPicPr/>
+                  </pic:nvPicPr>
+                  <pic:blipFill>
+                    <a:blip r:embed="rId12"/>
+                    <a:stretch>
+                      <a:fillRect/>
+                    </a:stretch>
+                  </pic:blipFill>
+                  <pic:spPr>
+                    <a:xfrm>
+                      <a:off x="0" y="0"/>
+                      <a:ext cx="6680598" cy="4188935"/>
+                    </a:xfrm>
+                    <a:prstGeom prst="rect">
+                      <a:avLst/>
+                    </a:prstGeom>
+                  </pic:spPr>
+                </pic:pic>
+              </a:graphicData>
+            </a:graphic>
+          </wp:inline>
+        </w:drawing>
+      </w:r>
       <w:bookmarkEnd w:id="0"/>
     </w:p>
     <w:sectPr>
@@ -7440,11 +8665,11 @@
           <c:showPercent val="0"/>
           <c:showBubbleSize val="0"/>
         </c:dLbls>
-        <c:axId val="308650848"/>
-        <c:axId val="308648608"/>
+        <c:axId val="235753312"/>
+        <c:axId val="235747712"/>
       </c:scatterChart>
       <c:valAx>
-        <c:axId val="308650848"/>
+        <c:axId val="235753312"/>
         <c:scaling>
           <c:orientation val="minMax"/>
         </c:scaling>
@@ -7501,12 +8726,12 @@
             <a:endParaRPr lang="en-US"/>
           </a:p>
         </c:txPr>
-        <c:crossAx val="308648608"/>
+        <c:crossAx val="235747712"/>
         <c:crosses val="autoZero"/>
         <c:crossBetween val="midCat"/>
       </c:valAx>
       <c:valAx>
-        <c:axId val="308648608"/>
+        <c:axId val="235747712"/>
         <c:scaling>
           <c:orientation val="minMax"/>
         </c:scaling>
@@ -7563,7 +8788,7 @@
             <a:endParaRPr lang="en-US"/>
           </a:p>
         </c:txPr>
-        <c:crossAx val="308650848"/>
+        <c:crossAx val="235753312"/>
         <c:crosses val="autoZero"/>
         <c:crossBetween val="midCat"/>
       </c:valAx>
@@ -7782,11 +9007,11 @@
           <c:showPercent val="0"/>
           <c:showBubbleSize val="0"/>
         </c:dLbls>
-        <c:axId val="308656448"/>
-        <c:axId val="308657008"/>
+        <c:axId val="235743232"/>
+        <c:axId val="226299152"/>
       </c:scatterChart>
       <c:valAx>
-        <c:axId val="308656448"/>
+        <c:axId val="235743232"/>
         <c:scaling>
           <c:orientation val="minMax"/>
         </c:scaling>
@@ -7843,12 +9068,12 @@
             <a:endParaRPr lang="en-US"/>
           </a:p>
         </c:txPr>
-        <c:crossAx val="308657008"/>
+        <c:crossAx val="226299152"/>
         <c:crosses val="autoZero"/>
         <c:crossBetween val="midCat"/>
       </c:valAx>
       <c:valAx>
-        <c:axId val="308657008"/>
+        <c:axId val="226299152"/>
         <c:scaling>
           <c:orientation val="minMax"/>
         </c:scaling>
@@ -7905,7 +9130,7 @@
             <a:endParaRPr lang="en-US"/>
           </a:p>
         </c:txPr>
-        <c:crossAx val="308656448"/>
+        <c:crossAx val="235743232"/>
         <c:crosses val="autoZero"/>
         <c:crossBetween val="midCat"/>
       </c:valAx>
@@ -8116,11 +9341,11 @@
           <c:showPercent val="0"/>
           <c:showBubbleSize val="0"/>
         </c:dLbls>
-        <c:axId val="308654768"/>
-        <c:axId val="308655888"/>
+        <c:axId val="269311184"/>
+        <c:axId val="269311744"/>
       </c:scatterChart>
       <c:valAx>
-        <c:axId val="308654768"/>
+        <c:axId val="269311184"/>
         <c:scaling>
           <c:orientation val="minMax"/>
         </c:scaling>
@@ -8177,12 +9402,12 @@
             <a:endParaRPr lang="en-US"/>
           </a:p>
         </c:txPr>
-        <c:crossAx val="308655888"/>
+        <c:crossAx val="269311744"/>
         <c:crosses val="autoZero"/>
         <c:crossBetween val="midCat"/>
       </c:valAx>
       <c:valAx>
-        <c:axId val="308655888"/>
+        <c:axId val="269311744"/>
         <c:scaling>
           <c:orientation val="minMax"/>
         </c:scaling>
@@ -8239,7 +9464,359 @@
             <a:endParaRPr lang="en-US"/>
           </a:p>
         </c:txPr>
-        <c:crossAx val="308654768"/>
+        <c:crossAx val="269311184"/>
+        <c:crosses val="autoZero"/>
+        <c:crossBetween val="midCat"/>
+      </c:valAx>
+      <c:spPr>
+        <a:noFill/>
+        <a:ln>
+          <a:noFill/>
+        </a:ln>
+        <a:effectLst/>
+      </c:spPr>
+    </c:plotArea>
+    <c:plotVisOnly val="1"/>
+    <c:dispBlanksAs val="gap"/>
+    <c:showDLblsOverMax val="0"/>
+  </c:chart>
+  <c:spPr>
+    <a:solidFill>
+      <a:schemeClr val="bg1"/>
+    </a:solidFill>
+    <a:ln w="9525" cap="flat" cmpd="sng" algn="ctr">
+      <a:solidFill>
+        <a:schemeClr val="tx1">
+          <a:lumMod val="15000"/>
+          <a:lumOff val="85000"/>
+        </a:schemeClr>
+      </a:solidFill>
+      <a:round/>
+    </a:ln>
+    <a:effectLst/>
+  </c:spPr>
+  <c:txPr>
+    <a:bodyPr/>
+    <a:lstStyle/>
+    <a:p>
+      <a:pPr>
+        <a:defRPr/>
+      </a:pPr>
+      <a:endParaRPr lang="en-US"/>
+    </a:p>
+  </c:txPr>
+  <c:externalData r:id="rId3">
+    <c:autoUpdate val="0"/>
+  </c:externalData>
+</c:chartSpace>
+</file>
+
+<file path=word/charts/chart4.xml><?xml version="1.0" encoding="utf-8"?>
+<c:chartSpace xmlns:c="http://schemas.openxmlformats.org/drawingml/2006/chart" xmlns:a="http://schemas.openxmlformats.org/drawingml/2006/main" xmlns:r="http://schemas.openxmlformats.org/officeDocument/2006/relationships">
+  <c:date1904 val="0"/>
+  <c:lang val="en-US"/>
+  <c:roundedCorners val="0"/>
+  <mc:AlternateContent xmlns:mc="http://schemas.openxmlformats.org/markup-compatibility/2006">
+    <mc:Choice xmlns:c14="http://schemas.microsoft.com/office/drawing/2007/8/2/chart" Requires="c14">
+      <c14:style val="102"/>
+    </mc:Choice>
+    <mc:Fallback>
+      <c:style val="2"/>
+    </mc:Fallback>
+  </mc:AlternateContent>
+  <c:chart>
+    <c:title>
+      <c:tx>
+        <c:rich>
+          <a:bodyPr rot="0" spcFirstLastPara="1" vertOverflow="ellipsis" vert="horz" wrap="square" anchor="ctr" anchorCtr="1"/>
+          <a:lstStyle/>
+          <a:p>
+            <a:pPr>
+              <a:defRPr sz="1400" b="0" i="0" u="none" strike="noStrike" kern="1200" spc="0" baseline="0">
+                <a:solidFill>
+                  <a:schemeClr val="tx1">
+                    <a:lumMod val="65000"/>
+                    <a:lumOff val="35000"/>
+                  </a:schemeClr>
+                </a:solidFill>
+                <a:latin typeface="+mn-lt"/>
+                <a:ea typeface="+mn-ea"/>
+                <a:cs typeface="+mn-cs"/>
+              </a:defRPr>
+            </a:pPr>
+            <a:r>
+              <a:rPr lang="en-US"/>
+              <a:t>Variação do tempo de cada execução em relação ao valor</a:t>
+            </a:r>
+            <a:r>
+              <a:rPr lang="en-US" baseline="0"/>
+              <a:t> de K</a:t>
+            </a:r>
+            <a:endParaRPr lang="en-US"/>
+          </a:p>
+        </c:rich>
+      </c:tx>
+      <c:overlay val="0"/>
+      <c:spPr>
+        <a:noFill/>
+        <a:ln>
+          <a:noFill/>
+        </a:ln>
+        <a:effectLst/>
+      </c:spPr>
+      <c:txPr>
+        <a:bodyPr rot="0" spcFirstLastPara="1" vertOverflow="ellipsis" vert="horz" wrap="square" anchor="ctr" anchorCtr="1"/>
+        <a:lstStyle/>
+        <a:p>
+          <a:pPr>
+            <a:defRPr sz="1400" b="0" i="0" u="none" strike="noStrike" kern="1200" spc="0" baseline="0">
+              <a:solidFill>
+                <a:schemeClr val="tx1">
+                  <a:lumMod val="65000"/>
+                  <a:lumOff val="35000"/>
+                </a:schemeClr>
+              </a:solidFill>
+              <a:latin typeface="+mn-lt"/>
+              <a:ea typeface="+mn-ea"/>
+              <a:cs typeface="+mn-cs"/>
+            </a:defRPr>
+          </a:pPr>
+          <a:endParaRPr lang="en-US"/>
+        </a:p>
+      </c:txPr>
+    </c:title>
+    <c:autoTitleDeleted val="0"/>
+    <c:plotArea>
+      <c:layout/>
+      <c:scatterChart>
+        <c:scatterStyle val="smoothMarker"/>
+        <c:varyColors val="0"/>
+        <c:ser>
+          <c:idx val="0"/>
+          <c:order val="0"/>
+          <c:tx>
+            <c:strRef>
+              <c:f>Sheet1!$B$1</c:f>
+              <c:strCache>
+                <c:ptCount val="1"/>
+                <c:pt idx="0">
+                  <c:v>Y-Values</c:v>
+                </c:pt>
+              </c:strCache>
+            </c:strRef>
+          </c:tx>
+          <c:spPr>
+            <a:ln w="19050" cap="rnd">
+              <a:solidFill>
+                <a:schemeClr val="accent1"/>
+              </a:solidFill>
+              <a:round/>
+            </a:ln>
+            <a:effectLst/>
+          </c:spPr>
+          <c:marker>
+            <c:symbol val="circle"/>
+            <c:size val="5"/>
+            <c:spPr>
+              <a:solidFill>
+                <a:schemeClr val="accent1"/>
+              </a:solidFill>
+              <a:ln w="9525">
+                <a:solidFill>
+                  <a:schemeClr val="accent1"/>
+                </a:solidFill>
+              </a:ln>
+              <a:effectLst/>
+            </c:spPr>
+          </c:marker>
+          <c:xVal>
+            <c:numRef>
+              <c:f>Sheet1!$A$2:$A$13</c:f>
+              <c:numCache>
+                <c:formatCode>General</c:formatCode>
+                <c:ptCount val="12"/>
+                <c:pt idx="0">
+                  <c:v>1</c:v>
+                </c:pt>
+                <c:pt idx="1">
+                  <c:v>2</c:v>
+                </c:pt>
+                <c:pt idx="2">
+                  <c:v>3</c:v>
+                </c:pt>
+                <c:pt idx="3">
+                  <c:v>4</c:v>
+                </c:pt>
+                <c:pt idx="4">
+                  <c:v>5</c:v>
+                </c:pt>
+                <c:pt idx="5">
+                  <c:v>6</c:v>
+                </c:pt>
+              </c:numCache>
+            </c:numRef>
+          </c:xVal>
+          <c:yVal>
+            <c:numRef>
+              <c:f>Sheet1!$B$2:$B$13</c:f>
+              <c:numCache>
+                <c:formatCode>General</c:formatCode>
+                <c:ptCount val="12"/>
+                <c:pt idx="0">
+                  <c:v>3.9309999999999996E-3</c:v>
+                </c:pt>
+                <c:pt idx="1">
+                  <c:v>1.9702000000000001E-2</c:v>
+                </c:pt>
+                <c:pt idx="2">
+                  <c:v>6.4835000000000004E-2</c:v>
+                </c:pt>
+                <c:pt idx="3">
+                  <c:v>0.19966500000000001</c:v>
+                </c:pt>
+                <c:pt idx="4">
+                  <c:v>0.70292100000000002</c:v>
+                </c:pt>
+                <c:pt idx="5">
+                  <c:v>2.4415450000000001</c:v>
+                </c:pt>
+              </c:numCache>
+            </c:numRef>
+          </c:yVal>
+          <c:smooth val="1"/>
+        </c:ser>
+        <c:dLbls>
+          <c:showLegendKey val="0"/>
+          <c:showVal val="0"/>
+          <c:showCatName val="0"/>
+          <c:showSerName val="0"/>
+          <c:showPercent val="0"/>
+          <c:showBubbleSize val="0"/>
+        </c:dLbls>
+        <c:axId val="269313984"/>
+        <c:axId val="269314544"/>
+      </c:scatterChart>
+      <c:valAx>
+        <c:axId val="269313984"/>
+        <c:scaling>
+          <c:orientation val="minMax"/>
+        </c:scaling>
+        <c:delete val="0"/>
+        <c:axPos val="b"/>
+        <c:majorGridlines>
+          <c:spPr>
+            <a:ln w="9525" cap="flat" cmpd="sng" algn="ctr">
+              <a:solidFill>
+                <a:schemeClr val="tx1">
+                  <a:lumMod val="15000"/>
+                  <a:lumOff val="85000"/>
+                </a:schemeClr>
+              </a:solidFill>
+              <a:round/>
+            </a:ln>
+            <a:effectLst/>
+          </c:spPr>
+        </c:majorGridlines>
+        <c:numFmt formatCode="General" sourceLinked="1"/>
+        <c:majorTickMark val="none"/>
+        <c:minorTickMark val="none"/>
+        <c:tickLblPos val="nextTo"/>
+        <c:spPr>
+          <a:noFill/>
+          <a:ln w="9525" cap="flat" cmpd="sng" algn="ctr">
+            <a:solidFill>
+              <a:schemeClr val="tx1">
+                <a:lumMod val="25000"/>
+                <a:lumOff val="75000"/>
+              </a:schemeClr>
+            </a:solidFill>
+            <a:round/>
+          </a:ln>
+          <a:effectLst/>
+        </c:spPr>
+        <c:txPr>
+          <a:bodyPr rot="-60000000" spcFirstLastPara="1" vertOverflow="ellipsis" vert="horz" wrap="square" anchor="ctr" anchorCtr="1"/>
+          <a:lstStyle/>
+          <a:p>
+            <a:pPr>
+              <a:defRPr sz="900" b="0" i="0" u="none" strike="noStrike" kern="1200" baseline="0">
+                <a:solidFill>
+                  <a:schemeClr val="tx1">
+                    <a:lumMod val="65000"/>
+                    <a:lumOff val="35000"/>
+                  </a:schemeClr>
+                </a:solidFill>
+                <a:latin typeface="+mn-lt"/>
+                <a:ea typeface="+mn-ea"/>
+                <a:cs typeface="+mn-cs"/>
+              </a:defRPr>
+            </a:pPr>
+            <a:endParaRPr lang="en-US"/>
+          </a:p>
+        </c:txPr>
+        <c:crossAx val="269314544"/>
+        <c:crosses val="autoZero"/>
+        <c:crossBetween val="midCat"/>
+      </c:valAx>
+      <c:valAx>
+        <c:axId val="269314544"/>
+        <c:scaling>
+          <c:orientation val="minMax"/>
+        </c:scaling>
+        <c:delete val="0"/>
+        <c:axPos val="l"/>
+        <c:majorGridlines>
+          <c:spPr>
+            <a:ln w="9525" cap="flat" cmpd="sng" algn="ctr">
+              <a:solidFill>
+                <a:schemeClr val="tx1">
+                  <a:lumMod val="15000"/>
+                  <a:lumOff val="85000"/>
+                </a:schemeClr>
+              </a:solidFill>
+              <a:round/>
+            </a:ln>
+            <a:effectLst/>
+          </c:spPr>
+        </c:majorGridlines>
+        <c:numFmt formatCode="General" sourceLinked="1"/>
+        <c:majorTickMark val="none"/>
+        <c:minorTickMark val="none"/>
+        <c:tickLblPos val="nextTo"/>
+        <c:spPr>
+          <a:noFill/>
+          <a:ln w="9525" cap="flat" cmpd="sng" algn="ctr">
+            <a:solidFill>
+              <a:schemeClr val="tx1">
+                <a:lumMod val="25000"/>
+                <a:lumOff val="75000"/>
+              </a:schemeClr>
+            </a:solidFill>
+            <a:round/>
+          </a:ln>
+          <a:effectLst/>
+        </c:spPr>
+        <c:txPr>
+          <a:bodyPr rot="-60000000" spcFirstLastPara="1" vertOverflow="ellipsis" vert="horz" wrap="square" anchor="ctr" anchorCtr="1"/>
+          <a:lstStyle/>
+          <a:p>
+            <a:pPr>
+              <a:defRPr sz="900" b="0" i="0" u="none" strike="noStrike" kern="1200" baseline="0">
+                <a:solidFill>
+                  <a:schemeClr val="tx1">
+                    <a:lumMod val="65000"/>
+                    <a:lumOff val="35000"/>
+                  </a:schemeClr>
+                </a:solidFill>
+                <a:latin typeface="+mn-lt"/>
+                <a:ea typeface="+mn-ea"/>
+                <a:cs typeface="+mn-cs"/>
+              </a:defRPr>
+            </a:pPr>
+            <a:endParaRPr lang="en-US"/>
+          </a:p>
+        </c:txPr>
+        <c:crossAx val="269313984"/>
         <c:crosses val="autoZero"/>
         <c:crossBetween val="midCat"/>
       </c:valAx>
@@ -8367,6 +9944,46 @@
 </file>
 
 <file path=word/charts/colors3.xml><?xml version="1.0" encoding="utf-8"?>
+<cs:colorStyle xmlns:cs="http://schemas.microsoft.com/office/drawing/2012/chartStyle" xmlns:a="http://schemas.openxmlformats.org/drawingml/2006/main" meth="cycle" id="10">
+  <a:schemeClr val="accent1"/>
+  <a:schemeClr val="accent2"/>
+  <a:schemeClr val="accent3"/>
+  <a:schemeClr val="accent4"/>
+  <a:schemeClr val="accent5"/>
+  <a:schemeClr val="accent6"/>
+  <cs:variation/>
+  <cs:variation>
+    <a:lumMod val="60000"/>
+  </cs:variation>
+  <cs:variation>
+    <a:lumMod val="80000"/>
+    <a:lumOff val="20000"/>
+  </cs:variation>
+  <cs:variation>
+    <a:lumMod val="80000"/>
+  </cs:variation>
+  <cs:variation>
+    <a:lumMod val="60000"/>
+    <a:lumOff val="40000"/>
+  </cs:variation>
+  <cs:variation>
+    <a:lumMod val="50000"/>
+  </cs:variation>
+  <cs:variation>
+    <a:lumMod val="70000"/>
+    <a:lumOff val="30000"/>
+  </cs:variation>
+  <cs:variation>
+    <a:lumMod val="70000"/>
+  </cs:variation>
+  <cs:variation>
+    <a:lumMod val="50000"/>
+    <a:lumOff val="50000"/>
+  </cs:variation>
+</cs:colorStyle>
+</file>
+
+<file path=word/charts/colors4.xml><?xml version="1.0" encoding="utf-8"?>
 <cs:colorStyle xmlns:cs="http://schemas.microsoft.com/office/drawing/2012/chartStyle" xmlns:a="http://schemas.openxmlformats.org/drawingml/2006/main" meth="cycle" id="10">
   <a:schemeClr val="accent1"/>
   <a:schemeClr val="accent2"/>
@@ -9954,6 +11571,522 @@
 </cs:chartStyle>
 </file>
 
+<file path=word/charts/style4.xml><?xml version="1.0" encoding="utf-8"?>
+<cs:chartStyle xmlns:cs="http://schemas.microsoft.com/office/drawing/2012/chartStyle" xmlns:a="http://schemas.openxmlformats.org/drawingml/2006/main" id="240">
+  <cs:axisTitle>
+    <cs:lnRef idx="0"/>
+    <cs:fillRef idx="0"/>
+    <cs:effectRef idx="0"/>
+    <cs:fontRef idx="minor">
+      <a:schemeClr val="tx1">
+        <a:lumMod val="65000"/>
+        <a:lumOff val="35000"/>
+      </a:schemeClr>
+    </cs:fontRef>
+    <cs:defRPr sz="1000" kern="1200"/>
+  </cs:axisTitle>
+  <cs:categoryAxis>
+    <cs:lnRef idx="0"/>
+    <cs:fillRef idx="0"/>
+    <cs:effectRef idx="0"/>
+    <cs:fontRef idx="minor">
+      <a:schemeClr val="tx1">
+        <a:lumMod val="65000"/>
+        <a:lumOff val="35000"/>
+      </a:schemeClr>
+    </cs:fontRef>
+    <cs:spPr>
+      <a:ln w="9525" cap="flat" cmpd="sng" algn="ctr">
+        <a:solidFill>
+          <a:schemeClr val="tx1">
+            <a:lumMod val="25000"/>
+            <a:lumOff val="75000"/>
+          </a:schemeClr>
+        </a:solidFill>
+        <a:round/>
+      </a:ln>
+    </cs:spPr>
+    <cs:defRPr sz="900" kern="1200"/>
+  </cs:categoryAxis>
+  <cs:chartArea mods="allowNoFillOverride allowNoLineOverride">
+    <cs:lnRef idx="0"/>
+    <cs:fillRef idx="0"/>
+    <cs:effectRef idx="0"/>
+    <cs:fontRef idx="minor">
+      <a:schemeClr val="tx1"/>
+    </cs:fontRef>
+    <cs:spPr>
+      <a:solidFill>
+        <a:schemeClr val="bg1"/>
+      </a:solidFill>
+      <a:ln w="9525" cap="flat" cmpd="sng" algn="ctr">
+        <a:solidFill>
+          <a:schemeClr val="tx1">
+            <a:lumMod val="15000"/>
+            <a:lumOff val="85000"/>
+          </a:schemeClr>
+        </a:solidFill>
+        <a:round/>
+      </a:ln>
+    </cs:spPr>
+    <cs:defRPr sz="1000" kern="1200"/>
+  </cs:chartArea>
+  <cs:dataLabel>
+    <cs:lnRef idx="0"/>
+    <cs:fillRef idx="0"/>
+    <cs:effectRef idx="0"/>
+    <cs:fontRef idx="minor">
+      <a:schemeClr val="tx1">
+        <a:lumMod val="75000"/>
+        <a:lumOff val="25000"/>
+      </a:schemeClr>
+    </cs:fontRef>
+    <cs:defRPr sz="900" kern="1200"/>
+  </cs:dataLabel>
+  <cs:dataLabelCallout>
+    <cs:lnRef idx="0"/>
+    <cs:fillRef idx="0"/>
+    <cs:effectRef idx="0"/>
+    <cs:fontRef idx="minor">
+      <a:schemeClr val="dk1">
+        <a:lumMod val="65000"/>
+        <a:lumOff val="35000"/>
+      </a:schemeClr>
+    </cs:fontRef>
+    <cs:spPr>
+      <a:solidFill>
+        <a:schemeClr val="lt1"/>
+      </a:solidFill>
+      <a:ln>
+        <a:solidFill>
+          <a:schemeClr val="dk1">
+            <a:lumMod val="25000"/>
+            <a:lumOff val="75000"/>
+          </a:schemeClr>
+        </a:solidFill>
+      </a:ln>
+    </cs:spPr>
+    <cs:defRPr sz="900" kern="1200"/>
+    <cs:bodyPr rot="0" spcFirstLastPara="1" vertOverflow="clip" horzOverflow="clip" vert="horz" wrap="square" lIns="36576" tIns="18288" rIns="36576" bIns="18288" anchor="ctr" anchorCtr="1">
+      <a:spAutoFit/>
+    </cs:bodyPr>
+  </cs:dataLabelCallout>
+  <cs:dataPoint>
+    <cs:lnRef idx="0"/>
+    <cs:fillRef idx="1">
+      <cs:styleClr val="auto"/>
+    </cs:fillRef>
+    <cs:effectRef idx="0"/>
+    <cs:fontRef idx="minor">
+      <a:schemeClr val="tx1"/>
+    </cs:fontRef>
+  </cs:dataPoint>
+  <cs:dataPoint3D>
+    <cs:lnRef idx="0"/>
+    <cs:fillRef idx="1">
+      <cs:styleClr val="auto"/>
+    </cs:fillRef>
+    <cs:effectRef idx="0"/>
+    <cs:fontRef idx="minor">
+      <a:schemeClr val="tx1"/>
+    </cs:fontRef>
+  </cs:dataPoint3D>
+  <cs:dataPointLine>
+    <cs:lnRef idx="0">
+      <cs:styleClr val="auto"/>
+    </cs:lnRef>
+    <cs:fillRef idx="1"/>
+    <cs:effectRef idx="0"/>
+    <cs:fontRef idx="minor">
+      <a:schemeClr val="tx1"/>
+    </cs:fontRef>
+    <cs:spPr>
+      <a:ln w="19050" cap="rnd">
+        <a:solidFill>
+          <a:schemeClr val="phClr"/>
+        </a:solidFill>
+        <a:round/>
+      </a:ln>
+    </cs:spPr>
+  </cs:dataPointLine>
+  <cs:dataPointMarker>
+    <cs:lnRef idx="0">
+      <cs:styleClr val="auto"/>
+    </cs:lnRef>
+    <cs:fillRef idx="1">
+      <cs:styleClr val="auto"/>
+    </cs:fillRef>
+    <cs:effectRef idx="0"/>
+    <cs:fontRef idx="minor">
+      <a:schemeClr val="tx1"/>
+    </cs:fontRef>
+    <cs:spPr>
+      <a:ln w="9525">
+        <a:solidFill>
+          <a:schemeClr val="phClr"/>
+        </a:solidFill>
+      </a:ln>
+    </cs:spPr>
+  </cs:dataPointMarker>
+  <cs:dataPointMarkerLayout symbol="circle" size="5"/>
+  <cs:dataPointWireframe>
+    <cs:lnRef idx="0">
+      <cs:styleClr val="auto"/>
+    </cs:lnRef>
+    <cs:fillRef idx="0"/>
+    <cs:effectRef idx="0"/>
+    <cs:fontRef idx="minor">
+      <a:schemeClr val="dk1"/>
+    </cs:fontRef>
+    <cs:spPr>
+      <a:ln w="9525" cap="rnd">
+        <a:solidFill>
+          <a:schemeClr val="phClr"/>
+        </a:solidFill>
+        <a:round/>
+      </a:ln>
+    </cs:spPr>
+  </cs:dataPointWireframe>
+  <cs:dataTable>
+    <cs:lnRef idx="0"/>
+    <cs:fillRef idx="0"/>
+    <cs:effectRef idx="0"/>
+    <cs:fontRef idx="minor">
+      <a:schemeClr val="tx1">
+        <a:lumMod val="65000"/>
+        <a:lumOff val="35000"/>
+      </a:schemeClr>
+    </cs:fontRef>
+    <cs:spPr>
+      <a:noFill/>
+      <a:ln w="9525" cap="flat" cmpd="sng" algn="ctr">
+        <a:solidFill>
+          <a:schemeClr val="tx1">
+            <a:lumMod val="15000"/>
+            <a:lumOff val="85000"/>
+          </a:schemeClr>
+        </a:solidFill>
+        <a:round/>
+      </a:ln>
+    </cs:spPr>
+    <cs:defRPr sz="900" kern="1200"/>
+  </cs:dataTable>
+  <cs:downBar>
+    <cs:lnRef idx="0"/>
+    <cs:fillRef idx="0"/>
+    <cs:effectRef idx="0"/>
+    <cs:fontRef idx="minor">
+      <a:schemeClr val="tx1"/>
+    </cs:fontRef>
+    <cs:spPr>
+      <a:solidFill>
+        <a:schemeClr val="dk1">
+          <a:lumMod val="75000"/>
+          <a:lumOff val="25000"/>
+        </a:schemeClr>
+      </a:solidFill>
+      <a:ln w="9525" cap="flat" cmpd="sng" algn="ctr">
+        <a:solidFill>
+          <a:schemeClr val="tx1">
+            <a:lumMod val="65000"/>
+            <a:lumOff val="35000"/>
+          </a:schemeClr>
+        </a:solidFill>
+        <a:round/>
+      </a:ln>
+    </cs:spPr>
+  </cs:downBar>
+  <cs:dropLine>
+    <cs:lnRef idx="0"/>
+    <cs:fillRef idx="0"/>
+    <cs:effectRef idx="0"/>
+    <cs:fontRef idx="minor">
+      <a:schemeClr val="tx1"/>
+    </cs:fontRef>
+    <cs:spPr>
+      <a:ln w="9525" cap="flat" cmpd="sng" algn="ctr">
+        <a:solidFill>
+          <a:schemeClr val="tx1">
+            <a:lumMod val="35000"/>
+            <a:lumOff val="65000"/>
+          </a:schemeClr>
+        </a:solidFill>
+        <a:round/>
+      </a:ln>
+    </cs:spPr>
+  </cs:dropLine>
+  <cs:errorBar>
+    <cs:lnRef idx="0"/>
+    <cs:fillRef idx="0"/>
+    <cs:effectRef idx="0"/>
+    <cs:fontRef idx="minor">
+      <a:schemeClr val="tx1"/>
+    </cs:fontRef>
+    <cs:spPr>
+      <a:ln w="9525" cap="flat" cmpd="sng" algn="ctr">
+        <a:solidFill>
+          <a:schemeClr val="tx1">
+            <a:lumMod val="65000"/>
+            <a:lumOff val="35000"/>
+          </a:schemeClr>
+        </a:solidFill>
+        <a:round/>
+      </a:ln>
+    </cs:spPr>
+  </cs:errorBar>
+  <cs:floor>
+    <cs:lnRef idx="0"/>
+    <cs:fillRef idx="0"/>
+    <cs:effectRef idx="0"/>
+    <cs:fontRef idx="minor">
+      <a:schemeClr val="tx1"/>
+    </cs:fontRef>
+    <cs:spPr>
+      <a:noFill/>
+      <a:ln>
+        <a:noFill/>
+      </a:ln>
+    </cs:spPr>
+  </cs:floor>
+  <cs:gridlineMajor>
+    <cs:lnRef idx="0"/>
+    <cs:fillRef idx="0"/>
+    <cs:effectRef idx="0"/>
+    <cs:fontRef idx="minor">
+      <a:schemeClr val="tx1"/>
+    </cs:fontRef>
+    <cs:spPr>
+      <a:ln w="9525" cap="flat" cmpd="sng" algn="ctr">
+        <a:solidFill>
+          <a:schemeClr val="tx1">
+            <a:lumMod val="15000"/>
+            <a:lumOff val="85000"/>
+          </a:schemeClr>
+        </a:solidFill>
+        <a:round/>
+      </a:ln>
+    </cs:spPr>
+  </cs:gridlineMajor>
+  <cs:gridlineMinor>
+    <cs:lnRef idx="0"/>
+    <cs:fillRef idx="0"/>
+    <cs:effectRef idx="0"/>
+    <cs:fontRef idx="minor">
+      <a:schemeClr val="tx1"/>
+    </cs:fontRef>
+    <cs:spPr>
+      <a:ln w="9525" cap="flat" cmpd="sng" algn="ctr">
+        <a:solidFill>
+          <a:schemeClr val="tx1">
+            <a:lumMod val="5000"/>
+            <a:lumOff val="95000"/>
+          </a:schemeClr>
+        </a:solidFill>
+        <a:round/>
+      </a:ln>
+    </cs:spPr>
+  </cs:gridlineMinor>
+  <cs:hiLoLine>
+    <cs:lnRef idx="0"/>
+    <cs:fillRef idx="0"/>
+    <cs:effectRef idx="0"/>
+    <cs:fontRef idx="minor">
+      <a:schemeClr val="tx1"/>
+    </cs:fontRef>
+    <cs:spPr>
+      <a:ln w="9525" cap="flat" cmpd="sng" algn="ctr">
+        <a:solidFill>
+          <a:schemeClr val="tx1">
+            <a:lumMod val="50000"/>
+            <a:lumOff val="50000"/>
+          </a:schemeClr>
+        </a:solidFill>
+        <a:round/>
+      </a:ln>
+    </cs:spPr>
+  </cs:hiLoLine>
+  <cs:leaderLine>
+    <cs:lnRef idx="0"/>
+    <cs:fillRef idx="0"/>
+    <cs:effectRef idx="0"/>
+    <cs:fontRef idx="minor">
+      <a:schemeClr val="tx1"/>
+    </cs:fontRef>
+    <cs:spPr>
+      <a:ln w="9525" cap="flat" cmpd="sng" algn="ctr">
+        <a:solidFill>
+          <a:schemeClr val="tx1">
+            <a:lumMod val="35000"/>
+            <a:lumOff val="65000"/>
+          </a:schemeClr>
+        </a:solidFill>
+        <a:round/>
+      </a:ln>
+    </cs:spPr>
+  </cs:leaderLine>
+  <cs:legend>
+    <cs:lnRef idx="0"/>
+    <cs:fillRef idx="0"/>
+    <cs:effectRef idx="0"/>
+    <cs:fontRef idx="minor">
+      <a:schemeClr val="tx1">
+        <a:lumMod val="65000"/>
+        <a:lumOff val="35000"/>
+      </a:schemeClr>
+    </cs:fontRef>
+    <cs:defRPr sz="900" kern="1200"/>
+  </cs:legend>
+  <cs:plotArea mods="allowNoFillOverride allowNoLineOverride">
+    <cs:lnRef idx="0"/>
+    <cs:fillRef idx="0"/>
+    <cs:effectRef idx="0"/>
+    <cs:fontRef idx="minor">
+      <a:schemeClr val="tx1"/>
+    </cs:fontRef>
+  </cs:plotArea>
+  <cs:plotArea3D mods="allowNoFillOverride allowNoLineOverride">
+    <cs:lnRef idx="0"/>
+    <cs:fillRef idx="0"/>
+    <cs:effectRef idx="0"/>
+    <cs:fontRef idx="minor">
+      <a:schemeClr val="tx1"/>
+    </cs:fontRef>
+  </cs:plotArea3D>
+  <cs:seriesAxis>
+    <cs:lnRef idx="0"/>
+    <cs:fillRef idx="0"/>
+    <cs:effectRef idx="0"/>
+    <cs:fontRef idx="minor">
+      <a:schemeClr val="tx1">
+        <a:lumMod val="65000"/>
+        <a:lumOff val="35000"/>
+      </a:schemeClr>
+    </cs:fontRef>
+    <cs:defRPr sz="900" kern="1200"/>
+  </cs:seriesAxis>
+  <cs:seriesLine>
+    <cs:lnRef idx="0"/>
+    <cs:fillRef idx="0"/>
+    <cs:effectRef idx="0"/>
+    <cs:fontRef idx="minor">
+      <a:schemeClr val="tx1"/>
+    </cs:fontRef>
+    <cs:spPr>
+      <a:ln w="9525" cap="flat" cmpd="sng" algn="ctr">
+        <a:solidFill>
+          <a:schemeClr val="tx1">
+            <a:lumMod val="35000"/>
+            <a:lumOff val="65000"/>
+          </a:schemeClr>
+        </a:solidFill>
+        <a:round/>
+      </a:ln>
+    </cs:spPr>
+  </cs:seriesLine>
+  <cs:title>
+    <cs:lnRef idx="0"/>
+    <cs:fillRef idx="0"/>
+    <cs:effectRef idx="0"/>
+    <cs:fontRef idx="minor">
+      <a:schemeClr val="tx1">
+        <a:lumMod val="65000"/>
+        <a:lumOff val="35000"/>
+      </a:schemeClr>
+    </cs:fontRef>
+    <cs:defRPr sz="1400" b="0" kern="1200" spc="0" baseline="0"/>
+  </cs:title>
+  <cs:trendline>
+    <cs:lnRef idx="0">
+      <cs:styleClr val="auto"/>
+    </cs:lnRef>
+    <cs:fillRef idx="0"/>
+    <cs:effectRef idx="0"/>
+    <cs:fontRef idx="minor">
+      <a:schemeClr val="tx1"/>
+    </cs:fontRef>
+    <cs:spPr>
+      <a:ln w="19050" cap="rnd">
+        <a:solidFill>
+          <a:schemeClr val="phClr"/>
+        </a:solidFill>
+        <a:prstDash val="sysDot"/>
+      </a:ln>
+    </cs:spPr>
+  </cs:trendline>
+  <cs:trendlineLabel>
+    <cs:lnRef idx="0"/>
+    <cs:fillRef idx="0"/>
+    <cs:effectRef idx="0"/>
+    <cs:fontRef idx="minor">
+      <a:schemeClr val="tx1">
+        <a:lumMod val="65000"/>
+        <a:lumOff val="35000"/>
+      </a:schemeClr>
+    </cs:fontRef>
+    <cs:defRPr sz="900" kern="1200"/>
+  </cs:trendlineLabel>
+  <cs:upBar>
+    <cs:lnRef idx="0"/>
+    <cs:fillRef idx="0"/>
+    <cs:effectRef idx="0"/>
+    <cs:fontRef idx="minor">
+      <a:schemeClr val="tx1"/>
+    </cs:fontRef>
+    <cs:spPr>
+      <a:solidFill>
+        <a:schemeClr val="lt1"/>
+      </a:solidFill>
+      <a:ln w="9525" cap="flat" cmpd="sng" algn="ctr">
+        <a:solidFill>
+          <a:schemeClr val="tx1">
+            <a:lumMod val="65000"/>
+            <a:lumOff val="35000"/>
+          </a:schemeClr>
+        </a:solidFill>
+        <a:round/>
+      </a:ln>
+    </cs:spPr>
+  </cs:upBar>
+  <cs:valueAxis>
+    <cs:lnRef idx="0"/>
+    <cs:fillRef idx="0"/>
+    <cs:effectRef idx="0"/>
+    <cs:fontRef idx="minor">
+      <a:schemeClr val="tx1">
+        <a:lumMod val="65000"/>
+        <a:lumOff val="35000"/>
+      </a:schemeClr>
+    </cs:fontRef>
+    <cs:spPr>
+      <a:ln w="9525" cap="flat" cmpd="sng" algn="ctr">
+        <a:solidFill>
+          <a:schemeClr val="tx1">
+            <a:lumMod val="25000"/>
+            <a:lumOff val="75000"/>
+          </a:schemeClr>
+        </a:solidFill>
+        <a:round/>
+      </a:ln>
+    </cs:spPr>
+    <cs:defRPr sz="900" kern="1200"/>
+  </cs:valueAxis>
+  <cs:wall>
+    <cs:lnRef idx="0"/>
+    <cs:fillRef idx="0"/>
+    <cs:effectRef idx="0"/>
+    <cs:fontRef idx="minor">
+      <a:schemeClr val="tx1"/>
+    </cs:fontRef>
+    <cs:spPr>
+      <a:noFill/>
+      <a:ln>
+        <a:noFill/>
+      </a:ln>
+    </cs:spPr>
+  </cs:wall>
+</cs:chartStyle>
+</file>
+
 <file path=word/theme/theme1.xml><?xml version="1.0" encoding="utf-8"?>
 <a:theme xmlns:a="http://schemas.openxmlformats.org/drawingml/2006/main" name="Office Theme">
   <a:themeElements>
@@ -10220,7 +12353,7 @@
 </file>
 
 <file path=customXml/itemProps1.xml><?xml version="1.0" encoding="utf-8"?>
-<ds:datastoreItem xmlns:ds="http://schemas.openxmlformats.org/officeDocument/2006/customXml" ds:itemID="{A80B35D2-22A2-4715-BB9F-EB447AF373A6}">
+<ds:datastoreItem xmlns:ds="http://schemas.openxmlformats.org/officeDocument/2006/customXml" ds:itemID="{F05B8416-E641-4C25-A666-462A9BF596A8}">
   <ds:schemaRefs>
     <ds:schemaRef ds:uri="http://schemas.openxmlformats.org/officeDocument/2006/bibliography"/>
   </ds:schemaRefs>

</xml_diff>